<commit_message>
modify report.docx update graphs
</commit_message>
<xml_diff>
--- a/report.docx
+++ b/report.docx
@@ -2600,7 +2600,11 @@
         <w:spacing w:after="0" w:line="360" w:lineRule="auto"/>
       </w:pPr>
       <w:r>
-        <w:t>Calculate the value of R</w:t>
+        <w:t xml:space="preserve">Calculate the value of </w:t>
+      </w:r>
+      <w:proofErr w:type="gramStart"/>
+      <w:r>
+        <w:t>R</w:t>
       </w:r>
       <w:r>
         <w:rPr>
@@ -2609,7 +2613,11 @@
         <w:t>mean</w:t>
       </w:r>
       <w:r>
-        <w:t xml:space="preserve"> , and hence R</w:t>
+        <w:t xml:space="preserve"> ,</w:t>
+      </w:r>
+      <w:proofErr w:type="gramEnd"/>
+      <w:r>
+        <w:t xml:space="preserve"> and hence R</w:t>
       </w:r>
       <w:r>
         <w:rPr>
@@ -2778,7 +2786,7 @@
           <v:shape id="_x0000_i1025" type="#_x0000_t75" style="width:18pt;height:18pt" o:ole="">
             <v:imagedata r:id="rId7" o:title=""/>
           </v:shape>
-          <o:OLEObject Type="Embed" ProgID="Equation.3" ShapeID="_x0000_i1025" DrawAspect="Content" ObjectID="_1522180418" r:id="rId8"/>
+          <o:OLEObject Type="Embed" ProgID="Equation.3" ShapeID="_x0000_i1025" DrawAspect="Content" ObjectID="_1522184949" r:id="rId8"/>
         </w:object>
       </w:r>
       <w:r>
@@ -2835,7 +2843,7 @@
           <v:shape id="_x0000_i1026" type="#_x0000_t75" style="width:9.75pt;height:15.75pt" o:ole="">
             <v:imagedata r:id="rId9" o:title=""/>
           </v:shape>
-          <o:OLEObject Type="Embed" ProgID="Equation.3" ShapeID="_x0000_i1026" DrawAspect="Content" ObjectID="_1522180419" r:id="rId10"/>
+          <o:OLEObject Type="Embed" ProgID="Equation.3" ShapeID="_x0000_i1026" DrawAspect="Content" ObjectID="_1522184950" r:id="rId10"/>
         </w:object>
       </w:r>
       <w:r>
@@ -2931,7 +2939,7 @@
           <v:shape id="_x0000_i1027" type="#_x0000_t75" style="width:48.75pt;height:36pt" o:ole="">
             <v:imagedata r:id="rId11" o:title=""/>
           </v:shape>
-          <o:OLEObject Type="Embed" ProgID="Equation.3" ShapeID="_x0000_i1027" DrawAspect="Content" ObjectID="_1522180420" r:id="rId12"/>
+          <o:OLEObject Type="Embed" ProgID="Equation.3" ShapeID="_x0000_i1027" DrawAspect="Content" ObjectID="_1522184951" r:id="rId12"/>
         </w:object>
       </w:r>
     </w:p>
@@ -2994,7 +3002,7 @@
           <v:shape id="_x0000_i1028" type="#_x0000_t75" style="width:53.25pt;height:33.75pt" o:ole="">
             <v:imagedata r:id="rId13" o:title=""/>
           </v:shape>
-          <o:OLEObject Type="Embed" ProgID="Equation.3" ShapeID="_x0000_i1028" DrawAspect="Content" ObjectID="_1522180421" r:id="rId14"/>
+          <o:OLEObject Type="Embed" ProgID="Equation.3" ShapeID="_x0000_i1028" DrawAspect="Content" ObjectID="_1522184952" r:id="rId14"/>
         </w:object>
       </w:r>
       <w:r>
@@ -3058,7 +3066,7 @@
           <v:shape id="_x0000_i1029" type="#_x0000_t75" style="width:51.75pt;height:33.75pt" o:ole="">
             <v:imagedata r:id="rId15" o:title=""/>
           </v:shape>
-          <o:OLEObject Type="Embed" ProgID="Equation.3" ShapeID="_x0000_i1029" DrawAspect="Content" ObjectID="_1522180422" r:id="rId16"/>
+          <o:OLEObject Type="Embed" ProgID="Equation.3" ShapeID="_x0000_i1029" DrawAspect="Content" ObjectID="_1522184953" r:id="rId16"/>
         </w:object>
       </w:r>
       <w:r>
@@ -3122,7 +3130,7 @@
           <v:shape id="_x0000_i1030" type="#_x0000_t75" style="width:21pt;height:35.25pt" o:ole="">
             <v:imagedata r:id="rId17" o:title=""/>
           </v:shape>
-          <o:OLEObject Type="Embed" ProgID="Equation.3" ShapeID="_x0000_i1030" DrawAspect="Content" ObjectID="_1522180423" r:id="rId18"/>
+          <o:OLEObject Type="Embed" ProgID="Equation.3" ShapeID="_x0000_i1030" DrawAspect="Content" ObjectID="_1522184954" r:id="rId18"/>
         </w:object>
       </w:r>
       <w:r>
@@ -3193,7 +3201,7 @@
           <v:shape id="_x0000_i1031" type="#_x0000_t75" style="width:21pt;height:32.25pt" o:ole="">
             <v:imagedata r:id="rId19" o:title=""/>
           </v:shape>
-          <o:OLEObject Type="Embed" ProgID="Equation.3" ShapeID="_x0000_i1031" DrawAspect="Content" ObjectID="_1522180424" r:id="rId20"/>
+          <o:OLEObject Type="Embed" ProgID="Equation.3" ShapeID="_x0000_i1031" DrawAspect="Content" ObjectID="_1522184955" r:id="rId20"/>
         </w:object>
       </w:r>
       <w:r>
@@ -3272,7 +3280,7 @@
           <v:shape id="_x0000_i1032" type="#_x0000_t75" style="width:80.25pt;height:38.25pt" o:ole="">
             <v:imagedata r:id="rId21" o:title=""/>
           </v:shape>
-          <o:OLEObject Type="Embed" ProgID="Equation.3" ShapeID="_x0000_i1032" DrawAspect="Content" ObjectID="_1522180425" r:id="rId22"/>
+          <o:OLEObject Type="Embed" ProgID="Equation.3" ShapeID="_x0000_i1032" DrawAspect="Content" ObjectID="_1522184956" r:id="rId22"/>
         </w:object>
       </w:r>
     </w:p>
@@ -3317,7 +3325,7 @@
           <v:shape id="_x0000_i1033" type="#_x0000_t75" style="width:66.75pt;height:41.25pt" o:ole="">
             <v:imagedata r:id="rId23" o:title=""/>
           </v:shape>
-          <o:OLEObject Type="Embed" ProgID="Equation.3" ShapeID="_x0000_i1033" DrawAspect="Content" ObjectID="_1522180426" r:id="rId24"/>
+          <o:OLEObject Type="Embed" ProgID="Equation.3" ShapeID="_x0000_i1033" DrawAspect="Content" ObjectID="_1522184957" r:id="rId24"/>
         </w:object>
       </w:r>
       <w:r>
@@ -3365,7 +3373,7 @@
           <v:shape id="_x0000_i1034" type="#_x0000_t75" style="width:56.25pt;height:23.25pt" o:ole="">
             <v:imagedata r:id="rId25" o:title=""/>
           </v:shape>
-          <o:OLEObject Type="Embed" ProgID="Equation.3" ShapeID="_x0000_i1034" DrawAspect="Content" ObjectID="_1522180427" r:id="rId26"/>
+          <o:OLEObject Type="Embed" ProgID="Equation.3" ShapeID="_x0000_i1034" DrawAspect="Content" ObjectID="_1522184958" r:id="rId26"/>
         </w:object>
       </w:r>
       <w:r>
@@ -4183,6 +4191,7 @@
                 <w:szCs w:val="20"/>
               </w:rPr>
             </w:pPr>
+            <w:proofErr w:type="spellStart"/>
             <w:r>
               <w:rPr>
                 <w:bCs/>
@@ -4198,7 +4207,17 @@
                 <w:szCs w:val="20"/>
                 <w:vertAlign w:val="subscript"/>
               </w:rPr>
-              <w:t xml:space="preserve">oc </w:t>
+              <w:t>oc</w:t>
+            </w:r>
+            <w:proofErr w:type="spellEnd"/>
+            <w:r>
+              <w:rPr>
+                <w:bCs/>
+                <w:sz w:val="20"/>
+                <w:szCs w:val="20"/>
+                <w:vertAlign w:val="subscript"/>
+              </w:rPr>
+              <w:t xml:space="preserve"> </w:t>
             </w:r>
             <w:r>
               <w:rPr>
@@ -4547,6 +4566,7 @@
                 <w:szCs w:val="24"/>
               </w:rPr>
             </w:pPr>
+            <w:proofErr w:type="spellStart"/>
             <w:r>
               <w:rPr>
                 <w:bCs/>
@@ -4563,6 +4583,7 @@
               </w:rPr>
               <w:t>sc</w:t>
             </w:r>
+            <w:proofErr w:type="spellEnd"/>
             <w:r>
               <w:rPr>
                 <w:bCs/>
@@ -4603,6 +4624,7 @@
                 <w:szCs w:val="24"/>
               </w:rPr>
             </w:pPr>
+            <w:proofErr w:type="spellStart"/>
             <w:r>
               <w:rPr>
                 <w:bCs/>
@@ -4619,6 +4641,7 @@
               </w:rPr>
               <w:t>sc</w:t>
             </w:r>
+            <w:proofErr w:type="spellEnd"/>
             <w:r>
               <w:rPr>
                 <w:bCs/>
@@ -4642,6 +4665,7 @@
                 <w:szCs w:val="24"/>
               </w:rPr>
             </w:pPr>
+            <w:proofErr w:type="spellStart"/>
             <w:r>
               <w:rPr>
                 <w:bCs/>
@@ -4658,6 +4682,7 @@
               </w:rPr>
               <w:t>sc</w:t>
             </w:r>
+            <w:proofErr w:type="spellEnd"/>
             <w:r>
               <w:rPr>
                 <w:bCs/>
@@ -4932,6 +4957,7 @@
                 <w:szCs w:val="24"/>
               </w:rPr>
             </w:pPr>
+            <w:proofErr w:type="spellStart"/>
             <w:r>
               <w:rPr>
                 <w:bCs/>
@@ -4940,6 +4966,7 @@
               </w:rPr>
               <w:t>Sl.No</w:t>
             </w:r>
+            <w:proofErr w:type="spellEnd"/>
           </w:p>
         </w:tc>
         <w:tc>
@@ -5911,12 +5938,14 @@
                 <w:lang w:val="en-US"/>
               </w:rPr>
             </w:pPr>
+            <w:proofErr w:type="spellStart"/>
             <w:r>
               <w:rPr>
                 <w:lang w:val="en-US"/>
               </w:rPr>
               <w:t>S.No</w:t>
             </w:r>
+            <w:proofErr w:type="spellEnd"/>
           </w:p>
         </w:tc>
         <w:tc>
@@ -6487,12 +6516,14 @@
                 <w:lang w:val="en-US"/>
               </w:rPr>
             </w:pPr>
+            <w:proofErr w:type="spellStart"/>
             <w:r>
               <w:rPr>
                 <w:lang w:val="en-US"/>
               </w:rPr>
               <w:t>S.No</w:t>
             </w:r>
+            <w:proofErr w:type="spellEnd"/>
           </w:p>
         </w:tc>
         <w:tc>
@@ -7036,12 +7067,14 @@
                 <w:lang w:val="en-US"/>
               </w:rPr>
             </w:pPr>
+            <w:proofErr w:type="spellStart"/>
             <w:r>
               <w:rPr>
                 <w:lang w:val="en-US"/>
               </w:rPr>
               <w:t>S.No</w:t>
             </w:r>
+            <w:proofErr w:type="spellEnd"/>
           </w:p>
         </w:tc>
         <w:tc>
@@ -7656,12 +7689,14 @@
                 <w:lang w:val="en-US"/>
               </w:rPr>
             </w:pPr>
+            <w:proofErr w:type="spellStart"/>
             <w:r>
               <w:rPr>
                 <w:lang w:val="en-US"/>
               </w:rPr>
               <w:t>S.No</w:t>
             </w:r>
+            <w:proofErr w:type="spellEnd"/>
           </w:p>
         </w:tc>
         <w:tc>
@@ -8187,12 +8222,14 @@
                 <w:lang w:val="en-US"/>
               </w:rPr>
             </w:pPr>
+            <w:proofErr w:type="spellStart"/>
             <w:r>
               <w:rPr>
                 <w:lang w:val="en-US"/>
               </w:rPr>
               <w:t>S.No</w:t>
             </w:r>
+            <w:proofErr w:type="spellEnd"/>
           </w:p>
         </w:tc>
         <w:tc>
@@ -8719,12 +8756,14 @@
                 <w:lang w:val="en-US"/>
               </w:rPr>
             </w:pPr>
+            <w:proofErr w:type="spellStart"/>
             <w:r>
               <w:rPr>
                 <w:lang w:val="en-US"/>
               </w:rPr>
               <w:t>S.No</w:t>
             </w:r>
+            <w:proofErr w:type="spellEnd"/>
           </w:p>
         </w:tc>
         <w:tc>
@@ -9266,12 +9305,14 @@
                 <w:lang w:val="en-US"/>
               </w:rPr>
             </w:pPr>
+            <w:proofErr w:type="spellStart"/>
             <w:r>
               <w:rPr>
                 <w:lang w:val="en-US"/>
               </w:rPr>
               <w:t>S.No</w:t>
             </w:r>
+            <w:proofErr w:type="spellEnd"/>
           </w:p>
         </w:tc>
         <w:tc>
@@ -9557,7 +9598,21 @@
         <w:rPr>
           <w:lang w:val="en-US"/>
         </w:rPr>
-        <w:t>dance of the circuit increases for a given voltage. Therefore for lower frequency the current drawn will higher.</w:t>
+        <w:t xml:space="preserve">dance of the circuit increases for a given </w:t>
+      </w:r>
+      <w:proofErr w:type="gramStart"/>
+      <w:r>
+        <w:rPr>
+          <w:lang w:val="en-US"/>
+        </w:rPr>
+        <w:t>voltage</w:t>
+      </w:r>
+      <w:proofErr w:type="gramEnd"/>
+      <w:r>
+        <w:rPr>
+          <w:lang w:val="en-US"/>
+        </w:rPr>
+        <w:t>. Therefore for lower frequency the current drawn will higher.</w:t>
       </w:r>
       <w:r>
         <w:rPr>
@@ -9628,15 +9683,33 @@
           <w:u w:val="single"/>
           <w:lang w:val="en-US"/>
         </w:rPr>
-        <w:t xml:space="preserve">3. Power </w:t>
-      </w:r>
+        <w:t xml:space="preserve">3. </w:t>
+      </w:r>
+      <w:proofErr w:type="gramStart"/>
       <w:r>
         <w:rPr>
           <w:b/>
           <w:u w:val="single"/>
           <w:lang w:val="en-US"/>
         </w:rPr>
-        <w:t xml:space="preserve"> factor vs. Output power</w:t>
+        <w:t xml:space="preserve">Power </w:t>
+      </w:r>
+      <w:r>
+        <w:rPr>
+          <w:b/>
+          <w:u w:val="single"/>
+          <w:lang w:val="en-US"/>
+        </w:rPr>
+        <w:t xml:space="preserve"> factor</w:t>
+      </w:r>
+      <w:proofErr w:type="gramEnd"/>
+      <w:r>
+        <w:rPr>
+          <w:b/>
+          <w:u w:val="single"/>
+          <w:lang w:val="en-US"/>
+        </w:rPr>
+        <w:t xml:space="preserve"> vs. Output power</w:t>
       </w:r>
     </w:p>
     <w:p>
@@ -9800,12 +9873,14 @@
                 <w:lang w:val="en-US"/>
               </w:rPr>
             </w:pPr>
+            <w:proofErr w:type="spellStart"/>
             <w:r>
               <w:rPr>
                 <w:lang w:val="en-US"/>
               </w:rPr>
               <w:t>S.No</w:t>
             </w:r>
+            <w:proofErr w:type="spellEnd"/>
           </w:p>
         </w:tc>
         <w:tc>
@@ -10300,12 +10375,14 @@
                 <w:lang w:val="en-US"/>
               </w:rPr>
             </w:pPr>
+            <w:proofErr w:type="spellStart"/>
             <w:r>
               <w:rPr>
                 <w:lang w:val="en-US"/>
               </w:rPr>
               <w:t>S.No</w:t>
             </w:r>
+            <w:proofErr w:type="spellEnd"/>
           </w:p>
         </w:tc>
         <w:tc>
@@ -10744,6 +10821,7 @@
         </w:rPr>
         <w:t xml:space="preserve">. </w:t>
       </w:r>
+      <w:proofErr w:type="gramStart"/>
       <w:r>
         <w:rPr>
           <w:sz w:val="18"/>
@@ -10758,7 +10836,16 @@
           <w:szCs w:val="18"/>
           <w:lang w:val="en-US"/>
         </w:rPr>
-        <w:t>(rpm)</w:t>
+        <w:t>(</w:t>
+      </w:r>
+      <w:proofErr w:type="gramEnd"/>
+      <w:r>
+        <w:rPr>
+          <w:sz w:val="18"/>
+          <w:szCs w:val="18"/>
+          <w:lang w:val="en-US"/>
+        </w:rPr>
+        <w:t>rpm)</w:t>
       </w:r>
       <w:r>
         <w:rPr>
@@ -10819,12 +10906,14 @@
                 <w:lang w:val="en-US"/>
               </w:rPr>
             </w:pPr>
+            <w:proofErr w:type="spellStart"/>
             <w:r>
               <w:rPr>
                 <w:lang w:val="en-US"/>
               </w:rPr>
               <w:t>S.No</w:t>
             </w:r>
+            <w:proofErr w:type="spellEnd"/>
           </w:p>
         </w:tc>
         <w:tc>
@@ -11363,6 +11452,7 @@
                 <w:lang w:val="en-US"/>
               </w:rPr>
             </w:pPr>
+            <w:proofErr w:type="spellStart"/>
             <w:r>
               <w:rPr>
                 <w:lang w:val="en-US"/>
@@ -11370,6 +11460,7 @@
               <w:lastRenderedPageBreak/>
               <w:t>S.no</w:t>
             </w:r>
+            <w:proofErr w:type="spellEnd"/>
           </w:p>
         </w:tc>
         <w:tc>
@@ -11922,12 +12013,14 @@
                 <w:lang w:val="en-US"/>
               </w:rPr>
             </w:pPr>
+            <w:proofErr w:type="spellStart"/>
             <w:r>
               <w:rPr>
                 <w:lang w:val="en-US"/>
               </w:rPr>
               <w:t>S.no</w:t>
             </w:r>
+            <w:proofErr w:type="spellEnd"/>
           </w:p>
         </w:tc>
         <w:tc>
@@ -12545,12 +12638,14 @@
                 <w:lang w:val="en-US"/>
               </w:rPr>
             </w:pPr>
+            <w:proofErr w:type="spellStart"/>
             <w:r>
               <w:rPr>
                 <w:lang w:val="en-US"/>
               </w:rPr>
               <w:t>S.no</w:t>
             </w:r>
+            <w:proofErr w:type="spellEnd"/>
           </w:p>
         </w:tc>
         <w:tc>
@@ -12937,7 +13032,7 @@
     </w:p>
     <w:p>
       <w:pPr>
-        <w:ind w:left="720" w:firstLine="720"/>
+        <w:jc w:val="center"/>
         <w:rPr>
           <w:lang w:val="en-US"/>
         </w:rPr>
@@ -13110,6 +13205,7 @@
                 <w:lang w:val="en-US"/>
               </w:rPr>
             </w:pPr>
+            <w:proofErr w:type="spellStart"/>
             <w:r>
               <w:rPr>
                 <w:lang w:val="en-US"/>
@@ -13117,6 +13213,7 @@
               <w:lastRenderedPageBreak/>
               <w:t>S.no</w:t>
             </w:r>
+            <w:proofErr w:type="spellEnd"/>
           </w:p>
         </w:tc>
         <w:tc>
@@ -13408,6 +13505,7 @@
     </w:p>
     <w:p>
       <w:pPr>
+        <w:jc w:val="both"/>
         <w:rPr>
           <w:lang w:val="en-US"/>
         </w:rPr>
@@ -13424,6 +13522,25 @@
           <w:lang w:val="en-US"/>
         </w:rPr>
         <w:t>The increase of load on the rotor decreases the speed which in turn causes the slip to increase. This effect is seen rapidly when the machine operated at a lower operating voltage.</w:t>
+      </w:r>
+      <w:r>
+        <w:rPr>
+          <w:lang w:val="en-US"/>
+        </w:rPr>
+        <w:t xml:space="preserve"> The output powers of both the operating conditions reach </w:t>
+      </w:r>
+      <w:r>
+        <w:rPr>
+          <w:b/>
+          <w:lang w:val="en-US"/>
+        </w:rPr>
+        <w:t>0.0121</w:t>
+      </w:r>
+      <w:r>
+        <w:rPr>
+          <w:lang w:val="en-US"/>
+        </w:rPr>
+        <w:t xml:space="preserve"> at max output power.</w:t>
       </w:r>
     </w:p>
     <w:p>
@@ -13457,14 +13574,27 @@
     </w:p>
     <w:p>
       <w:pPr>
-        <w:rPr>
-          <w:b/>
-          <w:lang w:val="en-US"/>
-        </w:rPr>
-      </w:pPr>
-      <w:r>
-        <w:rPr>
-          <w:b/>
+        <w:pStyle w:val="NoSpacing"/>
+        <w:rPr>
+          <w:b/>
+          <w:sz w:val="24"/>
+          <w:u w:val="single"/>
+          <w:lang w:val="en-US"/>
+        </w:rPr>
+      </w:pPr>
+    </w:p>
+    <w:p>
+      <w:pPr>
+        <w:rPr>
+          <w:b/>
+          <w:u w:val="single"/>
+          <w:lang w:val="en-US"/>
+        </w:rPr>
+      </w:pPr>
+      <w:r>
+        <w:rPr>
+          <w:b/>
+          <w:u w:val="single"/>
           <w:lang w:val="en-US"/>
         </w:rPr>
         <w:t>1.  Efficiency vs. Output power</w:t>
@@ -13472,7 +13602,7 @@
     </w:p>
     <w:p>
       <w:pPr>
-        <w:ind w:firstLine="720"/>
+        <w:jc w:val="center"/>
         <w:rPr>
           <w:lang w:val="en-US"/>
         </w:rPr>
@@ -13484,9 +13614,9 @@
         </w:rPr>
         <w:drawing>
           <wp:inline distT="0" distB="0" distL="0" distR="0">
-            <wp:extent cx="4165600" cy="3124200"/>
+            <wp:extent cx="3441700" cy="2581275"/>
             <wp:effectExtent l="19050" t="0" r="6350" b="0"/>
-            <wp:docPr id="92" name="Picture 92" descr="C:\Users\vijayprasanna\AC_lab\A7\Report\images\eff_power_r.png"/>
+            <wp:docPr id="29" name="Picture 29" descr="C:\Users\vijayprasanna\AC_lab\A7\induction-motor-performance\images\eff_power_r.png"/>
             <wp:cNvGraphicFramePr>
               <a:graphicFrameLocks xmlns:a="http://schemas.openxmlformats.org/drawingml/2006/main" noChangeAspect="1"/>
             </wp:cNvGraphicFramePr>
@@ -13494,7 +13624,7 @@
               <a:graphicData uri="http://schemas.openxmlformats.org/drawingml/2006/picture">
                 <pic:pic xmlns:pic="http://schemas.openxmlformats.org/drawingml/2006/picture">
                   <pic:nvPicPr>
-                    <pic:cNvPr id="0" name="Picture 92" descr="C:\Users\vijayprasanna\AC_lab\A7\Report\images\eff_power_r.png"/>
+                    <pic:cNvPr id="0" name="Picture 29" descr="C:\Users\vijayprasanna\AC_lab\A7\induction-motor-performance\images\eff_power_r.png"/>
                     <pic:cNvPicPr>
                       <a:picLocks noChangeAspect="1" noChangeArrowheads="1"/>
                     </pic:cNvPicPr>
@@ -13509,7 +13639,7 @@
                   <pic:spPr bwMode="auto">
                     <a:xfrm>
                       <a:off x="0" y="0"/>
-                      <a:ext cx="4165600" cy="3124200"/>
+                      <a:ext cx="3441700" cy="2581275"/>
                     </a:xfrm>
                     <a:prstGeom prst="rect">
                       <a:avLst/>
@@ -13531,6 +13661,56 @@
     </w:p>
     <w:p>
       <w:pPr>
+        <w:jc w:val="center"/>
+        <w:rPr>
+          <w:sz w:val="18"/>
+          <w:szCs w:val="18"/>
+          <w:lang w:val="en-US"/>
+        </w:rPr>
+      </w:pPr>
+      <w:r>
+        <w:rPr>
+          <w:sz w:val="18"/>
+          <w:szCs w:val="18"/>
+          <w:lang w:val="en-US"/>
+        </w:rPr>
+        <w:t>Figure1</w:t>
+      </w:r>
+      <w:r>
+        <w:rPr>
+          <w:sz w:val="18"/>
+          <w:szCs w:val="18"/>
+          <w:lang w:val="en-US"/>
+        </w:rPr>
+        <w:t>6</w:t>
+      </w:r>
+      <w:r>
+        <w:rPr>
+          <w:sz w:val="18"/>
+          <w:szCs w:val="18"/>
+          <w:lang w:val="en-US"/>
+        </w:rPr>
+        <w:t>.</w:t>
+      </w:r>
+      <w:r>
+        <w:rPr>
+          <w:sz w:val="18"/>
+          <w:szCs w:val="18"/>
+          <w:lang w:val="en-US"/>
+        </w:rPr>
+        <w:t xml:space="preserve"> Efficiency</w:t>
+      </w:r>
+      <w:r>
+        <w:rPr>
+          <w:sz w:val="18"/>
+          <w:szCs w:val="18"/>
+          <w:lang w:val="en-US"/>
+        </w:rPr>
+        <w:t xml:space="preserve"> vs. Output power (W)</w:t>
+      </w:r>
+    </w:p>
+    <w:p>
+      <w:pPr>
         <w:rPr>
           <w:lang w:val="en-US"/>
         </w:rPr>
@@ -13549,6 +13729,282 @@
         <w:t>The value of efficiencies at various output powers for both values of resistances remains the same.</w:t>
       </w:r>
     </w:p>
+    <w:tbl>
+      <w:tblPr>
+        <w:tblStyle w:val="TableGrid"/>
+        <w:tblW w:w="0" w:type="auto"/>
+        <w:jc w:val="center"/>
+        <w:tblInd w:w="30" w:type="dxa"/>
+        <w:tblLook w:val="04A0"/>
+      </w:tblPr>
+      <w:tblGrid>
+        <w:gridCol w:w="1966"/>
+        <w:gridCol w:w="1966"/>
+        <w:gridCol w:w="2295"/>
+        <w:gridCol w:w="2249"/>
+      </w:tblGrid>
+      <w:tr>
+        <w:trPr>
+          <w:trHeight w:val="265"/>
+          <w:jc w:val="center"/>
+        </w:trPr>
+        <w:tc>
+          <w:tcPr>
+            <w:tcW w:w="1966" w:type="dxa"/>
+          </w:tcPr>
+          <w:p>
+            <w:pPr>
+              <w:jc w:val="center"/>
+              <w:rPr>
+                <w:lang w:val="en-US"/>
+              </w:rPr>
+            </w:pPr>
+            <w:proofErr w:type="spellStart"/>
+            <w:r>
+              <w:rPr>
+                <w:lang w:val="en-US"/>
+              </w:rPr>
+              <w:t>S.No</w:t>
+            </w:r>
+            <w:proofErr w:type="spellEnd"/>
+          </w:p>
+        </w:tc>
+        <w:tc>
+          <w:tcPr>
+            <w:tcW w:w="1966" w:type="dxa"/>
+          </w:tcPr>
+          <w:p>
+            <w:pPr>
+              <w:jc w:val="center"/>
+              <w:rPr>
+                <w:lang w:val="en-US"/>
+              </w:rPr>
+            </w:pPr>
+            <w:r>
+              <w:rPr>
+                <w:lang w:val="en-US"/>
+              </w:rPr>
+              <w:t>Rotor resistance</w:t>
+            </w:r>
+          </w:p>
+        </w:tc>
+        <w:tc>
+          <w:tcPr>
+            <w:tcW w:w="2295" w:type="dxa"/>
+          </w:tcPr>
+          <w:p>
+            <w:pPr>
+              <w:jc w:val="center"/>
+              <w:rPr>
+                <w:lang w:val="en-US"/>
+              </w:rPr>
+            </w:pPr>
+            <w:r>
+              <w:rPr>
+                <w:lang w:val="en-US"/>
+              </w:rPr>
+              <w:t>Output Power</w:t>
+            </w:r>
+          </w:p>
+        </w:tc>
+        <w:tc>
+          <w:tcPr>
+            <w:tcW w:w="2249" w:type="dxa"/>
+          </w:tcPr>
+          <w:p>
+            <w:pPr>
+              <w:jc w:val="center"/>
+              <w:rPr>
+                <w:lang w:val="en-US"/>
+              </w:rPr>
+            </w:pPr>
+            <w:r>
+              <w:rPr>
+                <w:lang w:val="en-US"/>
+              </w:rPr>
+              <w:t>Efficiency</w:t>
+            </w:r>
+          </w:p>
+        </w:tc>
+      </w:tr>
+      <w:tr>
+        <w:trPr>
+          <w:trHeight w:val="250"/>
+          <w:jc w:val="center"/>
+        </w:trPr>
+        <w:tc>
+          <w:tcPr>
+            <w:tcW w:w="1966" w:type="dxa"/>
+          </w:tcPr>
+          <w:p>
+            <w:pPr>
+              <w:jc w:val="center"/>
+              <w:rPr>
+                <w:lang w:val="en-US"/>
+              </w:rPr>
+            </w:pPr>
+            <w:r>
+              <w:rPr>
+                <w:lang w:val="en-US"/>
+              </w:rPr>
+              <w:t>1</w:t>
+            </w:r>
+          </w:p>
+        </w:tc>
+        <w:tc>
+          <w:tcPr>
+            <w:tcW w:w="1966" w:type="dxa"/>
+          </w:tcPr>
+          <w:p>
+            <w:pPr>
+              <w:jc w:val="center"/>
+              <w:rPr>
+                <w:lang w:val="en-US"/>
+              </w:rPr>
+            </w:pPr>
+            <w:r>
+              <w:rPr>
+                <w:lang w:val="en-US"/>
+              </w:rPr>
+              <w:t>1.286 Ω</w:t>
+            </w:r>
+          </w:p>
+        </w:tc>
+        <w:tc>
+          <w:tcPr>
+            <w:tcW w:w="2295" w:type="dxa"/>
+          </w:tcPr>
+          <w:p>
+            <w:pPr>
+              <w:jc w:val="center"/>
+              <w:rPr>
+                <w:lang w:val="en-US"/>
+              </w:rPr>
+            </w:pPr>
+            <w:r>
+              <w:rPr>
+                <w:lang w:val="en-US"/>
+              </w:rPr>
+              <w:t>3911 W</w:t>
+            </w:r>
+          </w:p>
+        </w:tc>
+        <w:tc>
+          <w:tcPr>
+            <w:tcW w:w="2249" w:type="dxa"/>
+          </w:tcPr>
+          <w:p>
+            <w:pPr>
+              <w:jc w:val="center"/>
+              <w:rPr>
+                <w:lang w:val="en-US"/>
+              </w:rPr>
+            </w:pPr>
+            <w:r>
+              <w:rPr>
+                <w:lang w:val="en-US"/>
+              </w:rPr>
+              <w:t>49.94 %</w:t>
+            </w:r>
+          </w:p>
+        </w:tc>
+      </w:tr>
+      <w:tr>
+        <w:trPr>
+          <w:trHeight w:val="265"/>
+          <w:jc w:val="center"/>
+        </w:trPr>
+        <w:tc>
+          <w:tcPr>
+            <w:tcW w:w="1966" w:type="dxa"/>
+          </w:tcPr>
+          <w:p>
+            <w:pPr>
+              <w:jc w:val="center"/>
+              <w:rPr>
+                <w:lang w:val="en-US"/>
+              </w:rPr>
+            </w:pPr>
+            <w:r>
+              <w:rPr>
+                <w:lang w:val="en-US"/>
+              </w:rPr>
+              <w:t>2</w:t>
+            </w:r>
+          </w:p>
+        </w:tc>
+        <w:tc>
+          <w:tcPr>
+            <w:tcW w:w="1966" w:type="dxa"/>
+          </w:tcPr>
+          <w:p>
+            <w:pPr>
+              <w:jc w:val="center"/>
+              <w:rPr>
+                <w:lang w:val="en-US"/>
+              </w:rPr>
+            </w:pPr>
+            <w:r>
+              <w:rPr>
+                <w:lang w:val="en-US"/>
+              </w:rPr>
+              <w:t>2.4434 Ω</w:t>
+            </w:r>
+          </w:p>
+        </w:tc>
+        <w:tc>
+          <w:tcPr>
+            <w:tcW w:w="2295" w:type="dxa"/>
+          </w:tcPr>
+          <w:p>
+            <w:pPr>
+              <w:jc w:val="center"/>
+              <w:rPr>
+                <w:lang w:val="en-US"/>
+              </w:rPr>
+            </w:pPr>
+            <w:r>
+              <w:rPr>
+                <w:lang w:val="en-US"/>
+              </w:rPr>
+              <w:t xml:space="preserve">2276 </w:t>
+            </w:r>
+            <w:r>
+              <w:rPr>
+                <w:lang w:val="en-US"/>
+              </w:rPr>
+              <w:t>W</w:t>
+            </w:r>
+          </w:p>
+        </w:tc>
+        <w:tc>
+          <w:tcPr>
+            <w:tcW w:w="2249" w:type="dxa"/>
+          </w:tcPr>
+          <w:p>
+            <w:pPr>
+              <w:jc w:val="center"/>
+              <w:rPr>
+                <w:lang w:val="en-US"/>
+              </w:rPr>
+            </w:pPr>
+            <w:r>
+              <w:rPr>
+                <w:lang w:val="en-US"/>
+              </w:rPr>
+              <w:t xml:space="preserve">50.02 % </w:t>
+            </w:r>
+          </w:p>
+        </w:tc>
+      </w:tr>
+    </w:tbl>
+    <w:p>
+      <w:pPr>
+        <w:rPr>
+          <w:lang w:val="en-US"/>
+        </w:rPr>
+      </w:pPr>
+    </w:p>
     <w:p>
       <w:pPr>
         <w:rPr>
@@ -13572,11 +14028,13 @@
     <w:p>
       <w:pPr>
         <w:rPr>
-          <w:lang w:val="en-US"/>
-        </w:rPr>
-      </w:pPr>
-      <w:r>
-        <w:rPr>
+          <w:u w:val="single"/>
+          <w:lang w:val="en-US"/>
+        </w:rPr>
+      </w:pPr>
+      <w:r>
+        <w:rPr>
+          <w:u w:val="single"/>
           <w:lang w:val="en-US"/>
         </w:rPr>
         <w:t xml:space="preserve"> </w:t>
@@ -13584,6 +14042,7 @@
       <w:r>
         <w:rPr>
           <w:b/>
+          <w:u w:val="single"/>
           <w:lang w:val="en-US"/>
         </w:rPr>
         <w:t>2. Line current vs. Output power</w:t>
@@ -13591,7 +14050,7 @@
     </w:p>
     <w:p>
       <w:pPr>
-        <w:ind w:left="720" w:firstLine="720"/>
+        <w:jc w:val="center"/>
         <w:rPr>
           <w:lang w:val="en-US"/>
         </w:rPr>
@@ -13604,9 +14063,9 @@
         <w:lastRenderedPageBreak/>
         <w:drawing>
           <wp:inline distT="0" distB="0" distL="0" distR="0">
-            <wp:extent cx="4229100" cy="3171825"/>
+            <wp:extent cx="3467100" cy="2600325"/>
             <wp:effectExtent l="19050" t="0" r="0" b="0"/>
-            <wp:docPr id="93" name="Picture 93" descr="C:\Users\vijayprasanna\AC_lab\A7\Report\images\i_power_r.png"/>
+            <wp:docPr id="30" name="Picture 30" descr="C:\Users\vijayprasanna\AC_lab\A7\induction-motor-performance\images\i_power_r.png"/>
             <wp:cNvGraphicFramePr>
               <a:graphicFrameLocks xmlns:a="http://schemas.openxmlformats.org/drawingml/2006/main" noChangeAspect="1"/>
             </wp:cNvGraphicFramePr>
@@ -13614,7 +14073,7 @@
               <a:graphicData uri="http://schemas.openxmlformats.org/drawingml/2006/picture">
                 <pic:pic xmlns:pic="http://schemas.openxmlformats.org/drawingml/2006/picture">
                   <pic:nvPicPr>
-                    <pic:cNvPr id="0" name="Picture 93" descr="C:\Users\vijayprasanna\AC_lab\A7\Report\images\i_power_r.png"/>
+                    <pic:cNvPr id="0" name="Picture 30" descr="C:\Users\vijayprasanna\AC_lab\A7\induction-motor-performance\images\i_power_r.png"/>
                     <pic:cNvPicPr>
                       <a:picLocks noChangeAspect="1" noChangeArrowheads="1"/>
                     </pic:cNvPicPr>
@@ -13629,7 +14088,7 @@
                   <pic:spPr bwMode="auto">
                     <a:xfrm>
                       <a:off x="0" y="0"/>
-                      <a:ext cx="4229100" cy="3171825"/>
+                      <a:ext cx="3467100" cy="2600325"/>
                     </a:xfrm>
                     <a:prstGeom prst="rect">
                       <a:avLst/>
@@ -13651,6 +14110,56 @@
     </w:p>
     <w:p>
       <w:pPr>
+        <w:jc w:val="center"/>
+        <w:rPr>
+          <w:sz w:val="18"/>
+          <w:szCs w:val="18"/>
+          <w:lang w:val="en-US"/>
+        </w:rPr>
+      </w:pPr>
+      <w:r>
+        <w:rPr>
+          <w:sz w:val="18"/>
+          <w:szCs w:val="18"/>
+          <w:lang w:val="en-US"/>
+        </w:rPr>
+        <w:t>Figure1</w:t>
+      </w:r>
+      <w:r>
+        <w:rPr>
+          <w:sz w:val="18"/>
+          <w:szCs w:val="18"/>
+          <w:lang w:val="en-US"/>
+        </w:rPr>
+        <w:t>7</w:t>
+      </w:r>
+      <w:r>
+        <w:rPr>
+          <w:sz w:val="18"/>
+          <w:szCs w:val="18"/>
+          <w:lang w:val="en-US"/>
+        </w:rPr>
+        <w:t>.</w:t>
+      </w:r>
+      <w:r>
+        <w:rPr>
+          <w:sz w:val="18"/>
+          <w:szCs w:val="18"/>
+          <w:lang w:val="en-US"/>
+        </w:rPr>
+        <w:t xml:space="preserve"> Line current</w:t>
+      </w:r>
+      <w:r>
+        <w:rPr>
+          <w:sz w:val="18"/>
+          <w:szCs w:val="18"/>
+          <w:lang w:val="en-US"/>
+        </w:rPr>
+        <w:t xml:space="preserve"> vs. Output power (W)</w:t>
+      </w:r>
+    </w:p>
+    <w:p>
+      <w:pPr>
         <w:rPr>
           <w:lang w:val="en-US"/>
         </w:rPr>
@@ -13669,6 +14178,312 @@
         <w:t>The value of line current is nearly the same for both values of R2.</w:t>
       </w:r>
     </w:p>
+    <w:tbl>
+      <w:tblPr>
+        <w:tblStyle w:val="TableGrid"/>
+        <w:tblW w:w="0" w:type="auto"/>
+        <w:jc w:val="center"/>
+        <w:tblInd w:w="30" w:type="dxa"/>
+        <w:tblLook w:val="04A0"/>
+      </w:tblPr>
+      <w:tblGrid>
+        <w:gridCol w:w="1966"/>
+        <w:gridCol w:w="1966"/>
+        <w:gridCol w:w="2295"/>
+        <w:gridCol w:w="2249"/>
+      </w:tblGrid>
+      <w:tr>
+        <w:trPr>
+          <w:trHeight w:val="265"/>
+          <w:jc w:val="center"/>
+        </w:trPr>
+        <w:tc>
+          <w:tcPr>
+            <w:tcW w:w="1966" w:type="dxa"/>
+          </w:tcPr>
+          <w:p>
+            <w:pPr>
+              <w:jc w:val="center"/>
+              <w:rPr>
+                <w:lang w:val="en-US"/>
+              </w:rPr>
+            </w:pPr>
+            <w:proofErr w:type="spellStart"/>
+            <w:r>
+              <w:rPr>
+                <w:lang w:val="en-US"/>
+              </w:rPr>
+              <w:t>S.No</w:t>
+            </w:r>
+            <w:proofErr w:type="spellEnd"/>
+          </w:p>
+        </w:tc>
+        <w:tc>
+          <w:tcPr>
+            <w:tcW w:w="1966" w:type="dxa"/>
+          </w:tcPr>
+          <w:p>
+            <w:pPr>
+              <w:jc w:val="center"/>
+              <w:rPr>
+                <w:lang w:val="en-US"/>
+              </w:rPr>
+            </w:pPr>
+            <w:r>
+              <w:rPr>
+                <w:lang w:val="en-US"/>
+              </w:rPr>
+              <w:t>Rotor resistance</w:t>
+            </w:r>
+          </w:p>
+        </w:tc>
+        <w:tc>
+          <w:tcPr>
+            <w:tcW w:w="2295" w:type="dxa"/>
+          </w:tcPr>
+          <w:p>
+            <w:pPr>
+              <w:jc w:val="center"/>
+              <w:rPr>
+                <w:lang w:val="en-US"/>
+              </w:rPr>
+            </w:pPr>
+            <w:r>
+              <w:rPr>
+                <w:lang w:val="en-US"/>
+              </w:rPr>
+              <w:t>Output Power</w:t>
+            </w:r>
+          </w:p>
+        </w:tc>
+        <w:tc>
+          <w:tcPr>
+            <w:tcW w:w="2249" w:type="dxa"/>
+          </w:tcPr>
+          <w:p>
+            <w:pPr>
+              <w:jc w:val="center"/>
+              <w:rPr>
+                <w:lang w:val="en-US"/>
+              </w:rPr>
+            </w:pPr>
+            <w:r>
+              <w:rPr>
+                <w:lang w:val="en-US"/>
+              </w:rPr>
+              <w:t>Line current</w:t>
+            </w:r>
+          </w:p>
+        </w:tc>
+      </w:tr>
+      <w:tr>
+        <w:trPr>
+          <w:trHeight w:val="250"/>
+          <w:jc w:val="center"/>
+        </w:trPr>
+        <w:tc>
+          <w:tcPr>
+            <w:tcW w:w="1966" w:type="dxa"/>
+          </w:tcPr>
+          <w:p>
+            <w:pPr>
+              <w:jc w:val="center"/>
+              <w:rPr>
+                <w:lang w:val="en-US"/>
+              </w:rPr>
+            </w:pPr>
+            <w:r>
+              <w:rPr>
+                <w:lang w:val="en-US"/>
+              </w:rPr>
+              <w:t>1</w:t>
+            </w:r>
+          </w:p>
+        </w:tc>
+        <w:tc>
+          <w:tcPr>
+            <w:tcW w:w="1966" w:type="dxa"/>
+          </w:tcPr>
+          <w:p>
+            <w:pPr>
+              <w:jc w:val="center"/>
+              <w:rPr>
+                <w:lang w:val="en-US"/>
+              </w:rPr>
+            </w:pPr>
+            <w:r>
+              <w:rPr>
+                <w:lang w:val="en-US"/>
+              </w:rPr>
+              <w:t>1.286 Ω</w:t>
+            </w:r>
+          </w:p>
+        </w:tc>
+        <w:tc>
+          <w:tcPr>
+            <w:tcW w:w="2295" w:type="dxa"/>
+          </w:tcPr>
+          <w:p>
+            <w:pPr>
+              <w:jc w:val="center"/>
+              <w:rPr>
+                <w:lang w:val="en-US"/>
+              </w:rPr>
+            </w:pPr>
+            <w:r>
+              <w:rPr>
+                <w:lang w:val="en-US"/>
+              </w:rPr>
+              <w:t>3</w:t>
+            </w:r>
+            <w:r>
+              <w:rPr>
+                <w:lang w:val="en-US"/>
+              </w:rPr>
+              <w:t xml:space="preserve">719 </w:t>
+            </w:r>
+            <w:r>
+              <w:rPr>
+                <w:lang w:val="en-US"/>
+              </w:rPr>
+              <w:t>W</w:t>
+            </w:r>
+          </w:p>
+        </w:tc>
+        <w:tc>
+          <w:tcPr>
+            <w:tcW w:w="2249" w:type="dxa"/>
+          </w:tcPr>
+          <w:p>
+            <w:pPr>
+              <w:jc w:val="center"/>
+              <w:rPr>
+                <w:lang w:val="en-US"/>
+              </w:rPr>
+            </w:pPr>
+            <w:r>
+              <w:rPr>
+                <w:lang w:val="en-US"/>
+              </w:rPr>
+              <w:t>7.768 A</w:t>
+            </w:r>
+          </w:p>
+        </w:tc>
+      </w:tr>
+      <w:tr>
+        <w:trPr>
+          <w:trHeight w:val="265"/>
+          <w:jc w:val="center"/>
+        </w:trPr>
+        <w:tc>
+          <w:tcPr>
+            <w:tcW w:w="1966" w:type="dxa"/>
+          </w:tcPr>
+          <w:p>
+            <w:pPr>
+              <w:jc w:val="center"/>
+              <w:rPr>
+                <w:lang w:val="en-US"/>
+              </w:rPr>
+            </w:pPr>
+            <w:r>
+              <w:rPr>
+                <w:lang w:val="en-US"/>
+              </w:rPr>
+              <w:t>2</w:t>
+            </w:r>
+          </w:p>
+        </w:tc>
+        <w:tc>
+          <w:tcPr>
+            <w:tcW w:w="1966" w:type="dxa"/>
+          </w:tcPr>
+          <w:p>
+            <w:pPr>
+              <w:jc w:val="center"/>
+              <w:rPr>
+                <w:lang w:val="en-US"/>
+              </w:rPr>
+            </w:pPr>
+            <w:r>
+              <w:rPr>
+                <w:lang w:val="en-US"/>
+              </w:rPr>
+              <w:t>2.4434 Ω</w:t>
+            </w:r>
+          </w:p>
+        </w:tc>
+        <w:tc>
+          <w:tcPr>
+            <w:tcW w:w="2295" w:type="dxa"/>
+          </w:tcPr>
+          <w:p>
+            <w:pPr>
+              <w:jc w:val="center"/>
+              <w:rPr>
+                <w:lang w:val="en-US"/>
+              </w:rPr>
+            </w:pPr>
+            <w:r>
+              <w:rPr>
+                <w:lang w:val="en-US"/>
+              </w:rPr>
+              <w:t>2</w:t>
+            </w:r>
+            <w:r>
+              <w:rPr>
+                <w:lang w:val="en-US"/>
+              </w:rPr>
+              <w:t>135</w:t>
+            </w:r>
+            <w:r>
+              <w:rPr>
+                <w:lang w:val="en-US"/>
+              </w:rPr>
+              <w:t xml:space="preserve"> W</w:t>
+            </w:r>
+          </w:p>
+        </w:tc>
+        <w:tc>
+          <w:tcPr>
+            <w:tcW w:w="2249" w:type="dxa"/>
+          </w:tcPr>
+          <w:p>
+            <w:pPr>
+              <w:jc w:val="center"/>
+              <w:rPr>
+                <w:lang w:val="en-US"/>
+              </w:rPr>
+            </w:pPr>
+            <w:r>
+              <w:rPr>
+                <w:lang w:val="en-US"/>
+              </w:rPr>
+              <w:t>5</w:t>
+            </w:r>
+            <w:r>
+              <w:rPr>
+                <w:lang w:val="en-US"/>
+              </w:rPr>
+              <w:t>.404 A</w:t>
+            </w:r>
+            <w:r>
+              <w:rPr>
+                <w:lang w:val="en-US"/>
+              </w:rPr>
+              <w:t xml:space="preserve"> </w:t>
+            </w:r>
+          </w:p>
+        </w:tc>
+      </w:tr>
+    </w:tbl>
+    <w:p>
+      <w:pPr>
+        <w:rPr>
+          <w:lang w:val="en-US"/>
+        </w:rPr>
+      </w:pPr>
+    </w:p>
     <w:p>
       <w:pPr>
         <w:rPr>
@@ -13693,12 +14508,14 @@
       <w:pPr>
         <w:rPr>
           <w:b/>
-          <w:lang w:val="en-US"/>
-        </w:rPr>
-      </w:pPr>
-      <w:r>
-        <w:rPr>
-          <w:b/>
+          <w:u w:val="single"/>
+          <w:lang w:val="en-US"/>
+        </w:rPr>
+      </w:pPr>
+      <w:r>
+        <w:rPr>
+          <w:b/>
+          <w:u w:val="single"/>
           <w:lang w:val="en-US"/>
         </w:rPr>
         <w:t>3. Power factor vs. Output power</w:t>
@@ -13706,16 +14523,11 @@
     </w:p>
     <w:p>
       <w:pPr>
-        <w:rPr>
-          <w:lang w:val="en-US"/>
-        </w:rPr>
-      </w:pPr>
-      <w:r>
-        <w:rPr>
-          <w:lang w:val="en-US"/>
-        </w:rPr>
-        <w:t xml:space="preserve">                                 </w:t>
-      </w:r>
+        <w:jc w:val="center"/>
+        <w:rPr>
+          <w:lang w:val="en-US"/>
+        </w:rPr>
+      </w:pPr>
       <w:r>
         <w:rPr>
           <w:noProof/>
@@ -13723,9 +14535,9 @@
         </w:rPr>
         <w:drawing>
           <wp:inline distT="0" distB="0" distL="0" distR="0">
-            <wp:extent cx="3476625" cy="2607470"/>
-            <wp:effectExtent l="19050" t="0" r="9525" b="0"/>
-            <wp:docPr id="94" name="Picture 94" descr="C:\Users\vijayprasanna\AC_lab\A7\Report\images\pf_power_r.png"/>
+            <wp:extent cx="3416300" cy="2562225"/>
+            <wp:effectExtent l="19050" t="0" r="0" b="0"/>
+            <wp:docPr id="31" name="Picture 31" descr="C:\Users\vijayprasanna\AC_lab\A7\induction-motor-performance\images\pf_power_r.png"/>
             <wp:cNvGraphicFramePr>
               <a:graphicFrameLocks xmlns:a="http://schemas.openxmlformats.org/drawingml/2006/main" noChangeAspect="1"/>
             </wp:cNvGraphicFramePr>
@@ -13733,7 +14545,7 @@
               <a:graphicData uri="http://schemas.openxmlformats.org/drawingml/2006/picture">
                 <pic:pic xmlns:pic="http://schemas.openxmlformats.org/drawingml/2006/picture">
                   <pic:nvPicPr>
-                    <pic:cNvPr id="0" name="Picture 94" descr="C:\Users\vijayprasanna\AC_lab\A7\Report\images\pf_power_r.png"/>
+                    <pic:cNvPr id="0" name="Picture 31" descr="C:\Users\vijayprasanna\AC_lab\A7\induction-motor-performance\images\pf_power_r.png"/>
                     <pic:cNvPicPr>
                       <a:picLocks noChangeAspect="1" noChangeArrowheads="1"/>
                     </pic:cNvPicPr>
@@ -13748,7 +14560,7 @@
                   <pic:spPr bwMode="auto">
                     <a:xfrm>
                       <a:off x="0" y="0"/>
-                      <a:ext cx="3476628" cy="2607472"/>
+                      <a:ext cx="3416300" cy="2562225"/>
                     </a:xfrm>
                     <a:prstGeom prst="rect">
                       <a:avLst/>
@@ -13770,6 +14582,56 @@
     </w:p>
     <w:p>
       <w:pPr>
+        <w:jc w:val="center"/>
+        <w:rPr>
+          <w:sz w:val="18"/>
+          <w:szCs w:val="18"/>
+          <w:lang w:val="en-US"/>
+        </w:rPr>
+      </w:pPr>
+      <w:r>
+        <w:rPr>
+          <w:sz w:val="18"/>
+          <w:szCs w:val="18"/>
+          <w:lang w:val="en-US"/>
+        </w:rPr>
+        <w:t>Figure1</w:t>
+      </w:r>
+      <w:r>
+        <w:rPr>
+          <w:sz w:val="18"/>
+          <w:szCs w:val="18"/>
+          <w:lang w:val="en-US"/>
+        </w:rPr>
+        <w:t>8</w:t>
+      </w:r>
+      <w:r>
+        <w:rPr>
+          <w:sz w:val="18"/>
+          <w:szCs w:val="18"/>
+          <w:lang w:val="en-US"/>
+        </w:rPr>
+        <w:t>.</w:t>
+      </w:r>
+      <w:r>
+        <w:rPr>
+          <w:sz w:val="18"/>
+          <w:szCs w:val="18"/>
+          <w:lang w:val="en-US"/>
+        </w:rPr>
+        <w:t xml:space="preserve"> Power factor</w:t>
+      </w:r>
+      <w:r>
+        <w:rPr>
+          <w:sz w:val="18"/>
+          <w:szCs w:val="18"/>
+          <w:lang w:val="en-US"/>
+        </w:rPr>
+        <w:t xml:space="preserve"> vs. Output power (W)</w:t>
+      </w:r>
+    </w:p>
+    <w:p>
+      <w:pPr>
         <w:rPr>
           <w:lang w:val="en-US"/>
         </w:rPr>
@@ -13788,6 +14650,301 @@
         <w:t>the value of power factor remains the same with respect output power for varying R2 values.</w:t>
       </w:r>
     </w:p>
+    <w:tbl>
+      <w:tblPr>
+        <w:tblStyle w:val="TableGrid"/>
+        <w:tblW w:w="0" w:type="auto"/>
+        <w:jc w:val="center"/>
+        <w:tblInd w:w="30" w:type="dxa"/>
+        <w:tblLook w:val="04A0"/>
+      </w:tblPr>
+      <w:tblGrid>
+        <w:gridCol w:w="1966"/>
+        <w:gridCol w:w="1966"/>
+        <w:gridCol w:w="2295"/>
+        <w:gridCol w:w="2249"/>
+      </w:tblGrid>
+      <w:tr>
+        <w:trPr>
+          <w:trHeight w:val="265"/>
+          <w:jc w:val="center"/>
+        </w:trPr>
+        <w:tc>
+          <w:tcPr>
+            <w:tcW w:w="1966" w:type="dxa"/>
+          </w:tcPr>
+          <w:p>
+            <w:pPr>
+              <w:jc w:val="center"/>
+              <w:rPr>
+                <w:lang w:val="en-US"/>
+              </w:rPr>
+            </w:pPr>
+            <w:proofErr w:type="spellStart"/>
+            <w:r>
+              <w:rPr>
+                <w:lang w:val="en-US"/>
+              </w:rPr>
+              <w:lastRenderedPageBreak/>
+              <w:t>S.No</w:t>
+            </w:r>
+            <w:proofErr w:type="spellEnd"/>
+          </w:p>
+        </w:tc>
+        <w:tc>
+          <w:tcPr>
+            <w:tcW w:w="1966" w:type="dxa"/>
+          </w:tcPr>
+          <w:p>
+            <w:pPr>
+              <w:jc w:val="center"/>
+              <w:rPr>
+                <w:lang w:val="en-US"/>
+              </w:rPr>
+            </w:pPr>
+            <w:r>
+              <w:rPr>
+                <w:lang w:val="en-US"/>
+              </w:rPr>
+              <w:t>Rotor resistance</w:t>
+            </w:r>
+          </w:p>
+        </w:tc>
+        <w:tc>
+          <w:tcPr>
+            <w:tcW w:w="2295" w:type="dxa"/>
+          </w:tcPr>
+          <w:p>
+            <w:pPr>
+              <w:jc w:val="center"/>
+              <w:rPr>
+                <w:lang w:val="en-US"/>
+              </w:rPr>
+            </w:pPr>
+            <w:r>
+              <w:rPr>
+                <w:lang w:val="en-US"/>
+              </w:rPr>
+              <w:t>Output Power</w:t>
+            </w:r>
+          </w:p>
+        </w:tc>
+        <w:tc>
+          <w:tcPr>
+            <w:tcW w:w="2249" w:type="dxa"/>
+          </w:tcPr>
+          <w:p>
+            <w:pPr>
+              <w:jc w:val="center"/>
+              <w:rPr>
+                <w:lang w:val="en-US"/>
+              </w:rPr>
+            </w:pPr>
+            <w:r>
+              <w:rPr>
+                <w:lang w:val="en-US"/>
+              </w:rPr>
+              <w:t>Power factor</w:t>
+            </w:r>
+          </w:p>
+        </w:tc>
+      </w:tr>
+      <w:tr>
+        <w:trPr>
+          <w:trHeight w:val="250"/>
+          <w:jc w:val="center"/>
+        </w:trPr>
+        <w:tc>
+          <w:tcPr>
+            <w:tcW w:w="1966" w:type="dxa"/>
+          </w:tcPr>
+          <w:p>
+            <w:pPr>
+              <w:jc w:val="center"/>
+              <w:rPr>
+                <w:lang w:val="en-US"/>
+              </w:rPr>
+            </w:pPr>
+            <w:r>
+              <w:rPr>
+                <w:lang w:val="en-US"/>
+              </w:rPr>
+              <w:t>1</w:t>
+            </w:r>
+          </w:p>
+        </w:tc>
+        <w:tc>
+          <w:tcPr>
+            <w:tcW w:w="1966" w:type="dxa"/>
+          </w:tcPr>
+          <w:p>
+            <w:pPr>
+              <w:jc w:val="center"/>
+              <w:rPr>
+                <w:lang w:val="en-US"/>
+              </w:rPr>
+            </w:pPr>
+            <w:r>
+              <w:rPr>
+                <w:lang w:val="en-US"/>
+              </w:rPr>
+              <w:t>1.286 Ω</w:t>
+            </w:r>
+          </w:p>
+        </w:tc>
+        <w:tc>
+          <w:tcPr>
+            <w:tcW w:w="2295" w:type="dxa"/>
+          </w:tcPr>
+          <w:p>
+            <w:pPr>
+              <w:jc w:val="center"/>
+              <w:rPr>
+                <w:lang w:val="en-US"/>
+              </w:rPr>
+            </w:pPr>
+            <w:r>
+              <w:rPr>
+                <w:lang w:val="en-US"/>
+              </w:rPr>
+              <w:t>39</w:t>
+            </w:r>
+            <w:r>
+              <w:rPr>
+                <w:lang w:val="en-US"/>
+              </w:rPr>
+              <w:t>61</w:t>
+            </w:r>
+            <w:r>
+              <w:rPr>
+                <w:lang w:val="en-US"/>
+              </w:rPr>
+              <w:t xml:space="preserve"> W</w:t>
+            </w:r>
+          </w:p>
+        </w:tc>
+        <w:tc>
+          <w:tcPr>
+            <w:tcW w:w="2249" w:type="dxa"/>
+          </w:tcPr>
+          <w:p>
+            <w:pPr>
+              <w:jc w:val="center"/>
+              <w:rPr>
+                <w:lang w:val="en-US"/>
+              </w:rPr>
+            </w:pPr>
+            <w:r>
+              <w:rPr>
+                <w:lang w:val="en-US"/>
+              </w:rPr>
+              <w:t>0.8057</w:t>
+            </w:r>
+          </w:p>
+        </w:tc>
+      </w:tr>
+      <w:tr>
+        <w:trPr>
+          <w:trHeight w:val="265"/>
+          <w:jc w:val="center"/>
+        </w:trPr>
+        <w:tc>
+          <w:tcPr>
+            <w:tcW w:w="1966" w:type="dxa"/>
+          </w:tcPr>
+          <w:p>
+            <w:pPr>
+              <w:jc w:val="center"/>
+              <w:rPr>
+                <w:lang w:val="en-US"/>
+              </w:rPr>
+            </w:pPr>
+            <w:r>
+              <w:rPr>
+                <w:lang w:val="en-US"/>
+              </w:rPr>
+              <w:t>2</w:t>
+            </w:r>
+          </w:p>
+        </w:tc>
+        <w:tc>
+          <w:tcPr>
+            <w:tcW w:w="1966" w:type="dxa"/>
+          </w:tcPr>
+          <w:p>
+            <w:pPr>
+              <w:jc w:val="center"/>
+              <w:rPr>
+                <w:lang w:val="en-US"/>
+              </w:rPr>
+            </w:pPr>
+            <w:r>
+              <w:rPr>
+                <w:lang w:val="en-US"/>
+              </w:rPr>
+              <w:t>2.4434 Ω</w:t>
+            </w:r>
+          </w:p>
+        </w:tc>
+        <w:tc>
+          <w:tcPr>
+            <w:tcW w:w="2295" w:type="dxa"/>
+          </w:tcPr>
+          <w:p>
+            <w:pPr>
+              <w:jc w:val="center"/>
+              <w:rPr>
+                <w:lang w:val="en-US"/>
+              </w:rPr>
+            </w:pPr>
+            <w:r>
+              <w:rPr>
+                <w:lang w:val="en-US"/>
+              </w:rPr>
+              <w:t>2293</w:t>
+            </w:r>
+            <w:r>
+              <w:rPr>
+                <w:lang w:val="en-US"/>
+              </w:rPr>
+              <w:t xml:space="preserve"> W</w:t>
+            </w:r>
+          </w:p>
+        </w:tc>
+        <w:tc>
+          <w:tcPr>
+            <w:tcW w:w="2249" w:type="dxa"/>
+          </w:tcPr>
+          <w:p>
+            <w:pPr>
+              <w:jc w:val="center"/>
+              <w:rPr>
+                <w:lang w:val="en-US"/>
+              </w:rPr>
+            </w:pPr>
+            <w:r>
+              <w:rPr>
+                <w:lang w:val="en-US"/>
+              </w:rPr>
+              <w:t>0.6819</w:t>
+            </w:r>
+            <w:r>
+              <w:rPr>
+                <w:lang w:val="en-US"/>
+              </w:rPr>
+              <w:t xml:space="preserve"> </w:t>
+            </w:r>
+          </w:p>
+        </w:tc>
+      </w:tr>
+    </w:tbl>
+    <w:p>
+      <w:pPr>
+        <w:rPr>
+          <w:lang w:val="en-US"/>
+        </w:rPr>
+      </w:pPr>
+    </w:p>
     <w:p>
       <w:pPr>
         <w:rPr>
@@ -13812,12 +14969,14 @@
       <w:pPr>
         <w:rPr>
           <w:b/>
-          <w:lang w:val="en-US"/>
-        </w:rPr>
-      </w:pPr>
-      <w:r>
-        <w:rPr>
-          <w:b/>
+          <w:u w:val="single"/>
+          <w:lang w:val="en-US"/>
+        </w:rPr>
+      </w:pPr>
+      <w:r>
+        <w:rPr>
+          <w:b/>
+          <w:u w:val="single"/>
           <w:lang w:val="en-US"/>
         </w:rPr>
         <w:t>4. Slip vs. Output power</w:t>
@@ -13825,7 +14984,7 @@
     </w:p>
     <w:p>
       <w:pPr>
-        <w:ind w:left="720" w:firstLine="720"/>
+        <w:jc w:val="center"/>
         <w:rPr>
           <w:lang w:val="en-US"/>
         </w:rPr>
@@ -13835,12 +14994,11 @@
           <w:noProof/>
           <w:lang w:eastAsia="en-GB"/>
         </w:rPr>
-        <w:lastRenderedPageBreak/>
         <w:drawing>
           <wp:inline distT="0" distB="0" distL="0" distR="0">
-            <wp:extent cx="3987800" cy="2990850"/>
+            <wp:extent cx="2819400" cy="2114550"/>
             <wp:effectExtent l="19050" t="0" r="0" b="0"/>
-            <wp:docPr id="95" name="Picture 95" descr="C:\Users\vijayprasanna\AC_lab\A7\Report\images\slip_power_r.png"/>
+            <wp:docPr id="32" name="Picture 32" descr="C:\Users\vijayprasanna\AC_lab\A7\induction-motor-performance\images\slip_power_r.png"/>
             <wp:cNvGraphicFramePr>
               <a:graphicFrameLocks xmlns:a="http://schemas.openxmlformats.org/drawingml/2006/main" noChangeAspect="1"/>
             </wp:cNvGraphicFramePr>
@@ -13848,7 +15006,7 @@
               <a:graphicData uri="http://schemas.openxmlformats.org/drawingml/2006/picture">
                 <pic:pic xmlns:pic="http://schemas.openxmlformats.org/drawingml/2006/picture">
                   <pic:nvPicPr>
-                    <pic:cNvPr id="0" name="Picture 95" descr="C:\Users\vijayprasanna\AC_lab\A7\Report\images\slip_power_r.png"/>
+                    <pic:cNvPr id="0" name="Picture 32" descr="C:\Users\vijayprasanna\AC_lab\A7\induction-motor-performance\images\slip_power_r.png"/>
                     <pic:cNvPicPr>
                       <a:picLocks noChangeAspect="1" noChangeArrowheads="1"/>
                     </pic:cNvPicPr>
@@ -13863,7 +15021,7 @@
                   <pic:spPr bwMode="auto">
                     <a:xfrm>
                       <a:off x="0" y="0"/>
-                      <a:ext cx="3987800" cy="2990850"/>
+                      <a:ext cx="2819400" cy="2114550"/>
                     </a:xfrm>
                     <a:prstGeom prst="rect">
                       <a:avLst/>
@@ -13885,6 +15043,56 @@
     </w:p>
     <w:p>
       <w:pPr>
+        <w:jc w:val="center"/>
+        <w:rPr>
+          <w:sz w:val="18"/>
+          <w:szCs w:val="18"/>
+          <w:lang w:val="en-US"/>
+        </w:rPr>
+      </w:pPr>
+      <w:r>
+        <w:rPr>
+          <w:sz w:val="18"/>
+          <w:szCs w:val="18"/>
+          <w:lang w:val="en-US"/>
+        </w:rPr>
+        <w:t>Figure1</w:t>
+      </w:r>
+      <w:r>
+        <w:rPr>
+          <w:sz w:val="18"/>
+          <w:szCs w:val="18"/>
+          <w:lang w:val="en-US"/>
+        </w:rPr>
+        <w:t>9</w:t>
+      </w:r>
+      <w:r>
+        <w:rPr>
+          <w:sz w:val="18"/>
+          <w:szCs w:val="18"/>
+          <w:lang w:val="en-US"/>
+        </w:rPr>
+        <w:t>.</w:t>
+      </w:r>
+      <w:r>
+        <w:rPr>
+          <w:sz w:val="18"/>
+          <w:szCs w:val="18"/>
+          <w:lang w:val="en-US"/>
+        </w:rPr>
+        <w:t xml:space="preserve"> Slip</w:t>
+      </w:r>
+      <w:r>
+        <w:rPr>
+          <w:sz w:val="18"/>
+          <w:szCs w:val="18"/>
+          <w:lang w:val="en-US"/>
+        </w:rPr>
+        <w:t xml:space="preserve"> vs. Output power (W)</w:t>
+      </w:r>
+    </w:p>
+    <w:p>
+      <w:pPr>
         <w:rPr>
           <w:lang w:val="en-US"/>
         </w:rPr>
@@ -13903,6 +15111,300 @@
         <w:t>the value of slip for higher R2 is higher.</w:t>
       </w:r>
     </w:p>
+    <w:tbl>
+      <w:tblPr>
+        <w:tblStyle w:val="TableGrid"/>
+        <w:tblW w:w="0" w:type="auto"/>
+        <w:jc w:val="center"/>
+        <w:tblInd w:w="30" w:type="dxa"/>
+        <w:tblLook w:val="04A0"/>
+      </w:tblPr>
+      <w:tblGrid>
+        <w:gridCol w:w="1966"/>
+        <w:gridCol w:w="1966"/>
+        <w:gridCol w:w="2295"/>
+        <w:gridCol w:w="2249"/>
+      </w:tblGrid>
+      <w:tr>
+        <w:trPr>
+          <w:trHeight w:val="265"/>
+          <w:jc w:val="center"/>
+        </w:trPr>
+        <w:tc>
+          <w:tcPr>
+            <w:tcW w:w="1966" w:type="dxa"/>
+          </w:tcPr>
+          <w:p>
+            <w:pPr>
+              <w:jc w:val="center"/>
+              <w:rPr>
+                <w:lang w:val="en-US"/>
+              </w:rPr>
+            </w:pPr>
+            <w:proofErr w:type="spellStart"/>
+            <w:r>
+              <w:rPr>
+                <w:lang w:val="en-US"/>
+              </w:rPr>
+              <w:t>S.No</w:t>
+            </w:r>
+            <w:proofErr w:type="spellEnd"/>
+          </w:p>
+        </w:tc>
+        <w:tc>
+          <w:tcPr>
+            <w:tcW w:w="1966" w:type="dxa"/>
+          </w:tcPr>
+          <w:p>
+            <w:pPr>
+              <w:jc w:val="center"/>
+              <w:rPr>
+                <w:lang w:val="en-US"/>
+              </w:rPr>
+            </w:pPr>
+            <w:r>
+              <w:rPr>
+                <w:lang w:val="en-US"/>
+              </w:rPr>
+              <w:t>Rotor resistance</w:t>
+            </w:r>
+          </w:p>
+        </w:tc>
+        <w:tc>
+          <w:tcPr>
+            <w:tcW w:w="2295" w:type="dxa"/>
+          </w:tcPr>
+          <w:p>
+            <w:pPr>
+              <w:jc w:val="center"/>
+              <w:rPr>
+                <w:lang w:val="en-US"/>
+              </w:rPr>
+            </w:pPr>
+            <w:r>
+              <w:rPr>
+                <w:lang w:val="en-US"/>
+              </w:rPr>
+              <w:t>Output Power</w:t>
+            </w:r>
+          </w:p>
+        </w:tc>
+        <w:tc>
+          <w:tcPr>
+            <w:tcW w:w="2249" w:type="dxa"/>
+          </w:tcPr>
+          <w:p>
+            <w:pPr>
+              <w:jc w:val="center"/>
+              <w:rPr>
+                <w:lang w:val="en-US"/>
+              </w:rPr>
+            </w:pPr>
+            <w:r>
+              <w:rPr>
+                <w:lang w:val="en-US"/>
+              </w:rPr>
+              <w:t>Slip</w:t>
+            </w:r>
+          </w:p>
+        </w:tc>
+      </w:tr>
+      <w:tr>
+        <w:trPr>
+          <w:trHeight w:val="250"/>
+          <w:jc w:val="center"/>
+        </w:trPr>
+        <w:tc>
+          <w:tcPr>
+            <w:tcW w:w="1966" w:type="dxa"/>
+          </w:tcPr>
+          <w:p>
+            <w:pPr>
+              <w:jc w:val="center"/>
+              <w:rPr>
+                <w:lang w:val="en-US"/>
+              </w:rPr>
+            </w:pPr>
+            <w:r>
+              <w:rPr>
+                <w:lang w:val="en-US"/>
+              </w:rPr>
+              <w:t>1</w:t>
+            </w:r>
+          </w:p>
+        </w:tc>
+        <w:tc>
+          <w:tcPr>
+            <w:tcW w:w="1966" w:type="dxa"/>
+          </w:tcPr>
+          <w:p>
+            <w:pPr>
+              <w:jc w:val="center"/>
+              <w:rPr>
+                <w:lang w:val="en-US"/>
+              </w:rPr>
+            </w:pPr>
+            <w:r>
+              <w:rPr>
+                <w:lang w:val="en-US"/>
+              </w:rPr>
+              <w:t>1.286 Ω</w:t>
+            </w:r>
+          </w:p>
+        </w:tc>
+        <w:tc>
+          <w:tcPr>
+            <w:tcW w:w="2295" w:type="dxa"/>
+          </w:tcPr>
+          <w:p>
+            <w:pPr>
+              <w:jc w:val="center"/>
+              <w:rPr>
+                <w:lang w:val="en-US"/>
+              </w:rPr>
+            </w:pPr>
+            <w:r>
+              <w:rPr>
+                <w:lang w:val="en-US"/>
+              </w:rPr>
+              <w:t>3741</w:t>
+            </w:r>
+            <w:r>
+              <w:rPr>
+                <w:lang w:val="en-US"/>
+              </w:rPr>
+              <w:t xml:space="preserve"> W</w:t>
+            </w:r>
+          </w:p>
+        </w:tc>
+        <w:tc>
+          <w:tcPr>
+            <w:tcW w:w="2249" w:type="dxa"/>
+          </w:tcPr>
+          <w:p>
+            <w:pPr>
+              <w:jc w:val="center"/>
+              <w:rPr>
+                <w:lang w:val="en-US"/>
+              </w:rPr>
+            </w:pPr>
+            <w:r>
+              <w:rPr>
+                <w:lang w:val="en-US"/>
+              </w:rPr>
+              <w:t>0.0121</w:t>
+            </w:r>
+          </w:p>
+        </w:tc>
+      </w:tr>
+      <w:tr>
+        <w:trPr>
+          <w:trHeight w:val="265"/>
+          <w:jc w:val="center"/>
+        </w:trPr>
+        <w:tc>
+          <w:tcPr>
+            <w:tcW w:w="1966" w:type="dxa"/>
+          </w:tcPr>
+          <w:p>
+            <w:pPr>
+              <w:jc w:val="center"/>
+              <w:rPr>
+                <w:lang w:val="en-US"/>
+              </w:rPr>
+            </w:pPr>
+            <w:r>
+              <w:rPr>
+                <w:lang w:val="en-US"/>
+              </w:rPr>
+              <w:t>2</w:t>
+            </w:r>
+          </w:p>
+        </w:tc>
+        <w:tc>
+          <w:tcPr>
+            <w:tcW w:w="1966" w:type="dxa"/>
+          </w:tcPr>
+          <w:p>
+            <w:pPr>
+              <w:jc w:val="center"/>
+              <w:rPr>
+                <w:lang w:val="en-US"/>
+              </w:rPr>
+            </w:pPr>
+            <w:r>
+              <w:rPr>
+                <w:lang w:val="en-US"/>
+              </w:rPr>
+              <w:t>2.4434 Ω</w:t>
+            </w:r>
+          </w:p>
+        </w:tc>
+        <w:tc>
+          <w:tcPr>
+            <w:tcW w:w="2295" w:type="dxa"/>
+          </w:tcPr>
+          <w:p>
+            <w:pPr>
+              <w:jc w:val="center"/>
+              <w:rPr>
+                <w:lang w:val="en-US"/>
+              </w:rPr>
+            </w:pPr>
+            <w:r>
+              <w:rPr>
+                <w:lang w:val="en-US"/>
+              </w:rPr>
+              <w:t>2</w:t>
+            </w:r>
+            <w:r>
+              <w:rPr>
+                <w:lang w:val="en-US"/>
+              </w:rPr>
+              <w:t>150</w:t>
+            </w:r>
+            <w:r>
+              <w:rPr>
+                <w:lang w:val="en-US"/>
+              </w:rPr>
+              <w:t xml:space="preserve"> W</w:t>
+            </w:r>
+          </w:p>
+        </w:tc>
+        <w:tc>
+          <w:tcPr>
+            <w:tcW w:w="2249" w:type="dxa"/>
+          </w:tcPr>
+          <w:p>
+            <w:pPr>
+              <w:jc w:val="center"/>
+              <w:rPr>
+                <w:lang w:val="en-US"/>
+              </w:rPr>
+            </w:pPr>
+            <w:r>
+              <w:rPr>
+                <w:lang w:val="en-US"/>
+              </w:rPr>
+              <w:t>0.0121</w:t>
+            </w:r>
+            <w:r>
+              <w:rPr>
+                <w:lang w:val="en-US"/>
+              </w:rPr>
+              <w:t xml:space="preserve"> </w:t>
+            </w:r>
+          </w:p>
+        </w:tc>
+      </w:tr>
+    </w:tbl>
+    <w:p>
+      <w:pPr>
+        <w:rPr>
+          <w:lang w:val="en-US"/>
+        </w:rPr>
+      </w:pPr>
+    </w:p>
     <w:p>
       <w:pPr>
         <w:rPr>
@@ -13927,12 +15429,14 @@
       <w:pPr>
         <w:rPr>
           <w:b/>
-          <w:lang w:val="en-US"/>
-        </w:rPr>
-      </w:pPr>
-      <w:r>
-        <w:rPr>
-          <w:b/>
+          <w:u w:val="single"/>
+          <w:lang w:val="en-US"/>
+        </w:rPr>
+      </w:pPr>
+      <w:r>
+        <w:rPr>
+          <w:b/>
+          <w:u w:val="single"/>
           <w:lang w:val="en-US"/>
         </w:rPr>
         <w:t>5. Speed vs. Output power</w:t>
@@ -13940,7 +15444,7 @@
     </w:p>
     <w:p>
       <w:pPr>
-        <w:ind w:left="720" w:firstLine="720"/>
+        <w:jc w:val="center"/>
         <w:rPr>
           <w:lang w:val="en-US"/>
         </w:rPr>
@@ -13952,9 +15456,9 @@
         </w:rPr>
         <w:drawing>
           <wp:inline distT="0" distB="0" distL="0" distR="0">
-            <wp:extent cx="3644900" cy="2733675"/>
-            <wp:effectExtent l="19050" t="0" r="0" b="0"/>
-            <wp:docPr id="96" name="Picture 96" descr="C:\Users\vijayprasanna\AC_lab\A7\Report\images\speed_power_r.png"/>
+            <wp:extent cx="2755900" cy="2066925"/>
+            <wp:effectExtent l="19050" t="0" r="6350" b="0"/>
+            <wp:docPr id="34" name="Picture 34" descr="C:\Users\vijayprasanna\AC_lab\A7\induction-motor-performance\images\speed_power_r.png"/>
             <wp:cNvGraphicFramePr>
               <a:graphicFrameLocks xmlns:a="http://schemas.openxmlformats.org/drawingml/2006/main" noChangeAspect="1"/>
             </wp:cNvGraphicFramePr>
@@ -13962,7 +15466,7 @@
               <a:graphicData uri="http://schemas.openxmlformats.org/drawingml/2006/picture">
                 <pic:pic xmlns:pic="http://schemas.openxmlformats.org/drawingml/2006/picture">
                   <pic:nvPicPr>
-                    <pic:cNvPr id="0" name="Picture 96" descr="C:\Users\vijayprasanna\AC_lab\A7\Report\images\speed_power_r.png"/>
+                    <pic:cNvPr id="0" name="Picture 34" descr="C:\Users\vijayprasanna\AC_lab\A7\induction-motor-performance\images\speed_power_r.png"/>
                     <pic:cNvPicPr>
                       <a:picLocks noChangeAspect="1" noChangeArrowheads="1"/>
                     </pic:cNvPicPr>
@@ -13977,7 +15481,7 @@
                   <pic:spPr bwMode="auto">
                     <a:xfrm>
                       <a:off x="0" y="0"/>
-                      <a:ext cx="3644900" cy="2733675"/>
+                      <a:ext cx="2755900" cy="2066925"/>
                     </a:xfrm>
                     <a:prstGeom prst="rect">
                       <a:avLst/>
@@ -13998,16 +15502,361 @@
       </w:r>
     </w:p>
     <w:p>
-      <w:r>
-        <w:rPr>
-          <w:b/>
-        </w:rPr>
+      <w:pPr>
+        <w:jc w:val="center"/>
+        <w:rPr>
+          <w:sz w:val="18"/>
+          <w:szCs w:val="18"/>
+          <w:lang w:val="en-US"/>
+        </w:rPr>
+      </w:pPr>
+      <w:r>
+        <w:rPr>
+          <w:sz w:val="18"/>
+          <w:szCs w:val="18"/>
+          <w:lang w:val="en-US"/>
+        </w:rPr>
+        <w:t>Figure20</w:t>
+      </w:r>
+      <w:r>
+        <w:rPr>
+          <w:sz w:val="18"/>
+          <w:szCs w:val="18"/>
+          <w:lang w:val="en-US"/>
+        </w:rPr>
+        <w:t>.</w:t>
+      </w:r>
+      <w:r>
+        <w:rPr>
+          <w:sz w:val="18"/>
+          <w:szCs w:val="18"/>
+          <w:lang w:val="en-US"/>
+        </w:rPr>
+        <w:t xml:space="preserve"> Speed</w:t>
+      </w:r>
+      <w:r>
+        <w:rPr>
+          <w:sz w:val="18"/>
+          <w:szCs w:val="18"/>
+          <w:lang w:val="en-US"/>
+        </w:rPr>
+        <w:t xml:space="preserve"> (rpm)</w:t>
+      </w:r>
+      <w:r>
+        <w:rPr>
+          <w:sz w:val="18"/>
+          <w:szCs w:val="18"/>
+          <w:lang w:val="en-US"/>
+        </w:rPr>
+        <w:t xml:space="preserve"> vs. Output power (W)</w:t>
+      </w:r>
+    </w:p>
+    <w:p>
+      <w:r>
+        <w:rPr>
+          <w:b/>
+        </w:rPr>
+        <w:lastRenderedPageBreak/>
         <w:t xml:space="preserve">Observation: </w:t>
       </w:r>
       <w:r>
         <w:t>the value of speed is lower for higher values of R2.</w:t>
       </w:r>
     </w:p>
+    <w:tbl>
+      <w:tblPr>
+        <w:tblStyle w:val="TableGrid"/>
+        <w:tblW w:w="0" w:type="auto"/>
+        <w:jc w:val="center"/>
+        <w:tblInd w:w="30" w:type="dxa"/>
+        <w:tblLook w:val="04A0"/>
+      </w:tblPr>
+      <w:tblGrid>
+        <w:gridCol w:w="1966"/>
+        <w:gridCol w:w="1966"/>
+        <w:gridCol w:w="2295"/>
+        <w:gridCol w:w="2249"/>
+      </w:tblGrid>
+      <w:tr>
+        <w:trPr>
+          <w:trHeight w:val="265"/>
+          <w:jc w:val="center"/>
+        </w:trPr>
+        <w:tc>
+          <w:tcPr>
+            <w:tcW w:w="1966" w:type="dxa"/>
+          </w:tcPr>
+          <w:p>
+            <w:pPr>
+              <w:jc w:val="center"/>
+              <w:rPr>
+                <w:lang w:val="en-US"/>
+              </w:rPr>
+            </w:pPr>
+            <w:proofErr w:type="spellStart"/>
+            <w:r>
+              <w:rPr>
+                <w:lang w:val="en-US"/>
+              </w:rPr>
+              <w:t>S.No</w:t>
+            </w:r>
+            <w:proofErr w:type="spellEnd"/>
+          </w:p>
+        </w:tc>
+        <w:tc>
+          <w:tcPr>
+            <w:tcW w:w="1966" w:type="dxa"/>
+          </w:tcPr>
+          <w:p>
+            <w:pPr>
+              <w:jc w:val="center"/>
+              <w:rPr>
+                <w:lang w:val="en-US"/>
+              </w:rPr>
+            </w:pPr>
+            <w:r>
+              <w:rPr>
+                <w:lang w:val="en-US"/>
+              </w:rPr>
+              <w:t>Rotor resistance</w:t>
+            </w:r>
+          </w:p>
+        </w:tc>
+        <w:tc>
+          <w:tcPr>
+            <w:tcW w:w="2295" w:type="dxa"/>
+          </w:tcPr>
+          <w:p>
+            <w:pPr>
+              <w:jc w:val="center"/>
+              <w:rPr>
+                <w:lang w:val="en-US"/>
+              </w:rPr>
+            </w:pPr>
+            <w:r>
+              <w:rPr>
+                <w:lang w:val="en-US"/>
+              </w:rPr>
+              <w:t>Output Power</w:t>
+            </w:r>
+          </w:p>
+        </w:tc>
+        <w:tc>
+          <w:tcPr>
+            <w:tcW w:w="2249" w:type="dxa"/>
+          </w:tcPr>
+          <w:p>
+            <w:pPr>
+              <w:jc w:val="center"/>
+              <w:rPr>
+                <w:lang w:val="en-US"/>
+              </w:rPr>
+            </w:pPr>
+            <w:r>
+              <w:rPr>
+                <w:lang w:val="en-US"/>
+              </w:rPr>
+              <w:t>Speed</w:t>
+            </w:r>
+          </w:p>
+        </w:tc>
+      </w:tr>
+      <w:tr>
+        <w:trPr>
+          <w:trHeight w:val="250"/>
+          <w:jc w:val="center"/>
+        </w:trPr>
+        <w:tc>
+          <w:tcPr>
+            <w:tcW w:w="1966" w:type="dxa"/>
+          </w:tcPr>
+          <w:p>
+            <w:pPr>
+              <w:jc w:val="center"/>
+              <w:rPr>
+                <w:lang w:val="en-US"/>
+              </w:rPr>
+            </w:pPr>
+            <w:r>
+              <w:rPr>
+                <w:lang w:val="en-US"/>
+              </w:rPr>
+              <w:t>1</w:t>
+            </w:r>
+          </w:p>
+        </w:tc>
+        <w:tc>
+          <w:tcPr>
+            <w:tcW w:w="1966" w:type="dxa"/>
+          </w:tcPr>
+          <w:p>
+            <w:pPr>
+              <w:jc w:val="center"/>
+              <w:rPr>
+                <w:lang w:val="en-US"/>
+              </w:rPr>
+            </w:pPr>
+            <w:r>
+              <w:rPr>
+                <w:lang w:val="en-US"/>
+              </w:rPr>
+              <w:t>1.286 Ω</w:t>
+            </w:r>
+          </w:p>
+        </w:tc>
+        <w:tc>
+          <w:tcPr>
+            <w:tcW w:w="2295" w:type="dxa"/>
+          </w:tcPr>
+          <w:p>
+            <w:pPr>
+              <w:jc w:val="center"/>
+              <w:rPr>
+                <w:lang w:val="en-US"/>
+              </w:rPr>
+            </w:pPr>
+            <w:r>
+              <w:rPr>
+                <w:lang w:val="en-US"/>
+              </w:rPr>
+              <w:t>3</w:t>
+            </w:r>
+            <w:r>
+              <w:rPr>
+                <w:lang w:val="en-US"/>
+              </w:rPr>
+              <w:t>741</w:t>
+            </w:r>
+            <w:r>
+              <w:rPr>
+                <w:lang w:val="en-US"/>
+              </w:rPr>
+              <w:t xml:space="preserve"> W</w:t>
+            </w:r>
+          </w:p>
+        </w:tc>
+        <w:tc>
+          <w:tcPr>
+            <w:tcW w:w="2249" w:type="dxa"/>
+          </w:tcPr>
+          <w:p>
+            <w:pPr>
+              <w:jc w:val="center"/>
+              <w:rPr>
+                <w:lang w:val="en-US"/>
+              </w:rPr>
+            </w:pPr>
+            <w:r>
+              <w:rPr>
+                <w:lang w:val="en-US"/>
+              </w:rPr>
+              <w:t>1482 rpm</w:t>
+            </w:r>
+          </w:p>
+        </w:tc>
+      </w:tr>
+      <w:tr>
+        <w:trPr>
+          <w:trHeight w:val="265"/>
+          <w:jc w:val="center"/>
+        </w:trPr>
+        <w:tc>
+          <w:tcPr>
+            <w:tcW w:w="1966" w:type="dxa"/>
+          </w:tcPr>
+          <w:p>
+            <w:pPr>
+              <w:jc w:val="center"/>
+              <w:rPr>
+                <w:lang w:val="en-US"/>
+              </w:rPr>
+            </w:pPr>
+            <w:r>
+              <w:rPr>
+                <w:lang w:val="en-US"/>
+              </w:rPr>
+              <w:t>2</w:t>
+            </w:r>
+          </w:p>
+        </w:tc>
+        <w:tc>
+          <w:tcPr>
+            <w:tcW w:w="1966" w:type="dxa"/>
+          </w:tcPr>
+          <w:p>
+            <w:pPr>
+              <w:jc w:val="center"/>
+              <w:rPr>
+                <w:lang w:val="en-US"/>
+              </w:rPr>
+            </w:pPr>
+            <w:r>
+              <w:rPr>
+                <w:lang w:val="en-US"/>
+              </w:rPr>
+              <w:t>2.4434 Ω</w:t>
+            </w:r>
+          </w:p>
+        </w:tc>
+        <w:tc>
+          <w:tcPr>
+            <w:tcW w:w="2295" w:type="dxa"/>
+          </w:tcPr>
+          <w:p>
+            <w:pPr>
+              <w:jc w:val="center"/>
+              <w:rPr>
+                <w:lang w:val="en-US"/>
+              </w:rPr>
+            </w:pPr>
+            <w:r>
+              <w:rPr>
+                <w:lang w:val="en-US"/>
+              </w:rPr>
+              <w:t>2150</w:t>
+            </w:r>
+            <w:r>
+              <w:rPr>
+                <w:lang w:val="en-US"/>
+              </w:rPr>
+              <w:t xml:space="preserve"> W</w:t>
+            </w:r>
+          </w:p>
+        </w:tc>
+        <w:tc>
+          <w:tcPr>
+            <w:tcW w:w="2249" w:type="dxa"/>
+          </w:tcPr>
+          <w:p>
+            <w:pPr>
+              <w:jc w:val="center"/>
+              <w:rPr>
+                <w:lang w:val="en-US"/>
+              </w:rPr>
+            </w:pPr>
+            <w:r>
+              <w:rPr>
+                <w:lang w:val="en-US"/>
+              </w:rPr>
+              <w:t>1482</w:t>
+            </w:r>
+            <w:r>
+              <w:rPr>
+                <w:lang w:val="en-US"/>
+              </w:rPr>
+              <w:t xml:space="preserve"> </w:t>
+            </w:r>
+            <w:r>
+              <w:rPr>
+                <w:lang w:val="en-US"/>
+              </w:rPr>
+              <w:t>rpm</w:t>
+            </w:r>
+          </w:p>
+        </w:tc>
+      </w:tr>
+    </w:tbl>
+    <w:p/>
     <w:p>
       <w:r>
         <w:rPr>
@@ -14023,12 +15872,14 @@
       <w:pPr>
         <w:rPr>
           <w:b/>
-          <w:lang w:val="en-US"/>
-        </w:rPr>
-      </w:pPr>
-      <w:r>
-        <w:rPr>
-          <w:b/>
+          <w:u w:val="single"/>
+          <w:lang w:val="en-US"/>
+        </w:rPr>
+      </w:pPr>
+      <w:r>
+        <w:rPr>
+          <w:b/>
+          <w:u w:val="single"/>
           <w:lang w:val="en-US"/>
         </w:rPr>
         <w:t>6. Torque vs.  Output power</w:t>
@@ -14036,7 +15887,7 @@
     </w:p>
     <w:p>
       <w:pPr>
-        <w:ind w:firstLine="720"/>
+        <w:jc w:val="center"/>
         <w:rPr>
           <w:lang w:val="en-US"/>
         </w:rPr>
@@ -14046,12 +15897,11 @@
           <w:noProof/>
           <w:lang w:eastAsia="en-GB"/>
         </w:rPr>
-        <w:lastRenderedPageBreak/>
         <w:drawing>
           <wp:inline distT="0" distB="0" distL="0" distR="0">
-            <wp:extent cx="4406900" cy="3305175"/>
+            <wp:extent cx="3429000" cy="2571750"/>
             <wp:effectExtent l="19050" t="0" r="0" b="0"/>
-            <wp:docPr id="97" name="Picture 97" descr="C:\Users\vijayprasanna\AC_lab\A7\Report\images\torque_power_r.png"/>
+            <wp:docPr id="33" name="Picture 33" descr="C:\Users\vijayprasanna\AC_lab\A7\induction-motor-performance\images\torque_power_r.png"/>
             <wp:cNvGraphicFramePr>
               <a:graphicFrameLocks xmlns:a="http://schemas.openxmlformats.org/drawingml/2006/main" noChangeAspect="1"/>
             </wp:cNvGraphicFramePr>
@@ -14059,7 +15909,7 @@
               <a:graphicData uri="http://schemas.openxmlformats.org/drawingml/2006/picture">
                 <pic:pic xmlns:pic="http://schemas.openxmlformats.org/drawingml/2006/picture">
                   <pic:nvPicPr>
-                    <pic:cNvPr id="0" name="Picture 97" descr="C:\Users\vijayprasanna\AC_lab\A7\Report\images\torque_power_r.png"/>
+                    <pic:cNvPr id="0" name="Picture 33" descr="C:\Users\vijayprasanna\AC_lab\A7\induction-motor-performance\images\torque_power_r.png"/>
                     <pic:cNvPicPr>
                       <a:picLocks noChangeAspect="1" noChangeArrowheads="1"/>
                     </pic:cNvPicPr>
@@ -14074,7 +15924,7 @@
                   <pic:spPr bwMode="auto">
                     <a:xfrm>
                       <a:off x="0" y="0"/>
-                      <a:ext cx="4406900" cy="3305175"/>
+                      <a:ext cx="3429000" cy="2571750"/>
                     </a:xfrm>
                     <a:prstGeom prst="rect">
                       <a:avLst/>
@@ -14096,6 +15946,56 @@
     </w:p>
     <w:p>
       <w:pPr>
+        <w:jc w:val="center"/>
+        <w:rPr>
+          <w:sz w:val="18"/>
+          <w:szCs w:val="18"/>
+          <w:lang w:val="en-US"/>
+        </w:rPr>
+      </w:pPr>
+      <w:r>
+        <w:rPr>
+          <w:sz w:val="18"/>
+          <w:szCs w:val="18"/>
+          <w:lang w:val="en-US"/>
+        </w:rPr>
+        <w:t>Figure21</w:t>
+      </w:r>
+      <w:r>
+        <w:rPr>
+          <w:sz w:val="18"/>
+          <w:szCs w:val="18"/>
+          <w:lang w:val="en-US"/>
+        </w:rPr>
+        <w:t>.</w:t>
+      </w:r>
+      <w:r>
+        <w:rPr>
+          <w:sz w:val="18"/>
+          <w:szCs w:val="18"/>
+          <w:lang w:val="en-US"/>
+        </w:rPr>
+        <w:t xml:space="preserve"> </w:t>
+      </w:r>
+      <w:r>
+        <w:rPr>
+          <w:sz w:val="18"/>
+          <w:szCs w:val="18"/>
+          <w:lang w:val="en-US"/>
+        </w:rPr>
+        <w:t>Torque (Nm)</w:t>
+      </w:r>
+      <w:r>
+        <w:rPr>
+          <w:sz w:val="18"/>
+          <w:szCs w:val="18"/>
+          <w:lang w:val="en-US"/>
+        </w:rPr>
+        <w:t xml:space="preserve"> vs. Output power (W)</w:t>
+      </w:r>
+    </w:p>
+    <w:p>
+      <w:pPr>
         <w:rPr>
           <w:lang w:val="en-US"/>
         </w:rPr>
@@ -14113,6 +16013,300 @@
         </w:rPr>
         <w:t>the torque remains constant with respect to output power for varying values of R2.</w:t>
       </w:r>
+    </w:p>
+    <w:tbl>
+      <w:tblPr>
+        <w:tblStyle w:val="TableGrid"/>
+        <w:tblW w:w="0" w:type="auto"/>
+        <w:jc w:val="center"/>
+        <w:tblInd w:w="30" w:type="dxa"/>
+        <w:tblLook w:val="04A0"/>
+      </w:tblPr>
+      <w:tblGrid>
+        <w:gridCol w:w="1966"/>
+        <w:gridCol w:w="1966"/>
+        <w:gridCol w:w="2295"/>
+        <w:gridCol w:w="2249"/>
+      </w:tblGrid>
+      <w:tr>
+        <w:trPr>
+          <w:trHeight w:val="265"/>
+          <w:jc w:val="center"/>
+        </w:trPr>
+        <w:tc>
+          <w:tcPr>
+            <w:tcW w:w="1966" w:type="dxa"/>
+          </w:tcPr>
+          <w:p>
+            <w:pPr>
+              <w:jc w:val="center"/>
+              <w:rPr>
+                <w:lang w:val="en-US"/>
+              </w:rPr>
+            </w:pPr>
+            <w:proofErr w:type="spellStart"/>
+            <w:r>
+              <w:rPr>
+                <w:lang w:val="en-US"/>
+              </w:rPr>
+              <w:t>S.No</w:t>
+            </w:r>
+            <w:proofErr w:type="spellEnd"/>
+          </w:p>
+        </w:tc>
+        <w:tc>
+          <w:tcPr>
+            <w:tcW w:w="1966" w:type="dxa"/>
+          </w:tcPr>
+          <w:p>
+            <w:pPr>
+              <w:jc w:val="center"/>
+              <w:rPr>
+                <w:lang w:val="en-US"/>
+              </w:rPr>
+            </w:pPr>
+            <w:r>
+              <w:rPr>
+                <w:lang w:val="en-US"/>
+              </w:rPr>
+              <w:t>Rotor resistance</w:t>
+            </w:r>
+          </w:p>
+        </w:tc>
+        <w:tc>
+          <w:tcPr>
+            <w:tcW w:w="2295" w:type="dxa"/>
+          </w:tcPr>
+          <w:p>
+            <w:pPr>
+              <w:jc w:val="center"/>
+              <w:rPr>
+                <w:lang w:val="en-US"/>
+              </w:rPr>
+            </w:pPr>
+            <w:r>
+              <w:rPr>
+                <w:lang w:val="en-US"/>
+              </w:rPr>
+              <w:t>Output Power</w:t>
+            </w:r>
+          </w:p>
+        </w:tc>
+        <w:tc>
+          <w:tcPr>
+            <w:tcW w:w="2249" w:type="dxa"/>
+          </w:tcPr>
+          <w:p>
+            <w:pPr>
+              <w:jc w:val="center"/>
+              <w:rPr>
+                <w:lang w:val="en-US"/>
+              </w:rPr>
+            </w:pPr>
+            <w:r>
+              <w:rPr>
+                <w:lang w:val="en-US"/>
+              </w:rPr>
+              <w:t>Torque</w:t>
+            </w:r>
+          </w:p>
+        </w:tc>
+      </w:tr>
+      <w:tr>
+        <w:trPr>
+          <w:trHeight w:val="250"/>
+          <w:jc w:val="center"/>
+        </w:trPr>
+        <w:tc>
+          <w:tcPr>
+            <w:tcW w:w="1966" w:type="dxa"/>
+          </w:tcPr>
+          <w:p>
+            <w:pPr>
+              <w:jc w:val="center"/>
+              <w:rPr>
+                <w:lang w:val="en-US"/>
+              </w:rPr>
+            </w:pPr>
+            <w:r>
+              <w:rPr>
+                <w:lang w:val="en-US"/>
+              </w:rPr>
+              <w:t>1</w:t>
+            </w:r>
+          </w:p>
+        </w:tc>
+        <w:tc>
+          <w:tcPr>
+            <w:tcW w:w="1966" w:type="dxa"/>
+          </w:tcPr>
+          <w:p>
+            <w:pPr>
+              <w:jc w:val="center"/>
+              <w:rPr>
+                <w:lang w:val="en-US"/>
+              </w:rPr>
+            </w:pPr>
+            <w:r>
+              <w:rPr>
+                <w:lang w:val="en-US"/>
+              </w:rPr>
+              <w:t>1.286 Ω</w:t>
+            </w:r>
+          </w:p>
+        </w:tc>
+        <w:tc>
+          <w:tcPr>
+            <w:tcW w:w="2295" w:type="dxa"/>
+          </w:tcPr>
+          <w:p>
+            <w:pPr>
+              <w:jc w:val="center"/>
+              <w:rPr>
+                <w:lang w:val="en-US"/>
+              </w:rPr>
+            </w:pPr>
+            <w:r>
+              <w:rPr>
+                <w:lang w:val="en-US"/>
+              </w:rPr>
+              <w:t>3</w:t>
+            </w:r>
+            <w:r>
+              <w:rPr>
+                <w:lang w:val="en-US"/>
+              </w:rPr>
+              <w:t>637</w:t>
+            </w:r>
+            <w:r>
+              <w:rPr>
+                <w:lang w:val="en-US"/>
+              </w:rPr>
+              <w:t xml:space="preserve"> W</w:t>
+            </w:r>
+          </w:p>
+        </w:tc>
+        <w:tc>
+          <w:tcPr>
+            <w:tcW w:w="2249" w:type="dxa"/>
+          </w:tcPr>
+          <w:p>
+            <w:pPr>
+              <w:jc w:val="center"/>
+              <w:rPr>
+                <w:lang w:val="en-US"/>
+              </w:rPr>
+            </w:pPr>
+            <w:r>
+              <w:rPr>
+                <w:lang w:val="en-US"/>
+              </w:rPr>
+              <w:t>23.43 Nm</w:t>
+            </w:r>
+          </w:p>
+        </w:tc>
+      </w:tr>
+      <w:tr>
+        <w:trPr>
+          <w:trHeight w:val="265"/>
+          <w:jc w:val="center"/>
+        </w:trPr>
+        <w:tc>
+          <w:tcPr>
+            <w:tcW w:w="1966" w:type="dxa"/>
+          </w:tcPr>
+          <w:p>
+            <w:pPr>
+              <w:jc w:val="center"/>
+              <w:rPr>
+                <w:lang w:val="en-US"/>
+              </w:rPr>
+            </w:pPr>
+            <w:r>
+              <w:rPr>
+                <w:lang w:val="en-US"/>
+              </w:rPr>
+              <w:t>2</w:t>
+            </w:r>
+          </w:p>
+        </w:tc>
+        <w:tc>
+          <w:tcPr>
+            <w:tcW w:w="1966" w:type="dxa"/>
+          </w:tcPr>
+          <w:p>
+            <w:pPr>
+              <w:jc w:val="center"/>
+              <w:rPr>
+                <w:lang w:val="en-US"/>
+              </w:rPr>
+            </w:pPr>
+            <w:r>
+              <w:rPr>
+                <w:lang w:val="en-US"/>
+              </w:rPr>
+              <w:t>2.4434 Ω</w:t>
+            </w:r>
+          </w:p>
+        </w:tc>
+        <w:tc>
+          <w:tcPr>
+            <w:tcW w:w="2295" w:type="dxa"/>
+          </w:tcPr>
+          <w:p>
+            <w:pPr>
+              <w:jc w:val="center"/>
+              <w:rPr>
+                <w:lang w:val="en-US"/>
+              </w:rPr>
+            </w:pPr>
+            <w:r>
+              <w:rPr>
+                <w:lang w:val="en-US"/>
+              </w:rPr>
+              <w:t>2086</w:t>
+            </w:r>
+            <w:r>
+              <w:rPr>
+                <w:lang w:val="en-US"/>
+              </w:rPr>
+              <w:t xml:space="preserve"> W</w:t>
+            </w:r>
+          </w:p>
+        </w:tc>
+        <w:tc>
+          <w:tcPr>
+            <w:tcW w:w="2249" w:type="dxa"/>
+          </w:tcPr>
+          <w:p>
+            <w:pPr>
+              <w:jc w:val="center"/>
+              <w:rPr>
+                <w:lang w:val="en-US"/>
+              </w:rPr>
+            </w:pPr>
+            <w:r>
+              <w:rPr>
+                <w:lang w:val="en-US"/>
+              </w:rPr>
+              <w:t>1</w:t>
+            </w:r>
+            <w:r>
+              <w:rPr>
+                <w:lang w:val="en-US"/>
+              </w:rPr>
+              <w:t>3.44 Nm</w:t>
+            </w:r>
+          </w:p>
+        </w:tc>
+      </w:tr>
+    </w:tbl>
+    <w:p>
+      <w:pPr>
+        <w:rPr>
+          <w:lang w:val="en-US"/>
+        </w:rPr>
+      </w:pPr>
     </w:p>
     <w:p>
       <w:pPr>
@@ -14178,16 +16372,6 @@
         <w:t>With the values from the no load and blocked rotor test we are able to predetermine the operation of the machine for varying loads.</w:t>
       </w:r>
     </w:p>
-    <w:p/>
-    <w:p/>
-    <w:p/>
-    <w:p/>
-    <w:p/>
-    <w:p/>
-    <w:p/>
-    <w:p/>
-    <w:p/>
-    <w:p/>
     <w:p/>
     <w:p/>
     <w:p/>
@@ -14757,7 +16941,21 @@
         <w:rPr>
           <w:b/>
         </w:rPr>
-        <w:t xml:space="preserve"> –  LOAD TEST ON THREE-PHASE INDUCTION MOTOR</w:t>
+        <w:t xml:space="preserve"> </w:t>
+      </w:r>
+      <w:proofErr w:type="gramStart"/>
+      <w:r>
+        <w:rPr>
+          <w:b/>
+        </w:rPr>
+        <w:t>–  LOAD</w:t>
+      </w:r>
+      <w:proofErr w:type="gramEnd"/>
+      <w:r>
+        <w:rPr>
+          <w:b/>
+        </w:rPr>
+        <w:t xml:space="preserve"> TEST ON THREE-PHASE INDUCTION MOTOR</w:t>
       </w:r>
     </w:p>
     <w:p>
@@ -16121,31 +18319,6 @@
     </w:p>
     <w:p>
       <w:pPr>
-        <w:jc w:val="center"/>
-        <w:rPr>
-          <w:b/>
-          <w:caps/>
-          <w:color w:val="000000"/>
-          <w:sz w:val="32"/>
-          <w:szCs w:val="32"/>
-        </w:rPr>
-      </w:pPr>
-    </w:p>
-    <w:p>
-      <w:pPr>
-        <w:jc w:val="center"/>
-        <w:rPr>
-          <w:b/>
-          <w:caps/>
-          <w:color w:val="000000"/>
-          <w:sz w:val="32"/>
-          <w:szCs w:val="32"/>
-        </w:rPr>
-      </w:pPr>
-    </w:p>
-    <w:p>
-      <w:pPr>
-        <w:jc w:val="center"/>
         <w:rPr>
           <w:b/>
           <w:caps/>
@@ -16245,7 +18418,15 @@
         <w:jc w:val="both"/>
       </w:pPr>
       <w:r>
-        <w:t>Then load the motor gradually in steps using the brake drum arrangement and note down the corresponding ammeter, voltmeter, wattmeter and spring balance readings. Also note down the speed.</w:t>
+        <w:t xml:space="preserve">Then load the motor gradually in steps using the brake drum arrangement and note down the corresponding ammeter, voltmeter, </w:t>
+      </w:r>
+      <w:proofErr w:type="gramStart"/>
+      <w:r>
+        <w:t>wattmeter</w:t>
+      </w:r>
+      <w:proofErr w:type="gramEnd"/>
+      <w:r>
+        <w:t xml:space="preserve"> and spring balance readings. Also note down the speed.</w:t>
       </w:r>
     </w:p>
     <w:p>
@@ -16500,11 +18681,19 @@
                 <w:b/>
               </w:rPr>
             </w:pPr>
-            <w:r>
-              <w:rPr>
-                <w:b/>
-              </w:rPr>
-              <w:t>S.No.</w:t>
+            <w:proofErr w:type="spellStart"/>
+            <w:r>
+              <w:rPr>
+                <w:b/>
+              </w:rPr>
+              <w:t>S.No</w:t>
+            </w:r>
+            <w:proofErr w:type="spellEnd"/>
+            <w:r>
+              <w:rPr>
+                <w:b/>
+              </w:rPr>
+              <w:t>.</w:t>
             </w:r>
           </w:p>
         </w:tc>
@@ -18858,7 +21047,20 @@
           <w:b/>
         </w:rPr>
         <w:tab/>
-        <w:t>:_____</w:t>
+      </w:r>
+      <w:proofErr w:type="gramStart"/>
+      <w:r>
+        <w:rPr>
+          <w:b/>
+        </w:rPr>
+        <w:t>:_</w:t>
+      </w:r>
+      <w:proofErr w:type="gramEnd"/>
+      <w:r>
+        <w:rPr>
+          <w:b/>
+        </w:rPr>
+        <w:t>____</w:t>
       </w:r>
       <w:r>
         <w:rPr>
@@ -19125,7 +21327,7 @@
           <v:shape id="_x0000_i1035" type="#_x0000_t75" style="width:33.75pt;height:30.75pt" o:ole="">
             <v:imagedata r:id="rId47" o:title=""/>
           </v:shape>
-          <o:OLEObject Type="Embed" ProgID="Equation.3" ShapeID="_x0000_i1035" DrawAspect="Content" ObjectID="_1522180428" r:id="rId48"/>
+          <o:OLEObject Type="Embed" ProgID="Equation.3" ShapeID="_x0000_i1035" DrawAspect="Content" ObjectID="_1522184959" r:id="rId48"/>
         </w:object>
       </w:r>
       <w:r>
@@ -19210,7 +21412,7 @@
           <v:shape id="_x0000_i1036" type="#_x0000_t75" style="width:90.75pt;height:20.25pt" o:ole="">
             <v:imagedata r:id="rId49" o:title=""/>
           </v:shape>
-          <o:OLEObject Type="Embed" ProgID="Equation.DSMT4" ShapeID="_x0000_i1036" DrawAspect="Content" ObjectID="_1522180429" r:id="rId50"/>
+          <o:OLEObject Type="Embed" ProgID="Equation.DSMT4" ShapeID="_x0000_i1036" DrawAspect="Content" ObjectID="_1522184960" r:id="rId50"/>
         </w:object>
       </w:r>
       <w:r>
@@ -19253,7 +21455,7 @@
           <v:shape id="_x0000_i1037" type="#_x0000_t75" style="width:9.75pt;height:12.75pt" o:ole="">
             <v:imagedata r:id="rId51" o:title=""/>
           </v:shape>
-          <o:OLEObject Type="Embed" ProgID="Equation.DSMT4" ShapeID="_x0000_i1037" DrawAspect="Content" ObjectID="_1522180430" r:id="rId52"/>
+          <o:OLEObject Type="Embed" ProgID="Equation.DSMT4" ShapeID="_x0000_i1037" DrawAspect="Content" ObjectID="_1522184961" r:id="rId52"/>
         </w:object>
       </w:r>
       <w:r>
@@ -19275,7 +21477,7 @@
           <v:shape id="_x0000_i1038" type="#_x0000_t75" style="width:45.75pt;height:35.25pt" o:ole="">
             <v:imagedata r:id="rId53" o:title=""/>
           </v:shape>
-          <o:OLEObject Type="Embed" ProgID="Equation.3" ShapeID="_x0000_i1038" DrawAspect="Content" ObjectID="_1522180431" r:id="rId54"/>
+          <o:OLEObject Type="Embed" ProgID="Equation.3" ShapeID="_x0000_i1038" DrawAspect="Content" ObjectID="_1522184962" r:id="rId54"/>
         </w:object>
       </w:r>
     </w:p>
@@ -19318,7 +21520,7 @@
           <v:shape id="_x0000_i1039" type="#_x0000_t75" style="width:25.5pt;height:16.5pt" o:ole="">
             <v:imagedata r:id="rId55" o:title=""/>
           </v:shape>
-          <o:OLEObject Type="Embed" ProgID="Equation.DSMT4" ShapeID="_x0000_i1039" DrawAspect="Content" ObjectID="_1522180432" r:id="rId56"/>
+          <o:OLEObject Type="Embed" ProgID="Equation.DSMT4" ShapeID="_x0000_i1039" DrawAspect="Content" ObjectID="_1522184963" r:id="rId56"/>
         </w:object>
       </w:r>
       <w:r>
@@ -19339,7 +21541,7 @@
           <v:shape id="_x0000_i1040" type="#_x0000_t75" style="width:63.75pt;height:36pt" o:ole="">
             <v:imagedata r:id="rId57" o:title=""/>
           </v:shape>
-          <o:OLEObject Type="Embed" ProgID="Equation.3" ShapeID="_x0000_i1040" DrawAspect="Content" ObjectID="_1522180433" r:id="rId58"/>
+          <o:OLEObject Type="Embed" ProgID="Equation.3" ShapeID="_x0000_i1040" DrawAspect="Content" ObjectID="_1522184964" r:id="rId58"/>
         </w:object>
       </w:r>
     </w:p>
@@ -19411,7 +21613,7 @@
           <v:shape id="_x0000_i1041" type="#_x0000_t75" style="width:48.75pt;height:35.25pt" o:ole="">
             <v:imagedata r:id="rId59" o:title=""/>
           </v:shape>
-          <o:OLEObject Type="Embed" ProgID="Equation.DSMT4" ShapeID="_x0000_i1041" DrawAspect="Content" ObjectID="_1522180434" r:id="rId60"/>
+          <o:OLEObject Type="Embed" ProgID="Equation.DSMT4" ShapeID="_x0000_i1041" DrawAspect="Content" ObjectID="_1522184965" r:id="rId60"/>
         </w:object>
       </w:r>
       <w:r>
@@ -19498,7 +21700,7 @@
           <v:shape id="_x0000_i1042" type="#_x0000_t75" style="width:66pt;height:33.75pt" o:ole="">
             <v:imagedata r:id="rId61" o:title=""/>
           </v:shape>
-          <o:OLEObject Type="Embed" ProgID="Equation.DSMT4" ShapeID="_x0000_i1042" DrawAspect="Content" ObjectID="_1522180435" r:id="rId62"/>
+          <o:OLEObject Type="Embed" ProgID="Equation.DSMT4" ShapeID="_x0000_i1042" DrawAspect="Content" ObjectID="_1522184966" r:id="rId62"/>
         </w:object>
       </w:r>
     </w:p>
@@ -19517,7 +21719,6 @@
         <w:rPr>
           <w:bCs/>
         </w:rPr>
-        <w:lastRenderedPageBreak/>
         <w:t>8.</w:t>
       </w:r>
       <w:r>
@@ -19565,7 +21766,7 @@
           <v:shape id="_x0000_i1043" type="#_x0000_t75" style="width:120pt;height:36.75pt" o:ole="">
             <v:imagedata r:id="rId63" o:title=""/>
           </v:shape>
-          <o:OLEObject Type="Embed" ProgID="Equation.3" ShapeID="_x0000_i1043" DrawAspect="Content" ObjectID="_1522180436" r:id="rId64"/>
+          <o:OLEObject Type="Embed" ProgID="Equation.3" ShapeID="_x0000_i1043" DrawAspect="Content" ObjectID="_1522184967" r:id="rId64"/>
         </w:object>
       </w:r>
     </w:p>
@@ -20328,7 +22529,6 @@
           <w:noProof/>
           <w:lang w:eastAsia="en-GB"/>
         </w:rPr>
-        <w:lastRenderedPageBreak/>
         <w:drawing>
           <wp:inline distT="0" distB="0" distL="0" distR="0">
             <wp:extent cx="4559300" cy="3419475"/>
@@ -20448,7 +22648,14 @@
         <w:rPr>
           <w:lang w:val="en-US"/>
         </w:rPr>
-        <w:t>As the output of the machine increases, the motor has to draw more input. At lower output, the power drawn for magnetizing is less and the copper loss is proportional to the current drawn. But as the load increases the magnetizing current saturates and further increase in the output is proportional to the increase in the input power being drawn. Hence it is almost constant after some point. There is a difference between the actual load test values and predetermined ones because the in predetermined we do not have prior knowledge about the mechanical losses, which are found only during load test.</w:t>
+        <w:t xml:space="preserve">As the output of the machine increases, the motor has to draw more input. At lower output, the power drawn for magnetizing is less and the copper loss is proportional to the current drawn. But as the load increases the magnetizing current saturates and further increase in the output is proportional to the increase in the input power being drawn. Hence it is almost constant </w:t>
+      </w:r>
+      <w:r>
+        <w:rPr>
+          <w:lang w:val="en-US"/>
+        </w:rPr>
+        <w:lastRenderedPageBreak/>
+        <w:t>after some point. There is a difference between the actual load test values and predetermined ones because the in predetermined we do not have prior knowledge about the mechanical losses, which are found only during load test.</w:t>
       </w:r>
     </w:p>
     <w:p>
@@ -20692,6 +22899,7 @@
         </w:rPr>
         <w:t xml:space="preserve">When the machine is increasingly loaded, the current in the rotor circuit increases. This increase in the rotor current is directly linked to the increase in the stator current, </w:t>
       </w:r>
+      <w:proofErr w:type="gramStart"/>
       <w:r>
         <w:rPr>
           <w:b/>
@@ -20707,6 +22915,7 @@
         </w:rPr>
         <w:t>s</w:t>
       </w:r>
+      <w:proofErr w:type="gramEnd"/>
       <w:r>
         <w:rPr>
           <w:b/>
@@ -20736,7 +22945,15 @@
           <w:noProof/>
           <w:lang w:eastAsia="en-GB"/>
         </w:rPr>
-        <w:t>This is because the power required to balance the load on the rotor end ahs to come from the only source to the machine – stator. Hence, the line current increases as a result of  increase in ouput power. The observed values are higher than predetermined values because the load test values also include the current drawn for compensating the mechnical losses at the same power as the predetermined one.</w:t>
+        <w:t xml:space="preserve">This is because the power required to balance the load on the rotor end ahs to come from the only source </w:t>
+      </w:r>
+      <w:r>
+        <w:rPr>
+          <w:noProof/>
+          <w:lang w:eastAsia="en-GB"/>
+        </w:rPr>
+        <w:lastRenderedPageBreak/>
+        <w:t>to the machine – stator. Hence, the line current increases as a result of  increase in ouput power. The observed values are higher than predetermined values because the load test values also include the current drawn for compensating the mechnical losses at the same power as the predetermined one.</w:t>
       </w:r>
     </w:p>
     <w:p>
@@ -20804,7 +23021,6 @@
           <w:noProof/>
           <w:lang w:eastAsia="en-GB"/>
         </w:rPr>
-        <w:lastRenderedPageBreak/>
         <w:drawing>
           <wp:inline distT="0" distB="0" distL="0" distR="0">
             <wp:extent cx="4127500" cy="3095624"/>
@@ -20933,6 +23149,7 @@
           <w:noProof/>
           <w:lang w:eastAsia="en-GB"/>
         </w:rPr>
+        <w:lastRenderedPageBreak/>
         <w:drawing>
           <wp:inline distT="0" distB="0" distL="0" distR="0">
             <wp:extent cx="4127499" cy="3095625"/>
@@ -20991,7 +23208,6 @@
           <w:b/>
           <w:lang w:val="en-US"/>
         </w:rPr>
-        <w:lastRenderedPageBreak/>
         <w:t xml:space="preserve">Observation: </w:t>
       </w:r>
       <w:r>
@@ -21283,7 +23499,6 @@
           <w:b/>
           <w:lang w:val="en-US"/>
         </w:rPr>
-        <w:lastRenderedPageBreak/>
         <w:t xml:space="preserve">Observation: </w:t>
       </w:r>
       <w:r>
@@ -24263,7 +26478,7 @@
 </file>
 
 <file path=customXml/itemProps2.xml><?xml version="1.0" encoding="utf-8"?>
-<ds:datastoreItem xmlns:ds="http://schemas.openxmlformats.org/officeDocument/2006/customXml" ds:itemID="{2024E1E9-3482-49E5-A98B-A84E694274C9}">
+<ds:datastoreItem xmlns:ds="http://schemas.openxmlformats.org/officeDocument/2006/customXml" ds:itemID="{2E1DD21F-F2FC-4AC9-8C42-26860BA508A0}">
   <ds:schemaRefs>
     <ds:schemaRef ds:uri="http://schemas.openxmlformats.org/officeDocument/2006/bibliography"/>
   </ds:schemaRefs>

</xml_diff>

<commit_message>
new file:   eff_vs_p_def.m         new file:   i_vs_p_def.m         new file:   pf_vs_p_def.m         modified:   report.docx         new file:   s_vs_t_def.m         new file:   slip_vs_p_def.m         new file:   speed_vs_p_def.m         new file:   t_vs_p_def.m         new file:   total_def.m
</commit_message>
<xml_diff>
--- a/report.docx
+++ b/report.docx
@@ -2786,7 +2786,7 @@
           <v:shape id="_x0000_i1025" type="#_x0000_t75" style="width:18pt;height:18pt" o:ole="">
             <v:imagedata r:id="rId7" o:title=""/>
           </v:shape>
-          <o:OLEObject Type="Embed" ProgID="Equation.3" ShapeID="_x0000_i1025" DrawAspect="Content" ObjectID="_1522184949" r:id="rId8"/>
+          <o:OLEObject Type="Embed" ProgID="Equation.3" ShapeID="_x0000_i1025" DrawAspect="Content" ObjectID="_1522186692" r:id="rId8"/>
         </w:object>
       </w:r>
       <w:r>
@@ -2843,7 +2843,7 @@
           <v:shape id="_x0000_i1026" type="#_x0000_t75" style="width:9.75pt;height:15.75pt" o:ole="">
             <v:imagedata r:id="rId9" o:title=""/>
           </v:shape>
-          <o:OLEObject Type="Embed" ProgID="Equation.3" ShapeID="_x0000_i1026" DrawAspect="Content" ObjectID="_1522184950" r:id="rId10"/>
+          <o:OLEObject Type="Embed" ProgID="Equation.3" ShapeID="_x0000_i1026" DrawAspect="Content" ObjectID="_1522186693" r:id="rId10"/>
         </w:object>
       </w:r>
       <w:r>
@@ -2939,7 +2939,7 @@
           <v:shape id="_x0000_i1027" type="#_x0000_t75" style="width:48.75pt;height:36pt" o:ole="">
             <v:imagedata r:id="rId11" o:title=""/>
           </v:shape>
-          <o:OLEObject Type="Embed" ProgID="Equation.3" ShapeID="_x0000_i1027" DrawAspect="Content" ObjectID="_1522184951" r:id="rId12"/>
+          <o:OLEObject Type="Embed" ProgID="Equation.3" ShapeID="_x0000_i1027" DrawAspect="Content" ObjectID="_1522186694" r:id="rId12"/>
         </w:object>
       </w:r>
     </w:p>
@@ -3002,7 +3002,7 @@
           <v:shape id="_x0000_i1028" type="#_x0000_t75" style="width:53.25pt;height:33.75pt" o:ole="">
             <v:imagedata r:id="rId13" o:title=""/>
           </v:shape>
-          <o:OLEObject Type="Embed" ProgID="Equation.3" ShapeID="_x0000_i1028" DrawAspect="Content" ObjectID="_1522184952" r:id="rId14"/>
+          <o:OLEObject Type="Embed" ProgID="Equation.3" ShapeID="_x0000_i1028" DrawAspect="Content" ObjectID="_1522186695" r:id="rId14"/>
         </w:object>
       </w:r>
       <w:r>
@@ -3066,7 +3066,7 @@
           <v:shape id="_x0000_i1029" type="#_x0000_t75" style="width:51.75pt;height:33.75pt" o:ole="">
             <v:imagedata r:id="rId15" o:title=""/>
           </v:shape>
-          <o:OLEObject Type="Embed" ProgID="Equation.3" ShapeID="_x0000_i1029" DrawAspect="Content" ObjectID="_1522184953" r:id="rId16"/>
+          <o:OLEObject Type="Embed" ProgID="Equation.3" ShapeID="_x0000_i1029" DrawAspect="Content" ObjectID="_1522186696" r:id="rId16"/>
         </w:object>
       </w:r>
       <w:r>
@@ -3130,7 +3130,7 @@
           <v:shape id="_x0000_i1030" type="#_x0000_t75" style="width:21pt;height:35.25pt" o:ole="">
             <v:imagedata r:id="rId17" o:title=""/>
           </v:shape>
-          <o:OLEObject Type="Embed" ProgID="Equation.3" ShapeID="_x0000_i1030" DrawAspect="Content" ObjectID="_1522184954" r:id="rId18"/>
+          <o:OLEObject Type="Embed" ProgID="Equation.3" ShapeID="_x0000_i1030" DrawAspect="Content" ObjectID="_1522186697" r:id="rId18"/>
         </w:object>
       </w:r>
       <w:r>
@@ -3201,7 +3201,7 @@
           <v:shape id="_x0000_i1031" type="#_x0000_t75" style="width:21pt;height:32.25pt" o:ole="">
             <v:imagedata r:id="rId19" o:title=""/>
           </v:shape>
-          <o:OLEObject Type="Embed" ProgID="Equation.3" ShapeID="_x0000_i1031" DrawAspect="Content" ObjectID="_1522184955" r:id="rId20"/>
+          <o:OLEObject Type="Embed" ProgID="Equation.3" ShapeID="_x0000_i1031" DrawAspect="Content" ObjectID="_1522186698" r:id="rId20"/>
         </w:object>
       </w:r>
       <w:r>
@@ -3280,7 +3280,7 @@
           <v:shape id="_x0000_i1032" type="#_x0000_t75" style="width:80.25pt;height:38.25pt" o:ole="">
             <v:imagedata r:id="rId21" o:title=""/>
           </v:shape>
-          <o:OLEObject Type="Embed" ProgID="Equation.3" ShapeID="_x0000_i1032" DrawAspect="Content" ObjectID="_1522184956" r:id="rId22"/>
+          <o:OLEObject Type="Embed" ProgID="Equation.3" ShapeID="_x0000_i1032" DrawAspect="Content" ObjectID="_1522186699" r:id="rId22"/>
         </w:object>
       </w:r>
     </w:p>
@@ -3325,7 +3325,7 @@
           <v:shape id="_x0000_i1033" type="#_x0000_t75" style="width:66.75pt;height:41.25pt" o:ole="">
             <v:imagedata r:id="rId23" o:title=""/>
           </v:shape>
-          <o:OLEObject Type="Embed" ProgID="Equation.3" ShapeID="_x0000_i1033" DrawAspect="Content" ObjectID="_1522184957" r:id="rId24"/>
+          <o:OLEObject Type="Embed" ProgID="Equation.3" ShapeID="_x0000_i1033" DrawAspect="Content" ObjectID="_1522186700" r:id="rId24"/>
         </w:object>
       </w:r>
       <w:r>
@@ -3373,7 +3373,7 @@
           <v:shape id="_x0000_i1034" type="#_x0000_t75" style="width:56.25pt;height:23.25pt" o:ole="">
             <v:imagedata r:id="rId25" o:title=""/>
           </v:shape>
-          <o:OLEObject Type="Embed" ProgID="Equation.3" ShapeID="_x0000_i1034" DrawAspect="Content" ObjectID="_1522184958" r:id="rId26"/>
+          <o:OLEObject Type="Embed" ProgID="Equation.3" ShapeID="_x0000_i1034" DrawAspect="Content" ObjectID="_1522186701" r:id="rId26"/>
         </w:object>
       </w:r>
       <w:r>
@@ -6173,11 +6173,31 @@
     </w:tbl>
     <w:p>
       <w:pPr>
-        <w:jc w:val="both"/>
-        <w:rPr>
-          <w:lang w:val="en-US"/>
-        </w:rPr>
-      </w:pPr>
+        <w:jc w:val="center"/>
+        <w:rPr>
+          <w:sz w:val="18"/>
+          <w:szCs w:val="18"/>
+        </w:rPr>
+      </w:pPr>
+      <w:r>
+        <w:rPr>
+          <w:lang w:val="en-US"/>
+        </w:rPr>
+        <w:tab/>
+      </w:r>
+      <w:r>
+        <w:rPr>
+          <w:lang w:val="en-US"/>
+        </w:rPr>
+        <w:tab/>
+      </w:r>
+      <w:r>
+        <w:rPr>
+          <w:sz w:val="18"/>
+          <w:szCs w:val="18"/>
+        </w:rPr>
+        <w:t xml:space="preserve">Table.4 Output power vs. Efficiency for varying voltage </w:t>
+      </w:r>
     </w:p>
     <w:p>
       <w:pPr>
@@ -6751,10 +6771,19 @@
     </w:tbl>
     <w:p>
       <w:pPr>
-        <w:rPr>
-          <w:lang w:val="en-US"/>
-        </w:rPr>
-      </w:pPr>
+        <w:jc w:val="center"/>
+        <w:rPr>
+          <w:b/>
+          <w:lang w:val="en-US"/>
+        </w:rPr>
+      </w:pPr>
+      <w:r>
+        <w:rPr>
+          <w:sz w:val="18"/>
+          <w:szCs w:val="18"/>
+        </w:rPr>
+        <w:t>Table.5 Output power vs. Line current for varying voltage</w:t>
+      </w:r>
     </w:p>
     <w:p>
       <w:pPr>
@@ -7314,11 +7343,18 @@
     </w:tbl>
     <w:p>
       <w:pPr>
-        <w:jc w:val="both"/>
-        <w:rPr>
-          <w:lang w:val="en-US"/>
-        </w:rPr>
-      </w:pPr>
+        <w:jc w:val="center"/>
+        <w:rPr>
+          <w:lang w:val="en-US"/>
+        </w:rPr>
+      </w:pPr>
+      <w:r>
+        <w:rPr>
+          <w:sz w:val="18"/>
+          <w:szCs w:val="18"/>
+        </w:rPr>
+        <w:t>Table.6 Output power vs. Slip for varying voltage</w:t>
+      </w:r>
     </w:p>
     <w:p>
       <w:pPr>
@@ -7924,12 +7960,19 @@
     </w:tbl>
     <w:p>
       <w:pPr>
-        <w:jc w:val="both"/>
-        <w:rPr>
-          <w:b/>
-          <w:lang w:val="en-US"/>
-        </w:rPr>
-      </w:pPr>
+        <w:jc w:val="center"/>
+        <w:rPr>
+          <w:b/>
+          <w:lang w:val="en-US"/>
+        </w:rPr>
+      </w:pPr>
+      <w:r>
+        <w:rPr>
+          <w:sz w:val="18"/>
+          <w:szCs w:val="18"/>
+        </w:rPr>
+        <w:t>Table.7 Output power vs. Torque for varying voltage</w:t>
+      </w:r>
     </w:p>
     <w:p>
       <w:pPr>
@@ -8457,11 +8500,18 @@
     </w:tbl>
     <w:p>
       <w:pPr>
-        <w:jc w:val="both"/>
-        <w:rPr>
-          <w:lang w:val="en-US"/>
-        </w:rPr>
-      </w:pPr>
+        <w:jc w:val="center"/>
+        <w:rPr>
+          <w:lang w:val="en-US"/>
+        </w:rPr>
+      </w:pPr>
+      <w:r>
+        <w:rPr>
+          <w:sz w:val="18"/>
+          <w:szCs w:val="18"/>
+        </w:rPr>
+        <w:t>Table.8 Output power vs. Speed for varying voltage</w:t>
+      </w:r>
     </w:p>
     <w:p>
       <w:pPr>
@@ -9009,11 +9059,18 @@
     </w:tbl>
     <w:p>
       <w:pPr>
-        <w:jc w:val="both"/>
-        <w:rPr>
-          <w:lang w:val="en-US"/>
-        </w:rPr>
-      </w:pPr>
+        <w:jc w:val="center"/>
+        <w:rPr>
+          <w:lang w:val="en-US"/>
+        </w:rPr>
+      </w:pPr>
+      <w:r>
+        <w:rPr>
+          <w:sz w:val="18"/>
+          <w:szCs w:val="18"/>
+        </w:rPr>
+        <w:t>Table.9 Output power vs. Efficiency for varying Frequency</w:t>
+      </w:r>
     </w:p>
     <w:p>
       <w:pPr>
@@ -9564,10 +9621,18 @@
     </w:tbl>
     <w:p>
       <w:pPr>
-        <w:rPr>
-          <w:lang w:val="en-US"/>
-        </w:rPr>
-      </w:pPr>
+        <w:jc w:val="center"/>
+        <w:rPr>
+          <w:lang w:val="en-US"/>
+        </w:rPr>
+      </w:pPr>
+      <w:r>
+        <w:rPr>
+          <w:sz w:val="18"/>
+          <w:szCs w:val="18"/>
+        </w:rPr>
+        <w:t>Table.10 Output power vs. Line current for varying Frequency</w:t>
+      </w:r>
     </w:p>
     <w:p>
       <w:pPr>
@@ -9598,21 +9663,7 @@
         <w:rPr>
           <w:lang w:val="en-US"/>
         </w:rPr>
-        <w:t xml:space="preserve">dance of the circuit increases for a given </w:t>
-      </w:r>
-      <w:proofErr w:type="gramStart"/>
-      <w:r>
-        <w:rPr>
-          <w:lang w:val="en-US"/>
-        </w:rPr>
-        <w:t>voltage</w:t>
-      </w:r>
-      <w:proofErr w:type="gramEnd"/>
-      <w:r>
-        <w:rPr>
-          <w:lang w:val="en-US"/>
-        </w:rPr>
-        <w:t>. Therefore for lower frequency the current drawn will higher.</w:t>
+        <w:t>dance of the circuit increases for a given voltage. Therefore for lower frequency the current drawn will higher.</w:t>
       </w:r>
       <w:r>
         <w:rPr>
@@ -9786,7 +9837,6 @@
           <w:szCs w:val="18"/>
           <w:lang w:val="en-US"/>
         </w:rPr>
-        <w:lastRenderedPageBreak/>
         <w:t>Figure</w:t>
       </w:r>
       <w:r>
@@ -9834,6 +9884,7 @@
           <w:b/>
           <w:lang w:val="en-US"/>
         </w:rPr>
+        <w:lastRenderedPageBreak/>
         <w:t xml:space="preserve">Observation:  </w:t>
       </w:r>
       <w:r>
@@ -10126,11 +10177,84 @@
     </w:tbl>
     <w:p>
       <w:pPr>
+        <w:jc w:val="center"/>
+        <w:rPr>
+          <w:lang w:val="en-US"/>
+        </w:rPr>
+      </w:pPr>
+      <w:r>
+        <w:rPr>
+          <w:sz w:val="18"/>
+          <w:szCs w:val="18"/>
+        </w:rPr>
+        <w:t>Table.11 Output power vs. Power factor for varying Frequency</w:t>
+      </w:r>
+    </w:p>
+    <w:p>
+      <w:pPr>
         <w:jc w:val="both"/>
         <w:rPr>
           <w:lang w:val="en-US"/>
         </w:rPr>
       </w:pPr>
+      <w:r>
+        <w:rPr>
+          <w:b/>
+          <w:lang w:val="en-US"/>
+        </w:rPr>
+        <w:t xml:space="preserve">Inference: </w:t>
+      </w:r>
+      <w:r>
+        <w:rPr>
+          <w:lang w:val="en-US"/>
+        </w:rPr>
+        <w:t>For higher frequency the reactive impedanc</w:t>
+      </w:r>
+      <w:r>
+        <w:rPr>
+          <w:lang w:val="en-US"/>
+        </w:rPr>
+        <w:t>e of the circuit will be higher</w:t>
+      </w:r>
+      <w:r>
+        <w:rPr>
+          <w:lang w:val="en-US"/>
+        </w:rPr>
+        <w:t>, thus increasing the power factor of the circuit.</w:t>
+      </w:r>
+      <w:r>
+        <w:rPr>
+          <w:lang w:val="en-US"/>
+        </w:rPr>
+        <w:t xml:space="preserve"> The value of the power factors for the respective operating frequencies</w:t>
+      </w:r>
+      <w:r>
+        <w:rPr>
+          <w:b/>
+          <w:lang w:val="en-US"/>
+        </w:rPr>
+        <w:t xml:space="preserve"> (</w:t>
+      </w:r>
+      <w:r>
+        <w:rPr>
+          <w:b/>
+          <w:lang w:val="en-US"/>
+        </w:rPr>
+        <w:t>32 and 50 Hz) at 0.012 is 0.789 and 0.</w:t>
+      </w:r>
+      <w:r>
+        <w:rPr>
+          <w:b/>
+          <w:lang w:val="en-US"/>
+        </w:rPr>
+        <w:t>9213</w:t>
+      </w:r>
+      <w:r>
+        <w:rPr>
+          <w:lang w:val="en-US"/>
+        </w:rPr>
+        <w:t>.</w:t>
+      </w:r>
     </w:p>
     <w:p>
       <w:pPr>
@@ -10139,64 +10263,6 @@
           <w:lang w:val="en-US"/>
         </w:rPr>
       </w:pPr>
-      <w:r>
-        <w:rPr>
-          <w:b/>
-          <w:lang w:val="en-US"/>
-        </w:rPr>
-        <w:t xml:space="preserve">Inference: </w:t>
-      </w:r>
-      <w:r>
-        <w:rPr>
-          <w:lang w:val="en-US"/>
-        </w:rPr>
-        <w:t>For higher frequency the reactive impedanc</w:t>
-      </w:r>
-      <w:r>
-        <w:rPr>
-          <w:lang w:val="en-US"/>
-        </w:rPr>
-        <w:t>e of the circuit will be higher</w:t>
-      </w:r>
-      <w:r>
-        <w:rPr>
-          <w:lang w:val="en-US"/>
-        </w:rPr>
-        <w:t>, thus increasing the power factor of the circuit.</w:t>
-      </w:r>
-      <w:r>
-        <w:rPr>
-          <w:lang w:val="en-US"/>
-        </w:rPr>
-        <w:t xml:space="preserve"> The value of the power factors for the respective operating frequencies</w:t>
-      </w:r>
-      <w:r>
-        <w:rPr>
-          <w:b/>
-          <w:lang w:val="en-US"/>
-        </w:rPr>
-        <w:t xml:space="preserve"> (</w:t>
-      </w:r>
-      <w:r>
-        <w:rPr>
-          <w:b/>
-          <w:lang w:val="en-US"/>
-        </w:rPr>
-        <w:t>32 and 50 Hz) at 0.012 is 0.789 and 0.</w:t>
-      </w:r>
-      <w:r>
-        <w:rPr>
-          <w:b/>
-          <w:lang w:val="en-US"/>
-        </w:rPr>
-        <w:t>9213</w:t>
-      </w:r>
-      <w:r>
-        <w:rPr>
-          <w:lang w:val="en-US"/>
-        </w:rPr>
-        <w:t>.</w:t>
-      </w:r>
     </w:p>
     <w:p>
       <w:pPr>
@@ -10328,6 +10394,15 @@
       <w:pPr>
         <w:jc w:val="both"/>
         <w:rPr>
+          <w:b/>
+          <w:lang w:val="en-US"/>
+        </w:rPr>
+      </w:pPr>
+    </w:p>
+    <w:p>
+      <w:pPr>
+        <w:jc w:val="both"/>
+        <w:rPr>
           <w:lang w:val="en-US"/>
         </w:rPr>
       </w:pPr>
@@ -10634,8 +10709,24 @@
     </w:tbl>
     <w:p>
       <w:pPr>
+        <w:jc w:val="center"/>
+        <w:rPr>
+          <w:lang w:val="en-US"/>
+        </w:rPr>
+      </w:pPr>
+      <w:r>
+        <w:rPr>
+          <w:sz w:val="18"/>
+          <w:szCs w:val="18"/>
+        </w:rPr>
+        <w:t>Table.12 Output power vs. Slip for varying Frequency</w:t>
+      </w:r>
+    </w:p>
+    <w:p>
+      <w:pPr>
         <w:jc w:val="both"/>
         <w:rPr>
+          <w:b/>
           <w:lang w:val="en-US"/>
         </w:rPr>
       </w:pPr>
@@ -10678,22 +10769,6 @@
         </w:rPr>
         <w:t>are 3700W for both 32Hz and 50Hz.</w:t>
       </w:r>
-    </w:p>
-    <w:p>
-      <w:pPr>
-        <w:jc w:val="both"/>
-        <w:rPr>
-          <w:lang w:val="en-US"/>
-        </w:rPr>
-      </w:pPr>
-    </w:p>
-    <w:p>
-      <w:pPr>
-        <w:jc w:val="both"/>
-        <w:rPr>
-          <w:lang w:val="en-US"/>
-        </w:rPr>
-      </w:pPr>
     </w:p>
     <w:p>
       <w:pPr>
@@ -11165,10 +11240,18 @@
     </w:tbl>
     <w:p>
       <w:pPr>
-        <w:rPr>
-          <w:lang w:val="en-US"/>
-        </w:rPr>
-      </w:pPr>
+        <w:jc w:val="center"/>
+        <w:rPr>
+          <w:lang w:val="en-US"/>
+        </w:rPr>
+      </w:pPr>
+      <w:r>
+        <w:rPr>
+          <w:sz w:val="18"/>
+          <w:szCs w:val="18"/>
+        </w:rPr>
+        <w:t>Table.13 Output power vs. Speed for varying Frequency</w:t>
+      </w:r>
     </w:p>
     <w:p>
       <w:pPr>
@@ -11763,15 +11846,23 @@
     </w:tbl>
     <w:p>
       <w:pPr>
-        <w:jc w:val="both"/>
-        <w:rPr>
-          <w:lang w:val="en-US"/>
-        </w:rPr>
-      </w:pPr>
-    </w:p>
-    <w:p>
-      <w:pPr>
-        <w:jc w:val="both"/>
+        <w:jc w:val="center"/>
+        <w:rPr>
+          <w:sz w:val="18"/>
+          <w:szCs w:val="18"/>
+        </w:rPr>
+      </w:pPr>
+      <w:r>
+        <w:rPr>
+          <w:sz w:val="18"/>
+          <w:szCs w:val="18"/>
+        </w:rPr>
+        <w:t>Table.14 Output power vs. Efficiency for varying Frequency, voltage keeping v/f constant</w:t>
+      </w:r>
+    </w:p>
+    <w:p>
+      <w:pPr>
+        <w:jc w:val="center"/>
         <w:rPr>
           <w:lang w:val="en-US"/>
         </w:rPr>
@@ -12347,10 +12438,18 @@
     </w:tbl>
     <w:p>
       <w:pPr>
-        <w:rPr>
-          <w:lang w:val="en-US"/>
-        </w:rPr>
-      </w:pPr>
+        <w:jc w:val="center"/>
+        <w:rPr>
+          <w:lang w:val="en-US"/>
+        </w:rPr>
+      </w:pPr>
+      <w:r>
+        <w:rPr>
+          <w:sz w:val="18"/>
+          <w:szCs w:val="18"/>
+        </w:rPr>
+        <w:t>Table.15 Output power vs. Line current for varying Frequency, voltage keeping v/f constant</w:t>
+      </w:r>
     </w:p>
     <w:p>
       <w:pPr>
@@ -12942,10 +13041,18 @@
     </w:tbl>
     <w:p>
       <w:pPr>
-        <w:rPr>
-          <w:lang w:val="en-US"/>
-        </w:rPr>
-      </w:pPr>
+        <w:jc w:val="center"/>
+        <w:rPr>
+          <w:lang w:val="en-US"/>
+        </w:rPr>
+      </w:pPr>
+      <w:r>
+        <w:rPr>
+          <w:sz w:val="18"/>
+          <w:szCs w:val="18"/>
+        </w:rPr>
+        <w:t>Table.16 Output power vs. Power factor for varying frequency, voltage keeping v/f constant</w:t>
+      </w:r>
     </w:p>
     <w:p>
       <w:pPr>
@@ -13498,10 +13605,18 @@
     </w:tbl>
     <w:p>
       <w:pPr>
-        <w:rPr>
-          <w:lang w:val="en-US"/>
-        </w:rPr>
-      </w:pPr>
+        <w:jc w:val="center"/>
+        <w:rPr>
+          <w:lang w:val="en-US"/>
+        </w:rPr>
+      </w:pPr>
+      <w:r>
+        <w:rPr>
+          <w:sz w:val="18"/>
+          <w:szCs w:val="18"/>
+        </w:rPr>
+        <w:t>Table.17 Output power vs. Slip for varying frequency, voltage keeping v/f constant</w:t>
+      </w:r>
     </w:p>
     <w:p>
       <w:pPr>
@@ -13542,6 +13657,14 @@
         </w:rPr>
         <w:t xml:space="preserve"> at max output power.</w:t>
       </w:r>
+    </w:p>
+    <w:p>
+      <w:pPr>
+        <w:jc w:val="both"/>
+        <w:rPr>
+          <w:lang w:val="en-US"/>
+        </w:rPr>
+      </w:pPr>
     </w:p>
     <w:p>
       <w:pPr>
@@ -13571,6 +13694,17 @@
         </w:rPr>
         <w:t>) Performance characteristics for rotor resistance of 1.286 ohms and 1.9 times its values</w:t>
       </w:r>
+    </w:p>
+    <w:p>
+      <w:pPr>
+        <w:pStyle w:val="NoSpacing"/>
+        <w:rPr>
+          <w:b/>
+          <w:sz w:val="24"/>
+          <w:u w:val="single"/>
+          <w:lang w:val="en-US"/>
+        </w:rPr>
+      </w:pPr>
     </w:p>
     <w:p>
       <w:pPr>
@@ -14000,10 +14134,18 @@
     </w:tbl>
     <w:p>
       <w:pPr>
-        <w:rPr>
-          <w:lang w:val="en-US"/>
-        </w:rPr>
-      </w:pPr>
+        <w:jc w:val="center"/>
+        <w:rPr>
+          <w:lang w:val="en-US"/>
+        </w:rPr>
+      </w:pPr>
+      <w:r>
+        <w:rPr>
+          <w:sz w:val="18"/>
+          <w:szCs w:val="18"/>
+        </w:rPr>
+        <w:t>Table.18 Output power vs. Efficiency for varying Frequency, voltage keeping v/f constant</w:t>
+      </w:r>
     </w:p>
     <w:p>
       <w:pPr>
@@ -14028,6 +14170,27 @@
     <w:p>
       <w:pPr>
         <w:rPr>
+          <w:lang w:val="en-US"/>
+        </w:rPr>
+      </w:pPr>
+    </w:p>
+    <w:p>
+      <w:pPr>
+        <w:rPr>
+          <w:lang w:val="en-US"/>
+        </w:rPr>
+      </w:pPr>
+    </w:p>
+    <w:p>
+      <w:pPr>
+        <w:rPr>
+          <w:lang w:val="en-US"/>
+        </w:rPr>
+      </w:pPr>
+    </w:p>
+    <w:p>
+      <w:pPr>
+        <w:rPr>
           <w:u w:val="single"/>
           <w:lang w:val="en-US"/>
         </w:rPr>
@@ -14037,6 +14200,7 @@
           <w:u w:val="single"/>
           <w:lang w:val="en-US"/>
         </w:rPr>
+        <w:lastRenderedPageBreak/>
         <w:t xml:space="preserve"> </w:t>
       </w:r>
       <w:r>
@@ -14060,7 +14224,6 @@
           <w:noProof/>
           <w:lang w:eastAsia="en-GB"/>
         </w:rPr>
-        <w:lastRenderedPageBreak/>
         <w:drawing>
           <wp:inline distT="0" distB="0" distL="0" distR="0">
             <wp:extent cx="3467100" cy="2600325"/>
@@ -14535,7 +14698,7 @@
         </w:rPr>
         <w:drawing>
           <wp:inline distT="0" distB="0" distL="0" distR="0">
-            <wp:extent cx="3416300" cy="2562225"/>
+            <wp:extent cx="3105150" cy="2328863"/>
             <wp:effectExtent l="19050" t="0" r="0" b="0"/>
             <wp:docPr id="31" name="Picture 31" descr="C:\Users\vijayprasanna\AC_lab\A7\induction-motor-performance\images\pf_power_r.png"/>
             <wp:cNvGraphicFramePr>
@@ -14560,7 +14723,7 @@
                   <pic:spPr bwMode="auto">
                     <a:xfrm>
                       <a:off x="0" y="0"/>
-                      <a:ext cx="3416300" cy="2562225"/>
+                      <a:ext cx="3105150" cy="2328863"/>
                     </a:xfrm>
                     <a:prstGeom prst="rect">
                       <a:avLst/>
@@ -14632,7 +14795,10 @@
     </w:p>
     <w:p>
       <w:pPr>
-        <w:rPr>
+        <w:jc w:val="both"/>
+        <w:rPr>
+          <w:sz w:val="18"/>
+          <w:szCs w:val="18"/>
           <w:lang w:val="en-US"/>
         </w:rPr>
       </w:pPr>
@@ -14647,7 +14813,21 @@
         <w:rPr>
           <w:lang w:val="en-US"/>
         </w:rPr>
-        <w:t>the value of power factor remains the same with respect output power for varying R2 values.</w:t>
+        <w:t xml:space="preserve">the value of power factor remains the same with respect output power for varying R2 </w:t>
+      </w:r>
+      <w:proofErr w:type="gramStart"/>
+      <w:r>
+        <w:rPr>
+          <w:lang w:val="en-US"/>
+        </w:rPr>
+        <w:t>values</w:t>
+      </w:r>
+      <w:proofErr w:type="gramEnd"/>
+      <w:r>
+        <w:rPr>
+          <w:lang w:val="en-US"/>
+        </w:rPr>
+        <w:t>.</w:t>
       </w:r>
     </w:p>
     <w:tbl>
@@ -16374,15 +16554,6 @@
     </w:p>
     <w:p/>
     <w:p/>
-    <w:p/>
-    <w:p/>
-    <w:p/>
-    <w:p/>
-    <w:p/>
-    <w:p/>
-    <w:p/>
-    <w:p/>
-    <w:p/>
     <w:p>
       <w:pPr>
         <w:jc w:val="center"/>
@@ -16402,6 +16573,7 @@
           <w:sz w:val="32"/>
           <w:szCs w:val="32"/>
         </w:rPr>
+        <w:lastRenderedPageBreak/>
         <w:t>Load test on three</w:t>
       </w:r>
       <w:r>
@@ -16430,21 +16602,16 @@
         <w:rPr>
           <w:b/>
           <w:color w:val="000000"/>
+          <w:u w:val="single"/>
         </w:rPr>
       </w:pPr>
       <w:r>
         <w:rPr>
           <w:b/>
           <w:color w:val="000000"/>
-        </w:rPr>
-        <w:t>AIM</w:t>
-      </w:r>
-      <w:r>
-        <w:rPr>
-          <w:b/>
-          <w:color w:val="000000"/>
-        </w:rPr>
-        <w:t xml:space="preserve">     </w:t>
+          <w:u w:val="single"/>
+        </w:rPr>
+        <w:t xml:space="preserve">AIM     </w:t>
       </w:r>
     </w:p>
     <w:p>
@@ -16467,12 +16634,14 @@
         <w:rPr>
           <w:b/>
           <w:color w:val="000000"/>
+          <w:u w:val="single"/>
         </w:rPr>
       </w:pPr>
       <w:r>
         <w:rPr>
           <w:b/>
           <w:color w:val="000000"/>
+          <w:u w:val="single"/>
         </w:rPr>
         <w:t>APPARATUS REQUIRED</w:t>
       </w:r>
@@ -16929,1288 +17098,31 @@
       <w:pPr>
         <w:rPr>
           <w:b/>
-        </w:rPr>
-      </w:pPr>
-      <w:r>
-        <w:rPr>
-          <w:b/>
-        </w:rPr>
-        <w:t>CIRCUIT DIAGRAM</w:t>
-      </w:r>
-      <w:r>
-        <w:rPr>
-          <w:b/>
-        </w:rPr>
-        <w:t xml:space="preserve"> </w:t>
-      </w:r>
-      <w:proofErr w:type="gramStart"/>
-      <w:r>
-        <w:rPr>
-          <w:b/>
-        </w:rPr>
-        <w:t>–  LOAD</w:t>
-      </w:r>
-      <w:proofErr w:type="gramEnd"/>
-      <w:r>
-        <w:rPr>
-          <w:b/>
-        </w:rPr>
-        <w:t xml:space="preserve"> TEST ON THREE-PHASE INDUCTION MOTOR</w:t>
-      </w:r>
-    </w:p>
-    <w:p>
-      <w:pPr>
-        <w:rPr>
-          <w:b/>
-        </w:rPr>
-      </w:pPr>
-      <w:r>
-        <w:rPr>
-          <w:b/>
-          <w:noProof/>
-          <w:lang w:eastAsia="en-GB"/>
-        </w:rPr>
-        <w:pict>
-          <v:group id="_x0000_s1612" style="position:absolute;margin-left:2.8pt;margin-top:15.25pt;width:473.7pt;height:246.35pt;z-index:251659264" coordorigin="1279,2198" coordsize="12971,6889">
-            <v:oval id="_x0000_s1613" style="position:absolute;left:12942;top:4179;width:863;height:864"/>
-            <v:rect id="_x0000_s1614" style="position:absolute;left:12915;top:5078;width:1090;height:802" filled="f" stroked="f">
-              <v:textbox style="mso-next-textbox:#_x0000_s1614">
-                <w:txbxContent>
-                  <w:p>
-                    <w:r>
-                      <w:t xml:space="preserve">Brake </w:t>
-                    </w:r>
-                  </w:p>
-                  <w:p>
-                    <w:r>
-                      <w:t>Drum</w:t>
-                    </w:r>
-                  </w:p>
-                </w:txbxContent>
-              </v:textbox>
-            </v:rect>
-            <v:line id="_x0000_s1615" style="position:absolute" from="12569,2640" to="14096,2640" strokeweight="1pt"/>
-            <v:line id="_x0000_s1616" style="position:absolute" from="13802,2640" to="13802,3361" strokeweight="1pt"/>
-            <v:line id="_x0000_s1617" style="position:absolute" from="13817,3602" to="13817,4644" strokeweight="1pt"/>
-            <v:oval id="_x0000_s1618" style="position:absolute;left:13620;top:3341;width:349;height:321" strokeweight="1pt"/>
-            <v:line id="_x0000_s1619" style="position:absolute;flip:y" from="13678,3391" to="13896,3592">
-              <v:stroke endarrow="classic"/>
-            </v:line>
-            <v:line id="_x0000_s1620" style="position:absolute;flip:y" from="13523,2473" to="13714,2649" strokeweight="1pt"/>
-            <v:line id="_x0000_s1621" style="position:absolute;flip:y" from="13668,2473" to="13860,2649" strokeweight="1pt"/>
-            <v:line id="_x0000_s1622" style="position:absolute;flip:y" from="13832,2456" to="14024,2632" strokeweight="1pt"/>
-            <v:line id="_x0000_s1623" style="position:absolute;flip:y" from="13977,2473" to="14169,2649" strokeweight="1pt"/>
-            <v:rect id="_x0000_s1624" style="position:absolute;left:13133;top:3258;width:654;height:601" filled="f" stroked="f">
-              <v:textbox style="mso-next-textbox:#_x0000_s1624">
-                <w:txbxContent>
-                  <w:p>
-                    <w:pPr>
-                      <w:rPr>
-                        <w:vertAlign w:val="subscript"/>
-                      </w:rPr>
-                    </w:pPr>
-                    <w:r>
-                      <w:t>S</w:t>
-                    </w:r>
-                    <w:r>
-                      <w:rPr>
-                        <w:vertAlign w:val="subscript"/>
-                      </w:rPr>
-                      <w:t>2</w:t>
-                    </w:r>
-                  </w:p>
-                </w:txbxContent>
-              </v:textbox>
-            </v:rect>
-            <v:rect id="_x0000_s1625" style="position:absolute;left:8424;top:3758;width:163;height:1224" stroked="f"/>
-            <v:rect id="_x0000_s1626" style="position:absolute;left:10029;top:3770;width:163;height:1224" stroked="f"/>
-            <v:rect id="_x0000_s1627" style="position:absolute;left:10014;top:5018;width:163;height:1006" stroked="f"/>
-            <v:rect id="_x0000_s1628" style="position:absolute;left:8450;top:5034;width:163;height:1006" stroked="f"/>
-            <v:oval id="_x0000_s1629" style="position:absolute;left:13232;top:4474;width:288;height:288" fillcolor="black"/>
-            <v:oval id="_x0000_s1630" style="position:absolute;left:11120;top:4561;width:115;height:101" filled="f"/>
-            <v:oval id="_x0000_s1631" style="position:absolute;left:11255;top:4651;width:115;height:101" filled="f"/>
-            <v:oval id="_x0000_s1632" style="position:absolute;left:11165;top:4771;width:115;height:101" filled="f"/>
-            <v:oval id="_x0000_s1633" style="position:absolute;left:10985;top:4666;width:115;height:101" filled="f"/>
-            <v:shape id="_x0000_s1634" type="#_x0000_t32" style="position:absolute;left:4213;top:3433;width:0;height:921" o:connectortype="straight"/>
-            <v:shape id="_x0000_s1635" type="#_x0000_t32" style="position:absolute;left:4138;top:3433;width:0;height:921" o:connectortype="straight"/>
-            <v:shape id="_x0000_s1636" type="#_x0000_t32" style="position:absolute;left:4163;top:5451;width:0;height:921" o:connectortype="straight"/>
-            <v:shape id="_x0000_s1637" type="#_x0000_t32" style="position:absolute;left:4088;top:5451;width:0;height:921" o:connectortype="straight"/>
-            <v:shape id="_x0000_s1638" type="#_x0000_t32" style="position:absolute;left:4199;top:7575;width:0;height:921" o:connectortype="straight"/>
-            <v:shape id="_x0000_s1639" type="#_x0000_t32" style="position:absolute;left:4124;top:7575;width:0;height:921" o:connectortype="straight"/>
-            <v:rect id="_x0000_s1640" style="position:absolute;left:1497;top:2756;width:654;height:401" filled="f" stroked="f">
-              <v:textbox style="mso-next-textbox:#_x0000_s1640">
-                <w:txbxContent>
-                  <w:p>
-                    <w:r>
-                      <w:t>R</w:t>
-                    </w:r>
-                  </w:p>
-                </w:txbxContent>
-              </v:textbox>
-            </v:rect>
-            <v:rect id="_x0000_s1641" style="position:absolute;left:1497;top:6900;width:631;height:574" filled="f" stroked="f">
-              <v:textbox style="mso-next-textbox:#_x0000_s1641">
-                <w:txbxContent>
-                  <w:p>
-                    <w:r>
-                      <w:t>B</w:t>
-                    </w:r>
-                  </w:p>
-                </w:txbxContent>
-              </v:textbox>
-            </v:rect>
-            <v:rect id="_x0000_s1642" style="position:absolute;left:1279;top:3992;width:1418;height:2800" filled="f" stroked="f">
-              <v:textbox style="mso-next-textbox:#_x0000_s1642">
-                <w:txbxContent>
-                  <w:p>
-                    <w:r>
-                      <w:t xml:space="preserve">    3-Phase</w:t>
-                    </w:r>
-                  </w:p>
-                  <w:p>
-                    <w:r>
-                      <w:t xml:space="preserve">     400V</w:t>
-                    </w:r>
-                  </w:p>
-                  <w:p/>
-                  <w:p/>
-                  <w:p>
-                    <w:r>
-                      <w:t xml:space="preserve">    50 Hz</w:t>
-                    </w:r>
-                  </w:p>
-                  <w:p>
-                    <w:r>
-                      <w:t xml:space="preserve">    AC </w:t>
-                    </w:r>
-                  </w:p>
-                  <w:p>
-                    <w:r>
-                      <w:t xml:space="preserve">    Supply</w:t>
-                    </w:r>
-                  </w:p>
-                </w:txbxContent>
-              </v:textbox>
-            </v:rect>
-            <v:line id="_x0000_s1643" style="position:absolute;rotation:90" from="4239,4647" to="4512,4647" strokeweight="1pt"/>
-            <v:group id="_x0000_s1644" style="position:absolute;left:3752;top:3773;width:1274;height:209;rotation:90" coordorigin="7170,5400" coordsize="1145,207">
-              <v:oval id="_x0000_s1645" style="position:absolute;left:7392;top:5446;width:101;height:158" strokeweight="1pt"/>
-              <v:oval id="_x0000_s1646" style="position:absolute;left:7543;top:5446;width:101;height:158" strokeweight="1pt"/>
-              <v:oval id="_x0000_s1647" style="position:absolute;left:7690;top:5449;width:101;height:158" strokeweight="1pt"/>
-              <v:shape id="_x0000_s1648" style="position:absolute;left:7401;top:5400;width:228;height:86;mso-position-horizontal:absolute;mso-position-vertical:absolute" coordsize="228,61" path="m,61hdc18,34,53,17,84,7v36,1,63,-7,90,12c184,26,190,32,201,37v6,3,18,6,18,6c223,49,228,61,228,61e" filled="f" strokeweight="1pt">
-                <v:path arrowok="t"/>
-              </v:shape>
-              <v:shape id="_x0000_s1649" style="position:absolute;left:7551;top:5404;width:228;height:86;mso-position-horizontal:absolute;mso-position-vertical:absolute" coordsize="228,61" path="m,61hdc18,34,53,17,84,7v36,1,63,-7,90,12c184,26,190,32,201,37v6,3,18,6,18,6c223,49,228,61,228,61e" filled="f" strokeweight="1pt">
-                <v:path arrowok="t"/>
-              </v:shape>
-              <v:shape id="_x0000_s1650" style="position:absolute;left:7170;top:5401;width:173;height:115;mso-position-horizontal:absolute;mso-position-vertical:absolute" coordsize="228,61" path="m,61hdc18,34,53,17,84,7v36,1,63,-7,90,12c184,26,190,32,201,37v6,3,18,6,18,6c223,49,228,61,228,61e" filled="f" strokeweight="1pt">
-                <v:path arrowok="t"/>
-              </v:shape>
-              <v:shape id="_x0000_s1651" style="position:absolute;left:8142;top:5401;width:173;height:115;mso-position-horizontal:absolute;mso-position-vertical:absolute" coordsize="228,61" path="m,61hdc18,34,53,17,84,7v36,1,63,-7,90,12c184,26,190,32,201,37v6,3,18,6,18,6c223,49,228,61,228,61e" filled="f" strokeweight="1pt">
-                <v:path arrowok="t"/>
-              </v:shape>
-              <v:oval id="_x0000_s1652" style="position:absolute;left:7841;top:5446;width:101;height:158" strokeweight="1pt"/>
-              <v:oval id="_x0000_s1653" style="position:absolute;left:7992;top:5446;width:101;height:158" strokeweight="1pt"/>
-              <v:oval id="_x0000_s1654" style="position:absolute;left:8139;top:5449;width:101;height:158" strokeweight="1pt"/>
-              <v:shape id="_x0000_s1655" style="position:absolute;left:7850;top:5400;width:228;height:86;mso-position-horizontal:absolute;mso-position-vertical:absolute" coordsize="228,61" path="m,61hdc18,34,53,17,84,7v36,1,63,-7,90,12c184,26,190,32,201,37v6,3,18,6,18,6c223,49,228,61,228,61e" filled="f" strokeweight="1pt">
-                <v:path arrowok="t"/>
-              </v:shape>
-              <v:shape id="_x0000_s1656" style="position:absolute;left:7995;top:5404;width:228;height:86;mso-position-horizontal:absolute;mso-position-vertical:absolute" coordsize="228,61" path="m,61hdc18,34,53,17,84,7v36,1,63,-7,90,12c184,26,190,32,201,37v6,3,18,6,18,6c223,49,228,61,228,61e" filled="f" strokeweight="1pt">
-                <v:path arrowok="t"/>
-              </v:shape>
-              <v:oval id="_x0000_s1657" style="position:absolute;left:7245;top:5447;width:101;height:158" strokeweight="1pt"/>
-              <v:shape id="_x0000_s1658" style="position:absolute;left:7252;top:5400;width:228;height:86;mso-position-horizontal:absolute;mso-position-vertical:absolute" coordsize="228,61" path="m,61hdc18,34,53,17,84,7v36,1,63,-7,90,12c184,26,190,32,201,37v6,3,18,6,18,6c223,49,228,61,228,61e" filled="f" strokeweight="1pt">
-                <v:path arrowok="t"/>
-              </v:shape>
-              <v:shape id="_x0000_s1659" style="position:absolute;left:7695;top:5405;width:228;height:86;mso-position-horizontal:absolute;mso-position-vertical:absolute" coordsize="228,61" path="m,61hdc18,34,53,17,84,7v36,1,63,-7,90,12c184,26,190,32,201,37v6,3,18,6,18,6c223,49,228,61,228,61e" filled="f" strokeweight="1pt">
-                <v:path arrowok="t"/>
-              </v:shape>
-            </v:group>
-            <v:line id="_x0000_s1660" style="position:absolute;rotation:90" from="4208,3092" to="4514,3092" strokeweight="1pt"/>
-            <v:line id="_x0000_s1661" style="position:absolute" from="4032,4777" to="4382,4777" strokeweight="1pt"/>
-            <v:line id="_x0000_s1662" style="position:absolute;rotation:90" from="4233,6743" to="4506,6743" strokeweight="1pt"/>
-            <v:group id="_x0000_s1663" style="position:absolute;left:3733;top:5852;width:1274;height:210;rotation:90" coordorigin="7170,5400" coordsize="1145,207">
-              <v:oval id="_x0000_s1664" style="position:absolute;left:7392;top:5446;width:101;height:158" strokeweight="1pt"/>
-              <v:oval id="_x0000_s1665" style="position:absolute;left:7543;top:5446;width:101;height:158" strokeweight="1pt"/>
-              <v:oval id="_x0000_s1666" style="position:absolute;left:7690;top:5449;width:101;height:158" strokeweight="1pt"/>
-              <v:shape id="_x0000_s1667" style="position:absolute;left:7401;top:5400;width:228;height:86;mso-position-horizontal:absolute;mso-position-vertical:absolute" coordsize="228,61" path="m,61hdc18,34,53,17,84,7v36,1,63,-7,90,12c184,26,190,32,201,37v6,3,18,6,18,6c223,49,228,61,228,61e" filled="f" strokeweight="1pt">
-                <v:path arrowok="t"/>
-              </v:shape>
-              <v:shape id="_x0000_s1668" style="position:absolute;left:7551;top:5404;width:228;height:86;mso-position-horizontal:absolute;mso-position-vertical:absolute" coordsize="228,61" path="m,61hdc18,34,53,17,84,7v36,1,63,-7,90,12c184,26,190,32,201,37v6,3,18,6,18,6c223,49,228,61,228,61e" filled="f" strokeweight="1pt">
-                <v:path arrowok="t"/>
-              </v:shape>
-              <v:shape id="_x0000_s1669" style="position:absolute;left:7170;top:5401;width:173;height:115;mso-position-horizontal:absolute;mso-position-vertical:absolute" coordsize="228,61" path="m,61hdc18,34,53,17,84,7v36,1,63,-7,90,12c184,26,190,32,201,37v6,3,18,6,18,6c223,49,228,61,228,61e" filled="f" strokeweight="1pt">
-                <v:path arrowok="t"/>
-              </v:shape>
-              <v:shape id="_x0000_s1670" style="position:absolute;left:8142;top:5401;width:173;height:115;mso-position-horizontal:absolute;mso-position-vertical:absolute" coordsize="228,61" path="m,61hdc18,34,53,17,84,7v36,1,63,-7,90,12c184,26,190,32,201,37v6,3,18,6,18,6c223,49,228,61,228,61e" filled="f" strokeweight="1pt">
-                <v:path arrowok="t"/>
-              </v:shape>
-              <v:oval id="_x0000_s1671" style="position:absolute;left:7841;top:5446;width:101;height:158" strokeweight="1pt"/>
-              <v:oval id="_x0000_s1672" style="position:absolute;left:7992;top:5446;width:101;height:158" strokeweight="1pt"/>
-              <v:oval id="_x0000_s1673" style="position:absolute;left:8139;top:5449;width:101;height:158" strokeweight="1pt"/>
-              <v:shape id="_x0000_s1674" style="position:absolute;left:7850;top:5400;width:228;height:86;mso-position-horizontal:absolute;mso-position-vertical:absolute" coordsize="228,61" path="m,61hdc18,34,53,17,84,7v36,1,63,-7,90,12c184,26,190,32,201,37v6,3,18,6,18,6c223,49,228,61,228,61e" filled="f" strokeweight="1pt">
-                <v:path arrowok="t"/>
-              </v:shape>
-              <v:shape id="_x0000_s1675" style="position:absolute;left:7995;top:5404;width:228;height:86;mso-position-horizontal:absolute;mso-position-vertical:absolute" coordsize="228,61" path="m,61hdc18,34,53,17,84,7v36,1,63,-7,90,12c184,26,190,32,201,37v6,3,18,6,18,6c223,49,228,61,228,61e" filled="f" strokeweight="1pt">
-                <v:path arrowok="t"/>
-              </v:shape>
-              <v:oval id="_x0000_s1676" style="position:absolute;left:7245;top:5447;width:101;height:158" strokeweight="1pt"/>
-              <v:shape id="_x0000_s1677" style="position:absolute;left:7252;top:5400;width:228;height:86;mso-position-horizontal:absolute;mso-position-vertical:absolute" coordsize="228,61" path="m,61hdc18,34,53,17,84,7v36,1,63,-7,90,12c184,26,190,32,201,37v6,3,18,6,18,6c223,49,228,61,228,61e" filled="f" strokeweight="1pt">
-                <v:path arrowok="t"/>
-              </v:shape>
-              <v:shape id="_x0000_s1678" style="position:absolute;left:7695;top:5405;width:228;height:86;mso-position-horizontal:absolute;mso-position-vertical:absolute" coordsize="228,61" path="m,61hdc18,34,53,17,84,7v36,1,63,-7,90,12c184,26,190,32,201,37v6,3,18,6,18,6c223,49,228,61,228,61e" filled="f" strokeweight="1pt">
-                <v:path arrowok="t"/>
-              </v:shape>
-            </v:group>
-            <v:line id="_x0000_s1679" style="position:absolute;rotation:90" from="4226,5161" to="4531,5161" strokeweight="1pt"/>
-            <v:line id="_x0000_s1680" style="position:absolute;rotation:90" from="4246,8822" to="4518,8822" strokeweight="1pt"/>
-            <v:group id="_x0000_s1681" style="position:absolute;left:3745;top:7949;width:1276;height:209;rotation:90" coordorigin="7170,5400" coordsize="1145,207">
-              <v:oval id="_x0000_s1682" style="position:absolute;left:7392;top:5446;width:101;height:158" strokeweight="1pt"/>
-              <v:oval id="_x0000_s1683" style="position:absolute;left:7543;top:5446;width:101;height:158" strokeweight="1pt"/>
-              <v:oval id="_x0000_s1684" style="position:absolute;left:7690;top:5449;width:101;height:158" strokeweight="1pt"/>
-              <v:shape id="_x0000_s1685" style="position:absolute;left:7401;top:5400;width:228;height:86;mso-position-horizontal:absolute;mso-position-vertical:absolute" coordsize="228,61" path="m,61hdc18,34,53,17,84,7v36,1,63,-7,90,12c184,26,190,32,201,37v6,3,18,6,18,6c223,49,228,61,228,61e" filled="f" strokeweight="1pt">
-                <v:path arrowok="t"/>
-              </v:shape>
-              <v:shape id="_x0000_s1686" style="position:absolute;left:7551;top:5404;width:228;height:86;mso-position-horizontal:absolute;mso-position-vertical:absolute" coordsize="228,61" path="m,61hdc18,34,53,17,84,7v36,1,63,-7,90,12c184,26,190,32,201,37v6,3,18,6,18,6c223,49,228,61,228,61e" filled="f" strokeweight="1pt">
-                <v:path arrowok="t"/>
-              </v:shape>
-              <v:shape id="_x0000_s1687" style="position:absolute;left:7170;top:5401;width:173;height:115;mso-position-horizontal:absolute;mso-position-vertical:absolute" coordsize="228,61" path="m,61hdc18,34,53,17,84,7v36,1,63,-7,90,12c184,26,190,32,201,37v6,3,18,6,18,6c223,49,228,61,228,61e" filled="f" strokeweight="1pt">
-                <v:path arrowok="t"/>
-              </v:shape>
-              <v:shape id="_x0000_s1688" style="position:absolute;left:8142;top:5401;width:173;height:115;mso-position-horizontal:absolute;mso-position-vertical:absolute" coordsize="228,61" path="m,61hdc18,34,53,17,84,7v36,1,63,-7,90,12c184,26,190,32,201,37v6,3,18,6,18,6c223,49,228,61,228,61e" filled="f" strokeweight="1pt">
-                <v:path arrowok="t"/>
-              </v:shape>
-              <v:oval id="_x0000_s1689" style="position:absolute;left:7841;top:5446;width:101;height:158" strokeweight="1pt"/>
-              <v:oval id="_x0000_s1690" style="position:absolute;left:7992;top:5446;width:101;height:158" strokeweight="1pt"/>
-              <v:oval id="_x0000_s1691" style="position:absolute;left:8139;top:5449;width:101;height:158" strokeweight="1pt"/>
-              <v:shape id="_x0000_s1692" style="position:absolute;left:7850;top:5400;width:228;height:86;mso-position-horizontal:absolute;mso-position-vertical:absolute" coordsize="228,61" path="m,61hdc18,34,53,17,84,7v36,1,63,-7,90,12c184,26,190,32,201,37v6,3,18,6,18,6c223,49,228,61,228,61e" filled="f" strokeweight="1pt">
-                <v:path arrowok="t"/>
-              </v:shape>
-              <v:shape id="_x0000_s1693" style="position:absolute;left:7995;top:5404;width:228;height:86;mso-position-horizontal:absolute;mso-position-vertical:absolute" coordsize="228,61" path="m,61hdc18,34,53,17,84,7v36,1,63,-7,90,12c184,26,190,32,201,37v6,3,18,6,18,6c223,49,228,61,228,61e" filled="f" strokeweight="1pt">
-                <v:path arrowok="t"/>
-              </v:shape>
-              <v:oval id="_x0000_s1694" style="position:absolute;left:7245;top:5447;width:101;height:158" strokeweight="1pt"/>
-              <v:shape id="_x0000_s1695" style="position:absolute;left:7252;top:5400;width:228;height:86;mso-position-horizontal:absolute;mso-position-vertical:absolute" coordsize="228,61" path="m,61hdc18,34,53,17,84,7v36,1,63,-7,90,12c184,26,190,32,201,37v6,3,18,6,18,6c223,49,228,61,228,61e" filled="f" strokeweight="1pt">
-                <v:path arrowok="t"/>
-              </v:shape>
-              <v:shape id="_x0000_s1696" style="position:absolute;left:7695;top:5405;width:228;height:86;mso-position-horizontal:absolute;mso-position-vertical:absolute" coordsize="228,61" path="m,61hdc18,34,53,17,84,7v36,1,63,-7,90,12c184,26,190,32,201,37v6,3,18,6,18,6c223,49,228,61,228,61e" filled="f" strokeweight="1pt">
-                <v:path arrowok="t"/>
-              </v:shape>
-            </v:group>
-            <v:line id="_x0000_s1697" style="position:absolute;rotation:90" from="4226,7270" to="4531,7270" strokeweight="1pt"/>
-            <v:line id="_x0000_s1698" style="position:absolute" from="4024,6884" to="4373,6884" strokeweight="1pt"/>
-            <v:line id="_x0000_s1699" style="position:absolute" from="4037,8958" to="4386,8958" strokeweight="1pt"/>
-            <v:rect id="_x0000_s1700" style="position:absolute;left:1497;top:4760;width:654;height:402" filled="f" stroked="f">
-              <v:textbox style="mso-next-textbox:#_x0000_s1700">
-                <w:txbxContent>
-                  <w:p>
-                    <w:r>
-                      <w:t>Y</w:t>
-                    </w:r>
-                  </w:p>
-                </w:txbxContent>
-              </v:textbox>
-            </v:rect>
-            <v:line id="_x0000_s1701" style="position:absolute" from="4024,7199" to="4024,8963" strokeweight="1pt"/>
-            <v:shape id="_x0000_s1702" style="position:absolute;left:4034;top:4884;width:200;height:219;rotation:90;mso-position-horizontal:absolute;mso-position-vertical:absolute" coordsize="360,360" path="m,360c60,180,120,,180,v60,,150,300,180,360e" filled="f">
-              <v:path arrowok="t"/>
-            </v:shape>
-            <v:line id="_x0000_s1703" style="position:absolute;rotation:90" from="3975,6956" to="4072,6956" strokeweight="1pt"/>
-            <v:line id="_x0000_s1704" style="position:absolute" from="4024,5078" to="4024,7003" strokeweight="1pt"/>
-            <v:line id="_x0000_s1705" style="position:absolute;rotation:90" from="3967,4834" to="4080,4834" strokeweight="1pt"/>
-            <v:rect id="_x0000_s1706" style="position:absolute;left:3896;top:3006;width:655;height:401" filled="f" stroked="f">
-              <v:textbox style="mso-next-textbox:#_x0000_s1706">
-                <w:txbxContent>
-                  <w:p>
-                    <w:r>
-                      <w:t>B</w:t>
-                    </w:r>
-                  </w:p>
-                </w:txbxContent>
-              </v:textbox>
-            </v:rect>
-            <v:rect id="_x0000_s1707" style="position:absolute;left:4478;top:4427;width:655;height:400" filled="f" stroked="f">
-              <v:textbox style="mso-next-textbox:#_x0000_s1707">
-                <w:txbxContent>
-                  <w:p>
-                    <w:r>
-                      <w:t>E</w:t>
-                    </w:r>
-                  </w:p>
-                </w:txbxContent>
-              </v:textbox>
-            </v:rect>
-            <v:rect id="_x0000_s1708" style="position:absolute;left:3896;top:4343;width:655;height:401" filled="f" stroked="f">
-              <v:textbox style="mso-next-textbox:#_x0000_s1708">
-                <w:txbxContent>
-                  <w:p>
-                    <w:r>
-                      <w:t>C</w:t>
-                    </w:r>
-                  </w:p>
-                </w:txbxContent>
-              </v:textbox>
-            </v:rect>
-            <v:rect id="_x0000_s1709" style="position:absolute;left:3915;top:6414;width:655;height:401" filled="f" stroked="f">
-              <v:textbox style="mso-next-textbox:#_x0000_s1709">
-                <w:txbxContent>
-                  <w:p>
-                    <w:r>
-                      <w:t>C</w:t>
-                    </w:r>
-                  </w:p>
-                </w:txbxContent>
-              </v:textbox>
-            </v:rect>
-            <v:rect id="_x0000_s1710" style="position:absolute;left:3915;top:8519;width:655;height:401" filled="f" stroked="f">
-              <v:textbox style="mso-next-textbox:#_x0000_s1710">
-                <w:txbxContent>
-                  <w:p>
-                    <w:r>
-                      <w:t>C</w:t>
-                    </w:r>
-                  </w:p>
-                </w:txbxContent>
-              </v:textbox>
-            </v:rect>
-            <v:rect id="_x0000_s1711" style="position:absolute;left:3933;top:5012;width:655;height:400" filled="f" stroked="f">
-              <v:textbox style="mso-next-textbox:#_x0000_s1711">
-                <w:txbxContent>
-                  <w:p>
-                    <w:r>
-                      <w:t>B</w:t>
-                    </w:r>
-                  </w:p>
-                </w:txbxContent>
-              </v:textbox>
-            </v:rect>
-            <v:rect id="_x0000_s1712" style="position:absolute;left:3952;top:7150;width:655;height:402" filled="f" stroked="f">
-              <v:textbox style="mso-next-textbox:#_x0000_s1712">
-                <w:txbxContent>
-                  <w:p>
-                    <w:r>
-                      <w:t>B</w:t>
-                    </w:r>
-                  </w:p>
-                </w:txbxContent>
-              </v:textbox>
-            </v:rect>
-            <v:rect id="_x0000_s1713" style="position:absolute;left:4534;top:6498;width:654;height:401" filled="f" stroked="f">
-              <v:textbox style="mso-next-textbox:#_x0000_s1713">
-                <w:txbxContent>
-                  <w:p>
-                    <w:r>
-                      <w:t>E</w:t>
-                    </w:r>
-                  </w:p>
-                </w:txbxContent>
-              </v:textbox>
-            </v:rect>
-            <v:rect id="_x0000_s1714" style="position:absolute;left:4588;top:8586;width:654;height:401" filled="f" stroked="f">
-              <v:textbox style="mso-next-textbox:#_x0000_s1714">
-                <w:txbxContent>
-                  <w:p>
-                    <w:r>
-                      <w:t>E</w:t>
-                    </w:r>
-                  </w:p>
-                </w:txbxContent>
-              </v:textbox>
-            </v:rect>
-            <v:line id="_x0000_s1715" style="position:absolute;rotation:90" from="4784,4087" to="4784,4733" strokeweight="1pt">
-              <v:stroke endarrow="block"/>
-            </v:line>
-            <v:line id="_x0000_s1716" style="position:absolute;rotation:90" from="4766,6192" to="4766,6838" strokeweight="1pt">
-              <v:stroke endarrow="block"/>
-            </v:line>
-            <v:line id="_x0000_s1717" style="position:absolute;rotation:90" from="4784,8279" to="4784,8925" strokeweight="1pt">
-              <v:stroke endarrow="block"/>
-            </v:line>
-            <v:line id="_x0000_s1718" style="position:absolute" from="5079,5010" to="5079,6518" strokeweight="1pt"/>
-            <v:line id="_x0000_s1719" style="position:absolute" from="5096,7117" to="5096,8608" strokeweight="1pt"/>
-            <v:line id="_x0000_s1720" style="position:absolute" from="5111,2954" to="5111,4411" strokeweight="1pt"/>
-            <v:line id="_x0000_s1721" style="position:absolute" from="6631,5012" to="10523,5012" strokeweight="1pt"/>
-            <v:line id="_x0000_s1722" style="position:absolute" from="7061,3975" to="7061,5017" strokeweight="1pt"/>
-            <v:line id="_x0000_s1723" style="position:absolute" from="7061,2939" to="7061,3541" strokeweight="1pt"/>
-            <v:line id="_x0000_s1724" style="position:absolute" from="9548,2939" to="11084,2939" strokeweight="1pt"/>
-            <v:rect id="_x0000_s1725" style="position:absolute;left:10296;top:5412;width:1527;height:1002" filled="f" stroked="f">
-              <v:textbox style="mso-next-textbox:#_x0000_s1725" inset="0,0,0,0">
-                <w:txbxContent>
-                  <w:p>
-                    <w:pPr>
-                      <w:jc w:val="center"/>
-                    </w:pPr>
-                    <w:r>
-                      <w:t>Three-phase</w:t>
-                    </w:r>
-                  </w:p>
-                  <w:p>
-                    <w:pPr>
-                      <w:jc w:val="center"/>
-                    </w:pPr>
-                    <w:r>
-                      <w:t>Induction</w:t>
-                    </w:r>
-                  </w:p>
-                  <w:p>
-                    <w:pPr>
-                      <w:jc w:val="center"/>
-                    </w:pPr>
-                    <w:r>
-                      <w:t>Motor</w:t>
-                    </w:r>
-                  </w:p>
-                </w:txbxContent>
-              </v:textbox>
-            </v:rect>
-            <v:rect id="_x0000_s1726" style="position:absolute;left:8075;top:7477;width:3814;height:1112" filled="f" stroked="f">
-              <v:textbox style="mso-next-textbox:#_x0000_s1726">
-                <w:txbxContent>
-                  <w:p>
-                    <w:pPr>
-                      <w:rPr>
-                        <w:szCs w:val="16"/>
-                      </w:rPr>
-                    </w:pPr>
-                    <w:r>
-                      <w:rPr>
-                        <w:szCs w:val="16"/>
-                      </w:rPr>
-                      <w:t>Double element wattmeter</w:t>
-                    </w:r>
-                  </w:p>
-                  <w:p>
-                    <w:pPr>
-                      <w:rPr>
-                        <w:szCs w:val="16"/>
-                      </w:rPr>
-                    </w:pPr>
-                  </w:p>
-                </w:txbxContent>
-              </v:textbox>
-            </v:rect>
-            <v:oval id="_x0000_s1727" style="position:absolute;left:9915;top:4971;width:70;height:64" fillcolor="black"/>
-            <v:group id="_x0000_s1728" style="position:absolute;left:8703;top:3214;width:1216;height:154" coordorigin="3976,2160" coordsize="1942,200">
-              <v:line id="_x0000_s1729" style="position:absolute;flip:y" from="4174,2175" to="4238,2276" strokeweight="1pt"/>
-              <v:line id="_x0000_s1730" style="position:absolute;flip:y" from="4332,2175" to="4447,2355" strokeweight="1pt"/>
-              <v:line id="_x0000_s1731" style="position:absolute;flip:y" from="4539,2175" to="4655,2355" strokeweight="1pt"/>
-              <v:line id="_x0000_s1732" style="position:absolute;flip:y" from="4752,2175" to="4867,2355" strokeweight="1pt"/>
-              <v:line id="_x0000_s1733" style="position:absolute" from="4856,2175" to="4920,2276" strokeweight="1pt"/>
-              <v:line id="_x0000_s1734" style="position:absolute" from="4646,2175" to="4761,2355" strokeweight="1pt"/>
-              <v:line id="_x0000_s1735" style="position:absolute" from="4436,2175" to="4551,2355" strokeweight="1pt"/>
-              <v:line id="_x0000_s1736" style="position:absolute" from="4227,2175" to="4343,2355" strokeweight="1pt"/>
-              <v:line id="_x0000_s1737" style="position:absolute" from="3976,2275" to="4178,2275" strokeweight="1pt"/>
-              <v:group id="_x0000_s1738" style="position:absolute;left:4911;top:2160;width:1007;height:200" coordorigin="6354,6839" coordsize="1017,207">
-                <v:oval id="_x0000_s1739" style="position:absolute;left:6660;top:6885;width:101;height:158" strokeweight="1pt"/>
-                <v:oval id="_x0000_s1740" style="position:absolute;left:6811;top:6885;width:101;height:158" strokeweight="1pt"/>
-                <v:oval id="_x0000_s1741" style="position:absolute;left:6958;top:6888;width:101;height:158" strokeweight="1pt"/>
-                <v:shape id="_x0000_s1742" style="position:absolute;left:6669;top:6839;width:228;height:86;mso-position-horizontal:absolute;mso-position-vertical:absolute" coordsize="228,61" path="m,61hdc18,34,53,17,84,7v36,1,63,-7,90,12c184,26,190,32,201,37v6,3,18,6,18,6c223,49,228,61,228,61e" filled="f" strokeweight="1pt">
-                  <v:path arrowok="t"/>
-                </v:shape>
-                <v:shape id="_x0000_s1743" style="position:absolute;left:6819;top:6843;width:228;height:86;mso-position-horizontal:absolute;mso-position-vertical:absolute" coordsize="228,61" path="m,61hdc18,34,53,17,84,7v36,1,63,-7,90,12c184,26,190,32,201,37v6,3,18,6,18,6c223,49,228,61,228,61e" filled="f" strokeweight="1pt">
-                  <v:path arrowok="t"/>
-                </v:shape>
-                <v:shape id="_x0000_s1744" style="position:absolute;left:6588;top:6840;width:173;height:115;mso-position-horizontal:absolute;mso-position-vertical:absolute" coordsize="228,61" path="m,61hdc18,34,53,17,84,7v36,1,63,-7,90,12c184,26,190,32,201,37v6,3,18,6,18,6c223,49,228,61,228,61e" filled="f" strokeweight="1pt">
-                  <v:path arrowok="t"/>
-                </v:shape>
-                <v:shape id="_x0000_s1745" style="position:absolute;left:6958;top:6840;width:173;height:115;mso-position-horizontal:absolute;mso-position-vertical:absolute" coordsize="228,61" path="m,61hdc18,34,53,17,84,7v36,1,63,-7,90,12c184,26,190,32,201,37v6,3,18,6,18,6c223,49,228,61,228,61e" filled="f" strokeweight="1pt">
-                  <v:path arrowok="t"/>
-                </v:shape>
-                <v:line id="_x0000_s1746" style="position:absolute" from="7125,6951" to="7371,6951" strokeweight="1pt"/>
-                <v:line id="_x0000_s1747" style="position:absolute" from="6354,6951" to="6600,6951" strokeweight="1pt"/>
-              </v:group>
-            </v:group>
-            <v:line id="_x0000_s1748" style="position:absolute" from="8057,2923" to="9219,2923" strokeweight="1pt"/>
-            <v:line id="_x0000_s1749" style="position:absolute" from="8700,2939" to="8700,3293" strokeweight="1pt"/>
-            <v:rect id="_x0000_s1750" style="position:absolute;left:8537;top:2539;width:1559;height:4944" filled="f" strokeweight="1pt">
-              <v:stroke dashstyle="dash"/>
-            </v:rect>
-            <v:shape id="_x0000_s1751" style="position:absolute;left:9226;top:2774;width:318;height:193;mso-position-horizontal:absolute;mso-position-vertical:absolute" coordsize="840,1082" path="m,925c70,483,138,27,240,25,342,23,585,738,615,910v30,172,-130,155,-195,150c355,1055,192,1055,225,880,258,705,513,,615,10,717,20,778,480,840,940e" filled="f" strokeweight="1pt">
-              <v:path arrowok="t"/>
-            </v:shape>
-            <v:rect id="_x0000_s1752" style="position:absolute;left:8449;top:2587;width:536;height:384" filled="f" stroked="f" strokeweight="1pt">
-              <v:textbox style="mso-next-textbox:#_x0000_s1752">
-                <w:txbxContent>
-                  <w:p>
-                    <w:r>
-                      <w:t>M</w:t>
-                    </w:r>
-                  </w:p>
-                </w:txbxContent>
-              </v:textbox>
-            </v:rect>
-            <v:rect id="_x0000_s1753" style="position:absolute;left:9690;top:2570;width:536;height:385" filled="f" stroked="f" strokeweight="1pt">
-              <v:textbox style="mso-next-textbox:#_x0000_s1753">
-                <w:txbxContent>
-                  <w:p>
-                    <w:r>
-                      <w:t>L</w:t>
-                    </w:r>
-                  </w:p>
-                </w:txbxContent>
-              </v:textbox>
-            </v:rect>
-            <v:rect id="_x0000_s1754" style="position:absolute;left:9523;top:3294;width:536;height:385" filled="f" stroked="f" strokeweight="1pt">
-              <v:textbox style="mso-next-textbox:#_x0000_s1754">
-                <w:txbxContent>
-                  <w:p>
-                    <w:r>
-                      <w:t>C</w:t>
-                    </w:r>
-                  </w:p>
-                </w:txbxContent>
-              </v:textbox>
-            </v:rect>
-            <v:rect id="_x0000_s1755" style="position:absolute;left:8424;top:3292;width:536;height:384" filled="f" stroked="f" strokeweight="1pt">
-              <v:textbox style="mso-next-textbox:#_x0000_s1755">
-                <w:txbxContent>
-                  <w:p>
-                    <w:r>
-                      <w:t>V</w:t>
-                    </w:r>
-                  </w:p>
-                </w:txbxContent>
-              </v:textbox>
-            </v:rect>
-            <v:group id="_x0000_s1756" style="position:absolute;left:8721;top:6666;width:1216;height:153" coordorigin="3976,2160" coordsize="1942,200">
-              <v:line id="_x0000_s1757" style="position:absolute;flip:y" from="4174,2175" to="4238,2276" strokeweight="1pt"/>
-              <v:line id="_x0000_s1758" style="position:absolute;flip:y" from="4332,2175" to="4447,2355" strokeweight="1pt"/>
-              <v:line id="_x0000_s1759" style="position:absolute;flip:y" from="4539,2175" to="4655,2355" strokeweight="1pt"/>
-              <v:line id="_x0000_s1760" style="position:absolute;flip:y" from="4752,2175" to="4867,2355" strokeweight="1pt"/>
-              <v:line id="_x0000_s1761" style="position:absolute" from="4856,2175" to="4920,2276" strokeweight="1pt"/>
-              <v:line id="_x0000_s1762" style="position:absolute" from="4646,2175" to="4761,2355" strokeweight="1pt"/>
-              <v:line id="_x0000_s1763" style="position:absolute" from="4436,2175" to="4551,2355" strokeweight="1pt"/>
-              <v:line id="_x0000_s1764" style="position:absolute" from="4227,2175" to="4343,2355" strokeweight="1pt"/>
-              <v:line id="_x0000_s1765" style="position:absolute" from="3976,2275" to="4178,2275" strokeweight="1pt"/>
-              <v:group id="_x0000_s1766" style="position:absolute;left:4911;top:2160;width:1007;height:200" coordorigin="6354,6839" coordsize="1017,207">
-                <v:oval id="_x0000_s1767" style="position:absolute;left:6660;top:6885;width:101;height:158" strokeweight="1pt"/>
-                <v:oval id="_x0000_s1768" style="position:absolute;left:6811;top:6885;width:101;height:158" strokeweight="1pt"/>
-                <v:oval id="_x0000_s1769" style="position:absolute;left:6958;top:6888;width:101;height:158" strokeweight="1pt"/>
-                <v:shape id="_x0000_s1770" style="position:absolute;left:6669;top:6839;width:228;height:86;mso-position-horizontal:absolute;mso-position-vertical:absolute" coordsize="228,61" path="m,61hdc18,34,53,17,84,7v36,1,63,-7,90,12c184,26,190,32,201,37v6,3,18,6,18,6c223,49,228,61,228,61e" filled="f" strokeweight="1pt">
-                  <v:path arrowok="t"/>
-                </v:shape>
-                <v:shape id="_x0000_s1771" style="position:absolute;left:6819;top:6843;width:228;height:86;mso-position-horizontal:absolute;mso-position-vertical:absolute" coordsize="228,61" path="m,61hdc18,34,53,17,84,7v36,1,63,-7,90,12c184,26,190,32,201,37v6,3,18,6,18,6c223,49,228,61,228,61e" filled="f" strokeweight="1pt">
-                  <v:path arrowok="t"/>
-                </v:shape>
-                <v:shape id="_x0000_s1772" style="position:absolute;left:6588;top:6840;width:173;height:115;mso-position-horizontal:absolute;mso-position-vertical:absolute" coordsize="228,61" path="m,61hdc18,34,53,17,84,7v36,1,63,-7,90,12c184,26,190,32,201,37v6,3,18,6,18,6c223,49,228,61,228,61e" filled="f" strokeweight="1pt">
-                  <v:path arrowok="t"/>
-                </v:shape>
-                <v:shape id="_x0000_s1773" style="position:absolute;left:6958;top:6840;width:173;height:115;mso-position-horizontal:absolute;mso-position-vertical:absolute" coordsize="228,61" path="m,61hdc18,34,53,17,84,7v36,1,63,-7,90,12c184,26,190,32,201,37v6,3,18,6,18,6c223,49,228,61,228,61e" filled="f" strokeweight="1pt">
-                  <v:path arrowok="t"/>
-                </v:shape>
-                <v:line id="_x0000_s1774" style="position:absolute" from="7125,6951" to="7371,6951" strokeweight="1pt"/>
-                <v:line id="_x0000_s1775" style="position:absolute" from="6354,6951" to="6600,6951" strokeweight="1pt"/>
-              </v:group>
-            </v:group>
-            <v:line id="_x0000_s1776" style="position:absolute" from="6635,7131" to="9237,7131" strokeweight="1pt"/>
-            <v:line id="_x0000_s1777" style="position:absolute" from="8700,6749" to="8700,7103" strokeweight="1pt"/>
-            <v:rect id="_x0000_s1778" style="position:absolute;left:8442;top:7084;width:536;height:384" filled="f" stroked="f" strokeweight="1pt">
-              <v:textbox style="mso-next-textbox:#_x0000_s1778">
-                <w:txbxContent>
-                  <w:p>
-                    <w:r>
-                      <w:t>M</w:t>
-                    </w:r>
-                  </w:p>
-                </w:txbxContent>
-              </v:textbox>
-            </v:rect>
-            <v:rect id="_x0000_s1779" style="position:absolute;left:9690;top:7099;width:536;height:385" filled="f" stroked="f" strokeweight="1pt">
-              <v:textbox style="mso-next-textbox:#_x0000_s1779">
-                <w:txbxContent>
-                  <w:p>
-                    <w:r>
-                      <w:t>L</w:t>
-                    </w:r>
-                  </w:p>
-                </w:txbxContent>
-              </v:textbox>
-            </v:rect>
-            <v:rect id="_x0000_s1780" style="position:absolute;left:9551;top:6398;width:536;height:384" filled="f" stroked="f" strokeweight="1pt">
-              <v:textbox style="mso-next-textbox:#_x0000_s1780">
-                <w:txbxContent>
-                  <w:p>
-                    <w:r>
-                      <w:t>C</w:t>
-                    </w:r>
-                  </w:p>
-                </w:txbxContent>
-              </v:textbox>
-            </v:rect>
-            <v:rect id="_x0000_s1781" style="position:absolute;left:8450;top:6364;width:538;height:385" filled="f" stroked="f" strokeweight="1pt">
-              <v:textbox style="mso-next-textbox:#_x0000_s1781">
-                <w:txbxContent>
-                  <w:p>
-                    <w:r>
-                      <w:t>V</w:t>
-                    </w:r>
-                  </w:p>
-                </w:txbxContent>
-              </v:textbox>
-            </v:rect>
-            <v:line id="_x0000_s1782" style="position:absolute" from="9932,3291" to="9932,6754" strokeweight="1pt"/>
-            <v:oval id="_x0000_s1783" style="position:absolute;left:8661;top:2914;width:70;height:65" fillcolor="black"/>
-            <v:oval id="_x0000_s1784" style="position:absolute;left:8661;top:3267;width:70;height:65" fillcolor="black"/>
-            <v:oval id="_x0000_s1785" style="position:absolute;left:9915;top:2914;width:70;height:65" fillcolor="black"/>
-            <v:oval id="_x0000_s1786" style="position:absolute;left:9897;top:3283;width:70;height:66" fillcolor="black"/>
-            <v:oval id="_x0000_s1787" style="position:absolute;left:9878;top:6710;width:70;height:64" fillcolor="black"/>
-            <v:oval id="_x0000_s1788" style="position:absolute;left:9897;top:7057;width:70;height:66" fillcolor="black"/>
-            <v:oval id="_x0000_s1789" style="position:absolute;left:8662;top:7074;width:70;height:66" fillcolor="black"/>
-            <v:oval id="_x0000_s1790" style="position:absolute;left:8678;top:6707;width:70;height:65" fillcolor="black"/>
-            <v:oval id="_x0000_s1791" style="position:absolute;left:4006;top:6857;width:70;height:65" fillcolor="black"/>
-            <v:group id="_x0000_s1792" style="position:absolute;left:9226;top:4995;width:2646;height:2145" coordorigin="7457,5406" coordsize="2183,1927">
-              <v:line id="_x0000_s1793" style="position:absolute" from="7725,7296" to="9640,7296" strokeweight="1pt"/>
-              <v:shape id="_x0000_s1794" style="position:absolute;left:7457;top:7160;width:262;height:173;mso-position-horizontal:absolute;mso-position-vertical:absolute" coordsize="840,1082" path="m,925c70,483,138,27,240,25,342,23,585,738,615,910v30,172,-130,155,-195,150c355,1055,192,1055,225,880,258,705,513,,615,10,717,20,778,480,840,940e" filled="f" strokeweight="1pt">
-                <v:path arrowok="t"/>
-              </v:shape>
-              <v:line id="_x0000_s1795" style="position:absolute" from="9630,5406" to="9630,7292"/>
-            </v:group>
-            <v:rect id="_x0000_s1796" style="position:absolute;left:10660;top:3675;width:655;height:400" filled="f" stroked="f">
-              <v:textbox style="mso-next-textbox:#_x0000_s1796">
-                <w:txbxContent>
-                  <w:p>
-                    <w:r>
-                      <w:t>R</w:t>
-                    </w:r>
-                  </w:p>
-                </w:txbxContent>
-              </v:textbox>
-            </v:rect>
-            <v:rect id="_x0000_s1797" style="position:absolute;left:10115;top:4961;width:655;height:401" filled="f" stroked="f">
-              <v:textbox style="mso-next-textbox:#_x0000_s1797">
-                <w:txbxContent>
-                  <w:p>
-                    <w:r>
-                      <w:t>Y</w:t>
-                    </w:r>
-                  </w:p>
-                </w:txbxContent>
-              </v:textbox>
-            </v:rect>
-            <v:rect id="_x0000_s1798" style="position:absolute;left:11769;top:4794;width:630;height:575" filled="f" stroked="f">
-              <v:textbox style="mso-next-textbox:#_x0000_s1798">
-                <w:txbxContent>
-                  <w:p>
-                    <w:r>
-                      <w:t>B</w:t>
-                    </w:r>
-                  </w:p>
-                </w:txbxContent>
-              </v:textbox>
-            </v:rect>
-            <v:oval id="_x0000_s1799" style="position:absolute;left:10460;top:4041;width:1467;height:1348" filled="f"/>
-            <v:group id="_x0000_s1800" style="position:absolute;left:11032;top:4420;width:899;height:217;rotation:3687520fd" coordorigin="7170,5400" coordsize="1145,207">
-              <v:oval id="_x0000_s1801" style="position:absolute;left:7392;top:5446;width:101;height:158" strokeweight="1pt"/>
-              <v:oval id="_x0000_s1802" style="position:absolute;left:7543;top:5446;width:101;height:158" strokeweight="1pt"/>
-              <v:oval id="_x0000_s1803" style="position:absolute;left:7690;top:5449;width:101;height:158" strokeweight="1pt"/>
-              <v:shape id="_x0000_s1804" style="position:absolute;left:7401;top:5400;width:228;height:86;mso-position-horizontal:absolute;mso-position-vertical:absolute" coordsize="228,61" path="m,61hdc18,34,53,17,84,7v36,1,63,-7,90,12c184,26,190,32,201,37v6,3,18,6,18,6c223,49,228,61,228,61e" filled="f" strokeweight="1pt">
-                <v:path arrowok="t"/>
-              </v:shape>
-              <v:shape id="_x0000_s1805" style="position:absolute;left:7551;top:5404;width:228;height:86;mso-position-horizontal:absolute;mso-position-vertical:absolute" coordsize="228,61" path="m,61hdc18,34,53,17,84,7v36,1,63,-7,90,12c184,26,190,32,201,37v6,3,18,6,18,6c223,49,228,61,228,61e" filled="f" strokeweight="1pt">
-                <v:path arrowok="t"/>
-              </v:shape>
-              <v:shape id="_x0000_s1806" style="position:absolute;left:7170;top:5401;width:173;height:115;mso-position-horizontal:absolute;mso-position-vertical:absolute" coordsize="228,61" path="m,61hdc18,34,53,17,84,7v36,1,63,-7,90,12c184,26,190,32,201,37v6,3,18,6,18,6c223,49,228,61,228,61e" filled="f" strokeweight="1pt">
-                <v:path arrowok="t"/>
-              </v:shape>
-              <v:shape id="_x0000_s1807" style="position:absolute;left:8142;top:5401;width:173;height:115;mso-position-horizontal:absolute;mso-position-vertical:absolute" coordsize="228,61" path="m,61hdc18,34,53,17,84,7v36,1,63,-7,90,12c184,26,190,32,201,37v6,3,18,6,18,6c223,49,228,61,228,61e" filled="f" strokeweight="1pt">
-                <v:path arrowok="t"/>
-              </v:shape>
-              <v:oval id="_x0000_s1808" style="position:absolute;left:7841;top:5446;width:101;height:158" strokeweight="1pt"/>
-              <v:oval id="_x0000_s1809" style="position:absolute;left:7992;top:5446;width:101;height:158" strokeweight="1pt"/>
-              <v:oval id="_x0000_s1810" style="position:absolute;left:8139;top:5449;width:101;height:158" strokeweight="1pt"/>
-              <v:shape id="_x0000_s1811" style="position:absolute;left:7850;top:5400;width:228;height:86;mso-position-horizontal:absolute;mso-position-vertical:absolute" coordsize="228,61" path="m,61hdc18,34,53,17,84,7v36,1,63,-7,90,12c184,26,190,32,201,37v6,3,18,6,18,6c223,49,228,61,228,61e" filled="f" strokeweight="1pt">
-                <v:path arrowok="t"/>
-              </v:shape>
-              <v:shape id="_x0000_s1812" style="position:absolute;left:7995;top:5404;width:228;height:86;mso-position-horizontal:absolute;mso-position-vertical:absolute" coordsize="228,61" path="m,61hdc18,34,53,17,84,7v36,1,63,-7,90,12c184,26,190,32,201,37v6,3,18,6,18,6c223,49,228,61,228,61e" filled="f" strokeweight="1pt">
-                <v:path arrowok="t"/>
-              </v:shape>
-              <v:oval id="_x0000_s1813" style="position:absolute;left:7245;top:5447;width:101;height:158" strokeweight="1pt"/>
-              <v:shape id="_x0000_s1814" style="position:absolute;left:7252;top:5400;width:228;height:86;mso-position-horizontal:absolute;mso-position-vertical:absolute" coordsize="228,61" path="m,61hdc18,34,53,17,84,7v36,1,63,-7,90,12c184,26,190,32,201,37v6,3,18,6,18,6c223,49,228,61,228,61e" filled="f" strokeweight="1pt">
-                <v:path arrowok="t"/>
-              </v:shape>
-              <v:shape id="_x0000_s1815" style="position:absolute;left:7695;top:5405;width:228;height:86;mso-position-horizontal:absolute;mso-position-vertical:absolute" coordsize="228,61" path="m,61hdc18,34,53,17,84,7v36,1,63,-7,90,12c184,26,190,32,201,37v6,3,18,6,18,6c223,49,228,61,228,61e" filled="f" strokeweight="1pt">
-                <v:path arrowok="t"/>
-              </v:shape>
-            </v:group>
-            <v:line id="_x0000_s1816" style="position:absolute;rotation:49" from="11743,4947" to="11858,4947"/>
-            <v:group id="_x0000_s1817" style="position:absolute;left:10669;top:4929;width:1046;height:200;rotation:180" coordorigin="7170,5400" coordsize="1145,207">
-              <v:oval id="_x0000_s1818" style="position:absolute;left:7392;top:5446;width:101;height:158" strokeweight="1pt"/>
-              <v:oval id="_x0000_s1819" style="position:absolute;left:7543;top:5446;width:101;height:158" strokeweight="1pt"/>
-              <v:oval id="_x0000_s1820" style="position:absolute;left:7690;top:5449;width:101;height:158" strokeweight="1pt"/>
-              <v:shape id="_x0000_s1821" style="position:absolute;left:7401;top:5400;width:228;height:86;mso-position-horizontal:absolute;mso-position-vertical:absolute" coordsize="228,61" path="m,61hdc18,34,53,17,84,7v36,1,63,-7,90,12c184,26,190,32,201,37v6,3,18,6,18,6c223,49,228,61,228,61e" filled="f" strokeweight="1pt">
-                <v:path arrowok="t"/>
-              </v:shape>
-              <v:shape id="_x0000_s1822" style="position:absolute;left:7551;top:5404;width:228;height:86;mso-position-horizontal:absolute;mso-position-vertical:absolute" coordsize="228,61" path="m,61hdc18,34,53,17,84,7v36,1,63,-7,90,12c184,26,190,32,201,37v6,3,18,6,18,6c223,49,228,61,228,61e" filled="f" strokeweight="1pt">
-                <v:path arrowok="t"/>
-              </v:shape>
-              <v:shape id="_x0000_s1823" style="position:absolute;left:7170;top:5401;width:173;height:115;mso-position-horizontal:absolute;mso-position-vertical:absolute" coordsize="228,61" path="m,61hdc18,34,53,17,84,7v36,1,63,-7,90,12c184,26,190,32,201,37v6,3,18,6,18,6c223,49,228,61,228,61e" filled="f" strokeweight="1pt">
-                <v:path arrowok="t"/>
-              </v:shape>
-              <v:shape id="_x0000_s1824" style="position:absolute;left:8142;top:5401;width:173;height:115;mso-position-horizontal:absolute;mso-position-vertical:absolute" coordsize="228,61" path="m,61hdc18,34,53,17,84,7v36,1,63,-7,90,12c184,26,190,32,201,37v6,3,18,6,18,6c223,49,228,61,228,61e" filled="f" strokeweight="1pt">
-                <v:path arrowok="t"/>
-              </v:shape>
-              <v:oval id="_x0000_s1825" style="position:absolute;left:7841;top:5446;width:101;height:158" strokeweight="1pt"/>
-              <v:oval id="_x0000_s1826" style="position:absolute;left:7992;top:5446;width:101;height:158" strokeweight="1pt"/>
-              <v:oval id="_x0000_s1827" style="position:absolute;left:8139;top:5449;width:101;height:158" strokeweight="1pt"/>
-              <v:shape id="_x0000_s1828" style="position:absolute;left:7850;top:5400;width:228;height:86;mso-position-horizontal:absolute;mso-position-vertical:absolute" coordsize="228,61" path="m,61hdc18,34,53,17,84,7v36,1,63,-7,90,12c184,26,190,32,201,37v6,3,18,6,18,6c223,49,228,61,228,61e" filled="f" strokeweight="1pt">
-                <v:path arrowok="t"/>
-              </v:shape>
-              <v:shape id="_x0000_s1829" style="position:absolute;left:7995;top:5404;width:228;height:86;mso-position-horizontal:absolute;mso-position-vertical:absolute" coordsize="228,61" path="m,61hdc18,34,53,17,84,7v36,1,63,-7,90,12c184,26,190,32,201,37v6,3,18,6,18,6c223,49,228,61,228,61e" filled="f" strokeweight="1pt">
-                <v:path arrowok="t"/>
-              </v:shape>
-              <v:oval id="_x0000_s1830" style="position:absolute;left:7245;top:5447;width:101;height:158" strokeweight="1pt"/>
-              <v:shape id="_x0000_s1831" style="position:absolute;left:7252;top:5400;width:228;height:86;mso-position-horizontal:absolute;mso-position-vertical:absolute" coordsize="228,61" path="m,61hdc18,34,53,17,84,7v36,1,63,-7,90,12c184,26,190,32,201,37v6,3,18,6,18,6c223,49,228,61,228,61e" filled="f" strokeweight="1pt">
-                <v:path arrowok="t"/>
-              </v:shape>
-              <v:shape id="_x0000_s1832" style="position:absolute;left:7695;top:5405;width:228;height:86;mso-position-horizontal:absolute;mso-position-vertical:absolute" coordsize="228,61" path="m,61hdc18,34,53,17,84,7v36,1,63,-7,90,12c184,26,190,32,201,37v6,3,18,6,18,6c223,49,228,61,228,61e" filled="f" strokeweight="1pt">
-                <v:path arrowok="t"/>
-              </v:shape>
-            </v:group>
-            <v:line id="_x0000_s1833" style="position:absolute;rotation:114" from="10517,4956" to="10632,4956"/>
-            <v:line id="_x0000_s1834" style="position:absolute;rotation:49" from="11086,4104" to="11214,4104"/>
-            <v:line id="_x0000_s1835" style="position:absolute" from="11715,5012" to="11837,5012"/>
-            <v:line id="_x0000_s1836" style="position:absolute" from="10550,5021" to="10656,5021"/>
-            <v:oval id="_x0000_s1837" style="position:absolute;left:10650;top:4757;width:83;height:184;rotation:89688568fd" strokeweight="1pt"/>
-            <v:oval id="_x0000_s1838" style="position:absolute;left:10712;top:4640;width:83;height:180;rotation:89688568fd" strokeweight="1pt"/>
-            <v:oval id="_x0000_s1839" style="position:absolute;left:10777;top:4526;width:82;height:182;rotation:89688568fd" strokeweight="1pt"/>
-            <v:shape id="_x0000_s1840" style="position:absolute;left:10542;top:4721;width:185;height:101;rotation:89688568fd;mso-position-horizontal:absolute;mso-position-vertical:absolute" coordsize="228,61" path="m,61hdc18,34,53,17,84,7v36,1,63,-7,90,12c184,26,190,32,201,37v6,3,18,6,18,6c223,49,228,61,228,61e" filled="f" strokeweight="1pt">
-              <v:path arrowok="t"/>
-            </v:shape>
-            <v:shape id="_x0000_s1841" style="position:absolute;left:10607;top:4606;width:184;height:101;rotation:89688568fd;mso-position-horizontal:absolute;mso-position-vertical:absolute" coordsize="228,61" path="m,61hdc18,34,53,17,84,7v36,1,63,-7,90,12c184,26,190,32,201,37v6,3,18,6,18,6c223,49,228,61,228,61e" filled="f" strokeweight="1pt">
-              <v:path arrowok="t"/>
-            </v:shape>
-            <v:shape id="_x0000_s1842" style="position:absolute;left:10507;top:4798;width:139;height:133;rotation:89688568fd;mso-position-horizontal:absolute;mso-position-vertical:absolute" coordsize="228,61" path="m,61hdc18,34,53,17,84,7v36,1,63,-7,90,12c184,26,190,32,201,37v6,3,18,6,18,6c223,49,228,61,228,61e" filled="f" strokeweight="1pt">
-              <v:path arrowok="t"/>
-            </v:shape>
-            <v:shape id="_x0000_s1843" style="position:absolute;left:10868;top:4153;width:141;height:132;rotation:89688568fd;mso-position-horizontal:absolute;mso-position-vertical:absolute" coordsize="228,61" path="m,61hdc18,34,53,17,84,7v36,1,63,-7,90,12c184,26,190,32,201,37v6,3,18,6,18,6c223,49,228,61,228,61e" filled="f" strokeweight="1pt">
-              <v:path arrowok="t"/>
-            </v:shape>
-            <v:oval id="_x0000_s1844" style="position:absolute;left:10835;top:4406;width:82;height:184;rotation:89688568fd" strokeweight="1pt"/>
-            <v:oval id="_x0000_s1845" style="position:absolute;left:10896;top:4287;width:79;height:184;rotation:89688568fd" strokeweight="1pt"/>
-            <v:oval id="_x0000_s1846" style="position:absolute;left:10957;top:4174;width:84;height:184;rotation:89688568fd" strokeweight="1pt"/>
-            <v:shape id="_x0000_s1847" style="position:absolute;left:10724;top:4372;width:185;height:99;rotation:89688568fd;mso-position-horizontal:absolute;mso-position-vertical:absolute" coordsize="228,61" path="m,61hdc18,34,53,17,84,7v36,1,63,-7,90,12c184,26,190,32,201,37v6,3,18,6,18,6c223,49,228,61,228,61e" filled="f" strokeweight="1pt">
-              <v:path arrowok="t"/>
-            </v:shape>
-            <v:shape id="_x0000_s1848" style="position:absolute;left:10786;top:4259;width:185;height:101;rotation:89688568fd;mso-position-horizontal:absolute;mso-position-vertical:absolute" coordsize="228,61" path="m,61hdc18,34,53,17,84,7v36,1,63,-7,90,12c184,26,190,32,201,37v6,3,18,6,18,6c223,49,228,61,228,61e" filled="f" strokeweight="1pt">
-              <v:path arrowok="t"/>
-            </v:shape>
-            <v:shape id="_x0000_s1849" style="position:absolute;left:10667;top:4494;width:184;height:98;rotation:89688568fd;mso-position-horizontal:absolute;mso-position-vertical:absolute" coordsize="228,61" path="m,61hdc18,34,53,17,84,7v36,1,63,-7,90,12c184,26,190,32,201,37v6,3,18,6,18,6c223,49,228,61,228,61e" filled="f" strokeweight="1pt">
-              <v:path arrowok="t"/>
-            </v:shape>
-            <v:line id="_x0000_s1850" style="position:absolute;rotation:129" from="11010,4104" to="11151,4104"/>
-            <v:line id="_x0000_s1851" style="position:absolute;flip:y" from="11097,2939" to="11097,4030"/>
-            <v:rect id="_x0000_s1852" style="position:absolute;left:12114;top:4310;width:655;height:600" filled="f" stroked="f">
-              <v:textbox style="mso-next-textbox:#_x0000_s1852">
-                <w:txbxContent>
-                  <w:p>
-                    <w:pPr>
-                      <w:rPr>
-                        <w:sz w:val="40"/>
-                        <w:szCs w:val="40"/>
-                      </w:rPr>
-                    </w:pPr>
-                    <w:r>
-                      <w:rPr>
-                        <w:sz w:val="40"/>
-                        <w:szCs w:val="40"/>
-                      </w:rPr>
-                      <w:t>#</w:t>
-                    </w:r>
-                  </w:p>
-                </w:txbxContent>
-              </v:textbox>
-            </v:rect>
-            <v:group id="_x0000_s1853" style="position:absolute;left:2806;top:2839;width:1545;height:235" coordorigin="3030,3930" coordsize="1275,210">
-              <v:line id="_x0000_s1854" style="position:absolute" from="3585,4020" to="4305,4020" strokeweight="1pt"/>
-              <v:line id="_x0000_s1855" style="position:absolute" from="3030,4020" to="3390,4020" strokeweight="1pt"/>
-              <v:shape id="_x0000_s1856" style="position:absolute;left:3405;top:3930;width:180;height:210;mso-position-horizontal:absolute;mso-position-vertical:absolute" coordsize="540,420" path="m,210c60,105,120,,180,30v60,30,120,330,180,360c420,420,480,315,540,210e" filled="f">
-                <v:path arrowok="t"/>
-              </v:shape>
-            </v:group>
-            <v:group id="_x0000_s1857" style="position:absolute;left:2824;top:4894;width:1546;height:234" coordorigin="3030,3930" coordsize="1275,210">
-              <v:line id="_x0000_s1858" style="position:absolute" from="3585,4020" to="4305,4020" strokeweight="1pt"/>
-              <v:line id="_x0000_s1859" style="position:absolute" from="3030,4020" to="3390,4020" strokeweight="1pt"/>
-              <v:shape id="_x0000_s1860" style="position:absolute;left:3405;top:3930;width:180;height:210;mso-position-horizontal:absolute;mso-position-vertical:absolute" coordsize="540,420" path="m,210c60,105,120,,180,30v60,30,120,330,180,360c420,420,480,315,540,210e" filled="f">
-                <v:path arrowok="t"/>
-              </v:shape>
-            </v:group>
-            <v:group id="_x0000_s1861" style="position:absolute;left:2824;top:7017;width:1546;height:233" coordorigin="3030,3930" coordsize="1275,210">
-              <v:line id="_x0000_s1862" style="position:absolute" from="3585,4020" to="4305,4020" strokeweight="1pt"/>
-              <v:line id="_x0000_s1863" style="position:absolute" from="3030,4020" to="3390,4020" strokeweight="1pt"/>
-              <v:shape id="_x0000_s1864" style="position:absolute;left:3405;top:3930;width:180;height:210;mso-position-horizontal:absolute;mso-position-vertical:absolute" coordsize="540,420" path="m,210c60,105,120,,180,30v60,30,120,330,180,360c420,420,480,315,540,210e" filled="f">
-                <v:path arrowok="t"/>
-              </v:shape>
-            </v:group>
-            <v:group id="_x0000_s1865" style="position:absolute;left:3860;top:2722;width:1419;height:6365" coordorigin="3780,3780" coordsize="1296,5940">
-              <v:line id="_x0000_s1866" style="position:absolute" from="3780,9720" to="5076,9720" strokeweight="1pt">
-                <v:stroke dashstyle="dash"/>
-              </v:line>
-              <v:line id="_x0000_s1867" style="position:absolute" from="3780,3780" to="5076,3780" strokeweight="1pt">
-                <v:stroke dashstyle="dash"/>
-              </v:line>
-              <v:line id="_x0000_s1868" style="position:absolute" from="3780,3780" to="3780,9720">
-                <v:stroke dashstyle="dash"/>
-              </v:line>
-              <v:line id="_x0000_s1869" style="position:absolute" from="5070,3780" to="5070,9720">
-                <v:stroke dashstyle="dash"/>
-              </v:line>
-            </v:group>
-            <v:shape id="_x0000_s1870" style="position:absolute;left:4034;top:7007;width:199;height:219;rotation:90;mso-position-horizontal:absolute;mso-position-vertical:absolute" coordsize="360,360" path="m,360c60,180,120,,180,v60,,150,300,180,360e" filled="f">
-              <v:path arrowok="t"/>
-            </v:shape>
-            <v:rect id="_x0000_s1871" style="position:absolute;left:3224;top:4560;width:655;height:401" filled="f" stroked="f">
-              <v:textbox style="mso-next-textbox:#_x0000_s1871" inset="0,0,0,0">
-                <w:txbxContent>
-                  <w:p/>
-                </w:txbxContent>
-              </v:textbox>
-            </v:rect>
-            <v:rect id="_x0000_s1872" style="position:absolute;left:6296;top:4543;width:655;height:402" filled="f" stroked="f">
-              <v:textbox style="mso-next-textbox:#_x0000_s1872" inset="0,0,0,0">
-                <w:txbxContent>
-                  <w:p/>
-                </w:txbxContent>
-              </v:textbox>
-            </v:rect>
-            <v:line id="_x0000_s1873" style="position:absolute" from="1975,2938" to="2463,2938" strokeweight="1pt"/>
-            <v:line id="_x0000_s1874" style="position:absolute" from="2200,6333" to="2200,7089" strokeweight="1pt">
-              <v:stroke endarrow="block"/>
-            </v:line>
-            <v:line id="_x0000_s1875" style="position:absolute;flip:y" from="2223,2938" to="2223,3897" strokeweight="1pt">
-              <v:stroke endarrow="block"/>
-            </v:line>
-            <v:line id="_x0000_s1876" style="position:absolute" from="2469,4677" to="2818,4997" strokeweight="1pt"/>
-            <v:line id="_x0000_s1877" style="position:absolute" from="14250,4577" to="14250,8667" strokecolor="white" strokeweight="1pt">
-              <v:stroke dashstyle="dash"/>
-            </v:line>
-            <v:line id="_x0000_s1878" style="position:absolute" from="2625,2848" to="2625,6936" strokeweight="1pt">
-              <v:stroke dashstyle="dash"/>
-            </v:line>
-            <v:rect id="_x0000_s1879" style="position:absolute;left:2643;top:3759;width:654;height:3207" filled="f" stroked="f">
-              <v:textbox style="mso-next-textbox:#_x0000_s1879">
-                <w:txbxContent>
-                  <w:p>
-                    <w:pPr>
-                      <w:rPr>
-                        <w:sz w:val="26"/>
-                      </w:rPr>
-                    </w:pPr>
-                    <w:r>
-                      <w:rPr>
-                        <w:sz w:val="26"/>
-                      </w:rPr>
-                      <w:t>T</w:t>
-                    </w:r>
-                  </w:p>
-                  <w:p>
-                    <w:pPr>
-                      <w:rPr>
-                        <w:sz w:val="26"/>
-                      </w:rPr>
-                    </w:pPr>
-                    <w:r>
-                      <w:rPr>
-                        <w:sz w:val="26"/>
-                      </w:rPr>
-                      <w:t>P</w:t>
-                    </w:r>
-                  </w:p>
-                  <w:p>
-                    <w:pPr>
-                      <w:rPr>
-                        <w:sz w:val="26"/>
-                      </w:rPr>
-                    </w:pPr>
-                    <w:r>
-                      <w:rPr>
-                        <w:sz w:val="26"/>
-                      </w:rPr>
-                      <w:t>S</w:t>
-                    </w:r>
-                  </w:p>
-                  <w:p>
-                    <w:pPr>
-                      <w:rPr>
-                        <w:sz w:val="26"/>
-                      </w:rPr>
-                    </w:pPr>
-                  </w:p>
-                  <w:p>
-                    <w:pPr>
-                      <w:rPr>
-                        <w:sz w:val="26"/>
-                      </w:rPr>
-                    </w:pPr>
-                    <w:r>
-                      <w:rPr>
-                        <w:sz w:val="26"/>
-                      </w:rPr>
-                      <w:t>T</w:t>
-                    </w:r>
-                  </w:p>
-                  <w:p>
-                    <w:pPr>
-                      <w:rPr>
-                        <w:sz w:val="26"/>
-                      </w:rPr>
-                    </w:pPr>
-                    <w:r>
-                      <w:rPr>
-                        <w:sz w:val="26"/>
-                      </w:rPr>
-                      <w:t>S</w:t>
-                    </w:r>
-                  </w:p>
-                </w:txbxContent>
-              </v:textbox>
-            </v:rect>
-            <v:line id="_x0000_s1880" style="position:absolute" from="2457,2636" to="2806,2956" strokeweight="1pt"/>
-            <v:line id="_x0000_s1881" style="position:absolute" from="2476,6799" to="2824,7121" strokeweight="1pt"/>
-            <v:line id="_x0000_s1882" style="position:absolute" from="2716,2898" to="2716,6986" strokeweight="1pt">
-              <v:stroke dashstyle="dash"/>
-            </v:line>
-            <v:line id="_x0000_s1883" style="position:absolute" from="1976,5016" to="2464,5016" strokeweight="1pt"/>
-            <v:line id="_x0000_s1884" style="position:absolute" from="1970,7111" to="2458,7111" strokeweight="1pt"/>
-            <v:oval id="_x0000_s1885" style="position:absolute;left:2425;top:2596;width:70;height:66" fillcolor="black"/>
-            <v:oval id="_x0000_s1886" style="position:absolute;left:2426;top:2900;width:70;height:64" fillcolor="black"/>
-            <v:oval id="_x0000_s1887" style="position:absolute;left:2442;top:4653;width:70;height:66" fillcolor="black"/>
-            <v:oval id="_x0000_s1888" style="position:absolute;left:2406;top:4971;width:70;height:64" fillcolor="black"/>
-            <v:oval id="_x0000_s1889" style="position:absolute;left:2425;top:6760;width:70;height:64" fillcolor="black"/>
-            <v:oval id="_x0000_s1890" style="position:absolute;left:2406;top:7076;width:70;height:65" fillcolor="black"/>
-            <v:rect id="_x0000_s1891" style="position:absolute;left:3170;top:6716;width:655;height:401" filled="f" stroked="f">
-              <v:textbox style="mso-next-textbox:#_x0000_s1891" inset="0,0,0,0">
-                <w:txbxContent>
-                  <w:p/>
-                </w:txbxContent>
-              </v:textbox>
-            </v:rect>
-            <v:rect id="_x0000_s1892" style="position:absolute;left:3170;top:2506;width:655;height:400" filled="f" stroked="f">
-              <v:textbox style="mso-next-textbox:#_x0000_s1892" inset="0,0,0,0">
-                <w:txbxContent>
-                  <w:p/>
-                </w:txbxContent>
-              </v:textbox>
-            </v:rect>
-            <v:group id="_x0000_s1893" style="position:absolute;left:6824;top:3524;width:488;height:449" coordorigin="9390,5580" coordsize="403,403">
-              <v:oval id="_x0000_s1894" style="position:absolute;left:9390;top:5580;width:403;height:403" strokeweight="1pt">
-                <v:textbox style="mso-next-textbox:#_x0000_s1894">
-                  <w:txbxContent>
-                    <w:p/>
-                  </w:txbxContent>
-                </v:textbox>
-              </v:oval>
-              <v:shape id="_x0000_s1895" type="#_x0000_t202" style="position:absolute;left:9520;top:5605;width:240;height:329" filled="f" stroked="f" strokeweight="1pt">
-                <v:textbox style="mso-next-textbox:#_x0000_s1895" inset="0,0,0,0">
-                  <w:txbxContent>
-                    <w:p>
-                      <w:r>
-                        <w:t>V</w:t>
-                      </w:r>
-                    </w:p>
-                  </w:txbxContent>
-                </v:textbox>
-              </v:shape>
-              <v:shape id="_x0000_s1896" style="position:absolute;left:9530;top:5820;width:115;height:115;mso-position-horizontal:absolute;mso-position-vertical:absolute" coordsize="435,210" path="m,210l15,75,75,15r90,l270,180r105,15l435,90,405,e" filled="f" strokeweight="1pt">
-                <v:path arrowok="t"/>
-              </v:shape>
-            </v:group>
-            <v:group id="_x0000_s1897" style="position:absolute;left:7552;top:2689;width:488;height:449" coordorigin="9290,2340" coordsize="403,403">
-              <v:oval id="_x0000_s1898" style="position:absolute;left:9290;top:2340;width:403;height:403" strokeweight="1pt">
-                <v:textbox style="mso-next-textbox:#_x0000_s1898">
-                  <w:txbxContent>
-                    <w:p/>
-                  </w:txbxContent>
-                </v:textbox>
-              </v:oval>
-              <v:shape id="_x0000_s1899" type="#_x0000_t202" style="position:absolute;left:9395;top:2355;width:179;height:295" filled="f" stroked="f" strokeweight="1pt">
-                <v:textbox style="mso-next-textbox:#_x0000_s1899" inset="0,0,0,0">
-                  <w:txbxContent>
-                    <w:p>
-                      <w:r>
-                        <w:t>A</w:t>
-                      </w:r>
-                    </w:p>
-                  </w:txbxContent>
-                </v:textbox>
-              </v:shape>
-              <v:shape id="_x0000_s1900" style="position:absolute;left:9425;top:2566;width:115;height:115;mso-position-horizontal:absolute;mso-position-vertical:absolute" coordsize="435,210" path="m,210l15,75,75,15r90,l270,180r105,15l435,90,405,e" filled="f" strokeweight="1pt">
-                <v:path arrowok="t"/>
-              </v:shape>
-            </v:group>
-            <v:line id="_x0000_s1901" style="position:absolute" from="5114,2938" to="6758,2938" strokeweight="1pt"/>
-            <v:line id="_x0000_s1902" style="position:absolute" from="5096,5015" to="6740,5015" strokeweight="1pt"/>
-            <v:line id="_x0000_s1903" style="position:absolute" from="5109,7126" to="6866,7126" strokeweight="1pt"/>
-            <v:rect id="_x0000_s1904" style="position:absolute;left:6309;top:6716;width:655;height:401" filled="f" stroked="f">
-              <v:textbox style="mso-next-textbox:#_x0000_s1904" inset="0,0,0,0">
-                <w:txbxContent>
-                  <w:p/>
-                </w:txbxContent>
-              </v:textbox>
-            </v:rect>
-            <v:rect id="_x0000_s1905" style="position:absolute;left:6309;top:2506;width:655;height:400" filled="f" stroked="f">
-              <v:textbox style="mso-next-textbox:#_x0000_s1905" inset="0,0,0,0">
-                <w:txbxContent>
-                  <w:p/>
-                </w:txbxContent>
-              </v:textbox>
-            </v:rect>
-            <v:line id="_x0000_s1906" style="position:absolute" from="6606,2939" to="7566,2939" strokeweight="1pt"/>
-            <v:rect id="_x0000_s1907" style="position:absolute;left:7333;top:3488;width:1091;height:763" filled="f" stroked="f">
-              <v:textbox style="mso-next-textbox:#_x0000_s1907" inset="0,0,0,0">
-                <w:txbxContent>
-                  <w:p>
-                    <w:pPr>
-                      <w:rPr>
-                        <w:vertAlign w:val="subscript"/>
-                      </w:rPr>
-                    </w:pPr>
-                    <w:r>
-                      <w:t>V</w:t>
-                    </w:r>
-                    <w:r>
-                      <w:rPr>
-                        <w:vertAlign w:val="subscript"/>
-                      </w:rPr>
-                      <w:t>L</w:t>
-                    </w:r>
-                  </w:p>
-                </w:txbxContent>
-              </v:textbox>
-            </v:rect>
-            <v:rect id="_x0000_s1908" style="position:absolute;left:7133;top:2198;width:1092;height:710" filled="f" stroked="f">
-              <v:textbox style="mso-next-textbox:#_x0000_s1908" inset="0,0,0,0">
-                <w:txbxContent>
-                  <w:p>
-                    <w:pPr>
-                      <w:spacing w:before="120" w:line="360" w:lineRule="auto"/>
-                      <w:rPr>
-                        <w:vertAlign w:val="subscript"/>
-                      </w:rPr>
-                    </w:pPr>
-                    <w:r>
-                      <w:t xml:space="preserve">         I</w:t>
-                    </w:r>
-                    <w:r>
-                      <w:rPr>
-                        <w:vertAlign w:val="subscript"/>
-                      </w:rPr>
-                      <w:t>L</w:t>
-                    </w:r>
-                  </w:p>
-                </w:txbxContent>
-              </v:textbox>
-            </v:rect>
-            <v:rect id="_x0000_s1909" style="position:absolute;left:5370;top:8285;width:1964;height:602" filled="f" stroked="f">
-              <v:textbox style="mso-next-textbox:#_x0000_s1909" inset="0,0,0,0">
-                <w:txbxContent>
-                  <w:p>
-                    <w:r>
-                      <w:t>3Ф</w:t>
-                    </w:r>
-                  </w:p>
-                  <w:p>
-                    <w:pPr>
-                      <w:rPr>
-                        <w:vertAlign w:val="subscript"/>
-                      </w:rPr>
-                    </w:pPr>
-                    <w:r>
-                      <w:t>Autotransformer</w:t>
-                    </w:r>
-                  </w:p>
-                </w:txbxContent>
-              </v:textbox>
-            </v:rect>
-            <v:oval id="_x0000_s1910" style="position:absolute;left:11028;top:4598;width:287;height:229"/>
-            <v:rect id="_x0000_s1911" style="position:absolute;left:11002;top:3735;width:741;height:431" filled="f" stroked="f">
-              <v:textbox style="mso-next-textbox:#_x0000_s1911">
-                <w:txbxContent>
-                  <w:p>
-                    <w:pPr>
-                      <w:rPr>
-                        <w:sz w:val="16"/>
-                        <w:szCs w:val="16"/>
-                      </w:rPr>
-                    </w:pPr>
-                    <w:r>
-                      <w:rPr>
-                        <w:sz w:val="16"/>
-                        <w:szCs w:val="16"/>
-                      </w:rPr>
-                      <w:t>A1</w:t>
-                    </w:r>
-                  </w:p>
-                </w:txbxContent>
-              </v:textbox>
-            </v:rect>
-            <v:rect id="_x0000_s1912" style="position:absolute;left:11840;top:4576;width:874;height:431" filled="f" stroked="f">
-              <v:textbox style="mso-next-textbox:#_x0000_s1912">
-                <w:txbxContent>
-                  <w:p>
-                    <w:pPr>
-                      <w:rPr>
-                        <w:sz w:val="16"/>
-                        <w:szCs w:val="16"/>
-                      </w:rPr>
-                    </w:pPr>
-                    <w:r>
-                      <w:rPr>
-                        <w:sz w:val="16"/>
-                        <w:szCs w:val="16"/>
-                      </w:rPr>
-                      <w:t>A2</w:t>
-                    </w:r>
-                  </w:p>
-                </w:txbxContent>
-              </v:textbox>
-            </v:rect>
-            <v:rect id="_x0000_s1913" style="position:absolute;left:11504;top:5158;width:743;height:431" filled="f" stroked="f">
-              <v:textbox style="mso-next-textbox:#_x0000_s1913">
-                <w:txbxContent>
-                  <w:p>
-                    <w:pPr>
-                      <w:rPr>
-                        <w:sz w:val="16"/>
-                        <w:szCs w:val="16"/>
-                      </w:rPr>
-                    </w:pPr>
-                    <w:r>
-                      <w:rPr>
-                        <w:sz w:val="16"/>
-                        <w:szCs w:val="16"/>
-                      </w:rPr>
-                      <w:t>B1</w:t>
-                    </w:r>
-                  </w:p>
-                </w:txbxContent>
-              </v:textbox>
-            </v:rect>
-            <v:rect id="_x0000_s1914" style="position:absolute;left:10321;top:5081;width:741;height:431" filled="f" stroked="f">
-              <v:textbox style="mso-next-textbox:#_x0000_s1914">
-                <w:txbxContent>
-                  <w:p>
-                    <w:pPr>
-                      <w:rPr>
-                        <w:sz w:val="16"/>
-                        <w:szCs w:val="16"/>
-                      </w:rPr>
-                    </w:pPr>
-                    <w:r>
-                      <w:rPr>
-                        <w:sz w:val="16"/>
-                        <w:szCs w:val="16"/>
-                      </w:rPr>
-                      <w:t>B2</w:t>
-                    </w:r>
-                  </w:p>
-                </w:txbxContent>
-              </v:textbox>
-            </v:rect>
-            <v:rect id="_x0000_s1915" style="position:absolute;left:10093;top:4721;width:741;height:430" filled="f" stroked="f">
-              <v:textbox style="mso-next-textbox:#_x0000_s1915">
-                <w:txbxContent>
-                  <w:p>
-                    <w:pPr>
-                      <w:rPr>
-                        <w:sz w:val="16"/>
-                        <w:szCs w:val="16"/>
-                      </w:rPr>
-                    </w:pPr>
-                    <w:r>
-                      <w:rPr>
-                        <w:sz w:val="16"/>
-                        <w:szCs w:val="16"/>
-                      </w:rPr>
-                      <w:t>C1</w:t>
-                    </w:r>
-                  </w:p>
-                </w:txbxContent>
-              </v:textbox>
-            </v:rect>
-            <v:rect id="_x0000_s1916" style="position:absolute;left:10474;top:3851;width:743;height:432" filled="f" stroked="f">
-              <v:textbox style="mso-next-textbox:#_x0000_s1916">
-                <w:txbxContent>
-                  <w:p>
-                    <w:pPr>
-                      <w:rPr>
-                        <w:sz w:val="16"/>
-                        <w:szCs w:val="16"/>
-                      </w:rPr>
-                    </w:pPr>
-                    <w:r>
-                      <w:rPr>
-                        <w:sz w:val="16"/>
-                        <w:szCs w:val="16"/>
-                      </w:rPr>
-                      <w:t>C2</w:t>
-                    </w:r>
-                  </w:p>
-                </w:txbxContent>
-              </v:textbox>
-            </v:rect>
-            <v:oval id="_x0000_s1917" style="position:absolute;left:13242;top:4477;width:262;height:241" fillcolor="black" strokeweight="1pt"/>
-            <v:line id="_x0000_s1918" style="position:absolute" from="12933,2640" to="12933,3361" strokeweight="1pt"/>
-            <v:line id="_x0000_s1919" style="position:absolute" from="12933,3589" to="12933,4631" strokeweight="1pt"/>
-            <v:oval id="_x0000_s1920" style="position:absolute;left:12780;top:3351;width:349;height:321" strokeweight="1pt"/>
-            <v:line id="_x0000_s1921" style="position:absolute;flip:y" from="12860,3408" to="13078,3609">
-              <v:stroke endarrow="classic"/>
-            </v:line>
-            <v:line id="_x0000_s1922" style="position:absolute;flip:y" from="12605,2456" to="12797,2632" strokeweight="1pt"/>
-            <v:line id="_x0000_s1923" style="position:absolute;flip:y" from="12751,2473" to="12942,2649" strokeweight="1pt"/>
-            <v:line id="_x0000_s1924" style="position:absolute;flip:y" from="12914,2473" to="13106,2649" strokeweight="1pt"/>
-            <v:line id="_x0000_s1925" style="position:absolute;flip:y" from="13060,2473" to="13251,2649" strokeweight="1pt"/>
-            <v:line id="_x0000_s1926" style="position:absolute;flip:y" from="13214,2456" to="13405,2632" strokeweight="1pt"/>
-            <v:line id="_x0000_s1927" style="position:absolute;flip:y" from="13359,2473" to="13551,2649" strokeweight="1pt"/>
-            <v:rect id="_x0000_s1928" style="position:absolute;left:12278;top:3241;width:655;height:601" filled="f" stroked="f">
-              <v:textbox style="mso-next-textbox:#_x0000_s1928">
-                <w:txbxContent>
-                  <w:p>
-                    <w:pPr>
-                      <w:rPr>
-                        <w:vertAlign w:val="subscript"/>
-                      </w:rPr>
-                    </w:pPr>
-                    <w:r>
-                      <w:t>S</w:t>
-                    </w:r>
-                    <w:r>
-                      <w:rPr>
-                        <w:vertAlign w:val="subscript"/>
-                      </w:rPr>
-                      <w:t>1</w:t>
-                    </w:r>
-                  </w:p>
-                </w:txbxContent>
-              </v:textbox>
-            </v:rect>
-            <v:rect id="_x0000_s1929" style="position:absolute;left:1279;top:2306;width:2351;height:5367" filled="f" strokeweight="1pt">
-              <v:stroke dashstyle="dash"/>
-            </v:rect>
-            <v:rect id="_x0000_s1930" style="position:absolute;left:1693;top:7806;width:1937;height:602" filled="f" stroked="f">
-              <v:textbox style="mso-next-textbox:#_x0000_s1930" inset="0,0,0,0">
-                <w:txbxContent>
-                  <w:p>
-                    <w:pPr>
-                      <w:rPr>
-                        <w:sz w:val="20"/>
-                        <w:szCs w:val="20"/>
-                        <w:vertAlign w:val="subscript"/>
-                      </w:rPr>
-                    </w:pPr>
-                    <w:r>
-                      <w:rPr>
-                        <w:sz w:val="20"/>
-                        <w:szCs w:val="20"/>
-                      </w:rPr>
-                      <w:t>PANEL BOARD</w:t>
-                    </w:r>
-                  </w:p>
-                </w:txbxContent>
-              </v:textbox>
-            </v:rect>
-          </v:group>
-        </w:pict>
-      </w:r>
+          <w:u w:val="single"/>
+        </w:rPr>
+      </w:pPr>
+    </w:p>
+    <w:p>
+      <w:pPr>
+        <w:rPr>
+          <w:b/>
+          <w:u w:val="single"/>
+        </w:rPr>
+      </w:pPr>
+      <w:r>
+        <w:rPr>
+          <w:b/>
+          <w:u w:val="single"/>
+        </w:rPr>
+        <w:t xml:space="preserve">CIRCUIT DIAGRAM </w:t>
+      </w:r>
+    </w:p>
+    <w:p>
+      <w:pPr>
+        <w:rPr>
+          <w:b/>
+        </w:rPr>
+      </w:pPr>
     </w:p>
     <w:p>
       <w:pPr>
@@ -18232,10 +17144,7 @@
           <w:szCs w:val="32"/>
         </w:rPr>
       </w:pPr>
-    </w:p>
-    <w:p>
-      <w:pPr>
-        <w:jc w:val="center"/>
+      <w:r>
         <w:rPr>
           <w:b/>
           <w:caps/>
@@ -18243,7 +17152,86 @@
           <w:sz w:val="32"/>
           <w:szCs w:val="32"/>
         </w:rPr>
-      </w:pPr>
+        <w:drawing>
+          <wp:inline distT="0" distB="0" distL="0" distR="0">
+            <wp:extent cx="5724525" cy="2971800"/>
+            <wp:effectExtent l="19050" t="0" r="9525" b="0"/>
+            <wp:docPr id="6" name="Picture 36"/>
+            <wp:cNvGraphicFramePr>
+              <a:graphicFrameLocks xmlns:a="http://schemas.openxmlformats.org/drawingml/2006/main" noChangeAspect="1"/>
+            </wp:cNvGraphicFramePr>
+            <a:graphic xmlns:a="http://schemas.openxmlformats.org/drawingml/2006/main">
+              <a:graphicData uri="http://schemas.openxmlformats.org/drawingml/2006/picture">
+                <pic:pic xmlns:pic="http://schemas.openxmlformats.org/drawingml/2006/picture">
+                  <pic:nvPicPr>
+                    <pic:cNvPr id="0" name="Picture 36"/>
+                    <pic:cNvPicPr>
+                      <a:picLocks noChangeAspect="1" noChangeArrowheads="1"/>
+                    </pic:cNvPicPr>
+                  </pic:nvPicPr>
+                  <pic:blipFill>
+                    <a:blip r:embed="rId47" cstate="print"/>
+                    <a:srcRect/>
+                    <a:stretch>
+                      <a:fillRect/>
+                    </a:stretch>
+                  </pic:blipFill>
+                  <pic:spPr bwMode="auto">
+                    <a:xfrm>
+                      <a:off x="0" y="0"/>
+                      <a:ext cx="5724525" cy="2971800"/>
+                    </a:xfrm>
+                    <a:prstGeom prst="rect">
+                      <a:avLst/>
+                    </a:prstGeom>
+                    <a:noFill/>
+                    <a:ln w="9525">
+                      <a:noFill/>
+                      <a:miter lim="800000"/>
+                      <a:headEnd/>
+                      <a:tailEnd/>
+                    </a:ln>
+                  </pic:spPr>
+                </pic:pic>
+              </a:graphicData>
+            </a:graphic>
+          </wp:inline>
+        </w:drawing>
+      </w:r>
+    </w:p>
+    <w:p>
+      <w:pPr>
+        <w:jc w:val="center"/>
+        <w:rPr>
+          <w:sz w:val="18"/>
+          <w:szCs w:val="18"/>
+          <w:lang w:val="en-US"/>
+        </w:rPr>
+      </w:pPr>
+      <w:r>
+        <w:rPr>
+          <w:sz w:val="18"/>
+          <w:szCs w:val="18"/>
+          <w:lang w:val="en-US"/>
+        </w:rPr>
+        <w:t>Figure22</w:t>
+      </w:r>
+      <w:r>
+        <w:rPr>
+          <w:sz w:val="18"/>
+          <w:szCs w:val="18"/>
+          <w:lang w:val="en-US"/>
+        </w:rPr>
+        <w:t>.</w:t>
+      </w:r>
+      <w:r>
+        <w:rPr>
+          <w:sz w:val="18"/>
+          <w:szCs w:val="18"/>
+          <w:lang w:val="en-US"/>
+        </w:rPr>
+        <w:t xml:space="preserve"> Load test on three phase induction motor</w:t>
+      </w:r>
     </w:p>
     <w:p>
       <w:pPr>
@@ -18259,7 +17247,6 @@
     </w:p>
     <w:p>
       <w:pPr>
-        <w:jc w:val="center"/>
         <w:rPr>
           <w:b/>
           <w:caps/>
@@ -18271,74 +17258,17 @@
     </w:p>
     <w:p>
       <w:pPr>
-        <w:jc w:val="center"/>
-        <w:rPr>
-          <w:b/>
-          <w:caps/>
-          <w:color w:val="000000"/>
-          <w:sz w:val="32"/>
-          <w:szCs w:val="32"/>
-        </w:rPr>
-      </w:pPr>
-    </w:p>
-    <w:p>
-      <w:pPr>
-        <w:jc w:val="center"/>
-        <w:rPr>
-          <w:b/>
-          <w:caps/>
-          <w:color w:val="000000"/>
-          <w:sz w:val="32"/>
-          <w:szCs w:val="32"/>
-        </w:rPr>
-      </w:pPr>
-    </w:p>
-    <w:p>
-      <w:pPr>
-        <w:jc w:val="center"/>
-        <w:rPr>
-          <w:b/>
-          <w:caps/>
-          <w:color w:val="000000"/>
-          <w:sz w:val="32"/>
-          <w:szCs w:val="32"/>
-        </w:rPr>
-      </w:pPr>
-    </w:p>
-    <w:p>
-      <w:pPr>
-        <w:jc w:val="center"/>
-        <w:rPr>
-          <w:b/>
-          <w:caps/>
-          <w:color w:val="000000"/>
-          <w:sz w:val="32"/>
-          <w:szCs w:val="32"/>
-        </w:rPr>
-      </w:pPr>
-    </w:p>
-    <w:p>
-      <w:pPr>
-        <w:rPr>
-          <w:b/>
-          <w:caps/>
-          <w:color w:val="000000"/>
-          <w:sz w:val="32"/>
-          <w:szCs w:val="32"/>
-        </w:rPr>
-      </w:pPr>
-    </w:p>
-    <w:p>
-      <w:pPr>
         <w:spacing w:line="360" w:lineRule="auto"/>
         <w:jc w:val="both"/>
         <w:rPr>
           <w:b/>
-        </w:rPr>
-      </w:pPr>
-      <w:r>
-        <w:rPr>
-          <w:b/>
+          <w:u w:val="single"/>
+        </w:rPr>
+      </w:pPr>
+      <w:r>
+        <w:rPr>
+          <w:b/>
+          <w:u w:val="single"/>
         </w:rPr>
         <w:t>PROCEDURE</w:t>
       </w:r>
@@ -18418,13 +17348,17 @@
         <w:jc w:val="both"/>
       </w:pPr>
       <w:r>
-        <w:t xml:space="preserve">Then load the motor gradually in steps using the brake drum arrangement and note down the corresponding ammeter, voltmeter, </w:t>
-      </w:r>
-      <w:proofErr w:type="gramStart"/>
-      <w:r>
-        <w:t>wattmeter</w:t>
-      </w:r>
-      <w:proofErr w:type="gramEnd"/>
+        <w:t>Then load the motor gradually in steps using the brake drum arrangement and note down the c</w:t>
+      </w:r>
+      <w:r>
+        <w:t>orresponding ammeter, voltmeter</w:t>
+      </w:r>
+      <w:r>
+        <w:t xml:space="preserve"> </w:t>
+      </w:r>
+      <w:r>
+        <w:t>and wattmeter</w:t>
+      </w:r>
       <w:r>
         <w:t xml:space="preserve"> and spring balance readings. Also note down the speed.</w:t>
       </w:r>
@@ -18606,22 +17540,35 @@
     </w:p>
     <w:p>
       <w:pPr>
+        <w:rPr>
+          <w:b/>
+          <w:caps/>
+          <w:color w:val="000000"/>
+          <w:sz w:val="32"/>
+          <w:szCs w:val="32"/>
+        </w:rPr>
+      </w:pPr>
+    </w:p>
+    <w:p>
+      <w:pPr>
         <w:spacing w:line="360" w:lineRule="auto"/>
         <w:rPr>
           <w:b/>
-        </w:rPr>
-      </w:pPr>
-      <w:r>
-        <w:rPr>
-          <w:b/>
-        </w:rPr>
-        <w:t>TABLE – LOAD TEST ON THREE-PHASE INDUCTION MOTOR</w:t>
+          <w:u w:val="single"/>
+        </w:rPr>
+      </w:pPr>
+      <w:r>
+        <w:rPr>
+          <w:b/>
+          <w:u w:val="single"/>
+        </w:rPr>
+        <w:t xml:space="preserve">TABLE </w:t>
       </w:r>
     </w:p>
     <w:tbl>
       <w:tblPr>
         <w:tblpPr w:leftFromText="180" w:rightFromText="180" w:vertAnchor="text" w:horzAnchor="margin" w:tblpXSpec="center" w:tblpY="1694"/>
-        <w:tblW w:w="6124" w:type="pct"/>
+        <w:tblW w:w="6027" w:type="pct"/>
         <w:tblBorders>
           <w:top w:val="single" w:sz="4" w:space="0" w:color="auto"/>
           <w:left w:val="single" w:sz="4" w:space="0" w:color="auto"/>
@@ -18634,22 +17581,25 @@
         <w:tblLook w:val="01E0"/>
       </w:tblPr>
       <w:tblGrid>
-        <w:gridCol w:w="702"/>
-        <w:gridCol w:w="919"/>
-        <w:gridCol w:w="912"/>
-        <w:gridCol w:w="779"/>
-        <w:gridCol w:w="564"/>
-        <w:gridCol w:w="609"/>
-        <w:gridCol w:w="611"/>
-        <w:gridCol w:w="858"/>
-        <w:gridCol w:w="833"/>
-        <w:gridCol w:w="976"/>
-        <w:gridCol w:w="917"/>
-        <w:gridCol w:w="944"/>
-        <w:gridCol w:w="609"/>
-        <w:gridCol w:w="1087"/>
+        <w:gridCol w:w="692"/>
+        <w:gridCol w:w="905"/>
+        <w:gridCol w:w="898"/>
+        <w:gridCol w:w="766"/>
+        <w:gridCol w:w="555"/>
+        <w:gridCol w:w="599"/>
+        <w:gridCol w:w="602"/>
+        <w:gridCol w:w="844"/>
+        <w:gridCol w:w="820"/>
+        <w:gridCol w:w="960"/>
+        <w:gridCol w:w="902"/>
+        <w:gridCol w:w="929"/>
+        <w:gridCol w:w="599"/>
+        <w:gridCol w:w="1069"/>
       </w:tblGrid>
       <w:tr>
+        <w:trPr>
+          <w:trHeight w:val="1020"/>
+        </w:trPr>
         <w:tc>
           <w:tcPr>
             <w:tcW w:w="310" w:type="pct"/>
@@ -19154,6 +18104,9 @@
         </w:tc>
       </w:tr>
       <w:tr>
+        <w:trPr>
+          <w:trHeight w:val="144"/>
+        </w:trPr>
         <w:tc>
           <w:tcPr>
             <w:tcW w:w="310" w:type="pct"/>
@@ -19433,6 +18386,9 @@
         </w:tc>
       </w:tr>
       <w:tr>
+        <w:trPr>
+          <w:trHeight w:val="825"/>
+        </w:trPr>
         <w:tc>
           <w:tcPr>
             <w:tcW w:w="310" w:type="pct"/>
@@ -19688,6 +18644,9 @@
         </w:tc>
       </w:tr>
       <w:tr>
+        <w:trPr>
+          <w:trHeight w:val="1005"/>
+        </w:trPr>
         <w:tc>
           <w:tcPr>
             <w:tcW w:w="310" w:type="pct"/>
@@ -19955,6 +18914,9 @@
         </w:tc>
       </w:tr>
       <w:tr>
+        <w:trPr>
+          <w:trHeight w:val="1005"/>
+        </w:trPr>
         <w:tc>
           <w:tcPr>
             <w:tcW w:w="310" w:type="pct"/>
@@ -20222,6 +19184,9 @@
         </w:tc>
       </w:tr>
       <w:tr>
+        <w:trPr>
+          <w:trHeight w:val="990"/>
+        </w:trPr>
         <w:tc>
           <w:tcPr>
             <w:tcW w:w="310" w:type="pct"/>
@@ -20489,6 +19454,9 @@
         </w:tc>
       </w:tr>
       <w:tr>
+        <w:trPr>
+          <w:trHeight w:val="600"/>
+        </w:trPr>
         <w:tc>
           <w:tcPr>
             <w:tcW w:w="310" w:type="pct"/>
@@ -20756,6 +19724,9 @@
         </w:tc>
       </w:tr>
       <w:tr>
+        <w:trPr>
+          <w:trHeight w:val="615"/>
+        </w:trPr>
         <w:tc>
           <w:tcPr>
             <w:tcW w:w="310" w:type="pct"/>
@@ -21029,7 +20000,6 @@
           <w:tab w:val="left" w:pos="7275"/>
         </w:tabs>
         <w:spacing w:line="360" w:lineRule="auto"/>
-        <w:ind w:left="7200"/>
         <w:jc w:val="both"/>
         <w:rPr>
           <w:b/>
@@ -21039,40 +20009,43 @@
         <w:rPr>
           <w:b/>
         </w:rPr>
-        <w:tab/>
-        <w:t xml:space="preserve">Multiplication factor </w:t>
-      </w:r>
-      <w:r>
-        <w:rPr>
-          <w:b/>
-        </w:rPr>
-        <w:tab/>
-      </w:r>
-      <w:proofErr w:type="gramStart"/>
-      <w:r>
-        <w:rPr>
-          <w:b/>
-        </w:rPr>
-        <w:t>:_</w:t>
-      </w:r>
-      <w:proofErr w:type="gramEnd"/>
-      <w:r>
-        <w:rPr>
-          <w:b/>
-        </w:rPr>
-        <w:t>____</w:t>
+        <w:t xml:space="preserve">                                                                                                           </w:t>
+      </w:r>
+      <w:r>
+        <w:rPr>
+          <w:b/>
+        </w:rPr>
+        <w:t xml:space="preserve">                              </w:t>
+      </w:r>
+      <w:r>
+        <w:rPr>
+          <w:b/>
+        </w:rPr>
+        <w:t>Multiplicati</w:t>
+      </w:r>
+      <w:r>
+        <w:rPr>
+          <w:b/>
+        </w:rPr>
+        <w:t>on factor</w:t>
+      </w:r>
+      <w:r>
+        <w:rPr>
+          <w:b/>
+        </w:rPr>
+        <w:t>:</w:t>
+      </w:r>
+      <w:r>
+        <w:rPr>
+          <w:b/>
+        </w:rPr>
+        <w:t xml:space="preserve">  </w:t>
       </w:r>
       <w:r>
         <w:rPr>
           <w:b/>
         </w:rPr>
         <w:t>2</w:t>
-      </w:r>
-      <w:r>
-        <w:rPr>
-          <w:b/>
-        </w:rPr>
-        <w:t>__________________</w:t>
       </w:r>
     </w:p>
     <w:p>
@@ -21091,10 +20064,43 @@
     </w:p>
     <w:p>
       <w:pPr>
+        <w:jc w:val="center"/>
+        <w:rPr>
+          <w:sz w:val="18"/>
+          <w:szCs w:val="18"/>
+          <w:lang w:val="en-US"/>
+        </w:rPr>
+      </w:pPr>
+      <w:proofErr w:type="gramStart"/>
+      <w:r>
+        <w:rPr>
+          <w:sz w:val="18"/>
+          <w:szCs w:val="18"/>
+          <w:lang w:val="en-US"/>
+        </w:rPr>
+        <w:t xml:space="preserve">Table </w:t>
+      </w:r>
+      <w:r>
+        <w:rPr>
+          <w:sz w:val="18"/>
+          <w:szCs w:val="18"/>
+          <w:lang w:val="en-US"/>
+        </w:rPr>
+        <w:t>.</w:t>
+      </w:r>
+      <w:proofErr w:type="gramEnd"/>
+      <w:r>
+        <w:rPr>
+          <w:sz w:val="18"/>
+          <w:szCs w:val="18"/>
+          <w:lang w:val="en-US"/>
+        </w:rPr>
+        <w:t xml:space="preserve"> Load test on three phase induction motor</w:t>
+      </w:r>
+    </w:p>
+    <w:p>
+      <w:pPr>
         <w:spacing w:line="360" w:lineRule="auto"/>
-        <w:rPr>
-          <w:b/>
-        </w:rPr>
       </w:pPr>
     </w:p>
     <w:p>
@@ -21325,9 +20331,9 @@
         </w:rPr>
         <w:object w:dxaOrig="680" w:dyaOrig="620">
           <v:shape id="_x0000_i1035" type="#_x0000_t75" style="width:33.75pt;height:30.75pt" o:ole="">
-            <v:imagedata r:id="rId47" o:title=""/>
+            <v:imagedata r:id="rId48" o:title=""/>
           </v:shape>
-          <o:OLEObject Type="Embed" ProgID="Equation.3" ShapeID="_x0000_i1035" DrawAspect="Content" ObjectID="_1522184959" r:id="rId48"/>
+          <o:OLEObject Type="Embed" ProgID="Equation.3" ShapeID="_x0000_i1035" DrawAspect="Content" ObjectID="_1522186702" r:id="rId49"/>
         </w:object>
       </w:r>
       <w:r>
@@ -21410,9 +20416,9 @@
         </w:rPr>
         <w:object w:dxaOrig="1820" w:dyaOrig="400">
           <v:shape id="_x0000_i1036" type="#_x0000_t75" style="width:90.75pt;height:20.25pt" o:ole="">
-            <v:imagedata r:id="rId49" o:title=""/>
+            <v:imagedata r:id="rId50" o:title=""/>
           </v:shape>
-          <o:OLEObject Type="Embed" ProgID="Equation.DSMT4" ShapeID="_x0000_i1036" DrawAspect="Content" ObjectID="_1522184960" r:id="rId50"/>
+          <o:OLEObject Type="Embed" ProgID="Equation.DSMT4" ShapeID="_x0000_i1036" DrawAspect="Content" ObjectID="_1522186703" r:id="rId51"/>
         </w:object>
       </w:r>
       <w:r>
@@ -21453,9 +20459,9 @@
         </w:rPr>
         <w:object w:dxaOrig="200" w:dyaOrig="260">
           <v:shape id="_x0000_i1037" type="#_x0000_t75" style="width:9.75pt;height:12.75pt" o:ole="">
-            <v:imagedata r:id="rId51" o:title=""/>
+            <v:imagedata r:id="rId52" o:title=""/>
           </v:shape>
-          <o:OLEObject Type="Embed" ProgID="Equation.DSMT4" ShapeID="_x0000_i1037" DrawAspect="Content" ObjectID="_1522184961" r:id="rId52"/>
+          <o:OLEObject Type="Embed" ProgID="Equation.DSMT4" ShapeID="_x0000_i1037" DrawAspect="Content" ObjectID="_1522186704" r:id="rId53"/>
         </w:object>
       </w:r>
       <w:r>
@@ -21475,9 +20481,9 @@
         </w:rPr>
         <w:object w:dxaOrig="920" w:dyaOrig="700">
           <v:shape id="_x0000_i1038" type="#_x0000_t75" style="width:45.75pt;height:35.25pt" o:ole="">
-            <v:imagedata r:id="rId53" o:title=""/>
+            <v:imagedata r:id="rId54" o:title=""/>
           </v:shape>
-          <o:OLEObject Type="Embed" ProgID="Equation.3" ShapeID="_x0000_i1038" DrawAspect="Content" ObjectID="_1522184962" r:id="rId54"/>
+          <o:OLEObject Type="Embed" ProgID="Equation.3" ShapeID="_x0000_i1038" DrawAspect="Content" ObjectID="_1522186705" r:id="rId55"/>
         </w:object>
       </w:r>
     </w:p>
@@ -21518,9 +20524,9 @@
         </w:rPr>
         <w:object w:dxaOrig="520" w:dyaOrig="320">
           <v:shape id="_x0000_i1039" type="#_x0000_t75" style="width:25.5pt;height:16.5pt" o:ole="">
-            <v:imagedata r:id="rId55" o:title=""/>
+            <v:imagedata r:id="rId56" o:title=""/>
           </v:shape>
-          <o:OLEObject Type="Embed" ProgID="Equation.DSMT4" ShapeID="_x0000_i1039" DrawAspect="Content" ObjectID="_1522184963" r:id="rId56"/>
+          <o:OLEObject Type="Embed" ProgID="Equation.DSMT4" ShapeID="_x0000_i1039" DrawAspect="Content" ObjectID="_1522186706" r:id="rId57"/>
         </w:object>
       </w:r>
       <w:r>
@@ -21539,9 +20545,9 @@
         </w:rPr>
         <w:object w:dxaOrig="1280" w:dyaOrig="720">
           <v:shape id="_x0000_i1040" type="#_x0000_t75" style="width:63.75pt;height:36pt" o:ole="">
-            <v:imagedata r:id="rId57" o:title=""/>
+            <v:imagedata r:id="rId58" o:title=""/>
           </v:shape>
-          <o:OLEObject Type="Embed" ProgID="Equation.3" ShapeID="_x0000_i1040" DrawAspect="Content" ObjectID="_1522184964" r:id="rId58"/>
+          <o:OLEObject Type="Embed" ProgID="Equation.3" ShapeID="_x0000_i1040" DrawAspect="Content" ObjectID="_1522186707" r:id="rId59"/>
         </w:object>
       </w:r>
     </w:p>
@@ -21611,9 +20617,9 @@
         </w:rPr>
         <w:object w:dxaOrig="980" w:dyaOrig="700">
           <v:shape id="_x0000_i1041" type="#_x0000_t75" style="width:48.75pt;height:35.25pt" o:ole="">
-            <v:imagedata r:id="rId59" o:title=""/>
+            <v:imagedata r:id="rId60" o:title=""/>
           </v:shape>
-          <o:OLEObject Type="Embed" ProgID="Equation.DSMT4" ShapeID="_x0000_i1041" DrawAspect="Content" ObjectID="_1522184965" r:id="rId60"/>
+          <o:OLEObject Type="Embed" ProgID="Equation.DSMT4" ShapeID="_x0000_i1041" DrawAspect="Content" ObjectID="_1522186708" r:id="rId61"/>
         </w:object>
       </w:r>
       <w:r>
@@ -21698,9 +20704,9 @@
         </w:rPr>
         <w:object w:dxaOrig="1320" w:dyaOrig="680">
           <v:shape id="_x0000_i1042" type="#_x0000_t75" style="width:66pt;height:33.75pt" o:ole="">
-            <v:imagedata r:id="rId61" o:title=""/>
+            <v:imagedata r:id="rId62" o:title=""/>
           </v:shape>
-          <o:OLEObject Type="Embed" ProgID="Equation.DSMT4" ShapeID="_x0000_i1042" DrawAspect="Content" ObjectID="_1522184966" r:id="rId62"/>
+          <o:OLEObject Type="Embed" ProgID="Equation.DSMT4" ShapeID="_x0000_i1042" DrawAspect="Content" ObjectID="_1522186709" r:id="rId63"/>
         </w:object>
       </w:r>
     </w:p>
@@ -21764,9 +20770,9 @@
         </w:rPr>
         <w:object w:dxaOrig="2400" w:dyaOrig="740">
           <v:shape id="_x0000_i1043" type="#_x0000_t75" style="width:120pt;height:36.75pt" o:ole="">
-            <v:imagedata r:id="rId63" o:title=""/>
+            <v:imagedata r:id="rId64" o:title=""/>
           </v:shape>
-          <o:OLEObject Type="Embed" ProgID="Equation.3" ShapeID="_x0000_i1043" DrawAspect="Content" ObjectID="_1522184967" r:id="rId64"/>
+          <o:OLEObject Type="Embed" ProgID="Equation.3" ShapeID="_x0000_i1043" DrawAspect="Content" ObjectID="_1522186710" r:id="rId65"/>
         </w:object>
       </w:r>
     </w:p>
@@ -22109,7 +21115,7 @@
                     </pic:cNvPicPr>
                   </pic:nvPicPr>
                   <pic:blipFill>
-                    <a:blip r:embed="rId65" cstate="print"/>
+                    <a:blip r:embed="rId66" cstate="print"/>
                     <a:srcRect/>
                     <a:stretch>
                       <a:fillRect/>
@@ -22547,7 +21553,7 @@
                     </pic:cNvPicPr>
                   </pic:nvPicPr>
                   <pic:blipFill>
-                    <a:blip r:embed="rId66" cstate="print"/>
+                    <a:blip r:embed="rId67" cstate="print"/>
                     <a:srcRect/>
                     <a:stretch>
                       <a:fillRect/>
@@ -22648,14 +21654,7 @@
         <w:rPr>
           <w:lang w:val="en-US"/>
         </w:rPr>
-        <w:t xml:space="preserve">As the output of the machine increases, the motor has to draw more input. At lower output, the power drawn for magnetizing is less and the copper loss is proportional to the current drawn. But as the load increases the magnetizing current saturates and further increase in the output is proportional to the increase in the input power being drawn. Hence it is almost constant </w:t>
-      </w:r>
-      <w:r>
-        <w:rPr>
-          <w:lang w:val="en-US"/>
-        </w:rPr>
-        <w:lastRenderedPageBreak/>
-        <w:t>after some point. There is a difference between the actual load test values and predetermined ones because the in predetermined we do not have prior knowledge about the mechanical losses, which are found only during load test.</w:t>
+        <w:t>As the output of the machine increases, the motor has to draw more input. At lower output, the power drawn for magnetizing is less and the copper loss is proportional to the current drawn. But as the load increases the magnetizing current saturates and further increase in the output is proportional to the increase in the input power being drawn. Hence it is almost constant after some point. There is a difference between the actual load test values and predetermined ones because the in predetermined we do not have prior knowledge about the mechanical losses, which are found only during load test.</w:t>
       </w:r>
     </w:p>
     <w:p>
@@ -22815,7 +21814,7 @@
                     </pic:cNvPicPr>
                   </pic:nvPicPr>
                   <pic:blipFill>
-                    <a:blip r:embed="rId67" cstate="print"/>
+                    <a:blip r:embed="rId68" cstate="print"/>
                     <a:srcRect/>
                     <a:stretch>
                       <a:fillRect/>
@@ -22945,15 +21944,7 @@
           <w:noProof/>
           <w:lang w:eastAsia="en-GB"/>
         </w:rPr>
-        <w:t xml:space="preserve">This is because the power required to balance the load on the rotor end ahs to come from the only source </w:t>
-      </w:r>
-      <w:r>
-        <w:rPr>
-          <w:noProof/>
-          <w:lang w:eastAsia="en-GB"/>
-        </w:rPr>
-        <w:lastRenderedPageBreak/>
-        <w:t>to the machine – stator. Hence, the line current increases as a result of  increase in ouput power. The observed values are higher than predetermined values because the load test values also include the current drawn for compensating the mechnical losses at the same power as the predetermined one.</w:t>
+        <w:t>This is because the power required to balance the load on the rotor end ahs to come from the only source to the machine – stator. Hence, the line current increases as a result of  increase in ouput power. The observed values are higher than predetermined values because the load test values also include the current drawn for compensating the mechnical losses at the same power as the predetermined one.</w:t>
       </w:r>
     </w:p>
     <w:p>
@@ -23039,7 +22030,7 @@
                     </pic:cNvPicPr>
                   </pic:nvPicPr>
                   <pic:blipFill>
-                    <a:blip r:embed="rId68" cstate="print"/>
+                    <a:blip r:embed="rId69" cstate="print"/>
                     <a:srcRect/>
                     <a:stretch>
                       <a:fillRect/>
@@ -23168,7 +22159,7 @@
                     </pic:cNvPicPr>
                   </pic:nvPicPr>
                   <pic:blipFill>
-                    <a:blip r:embed="rId69" cstate="print"/>
+                    <a:blip r:embed="rId70" cstate="print"/>
                     <a:srcRect/>
                     <a:stretch>
                       <a:fillRect/>
@@ -23331,7 +22322,7 @@
                     </pic:cNvPicPr>
                   </pic:nvPicPr>
                   <pic:blipFill>
-                    <a:blip r:embed="rId70" cstate="print"/>
+                    <a:blip r:embed="rId71" cstate="print"/>
                     <a:srcRect/>
                     <a:stretch>
                       <a:fillRect/>
@@ -23459,7 +22450,7 @@
                     </pic:cNvPicPr>
                   </pic:nvPicPr>
                   <pic:blipFill>
-                    <a:blip r:embed="rId71" cstate="print"/>
+                    <a:blip r:embed="rId72" cstate="print"/>
                     <a:srcRect/>
                     <a:stretch>
                       <a:fillRect/>
@@ -26478,7 +25469,7 @@
 </file>
 
 <file path=customXml/itemProps2.xml><?xml version="1.0" encoding="utf-8"?>
-<ds:datastoreItem xmlns:ds="http://schemas.openxmlformats.org/officeDocument/2006/customXml" ds:itemID="{2E1DD21F-F2FC-4AC9-8C42-26860BA508A0}">
+<ds:datastoreItem xmlns:ds="http://schemas.openxmlformats.org/officeDocument/2006/customXml" ds:itemID="{F00C0C50-89FF-4EFF-9B9A-9966E6922D73}">
   <ds:schemaRefs>
     <ds:schemaRef ds:uri="http://schemas.openxmlformats.org/officeDocument/2006/bibliography"/>
   </ds:schemaRefs>

</xml_diff>

<commit_message>
modified:   images/eff_power_def.png         modified:   images/i_power_def.png         modified:   images/pf_power_def.png         modified:   images/slip_power_def.png         modified:   images/slip_torque_def.png         modified:   images/speed_power_def.png         modified:   images/torque_power_def.png         modified:   report.docx
</commit_message>
<xml_diff>
--- a/report.docx
+++ b/report.docx
@@ -998,7 +998,36 @@
         </w:tc>
       </w:tr>
     </w:tbl>
-    <w:p/>
+    <w:p>
+      <w:pPr>
+        <w:jc w:val="center"/>
+        <w:rPr>
+          <w:sz w:val="18"/>
+          <w:szCs w:val="18"/>
+        </w:rPr>
+      </w:pPr>
+      <w:r>
+        <w:t>Table1.1</w:t>
+      </w:r>
+      <w:r>
+        <w:rPr>
+          <w:b/>
+        </w:rPr>
+        <w:t xml:space="preserve"> </w:t>
+      </w:r>
+      <w:r>
+        <w:rPr>
+          <w:sz w:val="18"/>
+          <w:szCs w:val="18"/>
+        </w:rPr>
+        <w:t>Apparatus required for no-load and blocked rotor test on three phase induction machine</w:t>
+      </w:r>
+    </w:p>
+    <w:p>
+      <w:pPr>
+        <w:jc w:val="center"/>
+      </w:pPr>
+    </w:p>
     <w:p>
       <w:pPr>
         <w:rPr>
@@ -2275,7 +2304,6 @@
         <w:rPr>
           <w:b/>
         </w:rPr>
-        <w:lastRenderedPageBreak/>
         <w:t>PROCEDURE</w:t>
       </w:r>
     </w:p>
@@ -2679,7 +2707,6 @@
           <w:b/>
           <w:u w:val="single"/>
         </w:rPr>
-        <w:lastRenderedPageBreak/>
         <w:t>FORMULAE TO BE USED</w:t>
       </w:r>
     </w:p>
@@ -2786,7 +2813,7 @@
           <v:shape id="_x0000_i1025" type="#_x0000_t75" style="width:18pt;height:18pt" o:ole="">
             <v:imagedata r:id="rId7" o:title=""/>
           </v:shape>
-          <o:OLEObject Type="Embed" ProgID="Equation.3" ShapeID="_x0000_i1025" DrawAspect="Content" ObjectID="_1522186692" r:id="rId8"/>
+          <o:OLEObject Type="Embed" ProgID="Equation.3" ShapeID="_x0000_i1025" DrawAspect="Content" ObjectID="_1522192940" r:id="rId8"/>
         </w:object>
       </w:r>
       <w:r>
@@ -2843,7 +2870,7 @@
           <v:shape id="_x0000_i1026" type="#_x0000_t75" style="width:9.75pt;height:15.75pt" o:ole="">
             <v:imagedata r:id="rId9" o:title=""/>
           </v:shape>
-          <o:OLEObject Type="Embed" ProgID="Equation.3" ShapeID="_x0000_i1026" DrawAspect="Content" ObjectID="_1522186693" r:id="rId10"/>
+          <o:OLEObject Type="Embed" ProgID="Equation.3" ShapeID="_x0000_i1026" DrawAspect="Content" ObjectID="_1522192941" r:id="rId10"/>
         </w:object>
       </w:r>
       <w:r>
@@ -2939,7 +2966,7 @@
           <v:shape id="_x0000_i1027" type="#_x0000_t75" style="width:48.75pt;height:36pt" o:ole="">
             <v:imagedata r:id="rId11" o:title=""/>
           </v:shape>
-          <o:OLEObject Type="Embed" ProgID="Equation.3" ShapeID="_x0000_i1027" DrawAspect="Content" ObjectID="_1522186694" r:id="rId12"/>
+          <o:OLEObject Type="Embed" ProgID="Equation.3" ShapeID="_x0000_i1027" DrawAspect="Content" ObjectID="_1522192942" r:id="rId12"/>
         </w:object>
       </w:r>
     </w:p>
@@ -3002,7 +3029,7 @@
           <v:shape id="_x0000_i1028" type="#_x0000_t75" style="width:53.25pt;height:33.75pt" o:ole="">
             <v:imagedata r:id="rId13" o:title=""/>
           </v:shape>
-          <o:OLEObject Type="Embed" ProgID="Equation.3" ShapeID="_x0000_i1028" DrawAspect="Content" ObjectID="_1522186695" r:id="rId14"/>
+          <o:OLEObject Type="Embed" ProgID="Equation.3" ShapeID="_x0000_i1028" DrawAspect="Content" ObjectID="_1522192943" r:id="rId14"/>
         </w:object>
       </w:r>
       <w:r>
@@ -3066,7 +3093,7 @@
           <v:shape id="_x0000_i1029" type="#_x0000_t75" style="width:51.75pt;height:33.75pt" o:ole="">
             <v:imagedata r:id="rId15" o:title=""/>
           </v:shape>
-          <o:OLEObject Type="Embed" ProgID="Equation.3" ShapeID="_x0000_i1029" DrawAspect="Content" ObjectID="_1522186696" r:id="rId16"/>
+          <o:OLEObject Type="Embed" ProgID="Equation.3" ShapeID="_x0000_i1029" DrawAspect="Content" ObjectID="_1522192944" r:id="rId16"/>
         </w:object>
       </w:r>
       <w:r>
@@ -3130,7 +3157,7 @@
           <v:shape id="_x0000_i1030" type="#_x0000_t75" style="width:21pt;height:35.25pt" o:ole="">
             <v:imagedata r:id="rId17" o:title=""/>
           </v:shape>
-          <o:OLEObject Type="Embed" ProgID="Equation.3" ShapeID="_x0000_i1030" DrawAspect="Content" ObjectID="_1522186697" r:id="rId18"/>
+          <o:OLEObject Type="Embed" ProgID="Equation.3" ShapeID="_x0000_i1030" DrawAspect="Content" ObjectID="_1522192945" r:id="rId18"/>
         </w:object>
       </w:r>
       <w:r>
@@ -3201,7 +3228,7 @@
           <v:shape id="_x0000_i1031" type="#_x0000_t75" style="width:21pt;height:32.25pt" o:ole="">
             <v:imagedata r:id="rId19" o:title=""/>
           </v:shape>
-          <o:OLEObject Type="Embed" ProgID="Equation.3" ShapeID="_x0000_i1031" DrawAspect="Content" ObjectID="_1522186698" r:id="rId20"/>
+          <o:OLEObject Type="Embed" ProgID="Equation.3" ShapeID="_x0000_i1031" DrawAspect="Content" ObjectID="_1522192946" r:id="rId20"/>
         </w:object>
       </w:r>
       <w:r>
@@ -3280,7 +3307,7 @@
           <v:shape id="_x0000_i1032" type="#_x0000_t75" style="width:80.25pt;height:38.25pt" o:ole="">
             <v:imagedata r:id="rId21" o:title=""/>
           </v:shape>
-          <o:OLEObject Type="Embed" ProgID="Equation.3" ShapeID="_x0000_i1032" DrawAspect="Content" ObjectID="_1522186699" r:id="rId22"/>
+          <o:OLEObject Type="Embed" ProgID="Equation.3" ShapeID="_x0000_i1032" DrawAspect="Content" ObjectID="_1522192947" r:id="rId22"/>
         </w:object>
       </w:r>
     </w:p>
@@ -3325,7 +3352,7 @@
           <v:shape id="_x0000_i1033" type="#_x0000_t75" style="width:66.75pt;height:41.25pt" o:ole="">
             <v:imagedata r:id="rId23" o:title=""/>
           </v:shape>
-          <o:OLEObject Type="Embed" ProgID="Equation.3" ShapeID="_x0000_i1033" DrawAspect="Content" ObjectID="_1522186700" r:id="rId24"/>
+          <o:OLEObject Type="Embed" ProgID="Equation.3" ShapeID="_x0000_i1033" DrawAspect="Content" ObjectID="_1522192948" r:id="rId24"/>
         </w:object>
       </w:r>
       <w:r>
@@ -3373,7 +3400,7 @@
           <v:shape id="_x0000_i1034" type="#_x0000_t75" style="width:56.25pt;height:23.25pt" o:ole="">
             <v:imagedata r:id="rId25" o:title=""/>
           </v:shape>
-          <o:OLEObject Type="Embed" ProgID="Equation.3" ShapeID="_x0000_i1034" DrawAspect="Content" ObjectID="_1522186701" r:id="rId26"/>
+          <o:OLEObject Type="Embed" ProgID="Equation.3" ShapeID="_x0000_i1034" DrawAspect="Content" ObjectID="_1522192949" r:id="rId26"/>
         </w:object>
       </w:r>
       <w:r>
@@ -4062,7 +4089,6 @@
           <w:b/>
           <w:u w:val="single"/>
         </w:rPr>
-        <w:lastRenderedPageBreak/>
         <w:t>TABULATION</w:t>
       </w:r>
     </w:p>
@@ -4476,7 +4502,14 @@
           <w:sz w:val="18"/>
           <w:szCs w:val="18"/>
         </w:rPr>
-        <w:t xml:space="preserve">Table.1 </w:t>
+        <w:t>Table.2.1</w:t>
+      </w:r>
+      <w:r>
+        <w:rPr>
+          <w:sz w:val="18"/>
+          <w:szCs w:val="18"/>
+        </w:rPr>
+        <w:t xml:space="preserve"> </w:t>
       </w:r>
       <w:r>
         <w:rPr>
@@ -4892,17 +4925,15 @@
           <w:sz w:val="18"/>
           <w:szCs w:val="18"/>
         </w:rPr>
-        <w:t>Table.2 TABLE BLOCKED ROTOR TEST ON THREE PHASE INDUCTION MOTOR</w:t>
-      </w:r>
-    </w:p>
-    <w:p>
-      <w:pPr>
-        <w:jc w:val="center"/>
-        <w:rPr>
-          <w:sz w:val="24"/>
-          <w:szCs w:val="24"/>
-        </w:rPr>
-      </w:pPr>
+        <w:t xml:space="preserve">Table.2.2 </w:t>
+      </w:r>
+      <w:r>
+        <w:rPr>
+          <w:sz w:val="18"/>
+          <w:szCs w:val="18"/>
+        </w:rPr>
+        <w:t>TABLE BLOCKED ROTOR TEST ON THREE PHASE INDUCTION MOTOR</w:t>
+      </w:r>
     </w:p>
     <w:p>
       <w:pPr>
@@ -5544,7 +5575,21 @@
           <w:sz w:val="18"/>
           <w:szCs w:val="18"/>
         </w:rPr>
-        <w:t xml:space="preserve">Table.3 </w:t>
+        <w:t>Table.</w:t>
+      </w:r>
+      <w:r>
+        <w:rPr>
+          <w:sz w:val="18"/>
+          <w:szCs w:val="18"/>
+        </w:rPr>
+        <w:t>2.</w:t>
+      </w:r>
+      <w:r>
+        <w:rPr>
+          <w:sz w:val="18"/>
+          <w:szCs w:val="18"/>
+        </w:rPr>
+        <w:t xml:space="preserve">3 </w:t>
       </w:r>
       <w:r>
         <w:rPr>
@@ -6196,7 +6241,14 @@
           <w:sz w:val="18"/>
           <w:szCs w:val="18"/>
         </w:rPr>
-        <w:t xml:space="preserve">Table.4 Output power vs. Efficiency for varying voltage </w:t>
+        <w:t>Table3.1</w:t>
+      </w:r>
+      <w:r>
+        <w:rPr>
+          <w:sz w:val="18"/>
+          <w:szCs w:val="18"/>
+        </w:rPr>
+        <w:t xml:space="preserve"> Output power vs. Efficiency for varying voltage </w:t>
       </w:r>
     </w:p>
     <w:p>
@@ -6782,7 +6834,14 @@
           <w:sz w:val="18"/>
           <w:szCs w:val="18"/>
         </w:rPr>
-        <w:t>Table.5 Output power vs. Line current for varying voltage</w:t>
+        <w:t>Table3.2</w:t>
+      </w:r>
+      <w:r>
+        <w:rPr>
+          <w:sz w:val="18"/>
+          <w:szCs w:val="18"/>
+        </w:rPr>
+        <w:t xml:space="preserve"> Output power vs. Line current for varying voltage</w:t>
       </w:r>
     </w:p>
     <w:p>
@@ -7353,7 +7412,14 @@
           <w:sz w:val="18"/>
           <w:szCs w:val="18"/>
         </w:rPr>
-        <w:t>Table.6 Output power vs. Slip for varying voltage</w:t>
+        <w:t>Table3.3</w:t>
+      </w:r>
+      <w:r>
+        <w:rPr>
+          <w:sz w:val="18"/>
+          <w:szCs w:val="18"/>
+        </w:rPr>
+        <w:t xml:space="preserve"> Output power vs. Slip for varying voltage</w:t>
       </w:r>
     </w:p>
     <w:p>
@@ -7971,7 +8037,14 @@
           <w:sz w:val="18"/>
           <w:szCs w:val="18"/>
         </w:rPr>
-        <w:t>Table.7 Output power vs. Torque for varying voltage</w:t>
+        <w:t>Table3.4</w:t>
+      </w:r>
+      <w:r>
+        <w:rPr>
+          <w:sz w:val="18"/>
+          <w:szCs w:val="18"/>
+        </w:rPr>
+        <w:t xml:space="preserve"> Output power vs. Torque for varying voltage</w:t>
       </w:r>
     </w:p>
     <w:p>
@@ -8510,7 +8583,14 @@
           <w:sz w:val="18"/>
           <w:szCs w:val="18"/>
         </w:rPr>
-        <w:t>Table.8 Output power vs. Speed for varying voltage</w:t>
+        <w:t>Table3.5</w:t>
+      </w:r>
+      <w:r>
+        <w:rPr>
+          <w:sz w:val="18"/>
+          <w:szCs w:val="18"/>
+        </w:rPr>
+        <w:t xml:space="preserve"> Output power vs. Speed for varying voltage</w:t>
       </w:r>
     </w:p>
     <w:p>
@@ -8932,13 +9012,7 @@
               <w:rPr>
                 <w:lang w:val="en-US"/>
               </w:rPr>
-              <w:t>3772</w:t>
-            </w:r>
-            <w:r>
-              <w:rPr>
-                <w:lang w:val="en-US"/>
-              </w:rPr>
-              <w:t xml:space="preserve"> W</w:t>
+              <w:t>3772 W</w:t>
             </w:r>
           </w:p>
         </w:tc>
@@ -9020,19 +9094,7 @@
               <w:rPr>
                 <w:lang w:val="en-US"/>
               </w:rPr>
-              <w:t>37</w:t>
-            </w:r>
-            <w:r>
-              <w:rPr>
-                <w:lang w:val="en-US"/>
-              </w:rPr>
-              <w:t>72</w:t>
-            </w:r>
-            <w:r>
-              <w:rPr>
-                <w:lang w:val="en-US"/>
-              </w:rPr>
-              <w:t xml:space="preserve"> W</w:t>
+              <w:t>3772 W</w:t>
             </w:r>
           </w:p>
         </w:tc>
@@ -9069,7 +9131,14 @@
           <w:sz w:val="18"/>
           <w:szCs w:val="18"/>
         </w:rPr>
-        <w:t>Table.9 Output power vs. Efficiency for varying Frequency</w:t>
+        <w:t>Table3.6</w:t>
+      </w:r>
+      <w:r>
+        <w:rPr>
+          <w:sz w:val="18"/>
+          <w:szCs w:val="18"/>
+        </w:rPr>
+        <w:t xml:space="preserve"> Output power vs. Efficiency for varying Frequency</w:t>
       </w:r>
     </w:p>
     <w:p>
@@ -9488,19 +9557,7 @@
               <w:rPr>
                 <w:lang w:val="en-US"/>
               </w:rPr>
-              <w:t>3</w:t>
-            </w:r>
-            <w:r>
-              <w:rPr>
-                <w:lang w:val="en-US"/>
-              </w:rPr>
-              <w:t>511</w:t>
-            </w:r>
-            <w:r>
-              <w:rPr>
-                <w:lang w:val="en-US"/>
-              </w:rPr>
-              <w:t xml:space="preserve"> W</w:t>
+              <w:t>3511 W</w:t>
             </w:r>
           </w:p>
         </w:tc>
@@ -9582,19 +9639,7 @@
               <w:rPr>
                 <w:lang w:val="en-US"/>
               </w:rPr>
-              <w:t>3</w:t>
-            </w:r>
-            <w:r>
-              <w:rPr>
-                <w:lang w:val="en-US"/>
-              </w:rPr>
-              <w:t>467</w:t>
-            </w:r>
-            <w:r>
-              <w:rPr>
-                <w:lang w:val="en-US"/>
-              </w:rPr>
-              <w:t>W</w:t>
+              <w:t>3467W</w:t>
             </w:r>
           </w:p>
         </w:tc>
@@ -9631,7 +9676,14 @@
           <w:sz w:val="18"/>
           <w:szCs w:val="18"/>
         </w:rPr>
-        <w:t>Table.10 Output power vs. Line current for varying Frequency</w:t>
+        <w:t>Table3.7</w:t>
+      </w:r>
+      <w:r>
+        <w:rPr>
+          <w:sz w:val="18"/>
+          <w:szCs w:val="18"/>
+        </w:rPr>
+        <w:t xml:space="preserve"> Output power vs. Line current for varying Frequency</w:t>
       </w:r>
     </w:p>
     <w:p>
@@ -10050,13 +10102,7 @@
               <w:rPr>
                 <w:lang w:val="en-US"/>
               </w:rPr>
-              <w:t>3767</w:t>
-            </w:r>
-            <w:r>
-              <w:rPr>
-                <w:lang w:val="en-US"/>
-              </w:rPr>
-              <w:t xml:space="preserve"> W</w:t>
+              <w:t>3767 W</w:t>
             </w:r>
           </w:p>
         </w:tc>
@@ -10138,19 +10184,7 @@
               <w:rPr>
                 <w:lang w:val="en-US"/>
               </w:rPr>
-              <w:t>3</w:t>
-            </w:r>
-            <w:r>
-              <w:rPr>
-                <w:lang w:val="en-US"/>
-              </w:rPr>
-              <w:t xml:space="preserve">683 </w:t>
-            </w:r>
-            <w:r>
-              <w:rPr>
-                <w:lang w:val="en-US"/>
-              </w:rPr>
-              <w:t>W</w:t>
+              <w:t>3683 W</w:t>
             </w:r>
           </w:p>
         </w:tc>
@@ -10187,7 +10221,14 @@
           <w:sz w:val="18"/>
           <w:szCs w:val="18"/>
         </w:rPr>
-        <w:t>Table.11 Output power vs. Power factor for varying Frequency</w:t>
+        <w:t>Table4.1</w:t>
+      </w:r>
+      <w:r>
+        <w:rPr>
+          <w:sz w:val="18"/>
+          <w:szCs w:val="18"/>
+        </w:rPr>
+        <w:t xml:space="preserve"> Output power vs. Power factor for varying Frequency</w:t>
       </w:r>
     </w:p>
     <w:p>
@@ -10576,13 +10617,7 @@
               <w:rPr>
                 <w:lang w:val="en-US"/>
               </w:rPr>
-              <w:t>3490</w:t>
-            </w:r>
-            <w:r>
-              <w:rPr>
-                <w:lang w:val="en-US"/>
-              </w:rPr>
-              <w:t xml:space="preserve"> W</w:t>
+              <w:t>3490 W</w:t>
             </w:r>
           </w:p>
         </w:tc>
@@ -10601,13 +10636,7 @@
               <w:rPr>
                 <w:lang w:val="en-US"/>
               </w:rPr>
-              <w:t>0.</w:t>
-            </w:r>
-            <w:r>
-              <w:rPr>
-                <w:lang w:val="en-US"/>
-              </w:rPr>
-              <w:t>0111</w:t>
+              <w:t>0.0111</w:t>
             </w:r>
           </w:p>
         </w:tc>
@@ -10670,19 +10699,7 @@
               <w:rPr>
                 <w:lang w:val="en-US"/>
               </w:rPr>
-              <w:t>3</w:t>
-            </w:r>
-            <w:r>
-              <w:rPr>
-                <w:lang w:val="en-US"/>
-              </w:rPr>
-              <w:t>535</w:t>
-            </w:r>
-            <w:r>
-              <w:rPr>
-                <w:lang w:val="en-US"/>
-              </w:rPr>
-              <w:t xml:space="preserve"> W</w:t>
+              <w:t>3535 W</w:t>
             </w:r>
           </w:p>
         </w:tc>
@@ -10719,7 +10736,14 @@
           <w:sz w:val="18"/>
           <w:szCs w:val="18"/>
         </w:rPr>
-        <w:t>Table.12 Output power vs. Slip for varying Frequency</w:t>
+        <w:t>Table4.2</w:t>
+      </w:r>
+      <w:r>
+        <w:rPr>
+          <w:sz w:val="18"/>
+          <w:szCs w:val="18"/>
+        </w:rPr>
+        <w:t xml:space="preserve"> Output power vs. Slip for varying Frequency</w:t>
       </w:r>
     </w:p>
     <w:p>
@@ -11107,19 +11131,7 @@
               <w:rPr>
                 <w:lang w:val="en-US"/>
               </w:rPr>
-              <w:t>34</w:t>
-            </w:r>
-            <w:r>
-              <w:rPr>
-                <w:lang w:val="en-US"/>
-              </w:rPr>
-              <w:t>67</w:t>
-            </w:r>
-            <w:r>
-              <w:rPr>
-                <w:lang w:val="en-US"/>
-              </w:rPr>
-              <w:t xml:space="preserve"> W</w:t>
+              <w:t>3467 W</w:t>
             </w:r>
           </w:p>
         </w:tc>
@@ -11201,19 +11213,7 @@
               <w:rPr>
                 <w:lang w:val="en-US"/>
               </w:rPr>
-              <w:t>3</w:t>
-            </w:r>
-            <w:r>
-              <w:rPr>
-                <w:lang w:val="en-US"/>
-              </w:rPr>
-              <w:t xml:space="preserve">467 </w:t>
-            </w:r>
-            <w:r>
-              <w:rPr>
-                <w:lang w:val="en-US"/>
-              </w:rPr>
-              <w:t>W</w:t>
+              <w:t>3467 W</w:t>
             </w:r>
           </w:p>
         </w:tc>
@@ -11250,7 +11250,14 @@
           <w:sz w:val="18"/>
           <w:szCs w:val="18"/>
         </w:rPr>
-        <w:t>Table.13 Output power vs. Speed for varying Frequency</w:t>
+        <w:t>Table4.3</w:t>
+      </w:r>
+      <w:r>
+        <w:rPr>
+          <w:sz w:val="18"/>
+          <w:szCs w:val="18"/>
+        </w:rPr>
+        <w:t xml:space="preserve"> Output power vs. Speed for varying Frequency</w:t>
       </w:r>
     </w:p>
     <w:p>
@@ -11681,13 +11688,7 @@
               <w:rPr>
                 <w:lang w:val="en-US"/>
               </w:rPr>
-              <w:t>50</w:t>
-            </w:r>
-            <w:r>
-              <w:rPr>
-                <w:lang w:val="en-US"/>
-              </w:rPr>
-              <w:t xml:space="preserve"> Hz</w:t>
+              <w:t>50 Hz</w:t>
             </w:r>
           </w:p>
         </w:tc>
@@ -11788,13 +11789,7 @@
               <w:rPr>
                 <w:lang w:val="en-US"/>
               </w:rPr>
-              <w:t>32</w:t>
-            </w:r>
-            <w:r>
-              <w:rPr>
-                <w:lang w:val="en-US"/>
-              </w:rPr>
-              <w:t xml:space="preserve"> Hz</w:t>
+              <w:t>32 Hz</w:t>
             </w:r>
           </w:p>
         </w:tc>
@@ -11813,13 +11808,7 @@
               <w:rPr>
                 <w:lang w:val="en-US"/>
               </w:rPr>
-              <w:t>1438</w:t>
-            </w:r>
-            <w:r>
-              <w:rPr>
-                <w:lang w:val="en-US"/>
-              </w:rPr>
-              <w:t xml:space="preserve"> W</w:t>
+              <w:t>1438 W</w:t>
             </w:r>
           </w:p>
         </w:tc>
@@ -11857,7 +11846,14 @@
           <w:sz w:val="18"/>
           <w:szCs w:val="18"/>
         </w:rPr>
-        <w:t>Table.14 Output power vs. Efficiency for varying Frequency, voltage keeping v/f constant</w:t>
+        <w:t>Table5.1</w:t>
+      </w:r>
+      <w:r>
+        <w:rPr>
+          <w:sz w:val="18"/>
+          <w:szCs w:val="18"/>
+        </w:rPr>
+        <w:t xml:space="preserve"> Output power vs. Efficiency for varying Frequency, voltage keeping v/f constant</w:t>
       </w:r>
     </w:p>
     <w:p>
@@ -12448,7 +12444,21 @@
           <w:sz w:val="18"/>
           <w:szCs w:val="18"/>
         </w:rPr>
-        <w:t>Table.15 Output power vs. Line current for varying Frequency, voltage keeping v/f constant</w:t>
+        <w:t>Table</w:t>
+      </w:r>
+      <w:r>
+        <w:rPr>
+          <w:sz w:val="18"/>
+          <w:szCs w:val="18"/>
+        </w:rPr>
+        <w:t>5.2</w:t>
+      </w:r>
+      <w:r>
+        <w:rPr>
+          <w:sz w:val="18"/>
+          <w:szCs w:val="18"/>
+        </w:rPr>
+        <w:t xml:space="preserve"> Output power vs. Line current for varying Frequency, voltage keeping v/f constant</w:t>
       </w:r>
     </w:p>
     <w:p>
@@ -12901,13 +12911,7 @@
               <w:rPr>
                 <w:lang w:val="en-US"/>
               </w:rPr>
-              <w:t>1545</w:t>
-            </w:r>
-            <w:r>
-              <w:rPr>
-                <w:lang w:val="en-US"/>
-              </w:rPr>
-              <w:t xml:space="preserve"> W</w:t>
+              <w:t>1545 W</w:t>
             </w:r>
           </w:p>
         </w:tc>
@@ -13051,7 +13055,21 @@
           <w:sz w:val="18"/>
           <w:szCs w:val="18"/>
         </w:rPr>
-        <w:t>Table.16 Output power vs. Power factor for varying frequency, voltage keeping v/f constant</w:t>
+        <w:t>Table</w:t>
+      </w:r>
+      <w:r>
+        <w:rPr>
+          <w:sz w:val="18"/>
+          <w:szCs w:val="18"/>
+        </w:rPr>
+        <w:t>5.3</w:t>
+      </w:r>
+      <w:r>
+        <w:rPr>
+          <w:sz w:val="18"/>
+          <w:szCs w:val="18"/>
+        </w:rPr>
+        <w:t xml:space="preserve"> Output power vs. Power factor for varying frequency, voltage keeping v/f constant</w:t>
       </w:r>
     </w:p>
     <w:p>
@@ -13615,7 +13633,14 @@
           <w:sz w:val="18"/>
           <w:szCs w:val="18"/>
         </w:rPr>
-        <w:t>Table.17 Output power vs. Slip for varying frequency, voltage keeping v/f constant</w:t>
+        <w:t>Table5.4</w:t>
+      </w:r>
+      <w:r>
+        <w:rPr>
+          <w:sz w:val="18"/>
+          <w:szCs w:val="18"/>
+        </w:rPr>
+        <w:t xml:space="preserve"> Output power vs. Slip for varying frequency, voltage keeping v/f constant</w:t>
       </w:r>
     </w:p>
     <w:p>
@@ -14101,13 +14126,7 @@
               <w:rPr>
                 <w:lang w:val="en-US"/>
               </w:rPr>
-              <w:t xml:space="preserve">2276 </w:t>
-            </w:r>
-            <w:r>
-              <w:rPr>
-                <w:lang w:val="en-US"/>
-              </w:rPr>
-              <w:t>W</w:t>
+              <w:t>2276 W</w:t>
             </w:r>
           </w:p>
         </w:tc>
@@ -14144,7 +14163,21 @@
           <w:sz w:val="18"/>
           <w:szCs w:val="18"/>
         </w:rPr>
-        <w:t>Table.18 Output power vs. Efficiency for varying Frequency, voltage keeping v/f constant</w:t>
+        <w:t>Table6.1</w:t>
+      </w:r>
+      <w:r>
+        <w:rPr>
+          <w:sz w:val="18"/>
+          <w:szCs w:val="18"/>
+        </w:rPr>
+        <w:t xml:space="preserve"> Output power vs. Efficiency for varying </w:t>
+      </w:r>
+      <w:r>
+        <w:rPr>
+          <w:sz w:val="18"/>
+          <w:szCs w:val="18"/>
+        </w:rPr>
+        <w:t>rotor resistance</w:t>
       </w:r>
     </w:p>
     <w:p>
@@ -14497,19 +14530,7 @@
               <w:rPr>
                 <w:lang w:val="en-US"/>
               </w:rPr>
-              <w:t>3</w:t>
-            </w:r>
-            <w:r>
-              <w:rPr>
-                <w:lang w:val="en-US"/>
-              </w:rPr>
-              <w:t xml:space="preserve">719 </w:t>
-            </w:r>
-            <w:r>
-              <w:rPr>
-                <w:lang w:val="en-US"/>
-              </w:rPr>
-              <w:t>W</w:t>
+              <w:t>3719 W</w:t>
             </w:r>
           </w:p>
         </w:tc>
@@ -14591,19 +14612,7 @@
               <w:rPr>
                 <w:lang w:val="en-US"/>
               </w:rPr>
-              <w:t>2</w:t>
-            </w:r>
-            <w:r>
-              <w:rPr>
-                <w:lang w:val="en-US"/>
-              </w:rPr>
-              <w:t>135</w:t>
-            </w:r>
-            <w:r>
-              <w:rPr>
-                <w:lang w:val="en-US"/>
-              </w:rPr>
-              <w:t xml:space="preserve"> W</w:t>
+              <w:t>2135 W</w:t>
             </w:r>
           </w:p>
         </w:tc>
@@ -14622,19 +14631,7 @@
               <w:rPr>
                 <w:lang w:val="en-US"/>
               </w:rPr>
-              <w:t>5</w:t>
-            </w:r>
-            <w:r>
-              <w:rPr>
-                <w:lang w:val="en-US"/>
-              </w:rPr>
-              <w:t>.404 A</w:t>
-            </w:r>
-            <w:r>
-              <w:rPr>
-                <w:lang w:val="en-US"/>
-              </w:rPr>
-              <w:t xml:space="preserve"> </w:t>
+              <w:t xml:space="preserve">5.404 A </w:t>
             </w:r>
           </w:p>
         </w:tc>
@@ -14642,10 +14639,32 @@
     </w:tbl>
     <w:p>
       <w:pPr>
-        <w:rPr>
-          <w:lang w:val="en-US"/>
-        </w:rPr>
-      </w:pPr>
+        <w:jc w:val="center"/>
+        <w:rPr>
+          <w:lang w:val="en-US"/>
+        </w:rPr>
+      </w:pPr>
+      <w:r>
+        <w:rPr>
+          <w:sz w:val="18"/>
+          <w:szCs w:val="18"/>
+        </w:rPr>
+        <w:t>Table</w:t>
+      </w:r>
+      <w:r>
+        <w:rPr>
+          <w:sz w:val="18"/>
+          <w:szCs w:val="18"/>
+        </w:rPr>
+        <w:t>6.2</w:t>
+      </w:r>
+      <w:r>
+        <w:rPr>
+          <w:sz w:val="18"/>
+          <w:szCs w:val="18"/>
+        </w:rPr>
+        <w:t xml:space="preserve"> Output power vs. Line current for varying rotor resistance</w:t>
+      </w:r>
     </w:p>
     <w:p>
       <w:pPr>
@@ -14987,19 +15006,7 @@
               <w:rPr>
                 <w:lang w:val="en-US"/>
               </w:rPr>
-              <w:t>39</w:t>
-            </w:r>
-            <w:r>
-              <w:rPr>
-                <w:lang w:val="en-US"/>
-              </w:rPr>
-              <w:t>61</w:t>
-            </w:r>
-            <w:r>
-              <w:rPr>
-                <w:lang w:val="en-US"/>
-              </w:rPr>
-              <w:t xml:space="preserve"> W</w:t>
+              <w:t>3961 W</w:t>
             </w:r>
           </w:p>
         </w:tc>
@@ -15081,13 +15088,7 @@
               <w:rPr>
                 <w:lang w:val="en-US"/>
               </w:rPr>
-              <w:t>2293</w:t>
-            </w:r>
-            <w:r>
-              <w:rPr>
-                <w:lang w:val="en-US"/>
-              </w:rPr>
-              <w:t xml:space="preserve"> W</w:t>
+              <w:t>2293 W</w:t>
             </w:r>
           </w:p>
         </w:tc>
@@ -15106,13 +15107,7 @@
               <w:rPr>
                 <w:lang w:val="en-US"/>
               </w:rPr>
-              <w:t>0.6819</w:t>
-            </w:r>
-            <w:r>
-              <w:rPr>
-                <w:lang w:val="en-US"/>
-              </w:rPr>
-              <w:t xml:space="preserve"> </w:t>
+              <w:t xml:space="preserve">0.6819 </w:t>
             </w:r>
           </w:p>
         </w:tc>
@@ -15120,10 +15115,25 @@
     </w:tbl>
     <w:p>
       <w:pPr>
-        <w:rPr>
-          <w:lang w:val="en-US"/>
-        </w:rPr>
-      </w:pPr>
+        <w:jc w:val="center"/>
+        <w:rPr>
+          <w:lang w:val="en-US"/>
+        </w:rPr>
+      </w:pPr>
+      <w:r>
+        <w:rPr>
+          <w:sz w:val="18"/>
+          <w:szCs w:val="18"/>
+        </w:rPr>
+        <w:t>Table.6.3</w:t>
+      </w:r>
+      <w:r>
+        <w:rPr>
+          <w:sz w:val="18"/>
+          <w:szCs w:val="18"/>
+        </w:rPr>
+        <w:t xml:space="preserve"> Output power vs. Power factor for varying rotor resistance</w:t>
+      </w:r>
     </w:p>
     <w:p>
       <w:pPr>
@@ -15580,10 +15590,32 @@
     </w:tbl>
     <w:p>
       <w:pPr>
-        <w:rPr>
-          <w:lang w:val="en-US"/>
-        </w:rPr>
-      </w:pPr>
+        <w:jc w:val="center"/>
+        <w:rPr>
+          <w:lang w:val="en-US"/>
+        </w:rPr>
+      </w:pPr>
+      <w:r>
+        <w:rPr>
+          <w:sz w:val="18"/>
+          <w:szCs w:val="18"/>
+        </w:rPr>
+        <w:t>Table.</w:t>
+      </w:r>
+      <w:r>
+        <w:rPr>
+          <w:sz w:val="18"/>
+          <w:szCs w:val="18"/>
+        </w:rPr>
+        <w:t>6.4</w:t>
+      </w:r>
+      <w:r>
+        <w:rPr>
+          <w:sz w:val="18"/>
+          <w:szCs w:val="18"/>
+        </w:rPr>
+        <w:t xml:space="preserve"> Output power vs. Slip for varying rotor resistance</w:t>
+      </w:r>
     </w:p>
     <w:p>
       <w:pPr>
@@ -15899,19 +15931,7 @@
               <w:rPr>
                 <w:lang w:val="en-US"/>
               </w:rPr>
-              <w:t>3</w:t>
-            </w:r>
-            <w:r>
-              <w:rPr>
-                <w:lang w:val="en-US"/>
-              </w:rPr>
-              <w:t>741</w:t>
-            </w:r>
-            <w:r>
-              <w:rPr>
-                <w:lang w:val="en-US"/>
-              </w:rPr>
-              <w:t xml:space="preserve"> W</w:t>
+              <w:t>3741 W</w:t>
             </w:r>
           </w:p>
         </w:tc>
@@ -15993,13 +16013,7 @@
               <w:rPr>
                 <w:lang w:val="en-US"/>
               </w:rPr>
-              <w:t>2150</w:t>
-            </w:r>
-            <w:r>
-              <w:rPr>
-                <w:lang w:val="en-US"/>
-              </w:rPr>
-              <w:t xml:space="preserve"> W</w:t>
+              <w:t>2150 W</w:t>
             </w:r>
           </w:p>
         </w:tc>
@@ -16018,25 +16032,45 @@
               <w:rPr>
                 <w:lang w:val="en-US"/>
               </w:rPr>
-              <w:t>1482</w:t>
-            </w:r>
-            <w:r>
-              <w:rPr>
-                <w:lang w:val="en-US"/>
-              </w:rPr>
-              <w:t xml:space="preserve"> </w:t>
-            </w:r>
-            <w:r>
-              <w:rPr>
-                <w:lang w:val="en-US"/>
-              </w:rPr>
-              <w:t>rpm</w:t>
+              <w:t>1482 rpm</w:t>
             </w:r>
           </w:p>
         </w:tc>
       </w:tr>
     </w:tbl>
-    <w:p/>
+    <w:p>
+      <w:pPr>
+        <w:jc w:val="center"/>
+      </w:pPr>
+      <w:r>
+        <w:rPr>
+          <w:sz w:val="18"/>
+          <w:szCs w:val="18"/>
+        </w:rPr>
+        <w:t>Ta</w:t>
+      </w:r>
+      <w:r>
+        <w:rPr>
+          <w:sz w:val="18"/>
+          <w:szCs w:val="18"/>
+        </w:rPr>
+        <w:t>ble.6.5</w:t>
+      </w:r>
+      <w:r>
+        <w:rPr>
+          <w:sz w:val="18"/>
+          <w:szCs w:val="18"/>
+        </w:rPr>
+        <w:t xml:space="preserve"> Output power vs. Speed</w:t>
+      </w:r>
+      <w:r>
+        <w:rPr>
+          <w:sz w:val="18"/>
+          <w:szCs w:val="18"/>
+        </w:rPr>
+        <w:t xml:space="preserve"> for varying rotor resistance</w:t>
+      </w:r>
+    </w:p>
     <w:p>
       <w:r>
         <w:rPr>
@@ -16350,19 +16384,7 @@
               <w:rPr>
                 <w:lang w:val="en-US"/>
               </w:rPr>
-              <w:t>3</w:t>
-            </w:r>
-            <w:r>
-              <w:rPr>
-                <w:lang w:val="en-US"/>
-              </w:rPr>
-              <w:t>637</w:t>
-            </w:r>
-            <w:r>
-              <w:rPr>
-                <w:lang w:val="en-US"/>
-              </w:rPr>
-              <w:t xml:space="preserve"> W</w:t>
+              <w:t>3637 W</w:t>
             </w:r>
           </w:p>
         </w:tc>
@@ -16444,13 +16466,7 @@
               <w:rPr>
                 <w:lang w:val="en-US"/>
               </w:rPr>
-              <w:t>2086</w:t>
-            </w:r>
-            <w:r>
-              <w:rPr>
-                <w:lang w:val="en-US"/>
-              </w:rPr>
-              <w:t xml:space="preserve"> W</w:t>
+              <w:t>2086 W</w:t>
             </w:r>
           </w:p>
         </w:tc>
@@ -16469,13 +16485,7 @@
               <w:rPr>
                 <w:lang w:val="en-US"/>
               </w:rPr>
-              <w:t>1</w:t>
-            </w:r>
-            <w:r>
-              <w:rPr>
-                <w:lang w:val="en-US"/>
-              </w:rPr>
-              <w:t>3.44 Nm</w:t>
+              <w:t>13.44 Nm</w:t>
             </w:r>
           </w:p>
         </w:tc>
@@ -16483,10 +16493,25 @@
     </w:tbl>
     <w:p>
       <w:pPr>
-        <w:rPr>
-          <w:lang w:val="en-US"/>
-        </w:rPr>
-      </w:pPr>
+        <w:jc w:val="center"/>
+        <w:rPr>
+          <w:lang w:val="en-US"/>
+        </w:rPr>
+      </w:pPr>
+      <w:r>
+        <w:rPr>
+          <w:sz w:val="18"/>
+          <w:szCs w:val="18"/>
+        </w:rPr>
+        <w:t>Table.6.6</w:t>
+      </w:r>
+      <w:r>
+        <w:rPr>
+          <w:sz w:val="18"/>
+          <w:szCs w:val="18"/>
+        </w:rPr>
+        <w:t xml:space="preserve"> Output power vs. Torque for varying rotor resistance</w:t>
+      </w:r>
     </w:p>
     <w:p>
       <w:pPr>
@@ -17088,7 +17113,33 @@
     </w:tbl>
     <w:p>
       <w:pPr>
+        <w:jc w:val="center"/>
+        <w:rPr>
+          <w:sz w:val="18"/>
+          <w:szCs w:val="18"/>
+        </w:rPr>
+      </w:pPr>
+      <w:r>
+        <w:t>Fig.7.1</w:t>
+      </w:r>
+      <w:r>
+        <w:rPr>
+          <w:b/>
+        </w:rPr>
+        <w:t xml:space="preserve"> </w:t>
+      </w:r>
+      <w:r>
+        <w:rPr>
+          <w:sz w:val="18"/>
+          <w:szCs w:val="18"/>
+        </w:rPr>
+        <w:t>apparatus required for load test on 3-phase induction motor</w:t>
+      </w:r>
+    </w:p>
+    <w:p>
+      <w:pPr>
         <w:spacing w:line="360" w:lineRule="auto"/>
+        <w:jc w:val="center"/>
         <w:rPr>
           <w:b/>
         </w:rPr>
@@ -20078,7 +20129,23 @@
           <w:szCs w:val="18"/>
           <w:lang w:val="en-US"/>
         </w:rPr>
-        <w:t xml:space="preserve">Table </w:t>
+        <w:t>Table</w:t>
+      </w:r>
+      <w:r>
+        <w:rPr>
+          <w:sz w:val="18"/>
+          <w:szCs w:val="18"/>
+          <w:lang w:val="en-US"/>
+        </w:rPr>
+        <w:t>8.1</w:t>
+      </w:r>
+      <w:r>
+        <w:rPr>
+          <w:sz w:val="18"/>
+          <w:szCs w:val="18"/>
+          <w:lang w:val="en-US"/>
+        </w:rPr>
+        <w:t xml:space="preserve"> </w:t>
       </w:r>
       <w:r>
         <w:rPr>
@@ -20127,11 +20194,13 @@
         <w:spacing w:line="360" w:lineRule="auto"/>
         <w:rPr>
           <w:b/>
-        </w:rPr>
-      </w:pPr>
-      <w:r>
-        <w:rPr>
-          <w:b/>
+          <w:u w:val="single"/>
+        </w:rPr>
+      </w:pPr>
+      <w:r>
+        <w:rPr>
+          <w:b/>
+          <w:u w:val="single"/>
         </w:rPr>
         <w:t>FORMULAE TO BE USED</w:t>
       </w:r>
@@ -20333,7 +20402,7 @@
           <v:shape id="_x0000_i1035" type="#_x0000_t75" style="width:33.75pt;height:30.75pt" o:ole="">
             <v:imagedata r:id="rId48" o:title=""/>
           </v:shape>
-          <o:OLEObject Type="Embed" ProgID="Equation.3" ShapeID="_x0000_i1035" DrawAspect="Content" ObjectID="_1522186702" r:id="rId49"/>
+          <o:OLEObject Type="Embed" ProgID="Equation.3" ShapeID="_x0000_i1035" DrawAspect="Content" ObjectID="_1522192950" r:id="rId49"/>
         </w:object>
       </w:r>
       <w:r>
@@ -20418,7 +20487,7 @@
           <v:shape id="_x0000_i1036" type="#_x0000_t75" style="width:90.75pt;height:20.25pt" o:ole="">
             <v:imagedata r:id="rId50" o:title=""/>
           </v:shape>
-          <o:OLEObject Type="Embed" ProgID="Equation.DSMT4" ShapeID="_x0000_i1036" DrawAspect="Content" ObjectID="_1522186703" r:id="rId51"/>
+          <o:OLEObject Type="Embed" ProgID="Equation.DSMT4" ShapeID="_x0000_i1036" DrawAspect="Content" ObjectID="_1522192951" r:id="rId51"/>
         </w:object>
       </w:r>
       <w:r>
@@ -20461,7 +20530,7 @@
           <v:shape id="_x0000_i1037" type="#_x0000_t75" style="width:9.75pt;height:12.75pt" o:ole="">
             <v:imagedata r:id="rId52" o:title=""/>
           </v:shape>
-          <o:OLEObject Type="Embed" ProgID="Equation.DSMT4" ShapeID="_x0000_i1037" DrawAspect="Content" ObjectID="_1522186704" r:id="rId53"/>
+          <o:OLEObject Type="Embed" ProgID="Equation.DSMT4" ShapeID="_x0000_i1037" DrawAspect="Content" ObjectID="_1522192952" r:id="rId53"/>
         </w:object>
       </w:r>
       <w:r>
@@ -20483,7 +20552,7 @@
           <v:shape id="_x0000_i1038" type="#_x0000_t75" style="width:45.75pt;height:35.25pt" o:ole="">
             <v:imagedata r:id="rId54" o:title=""/>
           </v:shape>
-          <o:OLEObject Type="Embed" ProgID="Equation.3" ShapeID="_x0000_i1038" DrawAspect="Content" ObjectID="_1522186705" r:id="rId55"/>
+          <o:OLEObject Type="Embed" ProgID="Equation.3" ShapeID="_x0000_i1038" DrawAspect="Content" ObjectID="_1522192953" r:id="rId55"/>
         </w:object>
       </w:r>
     </w:p>
@@ -20526,7 +20595,7 @@
           <v:shape id="_x0000_i1039" type="#_x0000_t75" style="width:25.5pt;height:16.5pt" o:ole="">
             <v:imagedata r:id="rId56" o:title=""/>
           </v:shape>
-          <o:OLEObject Type="Embed" ProgID="Equation.DSMT4" ShapeID="_x0000_i1039" DrawAspect="Content" ObjectID="_1522186706" r:id="rId57"/>
+          <o:OLEObject Type="Embed" ProgID="Equation.DSMT4" ShapeID="_x0000_i1039" DrawAspect="Content" ObjectID="_1522192954" r:id="rId57"/>
         </w:object>
       </w:r>
       <w:r>
@@ -20547,7 +20616,7 @@
           <v:shape id="_x0000_i1040" type="#_x0000_t75" style="width:63.75pt;height:36pt" o:ole="">
             <v:imagedata r:id="rId58" o:title=""/>
           </v:shape>
-          <o:OLEObject Type="Embed" ProgID="Equation.3" ShapeID="_x0000_i1040" DrawAspect="Content" ObjectID="_1522186707" r:id="rId59"/>
+          <o:OLEObject Type="Embed" ProgID="Equation.3" ShapeID="_x0000_i1040" DrawAspect="Content" ObjectID="_1522192955" r:id="rId59"/>
         </w:object>
       </w:r>
     </w:p>
@@ -20619,7 +20688,7 @@
           <v:shape id="_x0000_i1041" type="#_x0000_t75" style="width:48.75pt;height:35.25pt" o:ole="">
             <v:imagedata r:id="rId60" o:title=""/>
           </v:shape>
-          <o:OLEObject Type="Embed" ProgID="Equation.DSMT4" ShapeID="_x0000_i1041" DrawAspect="Content" ObjectID="_1522186708" r:id="rId61"/>
+          <o:OLEObject Type="Embed" ProgID="Equation.DSMT4" ShapeID="_x0000_i1041" DrawAspect="Content" ObjectID="_1522192956" r:id="rId61"/>
         </w:object>
       </w:r>
       <w:r>
@@ -20706,7 +20775,7 @@
           <v:shape id="_x0000_i1042" type="#_x0000_t75" style="width:66pt;height:33.75pt" o:ole="">
             <v:imagedata r:id="rId62" o:title=""/>
           </v:shape>
-          <o:OLEObject Type="Embed" ProgID="Equation.DSMT4" ShapeID="_x0000_i1042" DrawAspect="Content" ObjectID="_1522186709" r:id="rId63"/>
+          <o:OLEObject Type="Embed" ProgID="Equation.DSMT4" ShapeID="_x0000_i1042" DrawAspect="Content" ObjectID="_1522192957" r:id="rId63"/>
         </w:object>
       </w:r>
     </w:p>
@@ -20772,7 +20841,7 @@
           <v:shape id="_x0000_i1043" type="#_x0000_t75" style="width:120pt;height:36.75pt" o:ole="">
             <v:imagedata r:id="rId64" o:title=""/>
           </v:shape>
-          <o:OLEObject Type="Embed" ProgID="Equation.3" ShapeID="_x0000_i1043" DrawAspect="Content" ObjectID="_1522186710" r:id="rId65"/>
+          <o:OLEObject Type="Embed" ProgID="Equation.3" ShapeID="_x0000_i1043" DrawAspect="Content" ObjectID="_1522192958" r:id="rId65"/>
         </w:object>
       </w:r>
     </w:p>
@@ -21007,35 +21076,35 @@
           <w:b/>
           <w:sz w:val="28"/>
           <w:szCs w:val="28"/>
-        </w:rPr>
-      </w:pPr>
-    </w:p>
-    <w:p>
-      <w:pPr>
-        <w:pStyle w:val="NoSpacing"/>
+          <w:u w:val="single"/>
+        </w:rPr>
+      </w:pPr>
+      <w:r>
         <w:rPr>
           <w:b/>
           <w:sz w:val="28"/>
           <w:szCs w:val="28"/>
-        </w:rPr>
-      </w:pPr>
+          <w:u w:val="single"/>
+        </w:rPr>
+        <w:t>Observation:</w:t>
+      </w:r>
     </w:p>
     <w:p>
       <w:pPr>
         <w:pStyle w:val="NoSpacing"/>
         <w:rPr>
           <w:b/>
-          <w:sz w:val="28"/>
-          <w:szCs w:val="28"/>
-        </w:rPr>
-      </w:pPr>
-      <w:r>
-        <w:rPr>
-          <w:b/>
-          <w:sz w:val="28"/>
-          <w:szCs w:val="28"/>
-        </w:rPr>
-        <w:t>Observation:</w:t>
+          <w:u w:val="single"/>
+          <w:lang w:val="en-US"/>
+        </w:rPr>
+      </w:pPr>
+      <w:r>
+        <w:rPr>
+          <w:b/>
+          <w:u w:val="single"/>
+          <w:lang w:val="en-US"/>
+        </w:rPr>
+        <w:t>1) Performance characteristics vs. experimental values</w:t>
       </w:r>
     </w:p>
     <w:p>
@@ -21043,50 +21112,48 @@
         <w:pStyle w:val="NoSpacing"/>
         <w:rPr>
           <w:b/>
-          <w:lang w:val="en-US"/>
-        </w:rPr>
-      </w:pPr>
-      <w:r>
-        <w:rPr>
-          <w:b/>
-          <w:lang w:val="en-US"/>
-        </w:rPr>
-        <w:t>1) Performance characteristics vs. experimental values</w:t>
+          <w:u w:val="single"/>
+          <w:lang w:val="en-US"/>
+        </w:rPr>
+      </w:pPr>
+    </w:p>
+    <w:p>
+      <w:pPr>
+        <w:rPr>
+          <w:b/>
+          <w:u w:val="single"/>
+          <w:lang w:val="en-US"/>
+        </w:rPr>
+      </w:pPr>
+      <w:r>
+        <w:rPr>
+          <w:b/>
+          <w:u w:val="single"/>
+          <w:lang w:val="en-US"/>
+        </w:rPr>
+        <w:t xml:space="preserve">1. </w:t>
+      </w:r>
+      <w:r>
+        <w:rPr>
+          <w:b/>
+          <w:u w:val="single"/>
+          <w:lang w:val="en-US"/>
+        </w:rPr>
+        <w:t>Torque vs. Slip</w:t>
       </w:r>
     </w:p>
     <w:p>
       <w:pPr>
         <w:pStyle w:val="ListParagraph"/>
-        <w:numPr>
-          <w:ilvl w:val="0"/>
-          <w:numId w:val="6"/>
-        </w:numPr>
-        <w:rPr>
-          <w:b/>
-          <w:lang w:val="en-US"/>
-        </w:rPr>
-      </w:pPr>
-      <w:r>
-        <w:rPr>
-          <w:b/>
-          <w:lang w:val="en-US"/>
-        </w:rPr>
-        <w:t>Torque vs. Slip</w:t>
-      </w:r>
-    </w:p>
-    <w:p>
-      <w:pPr>
-        <w:pStyle w:val="ListParagraph"/>
-        <w:rPr>
-          <w:b/>
-          <w:lang w:val="en-US"/>
-        </w:rPr>
-      </w:pPr>
-    </w:p>
-    <w:p>
-      <w:pPr>
-        <w:pStyle w:val="ListParagraph"/>
-        <w:ind w:firstLine="720"/>
+        <w:rPr>
+          <w:b/>
+          <w:lang w:val="en-US"/>
+        </w:rPr>
+      </w:pPr>
+    </w:p>
+    <w:p>
+      <w:pPr>
+        <w:jc w:val="center"/>
         <w:rPr>
           <w:noProof/>
           <w:lang w:eastAsia="en-GB"/>
@@ -21099,9 +21166,9 @@
         </w:rPr>
         <w:drawing>
           <wp:inline distT="0" distB="0" distL="0" distR="0">
-            <wp:extent cx="4419602" cy="3314700"/>
+            <wp:extent cx="3810000" cy="2857500"/>
             <wp:effectExtent l="19050" t="0" r="0" b="0"/>
-            <wp:docPr id="47" name="Picture 66" descr="C:\Users\vijayprasanna\AC_lab\A7\Report\images\slip_torque_def.png"/>
+            <wp:docPr id="45" name="Picture 45" descr="C:\Users\vijayprasanna\AC_lab\A7\induction-motor-performance\images\slip_torque_def.png"/>
             <wp:cNvGraphicFramePr>
               <a:graphicFrameLocks xmlns:a="http://schemas.openxmlformats.org/drawingml/2006/main" noChangeAspect="1"/>
             </wp:cNvGraphicFramePr>
@@ -21109,7 +21176,7 @@
               <a:graphicData uri="http://schemas.openxmlformats.org/drawingml/2006/picture">
                 <pic:pic xmlns:pic="http://schemas.openxmlformats.org/drawingml/2006/picture">
                   <pic:nvPicPr>
-                    <pic:cNvPr id="0" name="Picture 66" descr="C:\Users\vijayprasanna\AC_lab\A7\Report\images\slip_torque_def.png"/>
+                    <pic:cNvPr id="0" name="Picture 45" descr="C:\Users\vijayprasanna\AC_lab\A7\induction-motor-performance\images\slip_torque_def.png"/>
                     <pic:cNvPicPr>
                       <a:picLocks noChangeAspect="1" noChangeArrowheads="1"/>
                     </pic:cNvPicPr>
@@ -21124,7 +21191,7 @@
                   <pic:spPr bwMode="auto">
                     <a:xfrm>
                       <a:off x="0" y="0"/>
-                      <a:ext cx="4423712" cy="3317782"/>
+                      <a:ext cx="3810000" cy="2857500"/>
                     </a:xfrm>
                     <a:prstGeom prst="rect">
                       <a:avLst/>
@@ -21146,34 +21213,65 @@
     </w:p>
     <w:p>
       <w:pPr>
-        <w:pStyle w:val="ListParagraph"/>
-        <w:ind w:firstLine="720"/>
+        <w:jc w:val="center"/>
+        <w:rPr>
+          <w:sz w:val="18"/>
+          <w:szCs w:val="18"/>
+          <w:lang w:val="en-US"/>
+        </w:rPr>
+      </w:pPr>
+      <w:r>
+        <w:rPr>
+          <w:sz w:val="18"/>
+          <w:szCs w:val="18"/>
+          <w:lang w:val="en-US"/>
+        </w:rPr>
+        <w:t>Table9.1</w:t>
+      </w:r>
+      <w:r>
+        <w:rPr>
+          <w:sz w:val="18"/>
+          <w:szCs w:val="18"/>
+          <w:lang w:val="en-US"/>
+        </w:rPr>
+        <w:t>.</w:t>
+      </w:r>
+      <w:r>
+        <w:rPr>
+          <w:sz w:val="18"/>
+          <w:szCs w:val="18"/>
+          <w:lang w:val="en-US"/>
+        </w:rPr>
+        <w:t xml:space="preserve"> Torque vs. Slip for actual and predetermined values</w:t>
+      </w:r>
+    </w:p>
+    <w:p>
+      <w:pPr>
+        <w:jc w:val="both"/>
         <w:rPr>
           <w:noProof/>
           <w:lang w:eastAsia="en-GB"/>
         </w:rPr>
       </w:pPr>
-    </w:p>
-    <w:p>
-      <w:pPr>
-        <w:pStyle w:val="ListParagraph"/>
-        <w:rPr>
+      <w:r>
+        <w:rPr>
+          <w:b/>
           <w:noProof/>
           <w:lang w:eastAsia="en-GB"/>
         </w:rPr>
-      </w:pPr>
-    </w:p>
-    <w:p>
-      <w:pPr>
-        <w:pStyle w:val="ListParagraph"/>
+        <w:t xml:space="preserve">Observation: </w:t>
+      </w:r>
+      <w:r>
         <w:rPr>
           <w:noProof/>
           <w:lang w:eastAsia="en-GB"/>
         </w:rPr>
-      </w:pPr>
-    </w:p>
-    <w:p>
-      <w:pPr>
+        <w:t>The torque is found to be linearly increasing for lower values of slip. The observed torque is found to be lesser than the predetermined torque.</w:t>
+      </w:r>
+    </w:p>
+    <w:p>
+      <w:pPr>
+        <w:jc w:val="both"/>
         <w:rPr>
           <w:noProof/>
           <w:lang w:eastAsia="en-GB"/>
@@ -21181,48 +21279,380 @@
       </w:pPr>
       <w:r>
         <w:rPr>
-          <w:b/>
           <w:noProof/>
           <w:lang w:eastAsia="en-GB"/>
         </w:rPr>
-        <w:t xml:space="preserve">Observation: </w:t>
-      </w:r>
-      <w:r>
-        <w:rPr>
+        <w:t xml:space="preserve"> </w:t>
+      </w:r>
+    </w:p>
+    <w:tbl>
+      <w:tblPr>
+        <w:tblStyle w:val="TableGrid"/>
+        <w:tblpPr w:leftFromText="180" w:rightFromText="180" w:vertAnchor="text" w:tblpX="1258" w:tblpY="1"/>
+        <w:tblOverlap w:val="never"/>
+        <w:tblW w:w="0" w:type="auto"/>
+        <w:tblLook w:val="04A0"/>
+      </w:tblPr>
+      <w:tblGrid>
+        <w:gridCol w:w="2179"/>
+        <w:gridCol w:w="2179"/>
+        <w:gridCol w:w="2179"/>
+      </w:tblGrid>
+      <w:tr>
+        <w:trPr>
+          <w:trHeight w:val="248"/>
+        </w:trPr>
+        <w:tc>
+          <w:tcPr>
+            <w:tcW w:w="2179" w:type="dxa"/>
+          </w:tcPr>
+          <w:p>
+            <w:pPr>
+              <w:jc w:val="center"/>
+              <w:rPr>
+                <w:b/>
+                <w:noProof/>
+                <w:lang w:eastAsia="en-GB"/>
+              </w:rPr>
+            </w:pPr>
+            <w:r>
+              <w:rPr>
+                <w:b/>
+                <w:noProof/>
+                <w:lang w:eastAsia="en-GB"/>
+              </w:rPr>
+              <w:t>S.no</w:t>
+            </w:r>
+          </w:p>
+        </w:tc>
+        <w:tc>
+          <w:tcPr>
+            <w:tcW w:w="2179" w:type="dxa"/>
+          </w:tcPr>
+          <w:p>
+            <w:pPr>
+              <w:jc w:val="center"/>
+              <w:rPr>
+                <w:b/>
+                <w:noProof/>
+                <w:lang w:eastAsia="en-GB"/>
+              </w:rPr>
+            </w:pPr>
+            <w:r>
+              <w:rPr>
+                <w:b/>
+                <w:noProof/>
+                <w:lang w:eastAsia="en-GB"/>
+              </w:rPr>
+              <w:t>Slip</w:t>
+            </w:r>
+          </w:p>
+        </w:tc>
+        <w:tc>
+          <w:tcPr>
+            <w:tcW w:w="2179" w:type="dxa"/>
+          </w:tcPr>
+          <w:p>
+            <w:pPr>
+              <w:jc w:val="center"/>
+              <w:rPr>
+                <w:b/>
+                <w:noProof/>
+                <w:lang w:eastAsia="en-GB"/>
+              </w:rPr>
+            </w:pPr>
+            <w:r>
+              <w:rPr>
+                <w:b/>
+                <w:noProof/>
+                <w:lang w:eastAsia="en-GB"/>
+              </w:rPr>
+              <w:t>Torque</w:t>
+            </w:r>
+          </w:p>
+        </w:tc>
+      </w:tr>
+      <w:tr>
+        <w:trPr>
+          <w:trHeight w:val="262"/>
+        </w:trPr>
+        <w:tc>
+          <w:tcPr>
+            <w:tcW w:w="2179" w:type="dxa"/>
+          </w:tcPr>
+          <w:p>
+            <w:pPr>
+              <w:jc w:val="center"/>
+              <w:rPr>
+                <w:noProof/>
+                <w:lang w:eastAsia="en-GB"/>
+              </w:rPr>
+            </w:pPr>
+            <w:r>
+              <w:rPr>
+                <w:noProof/>
+                <w:lang w:eastAsia="en-GB"/>
+              </w:rPr>
+              <w:t>1.</w:t>
+            </w:r>
+          </w:p>
+        </w:tc>
+        <w:tc>
+          <w:tcPr>
+            <w:tcW w:w="2179" w:type="dxa"/>
+          </w:tcPr>
+          <w:p>
+            <w:pPr>
+              <w:jc w:val="center"/>
+              <w:rPr>
+                <w:noProof/>
+                <w:lang w:eastAsia="en-GB"/>
+              </w:rPr>
+            </w:pPr>
+            <w:r>
+              <w:rPr>
+                <w:noProof/>
+                <w:lang w:eastAsia="en-GB"/>
+              </w:rPr>
+              <w:t>0.012 (full load)</w:t>
+            </w:r>
+          </w:p>
+        </w:tc>
+        <w:tc>
+          <w:tcPr>
+            <w:tcW w:w="2179" w:type="dxa"/>
+          </w:tcPr>
+          <w:p>
+            <w:pPr>
+              <w:jc w:val="center"/>
+              <w:rPr>
+                <w:noProof/>
+                <w:lang w:eastAsia="en-GB"/>
+              </w:rPr>
+            </w:pPr>
+            <w:r>
+              <w:rPr>
+                <w:noProof/>
+                <w:lang w:eastAsia="en-GB"/>
+              </w:rPr>
+              <w:t>23.949 Nm</w:t>
+            </w:r>
+          </w:p>
+        </w:tc>
+      </w:tr>
+      <w:tr>
+        <w:trPr>
+          <w:trHeight w:val="248"/>
+        </w:trPr>
+        <w:tc>
+          <w:tcPr>
+            <w:tcW w:w="2179" w:type="dxa"/>
+          </w:tcPr>
+          <w:p>
+            <w:pPr>
+              <w:jc w:val="center"/>
+              <w:rPr>
+                <w:noProof/>
+                <w:lang w:eastAsia="en-GB"/>
+              </w:rPr>
+            </w:pPr>
+            <w:r>
+              <w:rPr>
+                <w:noProof/>
+                <w:lang w:eastAsia="en-GB"/>
+              </w:rPr>
+              <w:t xml:space="preserve">2. </w:t>
+            </w:r>
+          </w:p>
+        </w:tc>
+        <w:tc>
+          <w:tcPr>
+            <w:tcW w:w="2179" w:type="dxa"/>
+          </w:tcPr>
+          <w:p>
+            <w:pPr>
+              <w:jc w:val="center"/>
+              <w:rPr>
+                <w:noProof/>
+                <w:lang w:eastAsia="en-GB"/>
+              </w:rPr>
+            </w:pPr>
+            <w:r>
+              <w:rPr>
+                <w:noProof/>
+                <w:lang w:eastAsia="en-GB"/>
+              </w:rPr>
+              <w:t>0.006 (half load slip)</w:t>
+            </w:r>
+          </w:p>
+        </w:tc>
+        <w:tc>
+          <w:tcPr>
+            <w:tcW w:w="2179" w:type="dxa"/>
+          </w:tcPr>
+          <w:p>
+            <w:pPr>
+              <w:jc w:val="center"/>
+              <w:rPr>
+                <w:noProof/>
+                <w:lang w:eastAsia="en-GB"/>
+              </w:rPr>
+            </w:pPr>
+            <w:r>
+              <w:rPr>
+                <w:noProof/>
+                <w:lang w:eastAsia="en-GB"/>
+              </w:rPr>
+              <w:t>13.122 Nm</w:t>
+            </w:r>
+          </w:p>
+        </w:tc>
+      </w:tr>
+      <w:tr>
+        <w:trPr>
+          <w:trHeight w:val="277"/>
+        </w:trPr>
+        <w:tc>
+          <w:tcPr>
+            <w:tcW w:w="2179" w:type="dxa"/>
+          </w:tcPr>
+          <w:p>
+            <w:pPr>
+              <w:jc w:val="center"/>
+              <w:rPr>
+                <w:noProof/>
+                <w:lang w:eastAsia="en-GB"/>
+              </w:rPr>
+            </w:pPr>
+            <w:r>
+              <w:rPr>
+                <w:noProof/>
+                <w:lang w:eastAsia="en-GB"/>
+              </w:rPr>
+              <w:t xml:space="preserve">3. </w:t>
+            </w:r>
+          </w:p>
+        </w:tc>
+        <w:tc>
+          <w:tcPr>
+            <w:tcW w:w="2179" w:type="dxa"/>
+          </w:tcPr>
+          <w:p>
+            <w:pPr>
+              <w:jc w:val="center"/>
+              <w:rPr>
+                <w:noProof/>
+                <w:lang w:eastAsia="en-GB"/>
+              </w:rPr>
+            </w:pPr>
+            <w:r>
+              <w:rPr>
+                <w:noProof/>
+                <w:lang w:eastAsia="en-GB"/>
+              </w:rPr>
+              <w:t>0.0623 (critical slip)</w:t>
+            </w:r>
+          </w:p>
+        </w:tc>
+        <w:tc>
+          <w:tcPr>
+            <w:tcW w:w="2179" w:type="dxa"/>
+          </w:tcPr>
+          <w:p>
+            <w:pPr>
+              <w:jc w:val="center"/>
+              <w:rPr>
+                <w:noProof/>
+                <w:lang w:eastAsia="en-GB"/>
+              </w:rPr>
+            </w:pPr>
+            <w:r>
+              <w:rPr>
+                <w:noProof/>
+                <w:lang w:eastAsia="en-GB"/>
+              </w:rPr>
+              <w:t>53.542 Nm</w:t>
+            </w:r>
+          </w:p>
+        </w:tc>
+      </w:tr>
+    </w:tbl>
+    <w:p>
+      <w:pPr>
+        <w:jc w:val="center"/>
+        <w:rPr>
+          <w:b/>
           <w:noProof/>
           <w:lang w:eastAsia="en-GB"/>
         </w:rPr>
-        <w:t xml:space="preserve">The torque is found to be linearly increasing for lower values of slip. The observed torque is found to be lesser than the predetermined torque. </w:t>
-      </w:r>
-    </w:p>
-    <w:p>
-      <w:pPr>
-        <w:rPr>
+      </w:pPr>
+    </w:p>
+    <w:p>
+      <w:pPr>
+        <w:jc w:val="center"/>
+        <w:rPr>
+          <w:b/>
           <w:noProof/>
           <w:lang w:eastAsia="en-GB"/>
         </w:rPr>
       </w:pPr>
+    </w:p>
+    <w:p>
+      <w:pPr>
+        <w:jc w:val="center"/>
+        <w:rPr>
+          <w:sz w:val="18"/>
+          <w:szCs w:val="18"/>
+          <w:lang w:val="en-US"/>
+        </w:rPr>
+      </w:pPr>
       <w:r>
         <w:rPr>
           <w:b/>
           <w:noProof/>
           <w:lang w:eastAsia="en-GB"/>
         </w:rPr>
-        <w:t xml:space="preserve">Inference: </w:t>
-      </w:r>
-      <w:r>
-        <w:rPr>
+        <w:br w:type="textWrapping" w:clear="all"/>
+      </w:r>
+      <w:r>
+        <w:rPr>
+          <w:sz w:val="18"/>
+          <w:szCs w:val="18"/>
+          <w:lang w:val="en-US"/>
+        </w:rPr>
+        <w:t>Table9.1</w:t>
+      </w:r>
+      <w:r>
+        <w:rPr>
+          <w:sz w:val="18"/>
+          <w:szCs w:val="18"/>
+          <w:lang w:val="en-US"/>
+        </w:rPr>
+        <w:t>.</w:t>
+      </w:r>
+      <w:r>
+        <w:rPr>
+          <w:sz w:val="18"/>
+          <w:szCs w:val="18"/>
+          <w:lang w:val="en-US"/>
+        </w:rPr>
+        <w:t xml:space="preserve"> Torque vs. Slip for actual and predetermined values</w:t>
+      </w:r>
+    </w:p>
+    <w:p>
+      <w:pPr>
+        <w:jc w:val="center"/>
+        <w:rPr>
+          <w:b/>
           <w:noProof/>
           <w:lang w:eastAsia="en-GB"/>
         </w:rPr>
-        <w:t>An induction motor is to be run from no-load to full load. For this range the motor has to supply the nessacary torque and this torque is dependent on slip as loading the motor affects its speed. The relation between torque and slip is as follows (under constant voltage):</w:t>
-      </w:r>
-    </w:p>
-    <w:p>
-      <w:pPr>
-        <w:pStyle w:val="ListParagraph"/>
-        <w:rPr>
-          <w:b/>
+      </w:pPr>
+    </w:p>
+    <w:p>
+      <w:pPr>
+        <w:jc w:val="both"/>
+        <w:rPr>
           <w:noProof/>
           <w:lang w:eastAsia="en-GB"/>
         </w:rPr>
@@ -21233,24 +21663,26 @@
           <w:noProof/>
           <w:lang w:eastAsia="en-GB"/>
         </w:rPr>
-        <w:tab/>
-      </w:r>
-      <w:r>
-        <w:rPr>
-          <w:b/>
+        <w:t xml:space="preserve">Inference: </w:t>
+      </w:r>
+      <w:r>
+        <w:rPr>
           <w:noProof/>
           <w:lang w:eastAsia="en-GB"/>
         </w:rPr>
-        <w:tab/>
-      </w:r>
-      <w:r>
+        <w:t>An induction motor is to be run from no-load to full load. For this range the motor has to supply the nessacary torque and this torque is dependent on slip as loading the motor affects its speed. The relation between torque and slip is as follows (under constant voltage):</w:t>
+      </w:r>
+    </w:p>
+    <w:p>
+      <w:pPr>
+        <w:pStyle w:val="ListParagraph"/>
+        <w:jc w:val="both"/>
         <w:rPr>
           <w:b/>
           <w:noProof/>
           <w:lang w:eastAsia="en-GB"/>
         </w:rPr>
-        <w:tab/>
-      </w:r>
+      </w:pPr>
       <w:r>
         <w:rPr>
           <w:b/>
@@ -21258,7 +21690,47 @@
           <w:lang w:eastAsia="en-GB"/>
         </w:rPr>
         <w:tab/>
-        <w:t>T α sR</w:t>
+      </w:r>
+      <w:r>
+        <w:rPr>
+          <w:b/>
+          <w:noProof/>
+          <w:lang w:eastAsia="en-GB"/>
+        </w:rPr>
+        <w:tab/>
+      </w:r>
+      <w:r>
+        <w:rPr>
+          <w:b/>
+          <w:noProof/>
+          <w:lang w:eastAsia="en-GB"/>
+        </w:rPr>
+        <w:tab/>
+      </w:r>
+      <w:r>
+        <w:rPr>
+          <w:b/>
+          <w:noProof/>
+          <w:lang w:eastAsia="en-GB"/>
+        </w:rPr>
+        <w:tab/>
+        <w:t>T =</w:t>
+      </w:r>
+      <w:r>
+        <w:rPr>
+          <w:b/>
+          <w:noProof/>
+          <w:lang w:eastAsia="en-GB"/>
+        </w:rPr>
+        <w:t xml:space="preserve"> s</w:t>
+      </w:r>
+      <w:r>
+        <w:rPr>
+          <w:b/>
+          <w:noProof/>
+          <w:lang w:eastAsia="en-GB"/>
+        </w:rPr>
+        <w:t>E</w:t>
       </w:r>
       <w:r>
         <w:rPr>
@@ -21273,9 +21745,18 @@
         <w:rPr>
           <w:b/>
           <w:noProof/>
+          <w:vertAlign w:val="superscript"/>
           <w:lang w:eastAsia="en-GB"/>
         </w:rPr>
-        <w:t>/(R</w:t>
+        <w:t>2</w:t>
+      </w:r>
+      <w:r>
+        <w:rPr>
+          <w:b/>
+          <w:noProof/>
+          <w:lang w:eastAsia="en-GB"/>
+        </w:rPr>
+        <w:t>R</w:t>
       </w:r>
       <w:r>
         <w:rPr>
@@ -21292,6 +21773,23 @@
           <w:noProof/>
           <w:lang w:eastAsia="en-GB"/>
         </w:rPr>
+        <w:t>/(R</w:t>
+      </w:r>
+      <w:r>
+        <w:rPr>
+          <w:b/>
+          <w:noProof/>
+          <w:vertAlign w:val="subscript"/>
+          <w:lang w:eastAsia="en-GB"/>
+        </w:rPr>
+        <w:t>2</w:t>
+      </w:r>
+      <w:r>
+        <w:rPr>
+          <w:b/>
+          <w:noProof/>
+          <w:lang w:eastAsia="en-GB"/>
+        </w:rPr>
         <w:softHyphen/>
       </w:r>
       <w:r>
@@ -21339,6 +21837,7 @@
     </w:p>
     <w:p>
       <w:pPr>
+        <w:jc w:val="both"/>
         <w:rPr>
           <w:noProof/>
           <w:lang w:eastAsia="en-GB"/>
@@ -21369,177 +21868,66 @@
     </w:p>
     <w:p>
       <w:pPr>
+        <w:rPr>
+          <w:b/>
+          <w:u w:val="single"/>
+          <w:lang w:val="en-US"/>
+        </w:rPr>
+      </w:pPr>
+      <w:r>
+        <w:rPr>
+          <w:b/>
+          <w:u w:val="single"/>
+          <w:lang w:val="en-US"/>
+        </w:rPr>
+        <w:lastRenderedPageBreak/>
+        <w:t xml:space="preserve">2. </w:t>
+      </w:r>
+      <w:r>
+        <w:rPr>
+          <w:b/>
+          <w:u w:val="single"/>
+          <w:lang w:val="en-US"/>
+        </w:rPr>
+        <w:t>Efficiency vs. Output power</w:t>
+      </w:r>
+    </w:p>
+    <w:p>
+      <w:pPr>
         <w:pStyle w:val="ListParagraph"/>
+        <w:ind w:firstLine="720"/>
+        <w:rPr>
+          <w:lang w:val="en-US"/>
+        </w:rPr>
+      </w:pPr>
+    </w:p>
+    <w:p>
+      <w:pPr>
+        <w:pStyle w:val="ListParagraph"/>
+        <w:ind w:firstLine="720"/>
+        <w:rPr>
+          <w:lang w:val="en-US"/>
+        </w:rPr>
+      </w:pPr>
+    </w:p>
+    <w:p>
+      <w:pPr>
+        <w:pStyle w:val="ListParagraph"/>
+        <w:ind w:firstLine="720"/>
+        <w:rPr>
+          <w:lang w:val="en-US"/>
+        </w:rPr>
+      </w:pPr>
+      <w:r>
         <w:rPr>
           <w:noProof/>
           <w:lang w:eastAsia="en-GB"/>
         </w:rPr>
-      </w:pPr>
-    </w:p>
-    <w:p>
-      <w:pPr>
-        <w:pStyle w:val="ListParagraph"/>
-        <w:rPr>
-          <w:noProof/>
-          <w:lang w:eastAsia="en-GB"/>
-        </w:rPr>
-      </w:pPr>
-    </w:p>
-    <w:p>
-      <w:pPr>
-        <w:pStyle w:val="ListParagraph"/>
-        <w:rPr>
-          <w:noProof/>
-          <w:lang w:eastAsia="en-GB"/>
-        </w:rPr>
-      </w:pPr>
-    </w:p>
-    <w:p>
-      <w:pPr>
-        <w:pStyle w:val="ListParagraph"/>
-        <w:rPr>
-          <w:noProof/>
-          <w:lang w:eastAsia="en-GB"/>
-        </w:rPr>
-      </w:pPr>
-    </w:p>
-    <w:p>
-      <w:pPr>
-        <w:pStyle w:val="ListParagraph"/>
-        <w:rPr>
-          <w:noProof/>
-          <w:lang w:eastAsia="en-GB"/>
-        </w:rPr>
-      </w:pPr>
-    </w:p>
-    <w:p>
-      <w:pPr>
-        <w:pStyle w:val="ListParagraph"/>
-        <w:rPr>
-          <w:noProof/>
-          <w:lang w:eastAsia="en-GB"/>
-        </w:rPr>
-      </w:pPr>
-    </w:p>
-    <w:p>
-      <w:pPr>
-        <w:pStyle w:val="ListParagraph"/>
-        <w:rPr>
-          <w:noProof/>
-          <w:lang w:eastAsia="en-GB"/>
-        </w:rPr>
-      </w:pPr>
-    </w:p>
-    <w:p>
-      <w:pPr>
-        <w:pStyle w:val="ListParagraph"/>
-        <w:rPr>
-          <w:noProof/>
-          <w:lang w:eastAsia="en-GB"/>
-        </w:rPr>
-      </w:pPr>
-    </w:p>
-    <w:p>
-      <w:pPr>
-        <w:pStyle w:val="ListParagraph"/>
-        <w:rPr>
-          <w:noProof/>
-          <w:lang w:eastAsia="en-GB"/>
-        </w:rPr>
-      </w:pPr>
-    </w:p>
-    <w:p>
-      <w:pPr>
-        <w:pStyle w:val="ListParagraph"/>
-        <w:rPr>
-          <w:noProof/>
-          <w:lang w:eastAsia="en-GB"/>
-        </w:rPr>
-      </w:pPr>
-    </w:p>
-    <w:p>
-      <w:pPr>
-        <w:pStyle w:val="ListParagraph"/>
-        <w:rPr>
-          <w:noProof/>
-          <w:lang w:eastAsia="en-GB"/>
-        </w:rPr>
-      </w:pPr>
-    </w:p>
-    <w:p>
-      <w:pPr>
-        <w:pStyle w:val="ListParagraph"/>
-        <w:rPr>
-          <w:noProof/>
-          <w:lang w:eastAsia="en-GB"/>
-        </w:rPr>
-      </w:pPr>
-    </w:p>
-    <w:p>
-      <w:pPr>
-        <w:pStyle w:val="ListParagraph"/>
-        <w:rPr>
-          <w:noProof/>
-          <w:lang w:eastAsia="en-GB"/>
-        </w:rPr>
-      </w:pPr>
-    </w:p>
-    <w:p>
-      <w:pPr>
-        <w:pStyle w:val="ListParagraph"/>
-        <w:numPr>
-          <w:ilvl w:val="0"/>
-          <w:numId w:val="6"/>
-        </w:numPr>
-        <w:rPr>
-          <w:b/>
-          <w:lang w:val="en-US"/>
-        </w:rPr>
-      </w:pPr>
-      <w:r>
-        <w:rPr>
-          <w:b/>
-          <w:lang w:val="en-US"/>
-        </w:rPr>
-        <w:t>Efficiency vs. Output power</w:t>
-      </w:r>
-    </w:p>
-    <w:p>
-      <w:pPr>
-        <w:pStyle w:val="ListParagraph"/>
-        <w:ind w:firstLine="720"/>
-        <w:rPr>
-          <w:lang w:val="en-US"/>
-        </w:rPr>
-      </w:pPr>
-    </w:p>
-    <w:p>
-      <w:pPr>
-        <w:pStyle w:val="ListParagraph"/>
-        <w:ind w:firstLine="720"/>
-        <w:rPr>
-          <w:lang w:val="en-US"/>
-        </w:rPr>
-      </w:pPr>
-    </w:p>
-    <w:p>
-      <w:pPr>
-        <w:pStyle w:val="ListParagraph"/>
-        <w:ind w:firstLine="720"/>
-        <w:rPr>
-          <w:lang w:val="en-US"/>
-        </w:rPr>
-      </w:pPr>
-      <w:r>
-        <w:rPr>
-          <w:noProof/>
-          <w:lang w:eastAsia="en-GB"/>
-        </w:rPr>
         <w:drawing>
           <wp:inline distT="0" distB="0" distL="0" distR="0">
-            <wp:extent cx="4559300" cy="3419475"/>
+            <wp:extent cx="4495800" cy="3371850"/>
             <wp:effectExtent l="19050" t="0" r="0" b="0"/>
-            <wp:docPr id="48" name="Picture 63" descr="C:\Users\vijayprasanna\AC_lab\A7\Report\images\eff_power_def.png"/>
+            <wp:docPr id="39" name="Picture 39" descr="C:\Users\vijayprasanna\AC_lab\A7\induction-motor-performance\images\eff_power_def.png"/>
             <wp:cNvGraphicFramePr>
               <a:graphicFrameLocks xmlns:a="http://schemas.openxmlformats.org/drawingml/2006/main" noChangeAspect="1"/>
             </wp:cNvGraphicFramePr>
@@ -21547,7 +21935,7 @@
               <a:graphicData uri="http://schemas.openxmlformats.org/drawingml/2006/picture">
                 <pic:pic xmlns:pic="http://schemas.openxmlformats.org/drawingml/2006/picture">
                   <pic:nvPicPr>
-                    <pic:cNvPr id="0" name="Picture 63" descr="C:\Users\vijayprasanna\AC_lab\A7\Report\images\eff_power_def.png"/>
+                    <pic:cNvPr id="0" name="Picture 39" descr="C:\Users\vijayprasanna\AC_lab\A7\induction-motor-performance\images\eff_power_def.png"/>
                     <pic:cNvPicPr>
                       <a:picLocks noChangeAspect="1" noChangeArrowheads="1"/>
                     </pic:cNvPicPr>
@@ -21562,7 +21950,7 @@
                   <pic:spPr bwMode="auto">
                     <a:xfrm>
                       <a:off x="0" y="0"/>
-                      <a:ext cx="4559300" cy="3419475"/>
+                      <a:ext cx="4495800" cy="3371850"/>
                     </a:xfrm>
                     <a:prstGeom prst="rect">
                       <a:avLst/>
@@ -21592,6 +21980,40 @@
     </w:p>
     <w:p>
       <w:pPr>
+        <w:jc w:val="center"/>
+        <w:rPr>
+          <w:sz w:val="18"/>
+          <w:szCs w:val="18"/>
+          <w:lang w:val="en-US"/>
+        </w:rPr>
+      </w:pPr>
+      <w:r>
+        <w:rPr>
+          <w:sz w:val="18"/>
+          <w:szCs w:val="18"/>
+          <w:lang w:val="en-US"/>
+        </w:rPr>
+        <w:t>Table9.2</w:t>
+      </w:r>
+      <w:r>
+        <w:rPr>
+          <w:sz w:val="18"/>
+          <w:szCs w:val="18"/>
+          <w:lang w:val="en-US"/>
+        </w:rPr>
+        <w:t>.</w:t>
+      </w:r>
+      <w:r>
+        <w:rPr>
+          <w:sz w:val="18"/>
+          <w:szCs w:val="18"/>
+          <w:lang w:val="en-US"/>
+        </w:rPr>
+        <w:t xml:space="preserve"> Efficiency vs. Output power for actual and predetermined values</w:t>
+      </w:r>
+    </w:p>
+    <w:p>
+      <w:pPr>
         <w:pStyle w:val="ListParagraph"/>
         <w:rPr>
           <w:b/>
@@ -21601,165 +22023,352 @@
     </w:p>
     <w:p>
       <w:pPr>
+        <w:jc w:val="both"/>
+        <w:rPr>
+          <w:lang w:val="en-US"/>
+        </w:rPr>
+      </w:pPr>
+      <w:r>
+        <w:rPr>
+          <w:b/>
+          <w:lang w:val="en-US"/>
+        </w:rPr>
+        <w:t xml:space="preserve">Observation: </w:t>
+      </w:r>
+      <w:r>
+        <w:rPr>
+          <w:lang w:val="en-US"/>
+        </w:rPr>
+        <w:t>The efficiency is found to be increasing as power increases and then saturates at value after a certain point. The predetermined saturation efficiency is higher than the observed one.</w:t>
+      </w:r>
+    </w:p>
+    <w:tbl>
+      <w:tblPr>
+        <w:tblStyle w:val="TableGrid"/>
+        <w:tblpPr w:leftFromText="180" w:rightFromText="180" w:vertAnchor="text" w:tblpX="1258" w:tblpY="1"/>
+        <w:tblOverlap w:val="never"/>
+        <w:tblW w:w="0" w:type="auto"/>
+        <w:tblLook w:val="04A0"/>
+      </w:tblPr>
+      <w:tblGrid>
+        <w:gridCol w:w="2179"/>
+        <w:gridCol w:w="2179"/>
+        <w:gridCol w:w="2179"/>
+      </w:tblGrid>
+      <w:tr>
+        <w:trPr>
+          <w:trHeight w:val="248"/>
+        </w:trPr>
+        <w:tc>
+          <w:tcPr>
+            <w:tcW w:w="2179" w:type="dxa"/>
+          </w:tcPr>
+          <w:p>
+            <w:pPr>
+              <w:jc w:val="center"/>
+              <w:rPr>
+                <w:b/>
+                <w:noProof/>
+                <w:lang w:eastAsia="en-GB"/>
+              </w:rPr>
+            </w:pPr>
+            <w:r>
+              <w:rPr>
+                <w:b/>
+                <w:noProof/>
+                <w:lang w:eastAsia="en-GB"/>
+              </w:rPr>
+              <w:t>S.no</w:t>
+            </w:r>
+          </w:p>
+        </w:tc>
+        <w:tc>
+          <w:tcPr>
+            <w:tcW w:w="2179" w:type="dxa"/>
+          </w:tcPr>
+          <w:p>
+            <w:pPr>
+              <w:jc w:val="center"/>
+              <w:rPr>
+                <w:b/>
+                <w:noProof/>
+                <w:lang w:eastAsia="en-GB"/>
+              </w:rPr>
+            </w:pPr>
+            <w:r>
+              <w:rPr>
+                <w:b/>
+                <w:noProof/>
+                <w:lang w:eastAsia="en-GB"/>
+              </w:rPr>
+              <w:t>Output power</w:t>
+            </w:r>
+          </w:p>
+        </w:tc>
+        <w:tc>
+          <w:tcPr>
+            <w:tcW w:w="2179" w:type="dxa"/>
+          </w:tcPr>
+          <w:p>
+            <w:pPr>
+              <w:jc w:val="center"/>
+              <w:rPr>
+                <w:b/>
+                <w:noProof/>
+                <w:lang w:eastAsia="en-GB"/>
+              </w:rPr>
+            </w:pPr>
+            <w:r>
+              <w:rPr>
+                <w:b/>
+                <w:noProof/>
+                <w:lang w:eastAsia="en-GB"/>
+              </w:rPr>
+              <w:t>Effeciency</w:t>
+            </w:r>
+          </w:p>
+        </w:tc>
+      </w:tr>
+      <w:tr>
+        <w:trPr>
+          <w:trHeight w:val="262"/>
+        </w:trPr>
+        <w:tc>
+          <w:tcPr>
+            <w:tcW w:w="2179" w:type="dxa"/>
+          </w:tcPr>
+          <w:p>
+            <w:pPr>
+              <w:jc w:val="center"/>
+              <w:rPr>
+                <w:noProof/>
+                <w:lang w:eastAsia="en-GB"/>
+              </w:rPr>
+            </w:pPr>
+            <w:r>
+              <w:rPr>
+                <w:noProof/>
+                <w:lang w:eastAsia="en-GB"/>
+              </w:rPr>
+              <w:t>1.</w:t>
+            </w:r>
+          </w:p>
+        </w:tc>
+        <w:tc>
+          <w:tcPr>
+            <w:tcW w:w="2179" w:type="dxa"/>
+          </w:tcPr>
+          <w:p>
+            <w:pPr>
+              <w:jc w:val="center"/>
+              <w:rPr>
+                <w:noProof/>
+                <w:lang w:eastAsia="en-GB"/>
+              </w:rPr>
+            </w:pPr>
+            <w:r>
+              <w:rPr>
+                <w:noProof/>
+                <w:lang w:eastAsia="en-GB"/>
+              </w:rPr>
+              <w:t>3467 W (predetermined)</w:t>
+            </w:r>
+          </w:p>
+        </w:tc>
+        <w:tc>
+          <w:tcPr>
+            <w:tcW w:w="2179" w:type="dxa"/>
+          </w:tcPr>
+          <w:p>
+            <w:pPr>
+              <w:jc w:val="center"/>
+              <w:rPr>
+                <w:noProof/>
+                <w:lang w:eastAsia="en-GB"/>
+              </w:rPr>
+            </w:pPr>
+            <w:r>
+              <w:rPr>
+                <w:noProof/>
+                <w:lang w:eastAsia="en-GB"/>
+              </w:rPr>
+              <w:t>75.05 %</w:t>
+            </w:r>
+          </w:p>
+        </w:tc>
+      </w:tr>
+      <w:tr>
+        <w:trPr>
+          <w:trHeight w:val="248"/>
+        </w:trPr>
+        <w:tc>
+          <w:tcPr>
+            <w:tcW w:w="2179" w:type="dxa"/>
+          </w:tcPr>
+          <w:p>
+            <w:pPr>
+              <w:jc w:val="center"/>
+              <w:rPr>
+                <w:noProof/>
+                <w:lang w:eastAsia="en-GB"/>
+              </w:rPr>
+            </w:pPr>
+            <w:r>
+              <w:rPr>
+                <w:noProof/>
+                <w:lang w:eastAsia="en-GB"/>
+              </w:rPr>
+              <w:t xml:space="preserve">2. </w:t>
+            </w:r>
+          </w:p>
+        </w:tc>
+        <w:tc>
+          <w:tcPr>
+            <w:tcW w:w="2179" w:type="dxa"/>
+          </w:tcPr>
+          <w:p>
+            <w:pPr>
+              <w:jc w:val="center"/>
+              <w:rPr>
+                <w:noProof/>
+                <w:lang w:eastAsia="en-GB"/>
+              </w:rPr>
+            </w:pPr>
+            <w:r>
+              <w:rPr>
+                <w:noProof/>
+                <w:lang w:eastAsia="en-GB"/>
+              </w:rPr>
+              <w:t>3377 W</w:t>
+            </w:r>
+          </w:p>
+          <w:p>
+            <w:pPr>
+              <w:jc w:val="center"/>
+              <w:rPr>
+                <w:noProof/>
+                <w:lang w:eastAsia="en-GB"/>
+              </w:rPr>
+            </w:pPr>
+            <w:r>
+              <w:rPr>
+                <w:noProof/>
+                <w:lang w:eastAsia="en-GB"/>
+              </w:rPr>
+              <w:t>(actual value)</w:t>
+            </w:r>
+          </w:p>
+        </w:tc>
+        <w:tc>
+          <w:tcPr>
+            <w:tcW w:w="2179" w:type="dxa"/>
+          </w:tcPr>
+          <w:p>
+            <w:pPr>
+              <w:jc w:val="center"/>
+              <w:rPr>
+                <w:noProof/>
+                <w:lang w:eastAsia="en-GB"/>
+              </w:rPr>
+            </w:pPr>
+            <w:r>
+              <w:rPr>
+                <w:noProof/>
+                <w:lang w:eastAsia="en-GB"/>
+              </w:rPr>
+              <w:t>87.46 %</w:t>
+            </w:r>
+          </w:p>
+        </w:tc>
+      </w:tr>
+    </w:tbl>
+    <w:p>
+      <w:pPr>
+        <w:rPr>
+          <w:lang w:val="en-US"/>
+        </w:rPr>
+      </w:pPr>
+    </w:p>
+    <w:p>
+      <w:pPr>
+        <w:rPr>
+          <w:lang w:val="en-US"/>
+        </w:rPr>
+      </w:pPr>
+    </w:p>
+    <w:p>
+      <w:pPr>
+        <w:rPr>
+          <w:b/>
+          <w:lang w:val="en-US"/>
+        </w:rPr>
+      </w:pPr>
+    </w:p>
+    <w:p>
+      <w:pPr>
+        <w:rPr>
+          <w:b/>
+          <w:lang w:val="en-US"/>
+        </w:rPr>
+      </w:pPr>
+    </w:p>
+    <w:p>
+      <w:pPr>
+        <w:jc w:val="both"/>
+        <w:rPr>
+          <w:lang w:val="en-US"/>
+        </w:rPr>
+      </w:pPr>
+      <w:r>
+        <w:rPr>
+          <w:b/>
+          <w:lang w:val="en-US"/>
+        </w:rPr>
+        <w:t xml:space="preserve">Inference: </w:t>
+      </w:r>
+      <w:r>
+        <w:rPr>
+          <w:lang w:val="en-US"/>
+        </w:rPr>
+        <w:t>As the output of the machine increases, the motor has to draw more input. At lower output, the power drawn for magnetizing is less and the copper loss is proportional to the current drawn. But as the load increases the magnetizing current saturates and further increase in the output is proportional to the increase in the input power being drawn. Hence it is almost constant after some point. There is a difference between the actual load test values and predetermined ones because the in predetermined we do not have prior knowledge about the mechanical losses, which are found only during load test.</w:t>
+      </w:r>
+    </w:p>
+    <w:p>
+      <w:pPr>
         <w:pStyle w:val="ListParagraph"/>
         <w:rPr>
-          <w:b/>
-          <w:lang w:val="en-US"/>
-        </w:rPr>
-      </w:pPr>
-    </w:p>
-    <w:p>
-      <w:pPr>
-        <w:pStyle w:val="ListParagraph"/>
-        <w:rPr>
-          <w:b/>
-          <w:lang w:val="en-US"/>
-        </w:rPr>
-      </w:pPr>
-    </w:p>
-    <w:p>
-      <w:pPr>
-        <w:rPr>
-          <w:lang w:val="en-US"/>
-        </w:rPr>
-      </w:pPr>
-      <w:r>
-        <w:rPr>
-          <w:b/>
-          <w:lang w:val="en-US"/>
-        </w:rPr>
-        <w:t xml:space="preserve">Observation: </w:t>
-      </w:r>
-      <w:r>
-        <w:rPr>
-          <w:lang w:val="en-US"/>
-        </w:rPr>
-        <w:t>The efficiency is found to be increasing as power increases and then saturates at value after a certain point. The predetermined saturation efficiency is higher than the observed one.</w:t>
-      </w:r>
-    </w:p>
-    <w:p>
-      <w:pPr>
-        <w:rPr>
-          <w:lang w:val="en-US"/>
-        </w:rPr>
-      </w:pPr>
-      <w:r>
-        <w:rPr>
-          <w:b/>
-          <w:lang w:val="en-US"/>
-        </w:rPr>
-        <w:t xml:space="preserve">Inference: </w:t>
-      </w:r>
-      <w:r>
-        <w:rPr>
-          <w:lang w:val="en-US"/>
-        </w:rPr>
-        <w:t>As the output of the machine increases, the motor has to draw more input. At lower output, the power drawn for magnetizing is less and the copper loss is proportional to the current drawn. But as the load increases the magnetizing current saturates and further increase in the output is proportional to the increase in the input power being drawn. Hence it is almost constant after some point. There is a difference between the actual load test values and predetermined ones because the in predetermined we do not have prior knowledge about the mechanical losses, which are found only during load test.</w:t>
-      </w:r>
-    </w:p>
-    <w:p>
-      <w:pPr>
-        <w:pStyle w:val="ListParagraph"/>
-        <w:rPr>
-          <w:lang w:val="en-US"/>
-        </w:rPr>
-      </w:pPr>
-    </w:p>
-    <w:p>
-      <w:pPr>
-        <w:pStyle w:val="ListParagraph"/>
-        <w:rPr>
-          <w:lang w:val="en-US"/>
-        </w:rPr>
-      </w:pPr>
-    </w:p>
-    <w:p>
-      <w:pPr>
-        <w:pStyle w:val="ListParagraph"/>
-        <w:rPr>
-          <w:lang w:val="en-US"/>
-        </w:rPr>
-      </w:pPr>
-    </w:p>
-    <w:p>
-      <w:pPr>
-        <w:pStyle w:val="ListParagraph"/>
-        <w:rPr>
-          <w:lang w:val="en-US"/>
-        </w:rPr>
-      </w:pPr>
-    </w:p>
-    <w:p>
-      <w:pPr>
-        <w:pStyle w:val="ListParagraph"/>
-        <w:rPr>
-          <w:lang w:val="en-US"/>
-        </w:rPr>
-      </w:pPr>
-    </w:p>
-    <w:p>
-      <w:pPr>
-        <w:pStyle w:val="ListParagraph"/>
-        <w:rPr>
-          <w:lang w:val="en-US"/>
-        </w:rPr>
-      </w:pPr>
-    </w:p>
-    <w:p>
-      <w:pPr>
-        <w:pStyle w:val="ListParagraph"/>
-        <w:rPr>
-          <w:lang w:val="en-US"/>
-        </w:rPr>
-      </w:pPr>
-    </w:p>
-    <w:p>
-      <w:pPr>
-        <w:pStyle w:val="ListParagraph"/>
-        <w:rPr>
-          <w:lang w:val="en-US"/>
-        </w:rPr>
-      </w:pPr>
-    </w:p>
-    <w:p>
-      <w:pPr>
-        <w:pStyle w:val="ListParagraph"/>
-        <w:rPr>
-          <w:lang w:val="en-US"/>
-        </w:rPr>
-      </w:pPr>
-    </w:p>
-    <w:p>
-      <w:pPr>
-        <w:pStyle w:val="ListParagraph"/>
-        <w:rPr>
-          <w:lang w:val="en-US"/>
-        </w:rPr>
-      </w:pPr>
-    </w:p>
-    <w:p>
-      <w:pPr>
-        <w:pStyle w:val="ListParagraph"/>
-        <w:rPr>
-          <w:lang w:val="en-US"/>
-        </w:rPr>
-      </w:pPr>
-    </w:p>
-    <w:p>
-      <w:pPr>
-        <w:pStyle w:val="ListParagraph"/>
-        <w:numPr>
-          <w:ilvl w:val="0"/>
-          <w:numId w:val="6"/>
-        </w:numPr>
-        <w:rPr>
-          <w:b/>
-          <w:lang w:val="en-US"/>
-        </w:rPr>
-      </w:pPr>
-      <w:r>
-        <w:rPr>
-          <w:b/>
+          <w:lang w:val="en-US"/>
+        </w:rPr>
+      </w:pPr>
+    </w:p>
+    <w:p>
+      <w:pPr>
+        <w:rPr>
+          <w:lang w:val="en-US"/>
+        </w:rPr>
+      </w:pPr>
+    </w:p>
+    <w:p>
+      <w:pPr>
+        <w:rPr>
+          <w:b/>
+          <w:u w:val="single"/>
+          <w:lang w:val="en-US"/>
+        </w:rPr>
+      </w:pPr>
+      <w:r>
+        <w:rPr>
+          <w:b/>
+          <w:u w:val="single"/>
+          <w:lang w:val="en-US"/>
+        </w:rPr>
+        <w:lastRenderedPageBreak/>
+        <w:t xml:space="preserve">3. </w:t>
+      </w:r>
+      <w:r>
+        <w:rPr>
+          <w:b/>
+          <w:u w:val="single"/>
           <w:lang w:val="en-US"/>
         </w:rPr>
         <w:t>Line current vs. Output power</w:t>
@@ -21798,9 +22407,9 @@
         </w:rPr>
         <w:drawing>
           <wp:inline distT="0" distB="0" distL="0" distR="0">
-            <wp:extent cx="4524375" cy="3393281"/>
-            <wp:effectExtent l="19050" t="0" r="9525" b="0"/>
-            <wp:docPr id="49" name="Picture 64" descr="C:\Users\vijayprasanna\AC_lab\A7\Report\images\i_power_def.png"/>
+            <wp:extent cx="4241800" cy="3181350"/>
+            <wp:effectExtent l="19050" t="0" r="6350" b="0"/>
+            <wp:docPr id="46" name="Picture 46" descr="C:\Users\vijayprasanna\AC_lab\A7\induction-motor-performance\images\i_power_def.png"/>
             <wp:cNvGraphicFramePr>
               <a:graphicFrameLocks xmlns:a="http://schemas.openxmlformats.org/drawingml/2006/main" noChangeAspect="1"/>
             </wp:cNvGraphicFramePr>
@@ -21808,7 +22417,7 @@
               <a:graphicData uri="http://schemas.openxmlformats.org/drawingml/2006/picture">
                 <pic:pic xmlns:pic="http://schemas.openxmlformats.org/drawingml/2006/picture">
                   <pic:nvPicPr>
-                    <pic:cNvPr id="0" name="Picture 64" descr="C:\Users\vijayprasanna\AC_lab\A7\Report\images\i_power_def.png"/>
+                    <pic:cNvPr id="0" name="Picture 46" descr="C:\Users\vijayprasanna\AC_lab\A7\induction-motor-performance\images\i_power_def.png"/>
                     <pic:cNvPicPr>
                       <a:picLocks noChangeAspect="1" noChangeArrowheads="1"/>
                     </pic:cNvPicPr>
@@ -21823,7 +22432,7 @@
                   <pic:spPr bwMode="auto">
                     <a:xfrm>
                       <a:off x="0" y="0"/>
-                      <a:ext cx="4524375" cy="3393281"/>
+                      <a:ext cx="4241800" cy="3181350"/>
                     </a:xfrm>
                     <a:prstGeom prst="rect">
                       <a:avLst/>
@@ -21845,19 +22454,37 @@
     </w:p>
     <w:p>
       <w:pPr>
-        <w:rPr>
-          <w:b/>
-          <w:lang w:val="en-US"/>
-        </w:rPr>
-      </w:pPr>
-    </w:p>
-    <w:p>
-      <w:pPr>
-        <w:rPr>
-          <w:b/>
-          <w:lang w:val="en-US"/>
-        </w:rPr>
-      </w:pPr>
+        <w:jc w:val="center"/>
+        <w:rPr>
+          <w:sz w:val="18"/>
+          <w:szCs w:val="18"/>
+          <w:lang w:val="en-US"/>
+        </w:rPr>
+      </w:pPr>
+      <w:r>
+        <w:rPr>
+          <w:sz w:val="18"/>
+          <w:szCs w:val="18"/>
+          <w:lang w:val="en-US"/>
+        </w:rPr>
+        <w:t>Table9.3</w:t>
+      </w:r>
+      <w:r>
+        <w:rPr>
+          <w:sz w:val="18"/>
+          <w:szCs w:val="18"/>
+          <w:lang w:val="en-US"/>
+        </w:rPr>
+        <w:t>.</w:t>
+      </w:r>
+      <w:r>
+        <w:rPr>
+          <w:sz w:val="18"/>
+          <w:szCs w:val="18"/>
+          <w:lang w:val="en-US"/>
+        </w:rPr>
+        <w:t xml:space="preserve"> Line current vs. Output power for actual and predetermined values</w:t>
+      </w:r>
     </w:p>
     <w:p>
       <w:pPr>
@@ -21879,8 +22506,432 @@
         <w:t>The line current in found to increase almost linearly with increase in output power. The predetermined curve is found to be lower than the one plotted with actual load test values.</w:t>
       </w:r>
     </w:p>
-    <w:p>
-      <w:pPr>
+    <w:tbl>
+      <w:tblPr>
+        <w:tblStyle w:val="TableGrid"/>
+        <w:tblpPr w:leftFromText="180" w:rightFromText="180" w:vertAnchor="text" w:horzAnchor="margin" w:tblpXSpec="right" w:tblpY="79"/>
+        <w:tblOverlap w:val="never"/>
+        <w:tblW w:w="0" w:type="auto"/>
+        <w:tblLook w:val="04A0"/>
+      </w:tblPr>
+      <w:tblGrid>
+        <w:gridCol w:w="2179"/>
+        <w:gridCol w:w="2179"/>
+        <w:gridCol w:w="2179"/>
+        <w:gridCol w:w="2179"/>
+      </w:tblGrid>
+      <w:tr>
+        <w:trPr>
+          <w:trHeight w:val="248"/>
+        </w:trPr>
+        <w:tc>
+          <w:tcPr>
+            <w:tcW w:w="2179" w:type="dxa"/>
+          </w:tcPr>
+          <w:p>
+            <w:pPr>
+              <w:jc w:val="center"/>
+              <w:rPr>
+                <w:b/>
+                <w:noProof/>
+                <w:lang w:eastAsia="en-GB"/>
+              </w:rPr>
+            </w:pPr>
+            <w:r>
+              <w:rPr>
+                <w:b/>
+                <w:noProof/>
+                <w:lang w:eastAsia="en-GB"/>
+              </w:rPr>
+              <w:t>S.no</w:t>
+            </w:r>
+          </w:p>
+        </w:tc>
+        <w:tc>
+          <w:tcPr>
+            <w:tcW w:w="2179" w:type="dxa"/>
+          </w:tcPr>
+          <w:p>
+            <w:pPr>
+              <w:jc w:val="center"/>
+              <w:rPr>
+                <w:b/>
+                <w:noProof/>
+                <w:lang w:eastAsia="en-GB"/>
+              </w:rPr>
+            </w:pPr>
+            <w:r>
+              <w:rPr>
+                <w:b/>
+                <w:noProof/>
+                <w:lang w:eastAsia="en-GB"/>
+              </w:rPr>
+              <w:t>Slip</w:t>
+            </w:r>
+          </w:p>
+        </w:tc>
+        <w:tc>
+          <w:tcPr>
+            <w:tcW w:w="2179" w:type="dxa"/>
+          </w:tcPr>
+          <w:p>
+            <w:pPr>
+              <w:jc w:val="center"/>
+              <w:rPr>
+                <w:b/>
+                <w:noProof/>
+                <w:lang w:eastAsia="en-GB"/>
+              </w:rPr>
+            </w:pPr>
+            <w:r>
+              <w:rPr>
+                <w:b/>
+                <w:noProof/>
+                <w:lang w:eastAsia="en-GB"/>
+              </w:rPr>
+              <w:t>Output power</w:t>
+            </w:r>
+          </w:p>
+        </w:tc>
+        <w:tc>
+          <w:tcPr>
+            <w:tcW w:w="2179" w:type="dxa"/>
+          </w:tcPr>
+          <w:p>
+            <w:pPr>
+              <w:jc w:val="center"/>
+              <w:rPr>
+                <w:b/>
+                <w:noProof/>
+                <w:lang w:eastAsia="en-GB"/>
+              </w:rPr>
+            </w:pPr>
+            <w:r>
+              <w:rPr>
+                <w:b/>
+                <w:noProof/>
+                <w:lang w:eastAsia="en-GB"/>
+              </w:rPr>
+              <w:t>Line current</w:t>
+            </w:r>
+          </w:p>
+        </w:tc>
+      </w:tr>
+      <w:tr>
+        <w:trPr>
+          <w:trHeight w:val="262"/>
+        </w:trPr>
+        <w:tc>
+          <w:tcPr>
+            <w:tcW w:w="2179" w:type="dxa"/>
+          </w:tcPr>
+          <w:p>
+            <w:pPr>
+              <w:jc w:val="center"/>
+              <w:rPr>
+                <w:noProof/>
+                <w:lang w:eastAsia="en-GB"/>
+              </w:rPr>
+            </w:pPr>
+            <w:r>
+              <w:rPr>
+                <w:noProof/>
+                <w:lang w:eastAsia="en-GB"/>
+              </w:rPr>
+              <w:t>1.</w:t>
+            </w:r>
+          </w:p>
+        </w:tc>
+        <w:tc>
+          <w:tcPr>
+            <w:tcW w:w="2179" w:type="dxa"/>
+          </w:tcPr>
+          <w:p>
+            <w:pPr>
+              <w:jc w:val="center"/>
+              <w:rPr>
+                <w:noProof/>
+                <w:lang w:eastAsia="en-GB"/>
+              </w:rPr>
+            </w:pPr>
+            <w:r>
+              <w:rPr>
+                <w:noProof/>
+                <w:lang w:eastAsia="en-GB"/>
+              </w:rPr>
+              <w:t>0.012 (full load)</w:t>
+            </w:r>
+          </w:p>
+        </w:tc>
+        <w:tc>
+          <w:tcPr>
+            <w:tcW w:w="2179" w:type="dxa"/>
+          </w:tcPr>
+          <w:p>
+            <w:pPr>
+              <w:jc w:val="center"/>
+              <w:rPr>
+                <w:noProof/>
+                <w:lang w:eastAsia="en-GB"/>
+              </w:rPr>
+            </w:pPr>
+            <w:r>
+              <w:rPr>
+                <w:noProof/>
+                <w:lang w:eastAsia="en-GB"/>
+              </w:rPr>
+              <w:t>3716.3 W</w:t>
+            </w:r>
+          </w:p>
+        </w:tc>
+        <w:tc>
+          <w:tcPr>
+            <w:tcW w:w="2179" w:type="dxa"/>
+          </w:tcPr>
+          <w:p>
+            <w:pPr>
+              <w:jc w:val="center"/>
+              <w:rPr>
+                <w:noProof/>
+                <w:lang w:eastAsia="en-GB"/>
+              </w:rPr>
+            </w:pPr>
+            <w:r>
+              <w:rPr>
+                <w:noProof/>
+                <w:lang w:eastAsia="en-GB"/>
+              </w:rPr>
+              <w:t>7.57 A</w:t>
+            </w:r>
+          </w:p>
+        </w:tc>
+      </w:tr>
+      <w:tr>
+        <w:trPr>
+          <w:trHeight w:val="248"/>
+        </w:trPr>
+        <w:tc>
+          <w:tcPr>
+            <w:tcW w:w="2179" w:type="dxa"/>
+          </w:tcPr>
+          <w:p>
+            <w:pPr>
+              <w:jc w:val="center"/>
+              <w:rPr>
+                <w:noProof/>
+                <w:lang w:eastAsia="en-GB"/>
+              </w:rPr>
+            </w:pPr>
+            <w:r>
+              <w:rPr>
+                <w:noProof/>
+                <w:lang w:eastAsia="en-GB"/>
+              </w:rPr>
+              <w:t xml:space="preserve">2. </w:t>
+            </w:r>
+          </w:p>
+        </w:tc>
+        <w:tc>
+          <w:tcPr>
+            <w:tcW w:w="2179" w:type="dxa"/>
+          </w:tcPr>
+          <w:p>
+            <w:pPr>
+              <w:jc w:val="center"/>
+              <w:rPr>
+                <w:noProof/>
+                <w:lang w:eastAsia="en-GB"/>
+              </w:rPr>
+            </w:pPr>
+            <w:r>
+              <w:rPr>
+                <w:noProof/>
+                <w:lang w:eastAsia="en-GB"/>
+              </w:rPr>
+              <w:t>0.006 (half load slip)</w:t>
+            </w:r>
+          </w:p>
+        </w:tc>
+        <w:tc>
+          <w:tcPr>
+            <w:tcW w:w="2179" w:type="dxa"/>
+          </w:tcPr>
+          <w:p>
+            <w:pPr>
+              <w:jc w:val="center"/>
+              <w:rPr>
+                <w:noProof/>
+                <w:lang w:eastAsia="en-GB"/>
+              </w:rPr>
+            </w:pPr>
+            <w:r>
+              <w:rPr>
+                <w:noProof/>
+                <w:lang w:eastAsia="en-GB"/>
+              </w:rPr>
+              <w:t>2048.9 W</w:t>
+            </w:r>
+          </w:p>
+        </w:tc>
+        <w:tc>
+          <w:tcPr>
+            <w:tcW w:w="2179" w:type="dxa"/>
+          </w:tcPr>
+          <w:p>
+            <w:pPr>
+              <w:jc w:val="center"/>
+              <w:rPr>
+                <w:noProof/>
+                <w:lang w:eastAsia="en-GB"/>
+              </w:rPr>
+            </w:pPr>
+            <w:r>
+              <w:rPr>
+                <w:noProof/>
+                <w:lang w:eastAsia="en-GB"/>
+              </w:rPr>
+              <w:t>5.05 A</w:t>
+            </w:r>
+          </w:p>
+        </w:tc>
+      </w:tr>
+      <w:tr>
+        <w:trPr>
+          <w:trHeight w:val="277"/>
+        </w:trPr>
+        <w:tc>
+          <w:tcPr>
+            <w:tcW w:w="2179" w:type="dxa"/>
+          </w:tcPr>
+          <w:p>
+            <w:pPr>
+              <w:jc w:val="center"/>
+              <w:rPr>
+                <w:noProof/>
+                <w:lang w:eastAsia="en-GB"/>
+              </w:rPr>
+            </w:pPr>
+            <w:r>
+              <w:rPr>
+                <w:noProof/>
+                <w:lang w:eastAsia="en-GB"/>
+              </w:rPr>
+              <w:t xml:space="preserve">3. </w:t>
+            </w:r>
+          </w:p>
+        </w:tc>
+        <w:tc>
+          <w:tcPr>
+            <w:tcW w:w="2179" w:type="dxa"/>
+          </w:tcPr>
+          <w:p>
+            <w:pPr>
+              <w:jc w:val="center"/>
+              <w:rPr>
+                <w:noProof/>
+                <w:lang w:eastAsia="en-GB"/>
+              </w:rPr>
+            </w:pPr>
+            <w:r>
+              <w:rPr>
+                <w:noProof/>
+                <w:lang w:eastAsia="en-GB"/>
+              </w:rPr>
+              <w:t>0.0623 (critical slip)</w:t>
+            </w:r>
+          </w:p>
+        </w:tc>
+        <w:tc>
+          <w:tcPr>
+            <w:tcW w:w="2179" w:type="dxa"/>
+          </w:tcPr>
+          <w:p>
+            <w:pPr>
+              <w:jc w:val="center"/>
+              <w:rPr>
+                <w:noProof/>
+                <w:lang w:eastAsia="en-GB"/>
+              </w:rPr>
+            </w:pPr>
+            <w:r>
+              <w:rPr>
+                <w:noProof/>
+                <w:lang w:eastAsia="en-GB"/>
+              </w:rPr>
+              <w:t>7885 W</w:t>
+            </w:r>
+          </w:p>
+        </w:tc>
+        <w:tc>
+          <w:tcPr>
+            <w:tcW w:w="2179" w:type="dxa"/>
+          </w:tcPr>
+          <w:p>
+            <w:pPr>
+              <w:jc w:val="center"/>
+              <w:rPr>
+                <w:noProof/>
+                <w:lang w:eastAsia="en-GB"/>
+              </w:rPr>
+            </w:pPr>
+            <w:r>
+              <w:rPr>
+                <w:noProof/>
+                <w:lang w:eastAsia="en-GB"/>
+              </w:rPr>
+              <w:t>22.48 A</w:t>
+            </w:r>
+          </w:p>
+        </w:tc>
+      </w:tr>
+    </w:tbl>
+    <w:p>
+      <w:pPr>
+        <w:jc w:val="center"/>
+        <w:rPr>
+          <w:sz w:val="18"/>
+          <w:szCs w:val="18"/>
+          <w:lang w:val="en-US"/>
+        </w:rPr>
+      </w:pPr>
+      <w:r>
+        <w:rPr>
+          <w:sz w:val="18"/>
+          <w:szCs w:val="18"/>
+          <w:lang w:val="en-US"/>
+        </w:rPr>
+        <w:t>Table9.3</w:t>
+      </w:r>
+      <w:r>
+        <w:rPr>
+          <w:sz w:val="18"/>
+          <w:szCs w:val="18"/>
+          <w:lang w:val="en-US"/>
+        </w:rPr>
+        <w:t>.</w:t>
+      </w:r>
+      <w:r>
+        <w:rPr>
+          <w:sz w:val="18"/>
+          <w:szCs w:val="18"/>
+          <w:lang w:val="en-US"/>
+        </w:rPr>
+        <w:t xml:space="preserve"> Line current vs. Output power for actual and predetermined values</w:t>
+      </w:r>
+    </w:p>
+    <w:p>
+      <w:pPr>
+        <w:jc w:val="center"/>
+        <w:rPr>
+          <w:sz w:val="18"/>
+          <w:szCs w:val="18"/>
+          <w:lang w:val="en-US"/>
+        </w:rPr>
+      </w:pPr>
+    </w:p>
+    <w:p>
+      <w:pPr>
+        <w:jc w:val="both"/>
         <w:rPr>
           <w:lang w:val="en-US"/>
         </w:rPr>
@@ -21981,19 +23032,32 @@
     </w:p>
     <w:p>
       <w:pPr>
-        <w:pStyle w:val="ListParagraph"/>
-        <w:numPr>
-          <w:ilvl w:val="0"/>
-          <w:numId w:val="6"/>
-        </w:numPr>
-        <w:rPr>
-          <w:b/>
-          <w:lang w:val="en-US"/>
-        </w:rPr>
-      </w:pPr>
-      <w:r>
-        <w:rPr>
-          <w:b/>
+        <w:rPr>
+          <w:lang w:val="en-US"/>
+        </w:rPr>
+      </w:pPr>
+    </w:p>
+    <w:p>
+      <w:pPr>
+        <w:rPr>
+          <w:b/>
+          <w:u w:val="single"/>
+          <w:lang w:val="en-US"/>
+        </w:rPr>
+      </w:pPr>
+      <w:r>
+        <w:rPr>
+          <w:b/>
+          <w:u w:val="single"/>
+          <w:lang w:val="en-US"/>
+        </w:rPr>
+        <w:lastRenderedPageBreak/>
+        <w:t xml:space="preserve">4. </w:t>
+      </w:r>
+      <w:r>
+        <w:rPr>
+          <w:b/>
+          <w:u w:val="single"/>
           <w:lang w:val="en-US"/>
         </w:rPr>
         <w:t>Power factor vs. Output power</w:t>
@@ -22014,9 +23078,9 @@
         </w:rPr>
         <w:drawing>
           <wp:inline distT="0" distB="0" distL="0" distR="0">
-            <wp:extent cx="4127500" cy="3095624"/>
-            <wp:effectExtent l="19050" t="0" r="6350" b="0"/>
-            <wp:docPr id="50" name="Picture 65" descr="C:\Users\vijayprasanna\AC_lab\A7\Report\images\pf_power_def.png"/>
+            <wp:extent cx="3352800" cy="2514600"/>
+            <wp:effectExtent l="19050" t="0" r="0" b="0"/>
+            <wp:docPr id="42" name="Picture 42" descr="C:\Users\vijayprasanna\AC_lab\A7\induction-motor-performance\images\pf_power_def.png"/>
             <wp:cNvGraphicFramePr>
               <a:graphicFrameLocks xmlns:a="http://schemas.openxmlformats.org/drawingml/2006/main" noChangeAspect="1"/>
             </wp:cNvGraphicFramePr>
@@ -22024,7 +23088,7 @@
               <a:graphicData uri="http://schemas.openxmlformats.org/drawingml/2006/picture">
                 <pic:pic xmlns:pic="http://schemas.openxmlformats.org/drawingml/2006/picture">
                   <pic:nvPicPr>
-                    <pic:cNvPr id="0" name="Picture 65" descr="C:\Users\vijayprasanna\AC_lab\A7\Report\images\pf_power_def.png"/>
+                    <pic:cNvPr id="0" name="Picture 42" descr="C:\Users\vijayprasanna\AC_lab\A7\induction-motor-performance\images\pf_power_def.png"/>
                     <pic:cNvPicPr>
                       <a:picLocks noChangeAspect="1" noChangeArrowheads="1"/>
                     </pic:cNvPicPr>
@@ -22039,7 +23103,7 @@
                   <pic:spPr bwMode="auto">
                     <a:xfrm>
                       <a:off x="0" y="0"/>
-                      <a:ext cx="4130528" cy="3097895"/>
+                      <a:ext cx="3355815" cy="2516861"/>
                     </a:xfrm>
                     <a:prstGeom prst="rect">
                       <a:avLst/>
@@ -22061,6 +23125,41 @@
     </w:p>
     <w:p>
       <w:pPr>
+        <w:jc w:val="center"/>
+        <w:rPr>
+          <w:sz w:val="18"/>
+          <w:szCs w:val="18"/>
+          <w:lang w:val="en-US"/>
+        </w:rPr>
+      </w:pPr>
+      <w:r>
+        <w:rPr>
+          <w:sz w:val="18"/>
+          <w:szCs w:val="18"/>
+          <w:lang w:val="en-US"/>
+        </w:rPr>
+        <w:t>Table9.4</w:t>
+      </w:r>
+      <w:r>
+        <w:rPr>
+          <w:sz w:val="18"/>
+          <w:szCs w:val="18"/>
+          <w:lang w:val="en-US"/>
+        </w:rPr>
+        <w:t>.</w:t>
+      </w:r>
+      <w:r>
+        <w:rPr>
+          <w:sz w:val="18"/>
+          <w:szCs w:val="18"/>
+          <w:lang w:val="en-US"/>
+        </w:rPr>
+        <w:t xml:space="preserve"> Power factor vs. Output for actual and predetermined values</w:t>
+      </w:r>
+    </w:p>
+    <w:p>
+      <w:pPr>
+        <w:jc w:val="both"/>
         <w:rPr>
           <w:lang w:val="en-US"/>
         </w:rPr>
@@ -22081,6 +23180,7 @@
     </w:p>
     <w:p>
       <w:pPr>
+        <w:jc w:val="both"/>
         <w:rPr>
           <w:lang w:val="en-US"/>
         </w:rPr>
@@ -22101,27 +23201,25 @@
     </w:p>
     <w:p>
       <w:pPr>
-        <w:pStyle w:val="ListParagraph"/>
-        <w:rPr>
-          <w:lang w:val="en-US"/>
-        </w:rPr>
-      </w:pPr>
-    </w:p>
-    <w:p>
-      <w:pPr>
-        <w:pStyle w:val="ListParagraph"/>
-        <w:numPr>
-          <w:ilvl w:val="0"/>
-          <w:numId w:val="6"/>
-        </w:numPr>
-        <w:rPr>
-          <w:b/>
-          <w:lang w:val="en-US"/>
-        </w:rPr>
-      </w:pPr>
-      <w:r>
-        <w:rPr>
-          <w:b/>
+        <w:jc w:val="both"/>
+        <w:rPr>
+          <w:b/>
+          <w:u w:val="single"/>
+          <w:lang w:val="en-US"/>
+        </w:rPr>
+      </w:pPr>
+      <w:r>
+        <w:rPr>
+          <w:b/>
+          <w:u w:val="single"/>
+          <w:lang w:val="en-US"/>
+        </w:rPr>
+        <w:t xml:space="preserve">5. </w:t>
+      </w:r>
+      <w:r>
+        <w:rPr>
+          <w:b/>
+          <w:u w:val="single"/>
           <w:lang w:val="en-US"/>
         </w:rPr>
         <w:t>Slip vs. Output power</w:t>
@@ -22140,12 +23238,11 @@
           <w:noProof/>
           <w:lang w:eastAsia="en-GB"/>
         </w:rPr>
-        <w:lastRenderedPageBreak/>
         <w:drawing>
           <wp:inline distT="0" distB="0" distL="0" distR="0">
-            <wp:extent cx="4127499" cy="3095625"/>
-            <wp:effectExtent l="19050" t="0" r="6351" b="0"/>
-            <wp:docPr id="51" name="Picture 67" descr="C:\Users\vijayprasanna\AC_lab\A7\Report\images\slip_power_def.png"/>
+            <wp:extent cx="3657600" cy="2743200"/>
+            <wp:effectExtent l="19050" t="0" r="0" b="0"/>
+            <wp:docPr id="8" name="Picture 47" descr="C:\Users\vijayprasanna\AC_lab\A7\induction-motor-performance\images\slip_power_def.png"/>
             <wp:cNvGraphicFramePr>
               <a:graphicFrameLocks xmlns:a="http://schemas.openxmlformats.org/drawingml/2006/main" noChangeAspect="1"/>
             </wp:cNvGraphicFramePr>
@@ -22153,7 +23250,7 @@
               <a:graphicData uri="http://schemas.openxmlformats.org/drawingml/2006/picture">
                 <pic:pic xmlns:pic="http://schemas.openxmlformats.org/drawingml/2006/picture">
                   <pic:nvPicPr>
-                    <pic:cNvPr id="0" name="Picture 67" descr="C:\Users\vijayprasanna\AC_lab\A7\Report\images\slip_power_def.png"/>
+                    <pic:cNvPr id="0" name="Picture 47" descr="C:\Users\vijayprasanna\AC_lab\A7\induction-motor-performance\images\slip_power_def.png"/>
                     <pic:cNvPicPr>
                       <a:picLocks noChangeAspect="1" noChangeArrowheads="1"/>
                     </pic:cNvPicPr>
@@ -22168,7 +23265,7 @@
                   <pic:spPr bwMode="auto">
                     <a:xfrm>
                       <a:off x="0" y="0"/>
-                      <a:ext cx="4127499" cy="3095625"/>
+                      <a:ext cx="3657600" cy="2743200"/>
                     </a:xfrm>
                     <a:prstGeom prst="rect">
                       <a:avLst/>
@@ -22190,15 +23287,50 @@
     </w:p>
     <w:p>
       <w:pPr>
-        <w:rPr>
-          <w:lang w:val="en-US"/>
-        </w:rPr>
-      </w:pPr>
-      <w:r>
-        <w:rPr>
-          <w:b/>
-          <w:lang w:val="en-US"/>
-        </w:rPr>
+        <w:jc w:val="center"/>
+        <w:rPr>
+          <w:sz w:val="18"/>
+          <w:szCs w:val="18"/>
+          <w:lang w:val="en-US"/>
+        </w:rPr>
+      </w:pPr>
+      <w:r>
+        <w:rPr>
+          <w:sz w:val="18"/>
+          <w:szCs w:val="18"/>
+          <w:lang w:val="en-US"/>
+        </w:rPr>
+        <w:t>Table9.5</w:t>
+      </w:r>
+      <w:r>
+        <w:rPr>
+          <w:sz w:val="18"/>
+          <w:szCs w:val="18"/>
+          <w:lang w:val="en-US"/>
+        </w:rPr>
+        <w:t>.</w:t>
+      </w:r>
+      <w:r>
+        <w:rPr>
+          <w:sz w:val="18"/>
+          <w:szCs w:val="18"/>
+          <w:lang w:val="en-US"/>
+        </w:rPr>
+        <w:t xml:space="preserve"> Slip vs. Output power for actual and predetermined values</w:t>
+      </w:r>
+    </w:p>
+    <w:p>
+      <w:pPr>
+        <w:rPr>
+          <w:lang w:val="en-US"/>
+        </w:rPr>
+      </w:pPr>
+      <w:r>
+        <w:rPr>
+          <w:b/>
+          <w:lang w:val="en-US"/>
+        </w:rPr>
+        <w:lastRenderedPageBreak/>
         <w:t xml:space="preserve">Observation: </w:t>
       </w:r>
       <w:r>
@@ -22210,6 +23342,337 @@
     </w:p>
     <w:p>
       <w:pPr>
+        <w:rPr>
+          <w:lang w:val="en-US"/>
+        </w:rPr>
+      </w:pPr>
+    </w:p>
+    <w:tbl>
+      <w:tblPr>
+        <w:tblStyle w:val="TableGrid"/>
+        <w:tblpPr w:leftFromText="180" w:rightFromText="180" w:vertAnchor="text" w:tblpX="1258" w:tblpY="1"/>
+        <w:tblOverlap w:val="never"/>
+        <w:tblW w:w="0" w:type="auto"/>
+        <w:tblLook w:val="04A0"/>
+      </w:tblPr>
+      <w:tblGrid>
+        <w:gridCol w:w="2179"/>
+        <w:gridCol w:w="2179"/>
+        <w:gridCol w:w="2179"/>
+      </w:tblGrid>
+      <w:tr>
+        <w:trPr>
+          <w:trHeight w:val="248"/>
+        </w:trPr>
+        <w:tc>
+          <w:tcPr>
+            <w:tcW w:w="2179" w:type="dxa"/>
+          </w:tcPr>
+          <w:p>
+            <w:pPr>
+              <w:jc w:val="center"/>
+              <w:rPr>
+                <w:b/>
+                <w:noProof/>
+                <w:lang w:eastAsia="en-GB"/>
+              </w:rPr>
+            </w:pPr>
+            <w:r>
+              <w:rPr>
+                <w:b/>
+                <w:noProof/>
+                <w:lang w:eastAsia="en-GB"/>
+              </w:rPr>
+              <w:t>S.no</w:t>
+            </w:r>
+          </w:p>
+        </w:tc>
+        <w:tc>
+          <w:tcPr>
+            <w:tcW w:w="2179" w:type="dxa"/>
+          </w:tcPr>
+          <w:p>
+            <w:pPr>
+              <w:jc w:val="center"/>
+              <w:rPr>
+                <w:b/>
+                <w:noProof/>
+                <w:lang w:eastAsia="en-GB"/>
+              </w:rPr>
+            </w:pPr>
+            <w:r>
+              <w:rPr>
+                <w:b/>
+                <w:noProof/>
+                <w:lang w:eastAsia="en-GB"/>
+              </w:rPr>
+              <w:t>Slip</w:t>
+            </w:r>
+          </w:p>
+        </w:tc>
+        <w:tc>
+          <w:tcPr>
+            <w:tcW w:w="2179" w:type="dxa"/>
+          </w:tcPr>
+          <w:p>
+            <w:pPr>
+              <w:jc w:val="center"/>
+              <w:rPr>
+                <w:b/>
+                <w:noProof/>
+                <w:lang w:eastAsia="en-GB"/>
+              </w:rPr>
+            </w:pPr>
+            <w:r>
+              <w:rPr>
+                <w:b/>
+                <w:noProof/>
+                <w:lang w:eastAsia="en-GB"/>
+              </w:rPr>
+              <w:t>Output Power</w:t>
+            </w:r>
+          </w:p>
+        </w:tc>
+      </w:tr>
+      <w:tr>
+        <w:trPr>
+          <w:trHeight w:val="262"/>
+        </w:trPr>
+        <w:tc>
+          <w:tcPr>
+            <w:tcW w:w="2179" w:type="dxa"/>
+          </w:tcPr>
+          <w:p>
+            <w:pPr>
+              <w:jc w:val="center"/>
+              <w:rPr>
+                <w:noProof/>
+                <w:lang w:eastAsia="en-GB"/>
+              </w:rPr>
+            </w:pPr>
+            <w:r>
+              <w:rPr>
+                <w:noProof/>
+                <w:lang w:eastAsia="en-GB"/>
+              </w:rPr>
+              <w:t>1.</w:t>
+            </w:r>
+          </w:p>
+        </w:tc>
+        <w:tc>
+          <w:tcPr>
+            <w:tcW w:w="2179" w:type="dxa"/>
+          </w:tcPr>
+          <w:p>
+            <w:pPr>
+              <w:jc w:val="center"/>
+              <w:rPr>
+                <w:noProof/>
+                <w:lang w:eastAsia="en-GB"/>
+              </w:rPr>
+            </w:pPr>
+            <w:r>
+              <w:rPr>
+                <w:noProof/>
+                <w:lang w:eastAsia="en-GB"/>
+              </w:rPr>
+              <w:t>0.012 (full load)</w:t>
+            </w:r>
+          </w:p>
+        </w:tc>
+        <w:tc>
+          <w:tcPr>
+            <w:tcW w:w="2179" w:type="dxa"/>
+          </w:tcPr>
+          <w:p>
+            <w:pPr>
+              <w:jc w:val="center"/>
+              <w:rPr>
+                <w:noProof/>
+                <w:lang w:eastAsia="en-GB"/>
+              </w:rPr>
+            </w:pPr>
+            <w:r>
+              <w:rPr>
+                <w:noProof/>
+                <w:lang w:eastAsia="en-GB"/>
+              </w:rPr>
+              <w:t>3716.3 W</w:t>
+            </w:r>
+          </w:p>
+        </w:tc>
+      </w:tr>
+      <w:tr>
+        <w:trPr>
+          <w:trHeight w:val="248"/>
+        </w:trPr>
+        <w:tc>
+          <w:tcPr>
+            <w:tcW w:w="2179" w:type="dxa"/>
+          </w:tcPr>
+          <w:p>
+            <w:pPr>
+              <w:jc w:val="center"/>
+              <w:rPr>
+                <w:noProof/>
+                <w:lang w:eastAsia="en-GB"/>
+              </w:rPr>
+            </w:pPr>
+            <w:r>
+              <w:rPr>
+                <w:noProof/>
+                <w:lang w:eastAsia="en-GB"/>
+              </w:rPr>
+              <w:t xml:space="preserve">2. </w:t>
+            </w:r>
+          </w:p>
+        </w:tc>
+        <w:tc>
+          <w:tcPr>
+            <w:tcW w:w="2179" w:type="dxa"/>
+          </w:tcPr>
+          <w:p>
+            <w:pPr>
+              <w:jc w:val="center"/>
+              <w:rPr>
+                <w:noProof/>
+                <w:lang w:eastAsia="en-GB"/>
+              </w:rPr>
+            </w:pPr>
+            <w:r>
+              <w:rPr>
+                <w:noProof/>
+                <w:lang w:eastAsia="en-GB"/>
+              </w:rPr>
+              <w:t>0.006 (half load slip)</w:t>
+            </w:r>
+          </w:p>
+        </w:tc>
+        <w:tc>
+          <w:tcPr>
+            <w:tcW w:w="2179" w:type="dxa"/>
+          </w:tcPr>
+          <w:p>
+            <w:pPr>
+              <w:jc w:val="center"/>
+              <w:rPr>
+                <w:noProof/>
+                <w:lang w:eastAsia="en-GB"/>
+              </w:rPr>
+            </w:pPr>
+            <w:r>
+              <w:rPr>
+                <w:noProof/>
+                <w:lang w:eastAsia="en-GB"/>
+              </w:rPr>
+              <w:t>2048.9 W</w:t>
+            </w:r>
+          </w:p>
+        </w:tc>
+      </w:tr>
+      <w:tr>
+        <w:trPr>
+          <w:trHeight w:val="277"/>
+        </w:trPr>
+        <w:tc>
+          <w:tcPr>
+            <w:tcW w:w="2179" w:type="dxa"/>
+          </w:tcPr>
+          <w:p>
+            <w:pPr>
+              <w:jc w:val="center"/>
+              <w:rPr>
+                <w:noProof/>
+                <w:lang w:eastAsia="en-GB"/>
+              </w:rPr>
+            </w:pPr>
+            <w:r>
+              <w:rPr>
+                <w:noProof/>
+                <w:lang w:eastAsia="en-GB"/>
+              </w:rPr>
+              <w:t xml:space="preserve">3. </w:t>
+            </w:r>
+          </w:p>
+        </w:tc>
+        <w:tc>
+          <w:tcPr>
+            <w:tcW w:w="2179" w:type="dxa"/>
+          </w:tcPr>
+          <w:p>
+            <w:pPr>
+              <w:jc w:val="center"/>
+              <w:rPr>
+                <w:noProof/>
+                <w:lang w:eastAsia="en-GB"/>
+              </w:rPr>
+            </w:pPr>
+            <w:r>
+              <w:rPr>
+                <w:noProof/>
+                <w:lang w:eastAsia="en-GB"/>
+              </w:rPr>
+              <w:t>0.0623 (critical slip)</w:t>
+            </w:r>
+          </w:p>
+        </w:tc>
+        <w:tc>
+          <w:tcPr>
+            <w:tcW w:w="2179" w:type="dxa"/>
+          </w:tcPr>
+          <w:p>
+            <w:pPr>
+              <w:jc w:val="center"/>
+              <w:rPr>
+                <w:noProof/>
+                <w:lang w:eastAsia="en-GB"/>
+              </w:rPr>
+            </w:pPr>
+            <w:r>
+              <w:rPr>
+                <w:noProof/>
+                <w:lang w:eastAsia="en-GB"/>
+              </w:rPr>
+              <w:t>7885 W</w:t>
+            </w:r>
+          </w:p>
+        </w:tc>
+      </w:tr>
+    </w:tbl>
+    <w:p>
+      <w:pPr>
+        <w:rPr>
+          <w:lang w:val="en-US"/>
+        </w:rPr>
+      </w:pPr>
+    </w:p>
+    <w:p>
+      <w:pPr>
+        <w:rPr>
+          <w:b/>
+          <w:lang w:val="en-US"/>
+        </w:rPr>
+      </w:pPr>
+    </w:p>
+    <w:p>
+      <w:pPr>
+        <w:rPr>
+          <w:b/>
+          <w:lang w:val="en-US"/>
+        </w:rPr>
+      </w:pPr>
+    </w:p>
+    <w:p>
+      <w:pPr>
+        <w:rPr>
+          <w:b/>
+          <w:lang w:val="en-US"/>
+        </w:rPr>
+      </w:pPr>
+    </w:p>
+    <w:p>
+      <w:pPr>
+        <w:jc w:val="both"/>
         <w:rPr>
           <w:lang w:val="en-US"/>
         </w:rPr>
@@ -22264,27 +23727,34 @@
     </w:p>
     <w:p>
       <w:pPr>
-        <w:pStyle w:val="ListParagraph"/>
-        <w:rPr>
-          <w:lang w:val="en-US"/>
-        </w:rPr>
-      </w:pPr>
-    </w:p>
-    <w:p>
-      <w:pPr>
-        <w:pStyle w:val="ListParagraph"/>
-        <w:numPr>
-          <w:ilvl w:val="0"/>
-          <w:numId w:val="6"/>
-        </w:numPr>
-        <w:rPr>
-          <w:b/>
-          <w:lang w:val="en-US"/>
-        </w:rPr>
-      </w:pPr>
-      <w:r>
-        <w:rPr>
-          <w:b/>
+        <w:jc w:val="both"/>
+        <w:rPr>
+          <w:b/>
+          <w:u w:val="single"/>
+          <w:lang w:val="en-US"/>
+        </w:rPr>
+      </w:pPr>
+    </w:p>
+    <w:p>
+      <w:pPr>
+        <w:rPr>
+          <w:b/>
+          <w:u w:val="single"/>
+          <w:lang w:val="en-US"/>
+        </w:rPr>
+      </w:pPr>
+      <w:r>
+        <w:rPr>
+          <w:b/>
+          <w:u w:val="single"/>
+          <w:lang w:val="en-US"/>
+        </w:rPr>
+        <w:t xml:space="preserve">6. </w:t>
+      </w:r>
+      <w:r>
+        <w:rPr>
+          <w:b/>
+          <w:u w:val="single"/>
           <w:lang w:val="en-US"/>
         </w:rPr>
         <w:t>Speed vs. Output power</w:t>
@@ -22292,8 +23762,7 @@
     </w:p>
     <w:p>
       <w:pPr>
-        <w:pStyle w:val="ListParagraph"/>
-        <w:ind w:firstLine="720"/>
+        <w:jc w:val="center"/>
         <w:rPr>
           <w:b/>
           <w:lang w:val="en-US"/>
@@ -22306,9 +23775,9 @@
         </w:rPr>
         <w:drawing>
           <wp:inline distT="0" distB="0" distL="0" distR="0">
-            <wp:extent cx="3848100" cy="2886075"/>
-            <wp:effectExtent l="19050" t="0" r="0" b="0"/>
-            <wp:docPr id="52" name="Picture 68" descr="C:\Users\vijayprasanna\AC_lab\A7\Report\images\speed_power_def.png"/>
+            <wp:extent cx="3114675" cy="2336006"/>
+            <wp:effectExtent l="19050" t="0" r="9525" b="0"/>
+            <wp:docPr id="44" name="Picture 44" descr="C:\Users\vijayprasanna\AC_lab\A7\induction-motor-performance\images\speed_power_def.png"/>
             <wp:cNvGraphicFramePr>
               <a:graphicFrameLocks xmlns:a="http://schemas.openxmlformats.org/drawingml/2006/main" noChangeAspect="1"/>
             </wp:cNvGraphicFramePr>
@@ -22316,7 +23785,7 @@
               <a:graphicData uri="http://schemas.openxmlformats.org/drawingml/2006/picture">
                 <pic:pic xmlns:pic="http://schemas.openxmlformats.org/drawingml/2006/picture">
                   <pic:nvPicPr>
-                    <pic:cNvPr id="0" name="Picture 68" descr="C:\Users\vijayprasanna\AC_lab\A7\Report\images\speed_power_def.png"/>
+                    <pic:cNvPr id="0" name="Picture 44" descr="C:\Users\vijayprasanna\AC_lab\A7\induction-motor-performance\images\speed_power_def.png"/>
                     <pic:cNvPicPr>
                       <a:picLocks noChangeAspect="1" noChangeArrowheads="1"/>
                     </pic:cNvPicPr>
@@ -22331,7 +23800,7 @@
                   <pic:spPr bwMode="auto">
                     <a:xfrm>
                       <a:off x="0" y="0"/>
-                      <a:ext cx="3848100" cy="2886075"/>
+                      <a:ext cx="3114675" cy="2336006"/>
                     </a:xfrm>
                     <a:prstGeom prst="rect">
                       <a:avLst/>
@@ -22353,6 +23822,40 @@
     </w:p>
     <w:p>
       <w:pPr>
+        <w:jc w:val="center"/>
+        <w:rPr>
+          <w:sz w:val="18"/>
+          <w:szCs w:val="18"/>
+          <w:lang w:val="en-US"/>
+        </w:rPr>
+      </w:pPr>
+      <w:r>
+        <w:rPr>
+          <w:sz w:val="18"/>
+          <w:szCs w:val="18"/>
+          <w:lang w:val="en-US"/>
+        </w:rPr>
+        <w:t>Table9.6</w:t>
+      </w:r>
+      <w:r>
+        <w:rPr>
+          <w:sz w:val="18"/>
+          <w:szCs w:val="18"/>
+          <w:lang w:val="en-US"/>
+        </w:rPr>
+        <w:t>.</w:t>
+      </w:r>
+      <w:r>
+        <w:rPr>
+          <w:sz w:val="18"/>
+          <w:szCs w:val="18"/>
+          <w:lang w:val="en-US"/>
+        </w:rPr>
+        <w:t xml:space="preserve"> Speed vs. Output power for actual and predetermined values</w:t>
+      </w:r>
+    </w:p>
+    <w:p>
+      <w:pPr>
         <w:rPr>
           <w:lang w:val="en-US"/>
         </w:rPr>
@@ -22393,27 +23896,68 @@
     </w:p>
     <w:p>
       <w:pPr>
-        <w:pStyle w:val="ListParagraph"/>
-        <w:rPr>
-          <w:lang w:val="en-US"/>
-        </w:rPr>
-      </w:pPr>
-    </w:p>
-    <w:p>
-      <w:pPr>
-        <w:pStyle w:val="ListParagraph"/>
-        <w:numPr>
-          <w:ilvl w:val="0"/>
-          <w:numId w:val="6"/>
-        </w:numPr>
-        <w:rPr>
-          <w:b/>
-          <w:lang w:val="en-US"/>
-        </w:rPr>
-      </w:pPr>
-      <w:r>
-        <w:rPr>
-          <w:b/>
+        <w:rPr>
+          <w:lang w:val="en-US"/>
+        </w:rPr>
+      </w:pPr>
+    </w:p>
+    <w:p>
+      <w:pPr>
+        <w:rPr>
+          <w:lang w:val="en-US"/>
+        </w:rPr>
+      </w:pPr>
+    </w:p>
+    <w:p>
+      <w:pPr>
+        <w:rPr>
+          <w:lang w:val="en-US"/>
+        </w:rPr>
+      </w:pPr>
+    </w:p>
+    <w:p>
+      <w:pPr>
+        <w:rPr>
+          <w:lang w:val="en-US"/>
+        </w:rPr>
+      </w:pPr>
+    </w:p>
+    <w:p>
+      <w:pPr>
+        <w:rPr>
+          <w:lang w:val="en-US"/>
+        </w:rPr>
+      </w:pPr>
+    </w:p>
+    <w:p>
+      <w:pPr>
+        <w:rPr>
+          <w:b/>
+          <w:u w:val="single"/>
+          <w:lang w:val="en-US"/>
+        </w:rPr>
+      </w:pPr>
+      <w:r>
+        <w:rPr>
+          <w:b/>
+          <w:u w:val="single"/>
+          <w:lang w:val="en-US"/>
+        </w:rPr>
+        <w:lastRenderedPageBreak/>
+        <w:t>7.</w:t>
+      </w:r>
+      <w:r>
+        <w:rPr>
+          <w:b/>
+          <w:u w:val="single"/>
+          <w:lang w:val="en-US"/>
+        </w:rPr>
+        <w:t xml:space="preserve"> </w:t>
+      </w:r>
+      <w:r>
+        <w:rPr>
+          <w:b/>
+          <w:u w:val="single"/>
           <w:lang w:val="en-US"/>
         </w:rPr>
         <w:t>Torque vs. Output power</w:t>
@@ -22434,9 +23978,9 @@
         </w:rPr>
         <w:drawing>
           <wp:inline distT="0" distB="0" distL="0" distR="0">
-            <wp:extent cx="3911600" cy="2933700"/>
+            <wp:extent cx="4368800" cy="3276600"/>
             <wp:effectExtent l="19050" t="0" r="0" b="0"/>
-            <wp:docPr id="53" name="Picture 69" descr="C:\Users\vijayprasanna\AC_lab\A7\Report\images\torque_power_def.png"/>
+            <wp:docPr id="9" name="Picture 48" descr="C:\Users\vijayprasanna\AC_lab\A7\induction-motor-performance\images\torque_power_def.png"/>
             <wp:cNvGraphicFramePr>
               <a:graphicFrameLocks xmlns:a="http://schemas.openxmlformats.org/drawingml/2006/main" noChangeAspect="1"/>
             </wp:cNvGraphicFramePr>
@@ -22444,7 +23988,7 @@
               <a:graphicData uri="http://schemas.openxmlformats.org/drawingml/2006/picture">
                 <pic:pic xmlns:pic="http://schemas.openxmlformats.org/drawingml/2006/picture">
                   <pic:nvPicPr>
-                    <pic:cNvPr id="0" name="Picture 69" descr="C:\Users\vijayprasanna\AC_lab\A7\Report\images\torque_power_def.png"/>
+                    <pic:cNvPr id="0" name="Picture 48" descr="C:\Users\vijayprasanna\AC_lab\A7\induction-motor-performance\images\torque_power_def.png"/>
                     <pic:cNvPicPr>
                       <a:picLocks noChangeAspect="1" noChangeArrowheads="1"/>
                     </pic:cNvPicPr>
@@ -22459,7 +24003,7 @@
                   <pic:spPr bwMode="auto">
                     <a:xfrm>
                       <a:off x="0" y="0"/>
-                      <a:ext cx="3911600" cy="2933700"/>
+                      <a:ext cx="4368800" cy="3276600"/>
                     </a:xfrm>
                     <a:prstGeom prst="rect">
                       <a:avLst/>
@@ -22481,6 +24025,49 @@
     </w:p>
     <w:p>
       <w:pPr>
+        <w:jc w:val="center"/>
+        <w:rPr>
+          <w:sz w:val="18"/>
+          <w:szCs w:val="18"/>
+          <w:lang w:val="en-US"/>
+        </w:rPr>
+      </w:pPr>
+      <w:r>
+        <w:rPr>
+          <w:sz w:val="18"/>
+          <w:szCs w:val="18"/>
+          <w:lang w:val="en-US"/>
+        </w:rPr>
+        <w:t>Table9.7</w:t>
+      </w:r>
+      <w:r>
+        <w:rPr>
+          <w:sz w:val="18"/>
+          <w:szCs w:val="18"/>
+          <w:lang w:val="en-US"/>
+        </w:rPr>
+        <w:t>.</w:t>
+      </w:r>
+      <w:r>
+        <w:rPr>
+          <w:sz w:val="18"/>
+          <w:szCs w:val="18"/>
+          <w:lang w:val="en-US"/>
+        </w:rPr>
+        <w:t xml:space="preserve"> Torque vs. Output power for actual and predetermined values</w:t>
+      </w:r>
+    </w:p>
+    <w:p>
+      <w:pPr>
+        <w:pStyle w:val="ListParagraph"/>
+        <w:ind w:firstLine="720"/>
+        <w:rPr>
+          <w:lang w:val="en-US"/>
+        </w:rPr>
+      </w:pPr>
+    </w:p>
+    <w:p>
+      <w:pPr>
         <w:rPr>
           <w:lang w:val="en-US"/>
         </w:rPr>
@@ -22498,6 +24085,392 @@
         </w:rPr>
         <w:t>The graph between torque and output power is linearly increasing. There exists very little deviation between the actual and the predetermined values.</w:t>
       </w:r>
+    </w:p>
+    <w:tbl>
+      <w:tblPr>
+        <w:tblStyle w:val="TableGrid"/>
+        <w:tblpPr w:leftFromText="180" w:rightFromText="180" w:vertAnchor="text" w:horzAnchor="margin" w:tblpXSpec="right" w:tblpY="113"/>
+        <w:tblOverlap w:val="never"/>
+        <w:tblW w:w="0" w:type="auto"/>
+        <w:tblLook w:val="04A0"/>
+      </w:tblPr>
+      <w:tblGrid>
+        <w:gridCol w:w="2179"/>
+        <w:gridCol w:w="2179"/>
+        <w:gridCol w:w="2179"/>
+        <w:gridCol w:w="2179"/>
+      </w:tblGrid>
+      <w:tr>
+        <w:trPr>
+          <w:trHeight w:val="248"/>
+        </w:trPr>
+        <w:tc>
+          <w:tcPr>
+            <w:tcW w:w="2179" w:type="dxa"/>
+          </w:tcPr>
+          <w:p>
+            <w:pPr>
+              <w:jc w:val="center"/>
+              <w:rPr>
+                <w:b/>
+                <w:noProof/>
+                <w:lang w:eastAsia="en-GB"/>
+              </w:rPr>
+            </w:pPr>
+            <w:r>
+              <w:rPr>
+                <w:b/>
+                <w:noProof/>
+                <w:lang w:eastAsia="en-GB"/>
+              </w:rPr>
+              <w:t>S.no</w:t>
+            </w:r>
+          </w:p>
+        </w:tc>
+        <w:tc>
+          <w:tcPr>
+            <w:tcW w:w="2179" w:type="dxa"/>
+          </w:tcPr>
+          <w:p>
+            <w:pPr>
+              <w:jc w:val="center"/>
+              <w:rPr>
+                <w:b/>
+                <w:noProof/>
+                <w:lang w:eastAsia="en-GB"/>
+              </w:rPr>
+            </w:pPr>
+            <w:r>
+              <w:rPr>
+                <w:b/>
+                <w:noProof/>
+                <w:lang w:eastAsia="en-GB"/>
+              </w:rPr>
+              <w:t>Slip</w:t>
+            </w:r>
+          </w:p>
+        </w:tc>
+        <w:tc>
+          <w:tcPr>
+            <w:tcW w:w="2179" w:type="dxa"/>
+          </w:tcPr>
+          <w:p>
+            <w:pPr>
+              <w:jc w:val="center"/>
+              <w:rPr>
+                <w:b/>
+                <w:noProof/>
+                <w:lang w:eastAsia="en-GB"/>
+              </w:rPr>
+            </w:pPr>
+            <w:r>
+              <w:rPr>
+                <w:b/>
+                <w:noProof/>
+                <w:lang w:eastAsia="en-GB"/>
+              </w:rPr>
+              <w:t>Output Power</w:t>
+            </w:r>
+          </w:p>
+        </w:tc>
+        <w:tc>
+          <w:tcPr>
+            <w:tcW w:w="2179" w:type="dxa"/>
+          </w:tcPr>
+          <w:p>
+            <w:pPr>
+              <w:jc w:val="center"/>
+              <w:rPr>
+                <w:b/>
+                <w:noProof/>
+                <w:lang w:eastAsia="en-GB"/>
+              </w:rPr>
+            </w:pPr>
+            <w:r>
+              <w:rPr>
+                <w:b/>
+                <w:noProof/>
+                <w:lang w:eastAsia="en-GB"/>
+              </w:rPr>
+              <w:t>Torque</w:t>
+            </w:r>
+          </w:p>
+        </w:tc>
+      </w:tr>
+      <w:tr>
+        <w:trPr>
+          <w:trHeight w:val="262"/>
+        </w:trPr>
+        <w:tc>
+          <w:tcPr>
+            <w:tcW w:w="2179" w:type="dxa"/>
+          </w:tcPr>
+          <w:p>
+            <w:pPr>
+              <w:jc w:val="center"/>
+              <w:rPr>
+                <w:noProof/>
+                <w:lang w:eastAsia="en-GB"/>
+              </w:rPr>
+            </w:pPr>
+            <w:r>
+              <w:rPr>
+                <w:noProof/>
+                <w:lang w:eastAsia="en-GB"/>
+              </w:rPr>
+              <w:t>1.</w:t>
+            </w:r>
+          </w:p>
+        </w:tc>
+        <w:tc>
+          <w:tcPr>
+            <w:tcW w:w="2179" w:type="dxa"/>
+          </w:tcPr>
+          <w:p>
+            <w:pPr>
+              <w:jc w:val="center"/>
+              <w:rPr>
+                <w:noProof/>
+                <w:lang w:eastAsia="en-GB"/>
+              </w:rPr>
+            </w:pPr>
+            <w:r>
+              <w:rPr>
+                <w:noProof/>
+                <w:lang w:eastAsia="en-GB"/>
+              </w:rPr>
+              <w:t>0.012 (full load)</w:t>
+            </w:r>
+          </w:p>
+        </w:tc>
+        <w:tc>
+          <w:tcPr>
+            <w:tcW w:w="2179" w:type="dxa"/>
+          </w:tcPr>
+          <w:p>
+            <w:pPr>
+              <w:jc w:val="center"/>
+              <w:rPr>
+                <w:noProof/>
+                <w:lang w:eastAsia="en-GB"/>
+              </w:rPr>
+            </w:pPr>
+            <w:r>
+              <w:rPr>
+                <w:noProof/>
+                <w:lang w:eastAsia="en-GB"/>
+              </w:rPr>
+              <w:t>3716.3 W</w:t>
+            </w:r>
+          </w:p>
+        </w:tc>
+        <w:tc>
+          <w:tcPr>
+            <w:tcW w:w="2179" w:type="dxa"/>
+          </w:tcPr>
+          <w:p>
+            <w:pPr>
+              <w:jc w:val="center"/>
+              <w:rPr>
+                <w:noProof/>
+                <w:lang w:eastAsia="en-GB"/>
+              </w:rPr>
+            </w:pPr>
+            <w:r>
+              <w:rPr>
+                <w:noProof/>
+                <w:lang w:eastAsia="en-GB"/>
+              </w:rPr>
+              <w:t>23.949 Nm</w:t>
+            </w:r>
+          </w:p>
+        </w:tc>
+      </w:tr>
+      <w:tr>
+        <w:trPr>
+          <w:trHeight w:val="248"/>
+        </w:trPr>
+        <w:tc>
+          <w:tcPr>
+            <w:tcW w:w="2179" w:type="dxa"/>
+          </w:tcPr>
+          <w:p>
+            <w:pPr>
+              <w:jc w:val="center"/>
+              <w:rPr>
+                <w:noProof/>
+                <w:lang w:eastAsia="en-GB"/>
+              </w:rPr>
+            </w:pPr>
+            <w:r>
+              <w:rPr>
+                <w:noProof/>
+                <w:lang w:eastAsia="en-GB"/>
+              </w:rPr>
+              <w:t xml:space="preserve">2. </w:t>
+            </w:r>
+          </w:p>
+        </w:tc>
+        <w:tc>
+          <w:tcPr>
+            <w:tcW w:w="2179" w:type="dxa"/>
+          </w:tcPr>
+          <w:p>
+            <w:pPr>
+              <w:jc w:val="center"/>
+              <w:rPr>
+                <w:noProof/>
+                <w:lang w:eastAsia="en-GB"/>
+              </w:rPr>
+            </w:pPr>
+            <w:r>
+              <w:rPr>
+                <w:noProof/>
+                <w:lang w:eastAsia="en-GB"/>
+              </w:rPr>
+              <w:t>0.006 (half load slip)</w:t>
+            </w:r>
+          </w:p>
+        </w:tc>
+        <w:tc>
+          <w:tcPr>
+            <w:tcW w:w="2179" w:type="dxa"/>
+          </w:tcPr>
+          <w:p>
+            <w:pPr>
+              <w:jc w:val="center"/>
+              <w:rPr>
+                <w:noProof/>
+                <w:lang w:eastAsia="en-GB"/>
+              </w:rPr>
+            </w:pPr>
+            <w:r>
+              <w:rPr>
+                <w:noProof/>
+                <w:lang w:eastAsia="en-GB"/>
+              </w:rPr>
+              <w:t>2048.9 W</w:t>
+            </w:r>
+          </w:p>
+        </w:tc>
+        <w:tc>
+          <w:tcPr>
+            <w:tcW w:w="2179" w:type="dxa"/>
+          </w:tcPr>
+          <w:p>
+            <w:pPr>
+              <w:jc w:val="center"/>
+              <w:rPr>
+                <w:noProof/>
+                <w:lang w:eastAsia="en-GB"/>
+              </w:rPr>
+            </w:pPr>
+            <w:r>
+              <w:rPr>
+                <w:noProof/>
+                <w:lang w:eastAsia="en-GB"/>
+              </w:rPr>
+              <w:t>13.122 Nm</w:t>
+            </w:r>
+          </w:p>
+        </w:tc>
+      </w:tr>
+      <w:tr>
+        <w:trPr>
+          <w:trHeight w:val="277"/>
+        </w:trPr>
+        <w:tc>
+          <w:tcPr>
+            <w:tcW w:w="2179" w:type="dxa"/>
+          </w:tcPr>
+          <w:p>
+            <w:pPr>
+              <w:jc w:val="center"/>
+              <w:rPr>
+                <w:noProof/>
+                <w:lang w:eastAsia="en-GB"/>
+              </w:rPr>
+            </w:pPr>
+            <w:r>
+              <w:rPr>
+                <w:noProof/>
+                <w:lang w:eastAsia="en-GB"/>
+              </w:rPr>
+              <w:t xml:space="preserve">3. </w:t>
+            </w:r>
+          </w:p>
+        </w:tc>
+        <w:tc>
+          <w:tcPr>
+            <w:tcW w:w="2179" w:type="dxa"/>
+          </w:tcPr>
+          <w:p>
+            <w:pPr>
+              <w:jc w:val="center"/>
+              <w:rPr>
+                <w:noProof/>
+                <w:lang w:eastAsia="en-GB"/>
+              </w:rPr>
+            </w:pPr>
+            <w:r>
+              <w:rPr>
+                <w:noProof/>
+                <w:lang w:eastAsia="en-GB"/>
+              </w:rPr>
+              <w:t>0.0623 (critical slip)</w:t>
+            </w:r>
+          </w:p>
+        </w:tc>
+        <w:tc>
+          <w:tcPr>
+            <w:tcW w:w="2179" w:type="dxa"/>
+          </w:tcPr>
+          <w:p>
+            <w:pPr>
+              <w:jc w:val="center"/>
+              <w:rPr>
+                <w:noProof/>
+                <w:lang w:eastAsia="en-GB"/>
+              </w:rPr>
+            </w:pPr>
+            <w:r>
+              <w:rPr>
+                <w:noProof/>
+                <w:lang w:eastAsia="en-GB"/>
+              </w:rPr>
+              <w:t>7885 W</w:t>
+            </w:r>
+          </w:p>
+        </w:tc>
+        <w:tc>
+          <w:tcPr>
+            <w:tcW w:w="2179" w:type="dxa"/>
+          </w:tcPr>
+          <w:p>
+            <w:pPr>
+              <w:jc w:val="center"/>
+              <w:rPr>
+                <w:noProof/>
+                <w:lang w:eastAsia="en-GB"/>
+              </w:rPr>
+            </w:pPr>
+            <w:r>
+              <w:rPr>
+                <w:noProof/>
+                <w:lang w:eastAsia="en-GB"/>
+              </w:rPr>
+              <w:t>53.542 Nm</w:t>
+            </w:r>
+          </w:p>
+        </w:tc>
+      </w:tr>
+    </w:tbl>
+    <w:p>
+      <w:pPr>
+        <w:rPr>
+          <w:lang w:val="en-US"/>
+        </w:rPr>
+      </w:pPr>
     </w:p>
     <w:p>
       <w:pPr>
@@ -25469,7 +27442,7 @@
 </file>
 
 <file path=customXml/itemProps2.xml><?xml version="1.0" encoding="utf-8"?>
-<ds:datastoreItem xmlns:ds="http://schemas.openxmlformats.org/officeDocument/2006/customXml" ds:itemID="{F00C0C50-89FF-4EFF-9B9A-9966E6922D73}">
+<ds:datastoreItem xmlns:ds="http://schemas.openxmlformats.org/officeDocument/2006/customXml" ds:itemID="{3A617C98-FB9B-42EA-9E49-2E90B9A884FF}">
   <ds:schemaRefs>
     <ds:schemaRef ds:uri="http://schemas.openxmlformats.org/officeDocument/2006/bibliography"/>
   </ds:schemaRefs>

</xml_diff>

<commit_message>
modified:   report.docx         modified:   ~.docx
</commit_message>
<xml_diff>
--- a/report.docx
+++ b/report.docx
@@ -136,9 +136,6 @@
                 </w:rPr>
                 <w:alias w:val="Subtitle"/>
                 <w:id w:val="13406923"/>
-                <w:placeholder>
-                  <w:docPart w:val="CE538627A6974431B40E4C9C9DC0FC91"/>
-                </w:placeholder>
                 <w:dataBinding w:prefixMappings="xmlns:ns0='http://schemas.openxmlformats.org/package/2006/metadata/core-properties' xmlns:ns1='http://purl.org/dc/elements/1.1/'" w:xpath="/ns0:coreProperties[1]/ns1:subject[1]" w:storeItemID="{6C3C8BC8-F283-45AE-878A-BAB7291924A1}"/>
                 <w:text/>
               </w:sdtPr>
@@ -2274,6 +2271,9 @@
         <w:t>Fig.1</w:t>
       </w:r>
       <w:r>
+        <w:t>.1</w:t>
+      </w:r>
+      <w:r>
         <w:rPr>
           <w:b/>
         </w:rPr>
@@ -2813,7 +2813,7 @@
           <v:shape id="_x0000_i1025" type="#_x0000_t75" style="width:18pt;height:18pt" o:ole="">
             <v:imagedata r:id="rId7" o:title=""/>
           </v:shape>
-          <o:OLEObject Type="Embed" ProgID="Equation.3" ShapeID="_x0000_i1025" DrawAspect="Content" ObjectID="_1522192940" r:id="rId8"/>
+          <o:OLEObject Type="Embed" ProgID="Equation.3" ShapeID="_x0000_i1025" DrawAspect="Content" ObjectID="_1522229475" r:id="rId8"/>
         </w:object>
       </w:r>
       <w:r>
@@ -2870,7 +2870,7 @@
           <v:shape id="_x0000_i1026" type="#_x0000_t75" style="width:9.75pt;height:15.75pt" o:ole="">
             <v:imagedata r:id="rId9" o:title=""/>
           </v:shape>
-          <o:OLEObject Type="Embed" ProgID="Equation.3" ShapeID="_x0000_i1026" DrawAspect="Content" ObjectID="_1522192941" r:id="rId10"/>
+          <o:OLEObject Type="Embed" ProgID="Equation.3" ShapeID="_x0000_i1026" DrawAspect="Content" ObjectID="_1522229476" r:id="rId10"/>
         </w:object>
       </w:r>
       <w:r>
@@ -2966,7 +2966,7 @@
           <v:shape id="_x0000_i1027" type="#_x0000_t75" style="width:48.75pt;height:36pt" o:ole="">
             <v:imagedata r:id="rId11" o:title=""/>
           </v:shape>
-          <o:OLEObject Type="Embed" ProgID="Equation.3" ShapeID="_x0000_i1027" DrawAspect="Content" ObjectID="_1522192942" r:id="rId12"/>
+          <o:OLEObject Type="Embed" ProgID="Equation.3" ShapeID="_x0000_i1027" DrawAspect="Content" ObjectID="_1522229477" r:id="rId12"/>
         </w:object>
       </w:r>
     </w:p>
@@ -3029,7 +3029,7 @@
           <v:shape id="_x0000_i1028" type="#_x0000_t75" style="width:53.25pt;height:33.75pt" o:ole="">
             <v:imagedata r:id="rId13" o:title=""/>
           </v:shape>
-          <o:OLEObject Type="Embed" ProgID="Equation.3" ShapeID="_x0000_i1028" DrawAspect="Content" ObjectID="_1522192943" r:id="rId14"/>
+          <o:OLEObject Type="Embed" ProgID="Equation.3" ShapeID="_x0000_i1028" DrawAspect="Content" ObjectID="_1522229478" r:id="rId14"/>
         </w:object>
       </w:r>
       <w:r>
@@ -3093,7 +3093,7 @@
           <v:shape id="_x0000_i1029" type="#_x0000_t75" style="width:51.75pt;height:33.75pt" o:ole="">
             <v:imagedata r:id="rId15" o:title=""/>
           </v:shape>
-          <o:OLEObject Type="Embed" ProgID="Equation.3" ShapeID="_x0000_i1029" DrawAspect="Content" ObjectID="_1522192944" r:id="rId16"/>
+          <o:OLEObject Type="Embed" ProgID="Equation.3" ShapeID="_x0000_i1029" DrawAspect="Content" ObjectID="_1522229479" r:id="rId16"/>
         </w:object>
       </w:r>
       <w:r>
@@ -3157,7 +3157,7 @@
           <v:shape id="_x0000_i1030" type="#_x0000_t75" style="width:21pt;height:35.25pt" o:ole="">
             <v:imagedata r:id="rId17" o:title=""/>
           </v:shape>
-          <o:OLEObject Type="Embed" ProgID="Equation.3" ShapeID="_x0000_i1030" DrawAspect="Content" ObjectID="_1522192945" r:id="rId18"/>
+          <o:OLEObject Type="Embed" ProgID="Equation.3" ShapeID="_x0000_i1030" DrawAspect="Content" ObjectID="_1522229480" r:id="rId18"/>
         </w:object>
       </w:r>
       <w:r>
@@ -3228,7 +3228,7 @@
           <v:shape id="_x0000_i1031" type="#_x0000_t75" style="width:21pt;height:32.25pt" o:ole="">
             <v:imagedata r:id="rId19" o:title=""/>
           </v:shape>
-          <o:OLEObject Type="Embed" ProgID="Equation.3" ShapeID="_x0000_i1031" DrawAspect="Content" ObjectID="_1522192946" r:id="rId20"/>
+          <o:OLEObject Type="Embed" ProgID="Equation.3" ShapeID="_x0000_i1031" DrawAspect="Content" ObjectID="_1522229481" r:id="rId20"/>
         </w:object>
       </w:r>
       <w:r>
@@ -3307,7 +3307,7 @@
           <v:shape id="_x0000_i1032" type="#_x0000_t75" style="width:80.25pt;height:38.25pt" o:ole="">
             <v:imagedata r:id="rId21" o:title=""/>
           </v:shape>
-          <o:OLEObject Type="Embed" ProgID="Equation.3" ShapeID="_x0000_i1032" DrawAspect="Content" ObjectID="_1522192947" r:id="rId22"/>
+          <o:OLEObject Type="Embed" ProgID="Equation.3" ShapeID="_x0000_i1032" DrawAspect="Content" ObjectID="_1522229482" r:id="rId22"/>
         </w:object>
       </w:r>
     </w:p>
@@ -3352,7 +3352,7 @@
           <v:shape id="_x0000_i1033" type="#_x0000_t75" style="width:66.75pt;height:41.25pt" o:ole="">
             <v:imagedata r:id="rId23" o:title=""/>
           </v:shape>
-          <o:OLEObject Type="Embed" ProgID="Equation.3" ShapeID="_x0000_i1033" DrawAspect="Content" ObjectID="_1522192948" r:id="rId24"/>
+          <o:OLEObject Type="Embed" ProgID="Equation.3" ShapeID="_x0000_i1033" DrawAspect="Content" ObjectID="_1522229483" r:id="rId24"/>
         </w:object>
       </w:r>
       <w:r>
@@ -3400,7 +3400,7 @@
           <v:shape id="_x0000_i1034" type="#_x0000_t75" style="width:56.25pt;height:23.25pt" o:ole="">
             <v:imagedata r:id="rId25" o:title=""/>
           </v:shape>
-          <o:OLEObject Type="Embed" ProgID="Equation.3" ShapeID="_x0000_i1034" DrawAspect="Content" ObjectID="_1522192949" r:id="rId26"/>
+          <o:OLEObject Type="Embed" ProgID="Equation.3" ShapeID="_x0000_i1034" DrawAspect="Content" ObjectID="_1522229484" r:id="rId26"/>
         </w:object>
       </w:r>
       <w:r>
@@ -5929,7 +5929,23 @@
           <w:szCs w:val="18"/>
           <w:lang w:val="en-US"/>
         </w:rPr>
-        <w:t>. Efficiency vs. Output power (W)</w:t>
+        <w:t>.</w:t>
+      </w:r>
+      <w:r>
+        <w:rPr>
+          <w:sz w:val="18"/>
+          <w:szCs w:val="18"/>
+          <w:lang w:val="en-US"/>
+        </w:rPr>
+        <w:t>1</w:t>
+      </w:r>
+      <w:r>
+        <w:rPr>
+          <w:sz w:val="18"/>
+          <w:szCs w:val="18"/>
+          <w:lang w:val="en-US"/>
+        </w:rPr>
+        <w:t xml:space="preserve"> Efficiency vs. Output power (W)</w:t>
       </w:r>
     </w:p>
     <w:p>
@@ -6487,7 +6503,7 @@
           <w:szCs w:val="18"/>
           <w:lang w:val="en-US"/>
         </w:rPr>
-        <w:t>3</w:t>
+        <w:t>2</w:t>
       </w:r>
       <w:r>
         <w:rPr>
@@ -6495,7 +6511,23 @@
           <w:szCs w:val="18"/>
           <w:lang w:val="en-US"/>
         </w:rPr>
-        <w:t xml:space="preserve">. </w:t>
+        <w:t>.</w:t>
+      </w:r>
+      <w:r>
+        <w:rPr>
+          <w:sz w:val="18"/>
+          <w:szCs w:val="18"/>
+          <w:lang w:val="en-US"/>
+        </w:rPr>
+        <w:t>2</w:t>
+      </w:r>
+      <w:r>
+        <w:rPr>
+          <w:sz w:val="18"/>
+          <w:szCs w:val="18"/>
+          <w:lang w:val="en-US"/>
+        </w:rPr>
+        <w:t xml:space="preserve"> </w:t>
       </w:r>
       <w:r>
         <w:rPr>
@@ -6846,6 +6878,7 @@
     </w:p>
     <w:p>
       <w:pPr>
+        <w:jc w:val="both"/>
         <w:rPr>
           <w:lang w:val="en-US"/>
         </w:rPr>
@@ -7077,7 +7110,7 @@
           <w:szCs w:val="18"/>
           <w:lang w:val="en-US"/>
         </w:rPr>
-        <w:t>4</w:t>
+        <w:t>2</w:t>
       </w:r>
       <w:r>
         <w:rPr>
@@ -7085,7 +7118,23 @@
           <w:szCs w:val="18"/>
           <w:lang w:val="en-US"/>
         </w:rPr>
-        <w:t xml:space="preserve">. </w:t>
+        <w:t>.</w:t>
+      </w:r>
+      <w:r>
+        <w:rPr>
+          <w:sz w:val="18"/>
+          <w:szCs w:val="18"/>
+          <w:lang w:val="en-US"/>
+        </w:rPr>
+        <w:t>3</w:t>
+      </w:r>
+      <w:r>
+        <w:rPr>
+          <w:sz w:val="18"/>
+          <w:szCs w:val="18"/>
+          <w:lang w:val="en-US"/>
+        </w:rPr>
+        <w:t xml:space="preserve"> </w:t>
       </w:r>
       <w:r>
         <w:rPr>
@@ -7714,7 +7763,7 @@
           <w:szCs w:val="18"/>
           <w:lang w:val="en-US"/>
         </w:rPr>
-        <w:t>5</w:t>
+        <w:t>2</w:t>
       </w:r>
       <w:r>
         <w:rPr>
@@ -7722,7 +7771,23 @@
           <w:szCs w:val="18"/>
           <w:lang w:val="en-US"/>
         </w:rPr>
-        <w:t xml:space="preserve">. </w:t>
+        <w:t>.</w:t>
+      </w:r>
+      <w:r>
+        <w:rPr>
+          <w:sz w:val="18"/>
+          <w:szCs w:val="18"/>
+          <w:lang w:val="en-US"/>
+        </w:rPr>
+        <w:t>4</w:t>
+      </w:r>
+      <w:r>
+        <w:rPr>
+          <w:sz w:val="18"/>
+          <w:szCs w:val="18"/>
+          <w:lang w:val="en-US"/>
+        </w:rPr>
+        <w:t xml:space="preserve"> </w:t>
       </w:r>
       <w:r>
         <w:rPr>
@@ -8234,7 +8299,7 @@
           <w:szCs w:val="18"/>
           <w:lang w:val="en-US"/>
         </w:rPr>
-        <w:t>6</w:t>
+        <w:t>2</w:t>
       </w:r>
       <w:r>
         <w:rPr>
@@ -8242,7 +8307,23 @@
           <w:szCs w:val="18"/>
           <w:lang w:val="en-US"/>
         </w:rPr>
-        <w:t xml:space="preserve">. </w:t>
+        <w:t>.</w:t>
+      </w:r>
+      <w:r>
+        <w:rPr>
+          <w:sz w:val="18"/>
+          <w:szCs w:val="18"/>
+          <w:lang w:val="en-US"/>
+        </w:rPr>
+        <w:t>5</w:t>
+      </w:r>
+      <w:r>
+        <w:rPr>
+          <w:sz w:val="18"/>
+          <w:szCs w:val="18"/>
+          <w:lang w:val="en-US"/>
+        </w:rPr>
+        <w:t xml:space="preserve"> </w:t>
       </w:r>
       <w:r>
         <w:rPr>
@@ -8800,7 +8881,7 @@
           <w:szCs w:val="18"/>
           <w:lang w:val="en-US"/>
         </w:rPr>
-        <w:t>7</w:t>
+        <w:t>3</w:t>
       </w:r>
       <w:r>
         <w:rPr>
@@ -8808,7 +8889,23 @@
           <w:szCs w:val="18"/>
           <w:lang w:val="en-US"/>
         </w:rPr>
-        <w:t>. Efficiency vs. Output power (W)</w:t>
+        <w:t>.</w:t>
+      </w:r>
+      <w:r>
+        <w:rPr>
+          <w:sz w:val="18"/>
+          <w:szCs w:val="18"/>
+          <w:lang w:val="en-US"/>
+        </w:rPr>
+        <w:t>1</w:t>
+      </w:r>
+      <w:r>
+        <w:rPr>
+          <w:sz w:val="18"/>
+          <w:szCs w:val="18"/>
+          <w:lang w:val="en-US"/>
+        </w:rPr>
+        <w:t xml:space="preserve"> Efficiency vs. Output power (W)</w:t>
       </w:r>
     </w:p>
     <w:p>
@@ -9348,7 +9445,7 @@
           <w:szCs w:val="18"/>
           <w:lang w:val="en-US"/>
         </w:rPr>
-        <w:t>8</w:t>
+        <w:t>3</w:t>
       </w:r>
       <w:r>
         <w:rPr>
@@ -9356,7 +9453,23 @@
           <w:szCs w:val="18"/>
           <w:lang w:val="en-US"/>
         </w:rPr>
-        <w:t xml:space="preserve">. </w:t>
+        <w:t>.</w:t>
+      </w:r>
+      <w:r>
+        <w:rPr>
+          <w:sz w:val="18"/>
+          <w:szCs w:val="18"/>
+          <w:lang w:val="en-US"/>
+        </w:rPr>
+        <w:t>2</w:t>
+      </w:r>
+      <w:r>
+        <w:rPr>
+          <w:sz w:val="18"/>
+          <w:szCs w:val="18"/>
+          <w:lang w:val="en-US"/>
+        </w:rPr>
+        <w:t xml:space="preserve"> </w:t>
       </w:r>
       <w:r>
         <w:rPr>
@@ -9897,7 +10010,7 @@
           <w:szCs w:val="18"/>
           <w:lang w:val="en-US"/>
         </w:rPr>
-        <w:t>9</w:t>
+        <w:t>3</w:t>
       </w:r>
       <w:r>
         <w:rPr>
@@ -9905,7 +10018,23 @@
           <w:szCs w:val="18"/>
           <w:lang w:val="en-US"/>
         </w:rPr>
-        <w:t xml:space="preserve">. </w:t>
+        <w:t>.</w:t>
+      </w:r>
+      <w:r>
+        <w:rPr>
+          <w:sz w:val="18"/>
+          <w:szCs w:val="18"/>
+          <w:lang w:val="en-US"/>
+        </w:rPr>
+        <w:t>3</w:t>
+      </w:r>
+      <w:r>
+        <w:rPr>
+          <w:sz w:val="18"/>
+          <w:szCs w:val="18"/>
+          <w:lang w:val="en-US"/>
+        </w:rPr>
+        <w:t xml:space="preserve"> </w:t>
       </w:r>
       <w:r>
         <w:rPr>
@@ -10221,7 +10350,7 @@
           <w:sz w:val="18"/>
           <w:szCs w:val="18"/>
         </w:rPr>
-        <w:t>Table4.1</w:t>
+        <w:t>Table3.7</w:t>
       </w:r>
       <w:r>
         <w:rPr>
@@ -10396,7 +10525,7 @@
           <w:szCs w:val="18"/>
           <w:lang w:val="en-US"/>
         </w:rPr>
-        <w:t>Figure1</w:t>
+        <w:t>Figure3</w:t>
       </w:r>
       <w:r>
         <w:rPr>
@@ -10404,7 +10533,7 @@
           <w:szCs w:val="18"/>
           <w:lang w:val="en-US"/>
         </w:rPr>
-        <w:t>0</w:t>
+        <w:t>.</w:t>
       </w:r>
       <w:r>
         <w:rPr>
@@ -10412,7 +10541,15 @@
           <w:szCs w:val="18"/>
           <w:lang w:val="en-US"/>
         </w:rPr>
-        <w:t xml:space="preserve">. </w:t>
+        <w:t>4</w:t>
+      </w:r>
+      <w:r>
+        <w:rPr>
+          <w:sz w:val="18"/>
+          <w:szCs w:val="18"/>
+          <w:lang w:val="en-US"/>
+        </w:rPr>
+        <w:t xml:space="preserve"> </w:t>
       </w:r>
       <w:r>
         <w:rPr>
@@ -10736,7 +10873,7 @@
           <w:sz w:val="18"/>
           <w:szCs w:val="18"/>
         </w:rPr>
-        <w:t>Table4.2</w:t>
+        <w:t>Table4.1</w:t>
       </w:r>
       <w:r>
         <w:rPr>
@@ -10902,7 +11039,7 @@
           <w:szCs w:val="18"/>
           <w:lang w:val="en-US"/>
         </w:rPr>
-        <w:t>Figure1</w:t>
+        <w:t>Figure3</w:t>
       </w:r>
       <w:r>
         <w:rPr>
@@ -10910,7 +11047,7 @@
           <w:szCs w:val="18"/>
           <w:lang w:val="en-US"/>
         </w:rPr>
-        <w:t>1</w:t>
+        <w:t>.</w:t>
       </w:r>
       <w:r>
         <w:rPr>
@@ -10918,16 +11055,15 @@
           <w:szCs w:val="18"/>
           <w:lang w:val="en-US"/>
         </w:rPr>
-        <w:t xml:space="preserve">. </w:t>
-      </w:r>
-      <w:proofErr w:type="gramStart"/>
+        <w:t>5</w:t>
+      </w:r>
       <w:r>
         <w:rPr>
           <w:sz w:val="18"/>
           <w:szCs w:val="18"/>
           <w:lang w:val="en-US"/>
         </w:rPr>
-        <w:t>Speed</w:t>
+        <w:t xml:space="preserve"> </w:t>
       </w:r>
       <w:r>
         <w:rPr>
@@ -10935,16 +11071,23 @@
           <w:szCs w:val="18"/>
           <w:lang w:val="en-US"/>
         </w:rPr>
-        <w:t>(</w:t>
-      </w:r>
-      <w:proofErr w:type="gramEnd"/>
+        <w:t>Speed</w:t>
+      </w:r>
       <w:r>
         <w:rPr>
           <w:sz w:val="18"/>
           <w:szCs w:val="18"/>
           <w:lang w:val="en-US"/>
         </w:rPr>
-        <w:t>rpm)</w:t>
+        <w:t xml:space="preserve"> </w:t>
+      </w:r>
+      <w:r>
+        <w:rPr>
+          <w:sz w:val="18"/>
+          <w:szCs w:val="18"/>
+          <w:lang w:val="en-US"/>
+        </w:rPr>
+        <w:t>(rpm)</w:t>
       </w:r>
       <w:r>
         <w:rPr>
@@ -11250,7 +11393,7 @@
           <w:sz w:val="18"/>
           <w:szCs w:val="18"/>
         </w:rPr>
-        <w:t>Table4.3</w:t>
+        <w:t>Table4.2</w:t>
       </w:r>
       <w:r>
         <w:rPr>
@@ -11459,7 +11602,7 @@
           <w:szCs w:val="18"/>
           <w:lang w:val="en-US"/>
         </w:rPr>
-        <w:t>Figure1</w:t>
+        <w:t>Figure4</w:t>
       </w:r>
       <w:r>
         <w:rPr>
@@ -11467,7 +11610,7 @@
           <w:szCs w:val="18"/>
           <w:lang w:val="en-US"/>
         </w:rPr>
-        <w:t>2</w:t>
+        <w:t>.</w:t>
       </w:r>
       <w:r>
         <w:rPr>
@@ -11475,7 +11618,15 @@
           <w:szCs w:val="18"/>
           <w:lang w:val="en-US"/>
         </w:rPr>
-        <w:t>. Efficiency vs. Output power (W)</w:t>
+        <w:t>1</w:t>
+      </w:r>
+      <w:r>
+        <w:rPr>
+          <w:sz w:val="18"/>
+          <w:szCs w:val="18"/>
+          <w:lang w:val="en-US"/>
+        </w:rPr>
+        <w:t xml:space="preserve"> Efficiency vs. Output power (W)</w:t>
       </w:r>
     </w:p>
     <w:p>
@@ -11858,7 +12009,7 @@
     </w:p>
     <w:p>
       <w:pPr>
-        <w:jc w:val="center"/>
+        <w:jc w:val="both"/>
         <w:rPr>
           <w:lang w:val="en-US"/>
         </w:rPr>
@@ -12014,7 +12165,7 @@
           <w:szCs w:val="18"/>
           <w:lang w:val="en-US"/>
         </w:rPr>
-        <w:t>Figure1</w:t>
+        <w:t>Figure4</w:t>
       </w:r>
       <w:r>
         <w:rPr>
@@ -12022,7 +12173,7 @@
           <w:szCs w:val="18"/>
           <w:lang w:val="en-US"/>
         </w:rPr>
-        <w:t>3</w:t>
+        <w:t>.</w:t>
       </w:r>
       <w:r>
         <w:rPr>
@@ -12030,7 +12181,15 @@
           <w:szCs w:val="18"/>
           <w:lang w:val="en-US"/>
         </w:rPr>
-        <w:t xml:space="preserve">. </w:t>
+        <w:t>2</w:t>
+      </w:r>
+      <w:r>
+        <w:rPr>
+          <w:sz w:val="18"/>
+          <w:szCs w:val="18"/>
+          <w:lang w:val="en-US"/>
+        </w:rPr>
+        <w:t xml:space="preserve"> </w:t>
       </w:r>
       <w:r>
         <w:rPr>
@@ -12661,7 +12820,7 @@
           <w:szCs w:val="18"/>
           <w:lang w:val="en-US"/>
         </w:rPr>
-        <w:t>Figure1</w:t>
+        <w:t>Figure</w:t>
       </w:r>
       <w:r>
         <w:rPr>
@@ -12677,7 +12836,23 @@
           <w:szCs w:val="18"/>
           <w:lang w:val="en-US"/>
         </w:rPr>
-        <w:t xml:space="preserve">. </w:t>
+        <w:t>.</w:t>
+      </w:r>
+      <w:r>
+        <w:rPr>
+          <w:sz w:val="18"/>
+          <w:szCs w:val="18"/>
+          <w:lang w:val="en-US"/>
+        </w:rPr>
+        <w:t>3</w:t>
+      </w:r>
+      <w:r>
+        <w:rPr>
+          <w:sz w:val="18"/>
+          <w:szCs w:val="18"/>
+          <w:lang w:val="en-US"/>
+        </w:rPr>
+        <w:t xml:space="preserve"> </w:t>
       </w:r>
       <w:r>
         <w:rPr>
@@ -13229,7 +13404,7 @@
           <w:szCs w:val="18"/>
           <w:lang w:val="en-US"/>
         </w:rPr>
-        <w:t>Figure1</w:t>
+        <w:t>Figure4</w:t>
       </w:r>
       <w:r>
         <w:rPr>
@@ -13237,7 +13412,7 @@
           <w:szCs w:val="18"/>
           <w:lang w:val="en-US"/>
         </w:rPr>
-        <w:t>5</w:t>
+        <w:t>.</w:t>
       </w:r>
       <w:r>
         <w:rPr>
@@ -13245,7 +13420,7 @@
           <w:szCs w:val="18"/>
           <w:lang w:val="en-US"/>
         </w:rPr>
-        <w:t>.</w:t>
+        <w:t>4</w:t>
       </w:r>
       <w:r>
         <w:rPr>
@@ -13833,7 +14008,7 @@
           <w:szCs w:val="18"/>
           <w:lang w:val="en-US"/>
         </w:rPr>
-        <w:t>Figure1</w:t>
+        <w:t>Figure5</w:t>
       </w:r>
       <w:r>
         <w:rPr>
@@ -13841,7 +14016,7 @@
           <w:szCs w:val="18"/>
           <w:lang w:val="en-US"/>
         </w:rPr>
-        <w:t>6</w:t>
+        <w:t>.</w:t>
       </w:r>
       <w:r>
         <w:rPr>
@@ -13849,7 +14024,7 @@
           <w:szCs w:val="18"/>
           <w:lang w:val="en-US"/>
         </w:rPr>
-        <w:t>.</w:t>
+        <w:t>1</w:t>
       </w:r>
       <w:r>
         <w:rPr>
@@ -14319,7 +14494,7 @@
           <w:szCs w:val="18"/>
           <w:lang w:val="en-US"/>
         </w:rPr>
-        <w:t>Figure1</w:t>
+        <w:t>Figure5</w:t>
       </w:r>
       <w:r>
         <w:rPr>
@@ -14327,7 +14502,7 @@
           <w:szCs w:val="18"/>
           <w:lang w:val="en-US"/>
         </w:rPr>
-        <w:t>7</w:t>
+        <w:t>.</w:t>
       </w:r>
       <w:r>
         <w:rPr>
@@ -14335,7 +14510,7 @@
           <w:szCs w:val="18"/>
           <w:lang w:val="en-US"/>
         </w:rPr>
-        <w:t>.</w:t>
+        <w:t>2</w:t>
       </w:r>
       <w:r>
         <w:rPr>
@@ -14668,6 +14843,7 @@
     </w:p>
     <w:p>
       <w:pPr>
+        <w:jc w:val="both"/>
         <w:rPr>
           <w:lang w:val="en-US"/>
         </w:rPr>
@@ -14777,7 +14953,7 @@
           <w:szCs w:val="18"/>
           <w:lang w:val="en-US"/>
         </w:rPr>
-        <w:t>Figure1</w:t>
+        <w:t>Figure5</w:t>
       </w:r>
       <w:r>
         <w:rPr>
@@ -14785,7 +14961,7 @@
           <w:szCs w:val="18"/>
           <w:lang w:val="en-US"/>
         </w:rPr>
-        <w:t>8</w:t>
+        <w:t>.</w:t>
       </w:r>
       <w:r>
         <w:rPr>
@@ -14793,7 +14969,7 @@
           <w:szCs w:val="18"/>
           <w:lang w:val="en-US"/>
         </w:rPr>
-        <w:t>.</w:t>
+        <w:t>3</w:t>
       </w:r>
       <w:r>
         <w:rPr>
@@ -14832,21 +15008,7 @@
         <w:rPr>
           <w:lang w:val="en-US"/>
         </w:rPr>
-        <w:t xml:space="preserve">the value of power factor remains the same with respect output power for varying R2 </w:t>
-      </w:r>
-      <w:proofErr w:type="gramStart"/>
-      <w:r>
-        <w:rPr>
-          <w:lang w:val="en-US"/>
-        </w:rPr>
-        <w:t>values</w:t>
-      </w:r>
-      <w:proofErr w:type="gramEnd"/>
-      <w:r>
-        <w:rPr>
-          <w:lang w:val="en-US"/>
-        </w:rPr>
-        <w:t>.</w:t>
+        <w:t>the value of power factor remains the same with respect output power for varying R2 values.</w:t>
       </w:r>
     </w:p>
     <w:tbl>
@@ -15246,7 +15408,7 @@
           <w:szCs w:val="18"/>
           <w:lang w:val="en-US"/>
         </w:rPr>
-        <w:t>Figure1</w:t>
+        <w:t>Figure5</w:t>
       </w:r>
       <w:r>
         <w:rPr>
@@ -15254,7 +15416,7 @@
           <w:szCs w:val="18"/>
           <w:lang w:val="en-US"/>
         </w:rPr>
-        <w:t>9</w:t>
+        <w:t>.</w:t>
       </w:r>
       <w:r>
         <w:rPr>
@@ -15262,7 +15424,7 @@
           <w:szCs w:val="18"/>
           <w:lang w:val="en-US"/>
         </w:rPr>
-        <w:t>.</w:t>
+        <w:t>4</w:t>
       </w:r>
       <w:r>
         <w:rPr>
@@ -15619,6 +15781,7 @@
     </w:p>
     <w:p>
       <w:pPr>
+        <w:jc w:val="both"/>
         <w:rPr>
           <w:lang w:val="en-US"/>
         </w:rPr>
@@ -15728,15 +15891,7 @@
           <w:szCs w:val="18"/>
           <w:lang w:val="en-US"/>
         </w:rPr>
-        <w:t>Figure20</w:t>
-      </w:r>
-      <w:r>
-        <w:rPr>
-          <w:sz w:val="18"/>
-          <w:szCs w:val="18"/>
-          <w:lang w:val="en-US"/>
-        </w:rPr>
-        <w:t>.</w:t>
+        <w:t>Figure5.5</w:t>
       </w:r>
       <w:r>
         <w:rPr>
@@ -16173,7 +16328,7 @@
           <w:szCs w:val="18"/>
           <w:lang w:val="en-US"/>
         </w:rPr>
-        <w:t>Figure21</w:t>
+        <w:t>Figure5</w:t>
       </w:r>
       <w:r>
         <w:rPr>
@@ -16182,6 +16337,14 @@
           <w:lang w:val="en-US"/>
         </w:rPr>
         <w:t>.</w:t>
+      </w:r>
+      <w:r>
+        <w:rPr>
+          <w:sz w:val="18"/>
+          <w:szCs w:val="18"/>
+          <w:lang w:val="en-US"/>
+        </w:rPr>
+        <w:t>6</w:t>
       </w:r>
       <w:r>
         <w:rPr>
@@ -17199,9 +17362,11 @@
         <w:rPr>
           <w:b/>
           <w:caps/>
+          <w:noProof/>
           <w:color w:val="000000"/>
           <w:sz w:val="32"/>
           <w:szCs w:val="32"/>
+          <w:lang w:eastAsia="en-GB"/>
         </w:rPr>
         <w:drawing>
           <wp:inline distT="0" distB="0" distL="0" distR="0">
@@ -17265,7 +17430,7 @@
           <w:szCs w:val="18"/>
           <w:lang w:val="en-US"/>
         </w:rPr>
-        <w:t>Figure22</w:t>
+        <w:t>Figure6</w:t>
       </w:r>
       <w:r>
         <w:rPr>
@@ -17274,6 +17439,14 @@
           <w:lang w:val="en-US"/>
         </w:rPr>
         <w:t>.</w:t>
+      </w:r>
+      <w:r>
+        <w:rPr>
+          <w:sz w:val="18"/>
+          <w:szCs w:val="18"/>
+          <w:lang w:val="en-US"/>
+        </w:rPr>
+        <w:t>1</w:t>
       </w:r>
       <w:r>
         <w:rPr>
@@ -20122,14 +20295,13 @@
           <w:lang w:val="en-US"/>
         </w:rPr>
       </w:pPr>
-      <w:proofErr w:type="gramStart"/>
       <w:r>
         <w:rPr>
           <w:sz w:val="18"/>
           <w:szCs w:val="18"/>
           <w:lang w:val="en-US"/>
         </w:rPr>
-        <w:t>Table</w:t>
+        <w:t xml:space="preserve">Table8.1. </w:t>
       </w:r>
       <w:r>
         <w:rPr>
@@ -20137,32 +20309,7 @@
           <w:szCs w:val="18"/>
           <w:lang w:val="en-US"/>
         </w:rPr>
-        <w:t>8.1</w:t>
-      </w:r>
-      <w:r>
-        <w:rPr>
-          <w:sz w:val="18"/>
-          <w:szCs w:val="18"/>
-          <w:lang w:val="en-US"/>
-        </w:rPr>
-        <w:t xml:space="preserve"> </w:t>
-      </w:r>
-      <w:r>
-        <w:rPr>
-          <w:sz w:val="18"/>
-          <w:szCs w:val="18"/>
-          <w:lang w:val="en-US"/>
-        </w:rPr>
-        <w:t>.</w:t>
-      </w:r>
-      <w:proofErr w:type="gramEnd"/>
-      <w:r>
-        <w:rPr>
-          <w:sz w:val="18"/>
-          <w:szCs w:val="18"/>
-          <w:lang w:val="en-US"/>
-        </w:rPr>
-        <w:t xml:space="preserve"> Load test on three phase induction motor</w:t>
+        <w:t>Load test on three phase induction motor</w:t>
       </w:r>
     </w:p>
     <w:p>
@@ -20402,7 +20549,7 @@
           <v:shape id="_x0000_i1035" type="#_x0000_t75" style="width:33.75pt;height:30.75pt" o:ole="">
             <v:imagedata r:id="rId48" o:title=""/>
           </v:shape>
-          <o:OLEObject Type="Embed" ProgID="Equation.3" ShapeID="_x0000_i1035" DrawAspect="Content" ObjectID="_1522192950" r:id="rId49"/>
+          <o:OLEObject Type="Embed" ProgID="Equation.3" ShapeID="_x0000_i1035" DrawAspect="Content" ObjectID="_1522229485" r:id="rId49"/>
         </w:object>
       </w:r>
       <w:r>
@@ -20487,7 +20634,7 @@
           <v:shape id="_x0000_i1036" type="#_x0000_t75" style="width:90.75pt;height:20.25pt" o:ole="">
             <v:imagedata r:id="rId50" o:title=""/>
           </v:shape>
-          <o:OLEObject Type="Embed" ProgID="Equation.DSMT4" ShapeID="_x0000_i1036" DrawAspect="Content" ObjectID="_1522192951" r:id="rId51"/>
+          <o:OLEObject Type="Embed" ProgID="Equation.DSMT4" ShapeID="_x0000_i1036" DrawAspect="Content" ObjectID="_1522229486" r:id="rId51"/>
         </w:object>
       </w:r>
       <w:r>
@@ -20530,7 +20677,7 @@
           <v:shape id="_x0000_i1037" type="#_x0000_t75" style="width:9.75pt;height:12.75pt" o:ole="">
             <v:imagedata r:id="rId52" o:title=""/>
           </v:shape>
-          <o:OLEObject Type="Embed" ProgID="Equation.DSMT4" ShapeID="_x0000_i1037" DrawAspect="Content" ObjectID="_1522192952" r:id="rId53"/>
+          <o:OLEObject Type="Embed" ProgID="Equation.DSMT4" ShapeID="_x0000_i1037" DrawAspect="Content" ObjectID="_1522229487" r:id="rId53"/>
         </w:object>
       </w:r>
       <w:r>
@@ -20552,7 +20699,7 @@
           <v:shape id="_x0000_i1038" type="#_x0000_t75" style="width:45.75pt;height:35.25pt" o:ole="">
             <v:imagedata r:id="rId54" o:title=""/>
           </v:shape>
-          <o:OLEObject Type="Embed" ProgID="Equation.3" ShapeID="_x0000_i1038" DrawAspect="Content" ObjectID="_1522192953" r:id="rId55"/>
+          <o:OLEObject Type="Embed" ProgID="Equation.3" ShapeID="_x0000_i1038" DrawAspect="Content" ObjectID="_1522229488" r:id="rId55"/>
         </w:object>
       </w:r>
     </w:p>
@@ -20595,7 +20742,7 @@
           <v:shape id="_x0000_i1039" type="#_x0000_t75" style="width:25.5pt;height:16.5pt" o:ole="">
             <v:imagedata r:id="rId56" o:title=""/>
           </v:shape>
-          <o:OLEObject Type="Embed" ProgID="Equation.DSMT4" ShapeID="_x0000_i1039" DrawAspect="Content" ObjectID="_1522192954" r:id="rId57"/>
+          <o:OLEObject Type="Embed" ProgID="Equation.DSMT4" ShapeID="_x0000_i1039" DrawAspect="Content" ObjectID="_1522229489" r:id="rId57"/>
         </w:object>
       </w:r>
       <w:r>
@@ -20616,7 +20763,7 @@
           <v:shape id="_x0000_i1040" type="#_x0000_t75" style="width:63.75pt;height:36pt" o:ole="">
             <v:imagedata r:id="rId58" o:title=""/>
           </v:shape>
-          <o:OLEObject Type="Embed" ProgID="Equation.3" ShapeID="_x0000_i1040" DrawAspect="Content" ObjectID="_1522192955" r:id="rId59"/>
+          <o:OLEObject Type="Embed" ProgID="Equation.3" ShapeID="_x0000_i1040" DrawAspect="Content" ObjectID="_1522229490" r:id="rId59"/>
         </w:object>
       </w:r>
     </w:p>
@@ -20688,7 +20835,7 @@
           <v:shape id="_x0000_i1041" type="#_x0000_t75" style="width:48.75pt;height:35.25pt" o:ole="">
             <v:imagedata r:id="rId60" o:title=""/>
           </v:shape>
-          <o:OLEObject Type="Embed" ProgID="Equation.DSMT4" ShapeID="_x0000_i1041" DrawAspect="Content" ObjectID="_1522192956" r:id="rId61"/>
+          <o:OLEObject Type="Embed" ProgID="Equation.DSMT4" ShapeID="_x0000_i1041" DrawAspect="Content" ObjectID="_1522229491" r:id="rId61"/>
         </w:object>
       </w:r>
       <w:r>
@@ -20775,7 +20922,7 @@
           <v:shape id="_x0000_i1042" type="#_x0000_t75" style="width:66pt;height:33.75pt" o:ole="">
             <v:imagedata r:id="rId62" o:title=""/>
           </v:shape>
-          <o:OLEObject Type="Embed" ProgID="Equation.DSMT4" ShapeID="_x0000_i1042" DrawAspect="Content" ObjectID="_1522192957" r:id="rId63"/>
+          <o:OLEObject Type="Embed" ProgID="Equation.DSMT4" ShapeID="_x0000_i1042" DrawAspect="Content" ObjectID="_1522229492" r:id="rId63"/>
         </w:object>
       </w:r>
     </w:p>
@@ -20841,7 +20988,7 @@
           <v:shape id="_x0000_i1043" type="#_x0000_t75" style="width:120pt;height:36.75pt" o:ole="">
             <v:imagedata r:id="rId64" o:title=""/>
           </v:shape>
-          <o:OLEObject Type="Embed" ProgID="Equation.3" ShapeID="_x0000_i1043" DrawAspect="Content" ObjectID="_1522192958" r:id="rId65"/>
+          <o:OLEObject Type="Embed" ProgID="Equation.3" ShapeID="_x0000_i1043" DrawAspect="Content" ObjectID="_1522229493" r:id="rId65"/>
         </w:object>
       </w:r>
     </w:p>
@@ -21226,7 +21373,15 @@
           <w:szCs w:val="18"/>
           <w:lang w:val="en-US"/>
         </w:rPr>
-        <w:t>Table9.1</w:t>
+        <w:t>Table7</w:t>
+      </w:r>
+      <w:r>
+        <w:rPr>
+          <w:sz w:val="18"/>
+          <w:szCs w:val="18"/>
+          <w:lang w:val="en-US"/>
+        </w:rPr>
+        <w:t>.1</w:t>
       </w:r>
       <w:r>
         <w:rPr>
@@ -21993,7 +22148,15 @@
           <w:szCs w:val="18"/>
           <w:lang w:val="en-US"/>
         </w:rPr>
-        <w:t>Table9.2</w:t>
+        <w:t>Table7</w:t>
+      </w:r>
+      <w:r>
+        <w:rPr>
+          <w:sz w:val="18"/>
+          <w:szCs w:val="18"/>
+          <w:lang w:val="en-US"/>
+        </w:rPr>
+        <w:t>.2</w:t>
       </w:r>
       <w:r>
         <w:rPr>
@@ -22306,6 +22469,41 @@
     </w:p>
     <w:p>
       <w:pPr>
+        <w:jc w:val="center"/>
+        <w:rPr>
+          <w:sz w:val="18"/>
+          <w:szCs w:val="18"/>
+          <w:lang w:val="en-US"/>
+        </w:rPr>
+      </w:pPr>
+      <w:r>
+        <w:rPr>
+          <w:sz w:val="18"/>
+          <w:szCs w:val="18"/>
+          <w:lang w:val="en-US"/>
+        </w:rPr>
+        <w:t>Table9.2</w:t>
+      </w:r>
+      <w:r>
+        <w:rPr>
+          <w:sz w:val="18"/>
+          <w:szCs w:val="18"/>
+          <w:lang w:val="en-US"/>
+        </w:rPr>
+        <w:t>.</w:t>
+      </w:r>
+      <w:r>
+        <w:rPr>
+          <w:sz w:val="18"/>
+          <w:szCs w:val="18"/>
+          <w:lang w:val="en-US"/>
+        </w:rPr>
+        <w:t xml:space="preserve"> Efficiency vs. Output power for actual and predetermined values</w:t>
+      </w:r>
+    </w:p>
+    <w:p>
+      <w:pPr>
+        <w:jc w:val="center"/>
         <w:rPr>
           <w:b/>
           <w:lang w:val="en-US"/>
@@ -22362,7 +22560,6 @@
           <w:u w:val="single"/>
           <w:lang w:val="en-US"/>
         </w:rPr>
-        <w:lastRenderedPageBreak/>
         <w:t xml:space="preserve">3. </w:t>
       </w:r>
       <w:r>
@@ -22467,7 +22664,15 @@
           <w:szCs w:val="18"/>
           <w:lang w:val="en-US"/>
         </w:rPr>
-        <w:t>Table9.3</w:t>
+        <w:t>Table7</w:t>
+      </w:r>
+      <w:r>
+        <w:rPr>
+          <w:sz w:val="18"/>
+          <w:szCs w:val="18"/>
+          <w:lang w:val="en-US"/>
+        </w:rPr>
+        <w:t>.3</w:t>
       </w:r>
       <w:r>
         <w:rPr>
@@ -23051,7 +23256,6 @@
           <w:u w:val="single"/>
           <w:lang w:val="en-US"/>
         </w:rPr>
-        <w:lastRenderedPageBreak/>
         <w:t xml:space="preserve">4. </w:t>
       </w:r>
       <w:r>
@@ -23138,7 +23342,15 @@
           <w:szCs w:val="18"/>
           <w:lang w:val="en-US"/>
         </w:rPr>
-        <w:t>Table9.4</w:t>
+        <w:t>Table7</w:t>
+      </w:r>
+      <w:r>
+        <w:rPr>
+          <w:sz w:val="18"/>
+          <w:szCs w:val="18"/>
+          <w:lang w:val="en-US"/>
+        </w:rPr>
+        <w:t>.4</w:t>
       </w:r>
       <w:r>
         <w:rPr>
@@ -23300,7 +23512,15 @@
           <w:szCs w:val="18"/>
           <w:lang w:val="en-US"/>
         </w:rPr>
-        <w:t>Table9.5</w:t>
+        <w:t>Table7</w:t>
+      </w:r>
+      <w:r>
+        <w:rPr>
+          <w:sz w:val="18"/>
+          <w:szCs w:val="18"/>
+          <w:lang w:val="en-US"/>
+        </w:rPr>
+        <w:t>.5</w:t>
       </w:r>
       <w:r>
         <w:rPr>
@@ -23664,6 +23884,41 @@
     </w:p>
     <w:p>
       <w:pPr>
+        <w:jc w:val="center"/>
+        <w:rPr>
+          <w:sz w:val="18"/>
+          <w:szCs w:val="18"/>
+          <w:lang w:val="en-US"/>
+        </w:rPr>
+      </w:pPr>
+      <w:r>
+        <w:rPr>
+          <w:sz w:val="18"/>
+          <w:szCs w:val="18"/>
+          <w:lang w:val="en-US"/>
+        </w:rPr>
+        <w:t>Table9.4</w:t>
+      </w:r>
+      <w:r>
+        <w:rPr>
+          <w:sz w:val="18"/>
+          <w:szCs w:val="18"/>
+          <w:lang w:val="en-US"/>
+        </w:rPr>
+        <w:t>.</w:t>
+      </w:r>
+      <w:r>
+        <w:rPr>
+          <w:sz w:val="18"/>
+          <w:szCs w:val="18"/>
+          <w:lang w:val="en-US"/>
+        </w:rPr>
+        <w:t xml:space="preserve"> Slip vs. Output power for actual and predetermined values</w:t>
+      </w:r>
+    </w:p>
+    <w:p>
+      <w:pPr>
+        <w:jc w:val="center"/>
         <w:rPr>
           <w:b/>
           <w:lang w:val="en-US"/>
@@ -23835,7 +24090,7 @@
           <w:szCs w:val="18"/>
           <w:lang w:val="en-US"/>
         </w:rPr>
-        <w:t>Table9.6</w:t>
+        <w:t>Table7</w:t>
       </w:r>
       <w:r>
         <w:rPr>
@@ -23843,7 +24098,7 @@
           <w:szCs w:val="18"/>
           <w:lang w:val="en-US"/>
         </w:rPr>
-        <w:t>.</w:t>
+        <w:t>.6</w:t>
       </w:r>
       <w:r>
         <w:rPr>
@@ -23851,11 +24106,20 @@
           <w:szCs w:val="18"/>
           <w:lang w:val="en-US"/>
         </w:rPr>
+        <w:t>.</w:t>
+      </w:r>
+      <w:r>
+        <w:rPr>
+          <w:sz w:val="18"/>
+          <w:szCs w:val="18"/>
+          <w:lang w:val="en-US"/>
+        </w:rPr>
         <w:t xml:space="preserve"> Speed vs. Output power for actual and predetermined values</w:t>
       </w:r>
     </w:p>
     <w:p>
       <w:pPr>
+        <w:jc w:val="both"/>
         <w:rPr>
           <w:lang w:val="en-US"/>
         </w:rPr>
@@ -23876,6 +24140,7 @@
     </w:p>
     <w:p>
       <w:pPr>
+        <w:jc w:val="both"/>
         <w:rPr>
           <w:lang w:val="en-US"/>
         </w:rPr>
@@ -23896,13 +24161,7 @@
     </w:p>
     <w:p>
       <w:pPr>
-        <w:rPr>
-          <w:lang w:val="en-US"/>
-        </w:rPr>
-      </w:pPr>
-    </w:p>
-    <w:p>
-      <w:pPr>
+        <w:jc w:val="both"/>
         <w:rPr>
           <w:lang w:val="en-US"/>
         </w:rPr>
@@ -24038,7 +24297,15 @@
           <w:szCs w:val="18"/>
           <w:lang w:val="en-US"/>
         </w:rPr>
-        <w:t>Table9.7</w:t>
+        <w:t>Table7</w:t>
+      </w:r>
+      <w:r>
+        <w:rPr>
+          <w:sz w:val="18"/>
+          <w:szCs w:val="18"/>
+          <w:lang w:val="en-US"/>
+        </w:rPr>
+        <w:t>.7</w:t>
       </w:r>
       <w:r>
         <w:rPr>
@@ -24467,6 +24734,41 @@
     </w:tbl>
     <w:p>
       <w:pPr>
+        <w:jc w:val="center"/>
+        <w:rPr>
+          <w:sz w:val="18"/>
+          <w:szCs w:val="18"/>
+          <w:lang w:val="en-US"/>
+        </w:rPr>
+      </w:pPr>
+      <w:r>
+        <w:rPr>
+          <w:sz w:val="18"/>
+          <w:szCs w:val="18"/>
+          <w:lang w:val="en-US"/>
+        </w:rPr>
+        <w:t>Table9.5</w:t>
+      </w:r>
+      <w:r>
+        <w:rPr>
+          <w:sz w:val="18"/>
+          <w:szCs w:val="18"/>
+          <w:lang w:val="en-US"/>
+        </w:rPr>
+        <w:t>.</w:t>
+      </w:r>
+      <w:r>
+        <w:rPr>
+          <w:sz w:val="18"/>
+          <w:szCs w:val="18"/>
+          <w:lang w:val="en-US"/>
+        </w:rPr>
+        <w:t xml:space="preserve"> Torque vs. Output power for actual and predetermined values</w:t>
+      </w:r>
+    </w:p>
+    <w:p>
+      <w:pPr>
+        <w:jc w:val="center"/>
         <w:rPr>
           <w:lang w:val="en-US"/>
         </w:rPr>
@@ -26784,38 +27086,6 @@
         </w:p>
       </w:docPartBody>
     </w:docPart>
-    <w:docPart>
-      <w:docPartPr>
-        <w:name w:val="18F2DE0DC548480F8BB2E1336098B076"/>
-        <w:category>
-          <w:name w:val="General"/>
-          <w:gallery w:val="placeholder"/>
-        </w:category>
-        <w:types>
-          <w:type w:val="bbPlcHdr"/>
-        </w:types>
-        <w:behaviors>
-          <w:behavior w:val="content"/>
-        </w:behaviors>
-        <w:guid w:val="{C26391C1-3248-4C99-9E6C-108593DD9434}"/>
-      </w:docPartPr>
-      <w:docPartBody>
-        <w:p>
-          <w:pPr>
-            <w:pStyle w:val="18F2DE0DC548480F8BB2E1336098B076"/>
-          </w:pPr>
-          <w:r>
-            <w:rPr>
-              <w:rFonts w:asciiTheme="majorHAnsi" w:eastAsiaTheme="majorEastAsia" w:hAnsiTheme="majorHAnsi" w:cstheme="majorBidi"/>
-              <w:color w:val="4F81BD" w:themeColor="accent1"/>
-              <w:sz w:val="80"/>
-              <w:szCs w:val="80"/>
-            </w:rPr>
-            <w:t>[Type the document title]</w:t>
-          </w:r>
-        </w:p>
-      </w:docPartBody>
-    </w:docPart>
   </w:docParts>
 </w:glossaryDocument>
 </file>
@@ -26868,8 +27138,9 @@
     <w:panose1 w:val="020B0604030504040204"/>
     <w:charset w:val="00"/>
     <w:family w:val="swiss"/>
+    <w:notTrueType/>
     <w:pitch w:val="variable"/>
-    <w:sig w:usb0="E1002EFF" w:usb1="C000605B" w:usb2="00000029" w:usb3="00000000" w:csb0="000101FF" w:csb1="00000000"/>
+    <w:sig w:usb0="00000003" w:usb1="00000000" w:usb2="00000000" w:usb3="00000000" w:csb0="00000001" w:csb1="00000000"/>
   </w:font>
 </w:fonts>
 </file>
@@ -26887,6 +27158,7 @@
     <w:rsid w:val="002908AF"/>
     <w:rsid w:val="002E39BF"/>
     <w:rsid w:val="00323360"/>
+    <w:rsid w:val="00674610"/>
     <w:rsid w:val="00BE17C8"/>
   </w:rsids>
   <m:mathPr>
@@ -27442,7 +27714,7 @@
 </file>
 
 <file path=customXml/itemProps2.xml><?xml version="1.0" encoding="utf-8"?>
-<ds:datastoreItem xmlns:ds="http://schemas.openxmlformats.org/officeDocument/2006/customXml" ds:itemID="{3A617C98-FB9B-42EA-9E49-2E90B9A884FF}">
+<ds:datastoreItem xmlns:ds="http://schemas.openxmlformats.org/officeDocument/2006/customXml" ds:itemID="{117FEBC0-1A09-4D0C-8C77-A238B9027604}">
   <ds:schemaRefs>
     <ds:schemaRef ds:uri="http://schemas.openxmlformats.org/officeDocument/2006/bibliography"/>
   </ds:schemaRefs>

</xml_diff>

<commit_message>
added page number to report
</commit_message>
<xml_diff>
--- a/report.docx
+++ b/report.docx
@@ -380,6 +380,7 @@
           <w:color w:val="365F91" w:themeColor="accent1" w:themeShade="BF"/>
           <w:sz w:val="28"/>
           <w:szCs w:val="28"/>
+          <w:u w:val="single"/>
           <w:lang w:val="en-US"/>
         </w:rPr>
       </w:pPr>
@@ -388,6 +389,7 @@
           <w:b/>
           <w:sz w:val="30"/>
           <w:szCs w:val="30"/>
+          <w:u w:val="single"/>
         </w:rPr>
         <w:t xml:space="preserve">NO-LOAD AND BLOCKED ROTOR TEST ON </w:t>
       </w:r>
@@ -399,6 +401,7 @@
           <w:b/>
           <w:sz w:val="30"/>
           <w:szCs w:val="30"/>
+          <w:u w:val="single"/>
         </w:rPr>
       </w:pPr>
       <w:r>
@@ -406,35 +409,22 @@
           <w:b/>
           <w:sz w:val="30"/>
           <w:szCs w:val="30"/>
-        </w:rPr>
-        <w:t>THREE</w:t>
-      </w:r>
-      <w:r>
-        <w:rPr>
-          <w:b/>
-          <w:sz w:val="30"/>
-          <w:szCs w:val="30"/>
-        </w:rPr>
-        <w:t>-</w:t>
-      </w:r>
-      <w:r>
-        <w:rPr>
-          <w:b/>
-          <w:sz w:val="30"/>
-          <w:szCs w:val="30"/>
-        </w:rPr>
-        <w:t>PHASE INDUCTION MOTOR</w:t>
-      </w:r>
-    </w:p>
-    <w:p>
-      <w:pPr>
-        <w:rPr>
-          <w:b/>
-        </w:rPr>
-      </w:pPr>
-      <w:r>
-        <w:rPr>
-          <w:b/>
+          <w:u w:val="single"/>
+        </w:rPr>
+        <w:t>THREE-PHASE INDUCTION MOTOR</w:t>
+      </w:r>
+    </w:p>
+    <w:p>
+      <w:pPr>
+        <w:rPr>
+          <w:b/>
+          <w:u w:val="single"/>
+        </w:rPr>
+      </w:pPr>
+      <w:r>
+        <w:rPr>
+          <w:b/>
+          <w:u w:val="single"/>
         </w:rPr>
         <w:t>AIM</w:t>
       </w:r>
@@ -459,12 +449,14 @@
         <w:rPr>
           <w:b/>
           <w:color w:val="000000"/>
+          <w:u w:val="single"/>
         </w:rPr>
       </w:pPr>
       <w:r>
         <w:rPr>
           <w:b/>
           <w:color w:val="000000"/>
+          <w:u w:val="single"/>
         </w:rPr>
         <w:t>APPARATUS REQUIRED</w:t>
       </w:r>
@@ -1021,17 +1013,20 @@
       <w:pPr>
         <w:rPr>
           <w:b/>
-        </w:rPr>
-      </w:pPr>
-      <w:r>
-        <w:rPr>
-          <w:b/>
+          <w:u w:val="single"/>
+        </w:rPr>
+      </w:pPr>
+      <w:r>
+        <w:rPr>
+          <w:b/>
+          <w:u w:val="single"/>
         </w:rPr>
         <w:t>CIRCUIT DIAGRAM</w:t>
       </w:r>
       <w:r>
         <w:rPr>
           <w:b/>
+          <w:u w:val="single"/>
         </w:rPr>
         <w:t xml:space="preserve"> </w:t>
       </w:r>
@@ -1066,7 +1061,7 @@
                     </pic:cNvPicPr>
                   </pic:nvPicPr>
                   <pic:blipFill>
-                    <a:blip r:embed="rId7" cstate="print"/>
+                    <a:blip r:embed="rId9" cstate="print"/>
                     <a:srcRect/>
                     <a:stretch>
                       <a:fillRect/>
@@ -1127,11 +1122,13 @@
       <w:pPr>
         <w:rPr>
           <w:b/>
-        </w:rPr>
-      </w:pPr>
-      <w:r>
-        <w:rPr>
-          <w:b/>
+          <w:u w:val="single"/>
+        </w:rPr>
+      </w:pPr>
+      <w:r>
+        <w:rPr>
+          <w:b/>
+          <w:u w:val="single"/>
         </w:rPr>
         <w:lastRenderedPageBreak/>
         <w:t>PROCEDURE</w:t>
@@ -1142,11 +1139,13 @@
         <w:ind w:firstLine="360"/>
         <w:rPr>
           <w:b/>
-        </w:rPr>
-      </w:pPr>
-      <w:r>
-        <w:rPr>
-          <w:b/>
+          <w:u w:val="single"/>
+        </w:rPr>
+      </w:pPr>
+      <w:r>
+        <w:rPr>
+          <w:b/>
+          <w:u w:val="single"/>
         </w:rPr>
         <w:t>I. NO LOAD TEST</w:t>
       </w:r>
@@ -1252,12 +1251,14 @@
         <w:rPr>
           <w:b/>
           <w:bCs/>
+          <w:u w:val="single"/>
         </w:rPr>
       </w:pPr>
       <w:r>
         <w:rPr>
           <w:b/>
           <w:bCs/>
+          <w:u w:val="single"/>
         </w:rPr>
         <w:t>BLOCKED ROTOR TEST</w:t>
       </w:r>
@@ -1374,29 +1375,20 @@
         </w:tabs>
         <w:rPr>
           <w:b/>
-        </w:rPr>
-      </w:pPr>
-      <w:r>
-        <w:rPr>
-          <w:b/>
-        </w:rPr>
-        <w:t xml:space="preserve">III. </w:t>
-      </w:r>
-      <w:r>
-        <w:rPr>
-          <w:b/>
-        </w:rPr>
-        <w:t>MEASUREMENT</w:t>
-      </w:r>
-      <w:r>
-        <w:rPr>
-          <w:b/>
-        </w:rPr>
-        <w:t xml:space="preserve"> OF STATOR RESISTANCE R</w:t>
-      </w:r>
-      <w:r>
-        <w:rPr>
-          <w:b/>
+          <w:u w:val="single"/>
+        </w:rPr>
+      </w:pPr>
+      <w:r>
+        <w:rPr>
+          <w:b/>
+          <w:u w:val="single"/>
+        </w:rPr>
+        <w:t>III. MEASUREMENT OF STATOR RESISTANCE R</w:t>
+      </w:r>
+      <w:r>
+        <w:rPr>
+          <w:b/>
+          <w:u w:val="single"/>
           <w:vertAlign w:val="subscript"/>
         </w:rPr>
         <w:t>eff</w:t>
@@ -1404,6 +1396,7 @@
       <w:r>
         <w:rPr>
           <w:b/>
+          <w:u w:val="single"/>
         </w:rPr>
         <w:t>:</w:t>
       </w:r>
@@ -1642,9 +1635,9 @@
             <o:lock v:ext="edit" aspectratio="t"/>
           </v:shapetype>
           <v:shape id="_x0000_i1025" type="#_x0000_t75" style="width:18pt;height:18pt" o:ole="">
-            <v:imagedata r:id="rId8" o:title=""/>
+            <v:imagedata r:id="rId10" o:title=""/>
           </v:shape>
-          <o:OLEObject Type="Embed" ProgID="Equation.3" ShapeID="_x0000_i1025" DrawAspect="Content" ObjectID="_1522256801" r:id="rId9"/>
+          <o:OLEObject Type="Embed" ProgID="Equation.3" ShapeID="_x0000_i1025" DrawAspect="Content" ObjectID="_1522257022" r:id="rId11"/>
         </w:object>
       </w:r>
       <w:r>
@@ -1699,9 +1692,9 @@
         </w:rPr>
         <w:object w:dxaOrig="200" w:dyaOrig="320">
           <v:shape id="_x0000_i1026" type="#_x0000_t75" style="width:9.75pt;height:15.75pt" o:ole="">
-            <v:imagedata r:id="rId10" o:title=""/>
+            <v:imagedata r:id="rId12" o:title=""/>
           </v:shape>
-          <o:OLEObject Type="Embed" ProgID="Equation.3" ShapeID="_x0000_i1026" DrawAspect="Content" ObjectID="_1522256802" r:id="rId11"/>
+          <o:OLEObject Type="Embed" ProgID="Equation.3" ShapeID="_x0000_i1026" DrawAspect="Content" ObjectID="_1522257023" r:id="rId13"/>
         </w:object>
       </w:r>
       <w:r>
@@ -1795,9 +1788,9 @@
         </w:rPr>
         <w:object w:dxaOrig="980" w:dyaOrig="720">
           <v:shape id="_x0000_i1027" type="#_x0000_t75" style="width:48.75pt;height:36pt" o:ole="">
-            <v:imagedata r:id="rId12" o:title=""/>
+            <v:imagedata r:id="rId14" o:title=""/>
           </v:shape>
-          <o:OLEObject Type="Embed" ProgID="Equation.3" ShapeID="_x0000_i1027" DrawAspect="Content" ObjectID="_1522256803" r:id="rId13"/>
+          <o:OLEObject Type="Embed" ProgID="Equation.3" ShapeID="_x0000_i1027" DrawAspect="Content" ObjectID="_1522257024" r:id="rId15"/>
         </w:object>
       </w:r>
     </w:p>
@@ -1858,9 +1851,9 @@
         </w:rPr>
         <w:object w:dxaOrig="1060" w:dyaOrig="680">
           <v:shape id="_x0000_i1028" type="#_x0000_t75" style="width:53.25pt;height:33.75pt" o:ole="">
-            <v:imagedata r:id="rId14" o:title=""/>
+            <v:imagedata r:id="rId16" o:title=""/>
           </v:shape>
-          <o:OLEObject Type="Embed" ProgID="Equation.3" ShapeID="_x0000_i1028" DrawAspect="Content" ObjectID="_1522256804" r:id="rId15"/>
+          <o:OLEObject Type="Embed" ProgID="Equation.3" ShapeID="_x0000_i1028" DrawAspect="Content" ObjectID="_1522257025" r:id="rId17"/>
         </w:object>
       </w:r>
       <w:r>
@@ -1922,9 +1915,9 @@
         </w:rPr>
         <w:object w:dxaOrig="1040" w:dyaOrig="680">
           <v:shape id="_x0000_i1029" type="#_x0000_t75" style="width:51.75pt;height:33.75pt" o:ole="">
-            <v:imagedata r:id="rId16" o:title=""/>
+            <v:imagedata r:id="rId18" o:title=""/>
           </v:shape>
-          <o:OLEObject Type="Embed" ProgID="Equation.3" ShapeID="_x0000_i1029" DrawAspect="Content" ObjectID="_1522256805" r:id="rId17"/>
+          <o:OLEObject Type="Embed" ProgID="Equation.3" ShapeID="_x0000_i1029" DrawAspect="Content" ObjectID="_1522257026" r:id="rId19"/>
         </w:object>
       </w:r>
       <w:r>
@@ -1986,9 +1979,9 @@
         </w:rPr>
         <w:object w:dxaOrig="420" w:dyaOrig="700">
           <v:shape id="_x0000_i1030" type="#_x0000_t75" style="width:21pt;height:35.25pt" o:ole="">
-            <v:imagedata r:id="rId18" o:title=""/>
+            <v:imagedata r:id="rId20" o:title=""/>
           </v:shape>
-          <o:OLEObject Type="Embed" ProgID="Equation.3" ShapeID="_x0000_i1030" DrawAspect="Content" ObjectID="_1522256806" r:id="rId19"/>
+          <o:OLEObject Type="Embed" ProgID="Equation.3" ShapeID="_x0000_i1030" DrawAspect="Content" ObjectID="_1522257027" r:id="rId21"/>
         </w:object>
       </w:r>
       <w:r>
@@ -2057,9 +2050,9 @@
         </w:rPr>
         <w:object w:dxaOrig="420" w:dyaOrig="639">
           <v:shape id="_x0000_i1031" type="#_x0000_t75" style="width:21pt;height:32.25pt" o:ole="">
-            <v:imagedata r:id="rId20" o:title=""/>
+            <v:imagedata r:id="rId22" o:title=""/>
           </v:shape>
-          <o:OLEObject Type="Embed" ProgID="Equation.3" ShapeID="_x0000_i1031" DrawAspect="Content" ObjectID="_1522256807" r:id="rId21"/>
+          <o:OLEObject Type="Embed" ProgID="Equation.3" ShapeID="_x0000_i1031" DrawAspect="Content" ObjectID="_1522257028" r:id="rId23"/>
         </w:object>
       </w:r>
       <w:r>
@@ -2136,9 +2129,9 @@
         </w:rPr>
         <w:object w:dxaOrig="1600" w:dyaOrig="760">
           <v:shape id="_x0000_i1032" type="#_x0000_t75" style="width:80.25pt;height:38.25pt" o:ole="">
-            <v:imagedata r:id="rId22" o:title=""/>
+            <v:imagedata r:id="rId24" o:title=""/>
           </v:shape>
-          <o:OLEObject Type="Embed" ProgID="Equation.3" ShapeID="_x0000_i1032" DrawAspect="Content" ObjectID="_1522256808" r:id="rId23"/>
+          <o:OLEObject Type="Embed" ProgID="Equation.3" ShapeID="_x0000_i1032" DrawAspect="Content" ObjectID="_1522257029" r:id="rId25"/>
         </w:object>
       </w:r>
     </w:p>
@@ -2181,9 +2174,9 @@
         </w:rPr>
         <w:object w:dxaOrig="1340" w:dyaOrig="820">
           <v:shape id="_x0000_i1033" type="#_x0000_t75" style="width:66.75pt;height:41.25pt" o:ole="">
-            <v:imagedata r:id="rId24" o:title=""/>
+            <v:imagedata r:id="rId26" o:title=""/>
           </v:shape>
-          <o:OLEObject Type="Embed" ProgID="Equation.3" ShapeID="_x0000_i1033" DrawAspect="Content" ObjectID="_1522256809" r:id="rId25"/>
+          <o:OLEObject Type="Embed" ProgID="Equation.3" ShapeID="_x0000_i1033" DrawAspect="Content" ObjectID="_1522257030" r:id="rId27"/>
         </w:object>
       </w:r>
       <w:r>
@@ -2229,9 +2222,9 @@
         </w:rPr>
         <w:object w:dxaOrig="1120" w:dyaOrig="460">
           <v:shape id="_x0000_i1034" type="#_x0000_t75" style="width:56.25pt;height:23.25pt" o:ole="">
-            <v:imagedata r:id="rId26" o:title=""/>
+            <v:imagedata r:id="rId28" o:title=""/>
           </v:shape>
-          <o:OLEObject Type="Embed" ProgID="Equation.3" ShapeID="_x0000_i1034" DrawAspect="Content" ObjectID="_1522256810" r:id="rId27"/>
+          <o:OLEObject Type="Embed" ProgID="Equation.3" ShapeID="_x0000_i1034" DrawAspect="Content" ObjectID="_1522257031" r:id="rId29"/>
         </w:object>
       </w:r>
       <w:r>
@@ -4708,7 +4701,7 @@
                     </pic:cNvPicPr>
                   </pic:nvPicPr>
                   <pic:blipFill>
-                    <a:blip r:embed="rId28" cstate="print"/>
+                    <a:blip r:embed="rId30" cstate="print"/>
                     <a:srcRect/>
                     <a:stretch>
                       <a:fillRect/>
@@ -5290,7 +5283,7 @@
                     </pic:cNvPicPr>
                   </pic:nvPicPr>
                   <pic:blipFill>
-                    <a:blip r:embed="rId29" cstate="print"/>
+                    <a:blip r:embed="rId31" cstate="print"/>
                     <a:srcRect/>
                     <a:stretch>
                       <a:fillRect/>
@@ -5897,7 +5890,7 @@
                     </pic:cNvPicPr>
                   </pic:nvPicPr>
                   <pic:blipFill>
-                    <a:blip r:embed="rId30" cstate="print"/>
+                    <a:blip r:embed="rId32" cstate="print"/>
                     <a:srcRect/>
                     <a:stretch>
                       <a:fillRect/>
@@ -6550,7 +6543,7 @@
                     </pic:cNvPicPr>
                   </pic:nvPicPr>
                   <pic:blipFill>
-                    <a:blip r:embed="rId31" cstate="print"/>
+                    <a:blip r:embed="rId33" cstate="print"/>
                     <a:srcRect/>
                     <a:stretch>
                       <a:fillRect/>
@@ -7086,7 +7079,7 @@
                     </pic:cNvPicPr>
                   </pic:nvPicPr>
                   <pic:blipFill>
-                    <a:blip r:embed="rId32" cstate="print"/>
+                    <a:blip r:embed="rId34" cstate="print"/>
                     <a:srcRect/>
                     <a:stretch>
                       <a:fillRect/>
@@ -7668,7 +7661,7 @@
                     </pic:cNvPicPr>
                   </pic:nvPicPr>
                   <pic:blipFill>
-                    <a:blip r:embed="rId33" cstate="print"/>
+                    <a:blip r:embed="rId35" cstate="print"/>
                     <a:srcRect/>
                     <a:stretch>
                       <a:fillRect/>
@@ -8232,7 +8225,7 @@
                     </pic:cNvPicPr>
                   </pic:nvPicPr>
                   <pic:blipFill>
-                    <a:blip r:embed="rId34" cstate="print"/>
+                    <a:blip r:embed="rId36" cstate="print"/>
                     <a:srcRect/>
                     <a:stretch>
                       <a:fillRect/>
@@ -8797,7 +8790,7 @@
                     </pic:cNvPicPr>
                   </pic:nvPicPr>
                   <pic:blipFill>
-                    <a:blip r:embed="rId35" cstate="print"/>
+                    <a:blip r:embed="rId37" cstate="print"/>
                     <a:srcRect/>
                     <a:stretch>
                       <a:fillRect/>
@@ -9320,7 +9313,7 @@
                     </pic:cNvPicPr>
                   </pic:nvPicPr>
                   <pic:blipFill>
-                    <a:blip r:embed="rId36" cstate="print"/>
+                    <a:blip r:embed="rId38" cstate="print"/>
                     <a:srcRect/>
                     <a:stretch>
                       <a:fillRect/>
@@ -9834,7 +9827,7 @@
                     </pic:cNvPicPr>
                   </pic:nvPicPr>
                   <pic:blipFill>
-                    <a:blip r:embed="rId37" cstate="print"/>
+                    <a:blip r:embed="rId39" cstate="print"/>
                     <a:srcRect/>
                     <a:stretch>
                       <a:fillRect/>
@@ -10397,7 +10390,7 @@
                     </pic:cNvPicPr>
                   </pic:nvPicPr>
                   <pic:blipFill>
-                    <a:blip r:embed="rId38" cstate="print"/>
+                    <a:blip r:embed="rId40" cstate="print"/>
                     <a:srcRect/>
                     <a:stretch>
                       <a:fillRect/>
@@ -10960,7 +10953,7 @@
                     </pic:cNvPicPr>
                   </pic:nvPicPr>
                   <pic:blipFill>
-                    <a:blip r:embed="rId39" cstate="print"/>
+                    <a:blip r:embed="rId41" cstate="print"/>
                     <a:srcRect/>
                     <a:stretch>
                       <a:fillRect/>
@@ -11615,7 +11608,7 @@
                     </pic:cNvPicPr>
                   </pic:nvPicPr>
                   <pic:blipFill>
-                    <a:blip r:embed="rId40" cstate="print"/>
+                    <a:blip r:embed="rId42" cstate="print"/>
                     <a:srcRect/>
                     <a:stretch>
                       <a:fillRect/>
@@ -12199,7 +12192,7 @@
                     </pic:cNvPicPr>
                   </pic:nvPicPr>
                   <pic:blipFill>
-                    <a:blip r:embed="rId41" cstate="print"/>
+                    <a:blip r:embed="rId43" cstate="print"/>
                     <a:srcRect/>
                     <a:stretch>
                       <a:fillRect/>
@@ -12803,7 +12796,7 @@
                     </pic:cNvPicPr>
                   </pic:nvPicPr>
                   <pic:blipFill>
-                    <a:blip r:embed="rId42" cstate="print"/>
+                    <a:blip r:embed="rId44" cstate="print"/>
                     <a:srcRect/>
                     <a:stretch>
                       <a:fillRect/>
@@ -13289,7 +13282,7 @@
                     </pic:cNvPicPr>
                   </pic:nvPicPr>
                   <pic:blipFill>
-                    <a:blip r:embed="rId43" cstate="print"/>
+                    <a:blip r:embed="rId45" cstate="print"/>
                     <a:srcRect/>
                     <a:stretch>
                       <a:fillRect/>
@@ -13748,7 +13741,7 @@
                     </pic:cNvPicPr>
                   </pic:nvPicPr>
                   <pic:blipFill>
-                    <a:blip r:embed="rId44" cstate="print"/>
+                    <a:blip r:embed="rId46" cstate="print"/>
                     <a:srcRect/>
                     <a:stretch>
                       <a:fillRect/>
@@ -14203,7 +14196,7 @@
                     </pic:cNvPicPr>
                   </pic:nvPicPr>
                   <pic:blipFill>
-                    <a:blip r:embed="rId45" cstate="print"/>
+                    <a:blip r:embed="rId47" cstate="print"/>
                     <a:srcRect/>
                     <a:stretch>
                       <a:fillRect/>
@@ -14686,7 +14679,7 @@
                     </pic:cNvPicPr>
                   </pic:nvPicPr>
                   <pic:blipFill>
-                    <a:blip r:embed="rId46" cstate="print"/>
+                    <a:blip r:embed="rId48" cstate="print"/>
                     <a:srcRect/>
                     <a:stretch>
                       <a:fillRect/>
@@ -15123,7 +15116,7 @@
                     </pic:cNvPicPr>
                   </pic:nvPicPr>
                   <pic:blipFill>
-                    <a:blip r:embed="rId47" cstate="print"/>
+                    <a:blip r:embed="rId49" cstate="print"/>
                     <a:srcRect/>
                     <a:stretch>
                       <a:fillRect/>
@@ -15541,6 +15534,7 @@
           <w:b/>
           <w:sz w:val="28"/>
           <w:szCs w:val="28"/>
+          <w:u w:val="single"/>
         </w:rPr>
       </w:pPr>
       <w:r>
@@ -15548,6 +15542,7 @@
           <w:b/>
           <w:sz w:val="28"/>
           <w:szCs w:val="28"/>
+          <w:u w:val="single"/>
         </w:rPr>
         <w:t>Result</w:t>
       </w:r>
@@ -15563,6 +15558,7 @@
           <w:b/>
           <w:sz w:val="28"/>
           <w:szCs w:val="28"/>
+          <w:u w:val="single"/>
         </w:rPr>
       </w:pPr>
       <w:r>
@@ -15570,6 +15566,7 @@
           <w:b/>
           <w:sz w:val="28"/>
           <w:szCs w:val="28"/>
+          <w:u w:val="single"/>
         </w:rPr>
         <w:t>Inference</w:t>
       </w:r>
@@ -15590,6 +15587,7 @@
           <w:color w:val="000000"/>
           <w:sz w:val="32"/>
           <w:szCs w:val="32"/>
+          <w:u w:val="single"/>
         </w:rPr>
       </w:pPr>
       <w:r>
@@ -15599,29 +15597,10 @@
           <w:color w:val="000000"/>
           <w:sz w:val="32"/>
           <w:szCs w:val="32"/>
+          <w:u w:val="single"/>
         </w:rPr>
         <w:lastRenderedPageBreak/>
-        <w:t>Load test on three</w:t>
-      </w:r>
-      <w:r>
-        <w:rPr>
-          <w:b/>
-          <w:caps/>
-          <w:color w:val="000000"/>
-          <w:sz w:val="32"/>
-          <w:szCs w:val="32"/>
-        </w:rPr>
-        <w:t>-</w:t>
-      </w:r>
-      <w:r>
-        <w:rPr>
-          <w:b/>
-          <w:caps/>
-          <w:color w:val="000000"/>
-          <w:sz w:val="32"/>
-          <w:szCs w:val="32"/>
-        </w:rPr>
-        <w:t>phase induction motor</w:t>
+        <w:t>Load test on three-phase induction motor</w:t>
       </w:r>
     </w:p>
     <w:p>
@@ -16200,7 +16179,7 @@
                     </pic:cNvPicPr>
                   </pic:nvPicPr>
                   <pic:blipFill>
-                    <a:blip r:embed="rId48" cstate="print"/>
+                    <a:blip r:embed="rId50" cstate="print"/>
                     <a:srcRect/>
                     <a:stretch>
                       <a:fillRect/>
@@ -16291,7 +16270,6 @@
     </w:p>
     <w:p>
       <w:pPr>
-        <w:jc w:val="center"/>
         <w:rPr>
           <w:b/>
           <w:caps/>
@@ -19379,9 +19357,9 @@
         </w:rPr>
         <w:object w:dxaOrig="680" w:dyaOrig="620">
           <v:shape id="_x0000_i1035" type="#_x0000_t75" style="width:33.75pt;height:30.75pt" o:ole="">
-            <v:imagedata r:id="rId49" o:title=""/>
+            <v:imagedata r:id="rId51" o:title=""/>
           </v:shape>
-          <o:OLEObject Type="Embed" ProgID="Equation.3" ShapeID="_x0000_i1035" DrawAspect="Content" ObjectID="_1522256811" r:id="rId50"/>
+          <o:OLEObject Type="Embed" ProgID="Equation.3" ShapeID="_x0000_i1035" DrawAspect="Content" ObjectID="_1522257032" r:id="rId52"/>
         </w:object>
       </w:r>
       <w:r>
@@ -19464,9 +19442,9 @@
         </w:rPr>
         <w:object w:dxaOrig="1820" w:dyaOrig="400">
           <v:shape id="_x0000_i1036" type="#_x0000_t75" style="width:90.75pt;height:20.25pt" o:ole="">
-            <v:imagedata r:id="rId51" o:title=""/>
+            <v:imagedata r:id="rId53" o:title=""/>
           </v:shape>
-          <o:OLEObject Type="Embed" ProgID="Equation.DSMT4" ShapeID="_x0000_i1036" DrawAspect="Content" ObjectID="_1522256812" r:id="rId52"/>
+          <o:OLEObject Type="Embed" ProgID="Equation.DSMT4" ShapeID="_x0000_i1036" DrawAspect="Content" ObjectID="_1522257033" r:id="rId54"/>
         </w:object>
       </w:r>
       <w:r>
@@ -19507,9 +19485,9 @@
         </w:rPr>
         <w:object w:dxaOrig="200" w:dyaOrig="260">
           <v:shape id="_x0000_i1037" type="#_x0000_t75" style="width:9.75pt;height:12.75pt" o:ole="">
-            <v:imagedata r:id="rId53" o:title=""/>
+            <v:imagedata r:id="rId55" o:title=""/>
           </v:shape>
-          <o:OLEObject Type="Embed" ProgID="Equation.DSMT4" ShapeID="_x0000_i1037" DrawAspect="Content" ObjectID="_1522256813" r:id="rId54"/>
+          <o:OLEObject Type="Embed" ProgID="Equation.DSMT4" ShapeID="_x0000_i1037" DrawAspect="Content" ObjectID="_1522257034" r:id="rId56"/>
         </w:object>
       </w:r>
       <w:r>
@@ -19529,9 +19507,9 @@
         </w:rPr>
         <w:object w:dxaOrig="920" w:dyaOrig="700">
           <v:shape id="_x0000_i1038" type="#_x0000_t75" style="width:45.75pt;height:35.25pt" o:ole="">
-            <v:imagedata r:id="rId55" o:title=""/>
+            <v:imagedata r:id="rId57" o:title=""/>
           </v:shape>
-          <o:OLEObject Type="Embed" ProgID="Equation.3" ShapeID="_x0000_i1038" DrawAspect="Content" ObjectID="_1522256814" r:id="rId56"/>
+          <o:OLEObject Type="Embed" ProgID="Equation.3" ShapeID="_x0000_i1038" DrawAspect="Content" ObjectID="_1522257035" r:id="rId58"/>
         </w:object>
       </w:r>
     </w:p>
@@ -19572,9 +19550,9 @@
         </w:rPr>
         <w:object w:dxaOrig="520" w:dyaOrig="320">
           <v:shape id="_x0000_i1039" type="#_x0000_t75" style="width:25.5pt;height:16.5pt" o:ole="">
-            <v:imagedata r:id="rId57" o:title=""/>
+            <v:imagedata r:id="rId59" o:title=""/>
           </v:shape>
-          <o:OLEObject Type="Embed" ProgID="Equation.DSMT4" ShapeID="_x0000_i1039" DrawAspect="Content" ObjectID="_1522256815" r:id="rId58"/>
+          <o:OLEObject Type="Embed" ProgID="Equation.DSMT4" ShapeID="_x0000_i1039" DrawAspect="Content" ObjectID="_1522257036" r:id="rId60"/>
         </w:object>
       </w:r>
       <w:r>
@@ -19593,9 +19571,9 @@
         </w:rPr>
         <w:object w:dxaOrig="1280" w:dyaOrig="720">
           <v:shape id="_x0000_i1040" type="#_x0000_t75" style="width:63.75pt;height:36pt" o:ole="">
-            <v:imagedata r:id="rId59" o:title=""/>
+            <v:imagedata r:id="rId61" o:title=""/>
           </v:shape>
-          <o:OLEObject Type="Embed" ProgID="Equation.3" ShapeID="_x0000_i1040" DrawAspect="Content" ObjectID="_1522256816" r:id="rId60"/>
+          <o:OLEObject Type="Embed" ProgID="Equation.3" ShapeID="_x0000_i1040" DrawAspect="Content" ObjectID="_1522257037" r:id="rId62"/>
         </w:object>
       </w:r>
     </w:p>
@@ -19665,9 +19643,9 @@
         </w:rPr>
         <w:object w:dxaOrig="980" w:dyaOrig="700">
           <v:shape id="_x0000_i1041" type="#_x0000_t75" style="width:48.75pt;height:35.25pt" o:ole="">
-            <v:imagedata r:id="rId61" o:title=""/>
+            <v:imagedata r:id="rId63" o:title=""/>
           </v:shape>
-          <o:OLEObject Type="Embed" ProgID="Equation.DSMT4" ShapeID="_x0000_i1041" DrawAspect="Content" ObjectID="_1522256817" r:id="rId62"/>
+          <o:OLEObject Type="Embed" ProgID="Equation.DSMT4" ShapeID="_x0000_i1041" DrawAspect="Content" ObjectID="_1522257038" r:id="rId64"/>
         </w:object>
       </w:r>
       <w:r>
@@ -19752,9 +19730,9 @@
         </w:rPr>
         <w:object w:dxaOrig="1320" w:dyaOrig="680">
           <v:shape id="_x0000_i1042" type="#_x0000_t75" style="width:66pt;height:33.75pt" o:ole="">
-            <v:imagedata r:id="rId63" o:title=""/>
+            <v:imagedata r:id="rId65" o:title=""/>
           </v:shape>
-          <o:OLEObject Type="Embed" ProgID="Equation.DSMT4" ShapeID="_x0000_i1042" DrawAspect="Content" ObjectID="_1522256818" r:id="rId64"/>
+          <o:OLEObject Type="Embed" ProgID="Equation.DSMT4" ShapeID="_x0000_i1042" DrawAspect="Content" ObjectID="_1522257039" r:id="rId66"/>
         </w:object>
       </w:r>
     </w:p>
@@ -19818,9 +19796,9 @@
         </w:rPr>
         <w:object w:dxaOrig="2400" w:dyaOrig="740">
           <v:shape id="_x0000_i1043" type="#_x0000_t75" style="width:120pt;height:36.75pt" o:ole="">
-            <v:imagedata r:id="rId65" o:title=""/>
+            <v:imagedata r:id="rId67" o:title=""/>
           </v:shape>
-          <o:OLEObject Type="Embed" ProgID="Equation.3" ShapeID="_x0000_i1043" DrawAspect="Content" ObjectID="_1522256819" r:id="rId66"/>
+          <o:OLEObject Type="Embed" ProgID="Equation.3" ShapeID="_x0000_i1043" DrawAspect="Content" ObjectID="_1522257040" r:id="rId68"/>
         </w:object>
       </w:r>
     </w:p>
@@ -20161,7 +20139,7 @@
                     </pic:cNvPicPr>
                   </pic:nvPicPr>
                   <pic:blipFill>
-                    <a:blip r:embed="rId67" cstate="print"/>
+                    <a:blip r:embed="rId69" cstate="print"/>
                     <a:srcRect/>
                     <a:stretch>
                       <a:fillRect/>
@@ -20928,7 +20906,7 @@
                     </pic:cNvPicPr>
                   </pic:nvPicPr>
                   <pic:blipFill>
-                    <a:blip r:embed="rId68" cstate="print"/>
+                    <a:blip r:embed="rId70" cstate="print"/>
                     <a:srcRect/>
                     <a:stretch>
                       <a:fillRect/>
@@ -21459,7 +21437,7 @@
                     </pic:cNvPicPr>
                   </pic:nvPicPr>
                   <pic:blipFill>
-                    <a:blip r:embed="rId69" cstate="print"/>
+                    <a:blip r:embed="rId71" cstate="print"/>
                     <a:srcRect/>
                     <a:stretch>
                       <a:fillRect/>
@@ -22052,37 +22030,6 @@
     </w:p>
     <w:p>
       <w:pPr>
-        <w:pStyle w:val="ListParagraph"/>
-        <w:rPr>
-          <w:lang w:val="en-US"/>
-        </w:rPr>
-      </w:pPr>
-    </w:p>
-    <w:p>
-      <w:pPr>
-        <w:pStyle w:val="ListParagraph"/>
-        <w:rPr>
-          <w:lang w:val="en-US"/>
-        </w:rPr>
-      </w:pPr>
-    </w:p>
-    <w:p>
-      <w:pPr>
-        <w:pStyle w:val="ListParagraph"/>
-        <w:rPr>
-          <w:lang w:val="en-US"/>
-        </w:rPr>
-      </w:pPr>
-    </w:p>
-    <w:p>
-      <w:pPr>
-        <w:rPr>
-          <w:lang w:val="en-US"/>
-        </w:rPr>
-      </w:pPr>
-    </w:p>
-    <w:p>
-      <w:pPr>
         <w:rPr>
           <w:b/>
           <w:u w:val="single"/>
@@ -22137,7 +22084,7 @@
                     </pic:cNvPicPr>
                   </pic:nvPicPr>
                   <pic:blipFill>
-                    <a:blip r:embed="rId70" cstate="print"/>
+                    <a:blip r:embed="rId72" cstate="print"/>
                     <a:srcRect/>
                     <a:stretch>
                       <a:fillRect/>
@@ -22289,7 +22236,6 @@
           <w:noProof/>
           <w:lang w:eastAsia="en-GB"/>
         </w:rPr>
-        <w:lastRenderedPageBreak/>
         <w:drawing>
           <wp:inline distT="0" distB="0" distL="0" distR="0">
             <wp:extent cx="3657600" cy="2743200"/>
@@ -22308,7 +22254,7 @@
                     </pic:cNvPicPr>
                   </pic:nvPicPr>
                   <pic:blipFill>
-                    <a:blip r:embed="rId71" cstate="print"/>
+                    <a:blip r:embed="rId73" cstate="print"/>
                     <a:srcRect/>
                     <a:stretch>
                       <a:fillRect/>
@@ -22390,6 +22336,7 @@
           <w:b/>
           <w:lang w:val="en-US"/>
         </w:rPr>
+        <w:lastRenderedPageBreak/>
         <w:t xml:space="preserve">Observation: </w:t>
       </w:r>
       <w:r>
@@ -22867,7 +22814,6 @@
           <w:noProof/>
           <w:lang w:eastAsia="en-GB"/>
         </w:rPr>
-        <w:lastRenderedPageBreak/>
         <w:drawing>
           <wp:inline distT="0" distB="0" distL="0" distR="0">
             <wp:extent cx="3114675" cy="2336006"/>
@@ -22886,7 +22832,7 @@
                     </pic:cNvPicPr>
                   </pic:nvPicPr>
                   <pic:blipFill>
-                    <a:blip r:embed="rId72" cstate="print"/>
+                    <a:blip r:embed="rId74" cstate="print"/>
                     <a:srcRect/>
                     <a:stretch>
                       <a:fillRect/>
@@ -23042,6 +22988,7 @@
           <w:u w:val="single"/>
           <w:lang w:val="en-US"/>
         </w:rPr>
+        <w:lastRenderedPageBreak/>
         <w:t>7.</w:t>
       </w:r>
       <w:r>
@@ -23092,7 +23039,7 @@
                     </pic:cNvPicPr>
                   </pic:nvPicPr>
                   <pic:blipFill>
-                    <a:blip r:embed="rId73" cstate="print"/>
+                    <a:blip r:embed="rId75" cstate="print"/>
                     <a:srcRect/>
                     <a:stretch>
                       <a:fillRect/>
@@ -23136,7 +23083,6 @@
           <w:szCs w:val="18"/>
           <w:lang w:val="en-US"/>
         </w:rPr>
-        <w:lastRenderedPageBreak/>
         <w:t>Table7</w:t>
       </w:r>
       <w:r>
@@ -23760,6 +23706,7 @@
       </w:r>
     </w:p>
     <w:sectPr>
+      <w:footerReference w:type="default" r:id="rId76"/>
       <w:pgSz w:w="11906" w:h="16838"/>
       <w:pgMar w:top="1440" w:right="1440" w:bottom="1440" w:left="1440" w:header="708" w:footer="708" w:gutter="0"/>
       <w:pgBorders w:offsetFrom="page">
@@ -23774,6 +23721,91 @@
     </w:sectPr>
   </w:body>
 </w:document>
+</file>
+
+<file path=word/endnotes.xml><?xml version="1.0" encoding="utf-8"?>
+<w:endnotes xmlns:ve="http://schemas.openxmlformats.org/markup-compatibility/2006" xmlns:o="urn:schemas-microsoft-com:office:office" xmlns:r="http://schemas.openxmlformats.org/officeDocument/2006/relationships" xmlns:m="http://schemas.openxmlformats.org/officeDocument/2006/math" xmlns:v="urn:schemas-microsoft-com:vml" xmlns:wp="http://schemas.openxmlformats.org/drawingml/2006/wordprocessingDrawing" xmlns:w10="urn:schemas-microsoft-com:office:word" xmlns:w="http://schemas.openxmlformats.org/wordprocessingml/2006/main" xmlns:wne="http://schemas.microsoft.com/office/word/2006/wordml">
+  <w:endnote w:type="separator" w:id="-1">
+    <w:p>
+      <w:pPr>
+        <w:spacing w:after="0" w:line="240" w:lineRule="auto"/>
+      </w:pPr>
+      <w:r>
+        <w:separator/>
+      </w:r>
+    </w:p>
+  </w:endnote>
+  <w:endnote w:type="continuationSeparator" w:id="0">
+    <w:p>
+      <w:pPr>
+        <w:spacing w:after="0" w:line="240" w:lineRule="auto"/>
+      </w:pPr>
+      <w:r>
+        <w:continuationSeparator/>
+      </w:r>
+    </w:p>
+  </w:endnote>
+</w:endnotes>
+</file>
+
+<file path=word/footer1.xml><?xml version="1.0" encoding="utf-8"?>
+<w:ftr xmlns:ve="http://schemas.openxmlformats.org/markup-compatibility/2006" xmlns:o="urn:schemas-microsoft-com:office:office" xmlns:r="http://schemas.openxmlformats.org/officeDocument/2006/relationships" xmlns:m="http://schemas.openxmlformats.org/officeDocument/2006/math" xmlns:v="urn:schemas-microsoft-com:vml" xmlns:wp="http://schemas.openxmlformats.org/drawingml/2006/wordprocessingDrawing" xmlns:w10="urn:schemas-microsoft-com:office:word" xmlns:w="http://schemas.openxmlformats.org/wordprocessingml/2006/main" xmlns:wne="http://schemas.microsoft.com/office/word/2006/wordml">
+  <w:sdt>
+    <w:sdtPr>
+      <w:id w:val="24386938"/>
+      <w:docPartObj>
+        <w:docPartGallery w:val="Page Numbers (Bottom of Page)"/>
+        <w:docPartUnique/>
+      </w:docPartObj>
+    </w:sdtPr>
+    <w:sdtContent>
+      <w:p>
+        <w:pPr>
+          <w:pStyle w:val="Footer"/>
+          <w:jc w:val="center"/>
+        </w:pPr>
+        <w:fldSimple w:instr=" PAGE   \* MERGEFORMAT ">
+          <w:r>
+            <w:rPr>
+              <w:noProof/>
+            </w:rPr>
+            <w:t>25</w:t>
+          </w:r>
+        </w:fldSimple>
+      </w:p>
+    </w:sdtContent>
+  </w:sdt>
+  <w:p>
+    <w:pPr>
+      <w:pStyle w:val="Footer"/>
+    </w:pPr>
+  </w:p>
+</w:ftr>
+</file>
+
+<file path=word/footnotes.xml><?xml version="1.0" encoding="utf-8"?>
+<w:footnotes xmlns:ve="http://schemas.openxmlformats.org/markup-compatibility/2006" xmlns:o="urn:schemas-microsoft-com:office:office" xmlns:r="http://schemas.openxmlformats.org/officeDocument/2006/relationships" xmlns:m="http://schemas.openxmlformats.org/officeDocument/2006/math" xmlns:v="urn:schemas-microsoft-com:vml" xmlns:wp="http://schemas.openxmlformats.org/drawingml/2006/wordprocessingDrawing" xmlns:w10="urn:schemas-microsoft-com:office:word" xmlns:w="http://schemas.openxmlformats.org/wordprocessingml/2006/main" xmlns:wne="http://schemas.microsoft.com/office/word/2006/wordml">
+  <w:footnote w:type="separator" w:id="-1">
+    <w:p>
+      <w:pPr>
+        <w:spacing w:after="0" w:line="240" w:lineRule="auto"/>
+      </w:pPr>
+      <w:r>
+        <w:separator/>
+      </w:r>
+    </w:p>
+  </w:footnote>
+  <w:footnote w:type="continuationSeparator" w:id="0">
+    <w:p>
+      <w:pPr>
+        <w:spacing w:after="0" w:line="240" w:lineRule="auto"/>
+      </w:pPr>
+      <w:r>
+        <w:continuationSeparator/>
+      </w:r>
+    </w:p>
+  </w:footnote>
+</w:footnotes>
 </file>
 
 <file path=word/numbering.xml><?xml version="1.0" encoding="utf-8"?>
@@ -25890,6 +25922,58 @@
         <w:right w:w="108" w:type="dxa"/>
       </w:tblCellMar>
     </w:tblPr>
+  </w:style>
+  <w:style w:type="paragraph" w:styleId="Header">
+    <w:name w:val="header"/>
+    <w:basedOn w:val="Normal"/>
+    <w:link w:val="HeaderChar"/>
+    <w:uiPriority w:val="99"/>
+    <w:semiHidden/>
+    <w:unhideWhenUsed/>
+    <w:rsid w:val="00E1295F"/>
+    <w:pPr>
+      <w:tabs>
+        <w:tab w:val="center" w:pos="4513"/>
+        <w:tab w:val="right" w:pos="9026"/>
+      </w:tabs>
+      <w:spacing w:after="0" w:line="240" w:lineRule="auto"/>
+    </w:pPr>
+  </w:style>
+  <w:style w:type="character" w:customStyle="1" w:styleId="HeaderChar">
+    <w:name w:val="Header Char"/>
+    <w:basedOn w:val="DefaultParagraphFont"/>
+    <w:link w:val="Header"/>
+    <w:uiPriority w:val="99"/>
+    <w:semiHidden/>
+    <w:rsid w:val="00E1295F"/>
+    <w:rPr>
+      <w:rFonts w:ascii="Calibri" w:eastAsia="Calibri" w:hAnsi="Calibri" w:cs="Times New Roman"/>
+    </w:rPr>
+  </w:style>
+  <w:style w:type="paragraph" w:styleId="Footer">
+    <w:name w:val="footer"/>
+    <w:basedOn w:val="Normal"/>
+    <w:link w:val="FooterChar"/>
+    <w:uiPriority w:val="99"/>
+    <w:unhideWhenUsed/>
+    <w:rsid w:val="00E1295F"/>
+    <w:pPr>
+      <w:tabs>
+        <w:tab w:val="center" w:pos="4513"/>
+        <w:tab w:val="right" w:pos="9026"/>
+      </w:tabs>
+      <w:spacing w:after="0" w:line="240" w:lineRule="auto"/>
+    </w:pPr>
+  </w:style>
+  <w:style w:type="character" w:customStyle="1" w:styleId="FooterChar">
+    <w:name w:val="Footer Char"/>
+    <w:basedOn w:val="DefaultParagraphFont"/>
+    <w:link w:val="Footer"/>
+    <w:uiPriority w:val="99"/>
+    <w:rsid w:val="00E1295F"/>
+    <w:rPr>
+      <w:rFonts w:ascii="Calibri" w:eastAsia="Calibri" w:hAnsi="Calibri" w:cs="Times New Roman"/>
+    </w:rPr>
   </w:style>
 </w:styles>
 </file>
@@ -26524,7 +26608,7 @@
 </file>
 
 <file path=customXml/itemProps2.xml><?xml version="1.0" encoding="utf-8"?>
-<ds:datastoreItem xmlns:ds="http://schemas.openxmlformats.org/officeDocument/2006/customXml" ds:itemID="{7CB5CCD3-C452-41DD-95E6-E840D76872D0}">
+<ds:datastoreItem xmlns:ds="http://schemas.openxmlformats.org/officeDocument/2006/customXml" ds:itemID="{BE604290-BD34-4865-8FB5-1D40D549A09F}">
   <ds:schemaRefs>
     <ds:schemaRef ds:uri="http://schemas.openxmlformats.org/officeDocument/2006/bibliography"/>
   </ds:schemaRefs>

</xml_diff>